<commit_message>
update to features doc.
</commit_message>
<xml_diff>
--- a/FeaturesDocumentContent/DocumentTemplate.docx
+++ b/FeaturesDocumentContent/DocumentTemplate.docx
@@ -1,10 +1,20 @@
 
 <file path=word/document.xml><?xml version="1.0" encoding="utf-8"?>
-<w:document xmlns:wpc="http://schemas.microsoft.com/office/word/2010/wordprocessingCanvas" xmlns:mc="http://schemas.openxmlformats.org/markup-compatibility/2006" xmlns:o="urn:schemas-microsoft-com:office:office" xmlns:r="http://schemas.openxmlformats.org/officeDocument/2006/relationships" xmlns:m="http://schemas.openxmlformats.org/officeDocument/2006/math" xmlns:v="urn:schemas-microsoft-com:vml" xmlns:wp14="http://schemas.microsoft.com/office/word/2010/wordprocessingDrawing" xmlns:wp="http://schemas.openxmlformats.org/drawingml/2006/wordprocessingDrawing" xmlns:w10="urn:schemas-microsoft-com:office:word" xmlns:w="http://schemas.openxmlformats.org/wordprocessingml/2006/main" xmlns:w14="http://schemas.microsoft.com/office/word/2010/wordml" xmlns:wpg="http://schemas.microsoft.com/office/word/2010/wordprocessingGroup" xmlns:wpi="http://schemas.microsoft.com/office/word/2010/wordprocessingInk" xmlns:wne="http://schemas.microsoft.com/office/word/2006/wordml" xmlns:wps="http://schemas.microsoft.com/office/word/2010/wordprocessingShape" mc:Ignorable="w14 wp14">
+<w:document xmlns:wpc="http://schemas.microsoft.com/office/word/2010/wordprocessingCanvas" xmlns:mc="http://schemas.openxmlformats.org/markup-compatibility/2006" xmlns:o="urn:schemas-microsoft-com:office:office" xmlns:r="http://schemas.openxmlformats.org/officeDocument/2006/relationships" xmlns:m="http://schemas.openxmlformats.org/officeDocument/2006/math" xmlns:v="urn:schemas-microsoft-com:vml" xmlns:wp14="http://schemas.microsoft.com/office/word/2010/wordprocessingDrawing" xmlns:wp="http://schemas.openxmlformats.org/drawingml/2006/wordprocessingDrawing" xmlns:w10="urn:schemas-microsoft-com:office:word" xmlns:w="http://schemas.openxmlformats.org/wordprocessingml/2006/main" xmlns:w14="http://schemas.microsoft.com/office/word/2010/wordml" xmlns:w15="http://schemas.microsoft.com/office/word/2012/wordml" xmlns:wpg="http://schemas.microsoft.com/office/word/2010/wordprocessingGroup" xmlns:wpi="http://schemas.microsoft.com/office/word/2010/wordprocessingInk" xmlns:wne="http://schemas.microsoft.com/office/word/2006/wordml" xmlns:wps="http://schemas.microsoft.com/office/word/2010/wordprocessingShape" mc:Ignorable="w14 w15 wp14">
   <w:background w:color="FFFFFF"/>
   <w:body>
     <w:sdt>
       <w:sdtPr>
+        <w:rPr>
+          <w:b w:val="0"/>
+          <w:bCs w:val="0"/>
+          <w:caps w:val="0"/>
+          <w:color w:val="auto"/>
+          <w:spacing w:val="0"/>
+          <w:sz w:val="20"/>
+          <w:szCs w:val="20"/>
+          <w:lang w:bidi="ar-SA"/>
+        </w:rPr>
         <w:id w:val="-1086459076"/>
         <w:docPartObj>
           <w:docPartGallery w:val="Table of Contents"/>
@@ -13,13 +23,7 @@
       </w:sdtPr>
       <w:sdtEndPr>
         <w:rPr>
-          <w:caps w:val="0"/>
           <w:noProof/>
-          <w:color w:val="auto"/>
-          <w:spacing w:val="0"/>
-          <w:sz w:val="20"/>
-          <w:szCs w:val="20"/>
-          <w:lang w:bidi="ar-SA"/>
         </w:rPr>
       </w:sdtEndPr>
       <w:sdtContent>
@@ -41,6 +45,7 @@
               <w:noProof/>
               <w:sz w:val="22"/>
               <w:szCs w:val="22"/>
+              <w:lang w:val="ru-RU" w:eastAsia="ru-RU"/>
             </w:rPr>
           </w:pPr>
           <w:r>
@@ -52,7 +57,7 @@
           <w:r>
             <w:fldChar w:fldCharType="separate"/>
           </w:r>
-          <w:hyperlink w:anchor="_Toc447499866" w:history="1">
+          <w:hyperlink w:anchor="_Toc448486107" w:history="1">
             <w:r>
               <w:rPr>
                 <w:rStyle w:val="Hyperlink"/>
@@ -81,7 +86,7 @@
                 <w:noProof/>
                 <w:webHidden/>
               </w:rPr>
-              <w:instrText xml:space="preserve"> PAGEREF _Toc447499866 \h </w:instrText>
+              <w:instrText xml:space="preserve"> PAGEREF _Toc448486107 \h </w:instrText>
             </w:r>
             <w:r>
               <w:rPr>
@@ -101,7 +106,7 @@
                 <w:noProof/>
                 <w:webHidden/>
               </w:rPr>
-              <w:t>1</w:t>
+              <w:t>2</w:t>
             </w:r>
             <w:r>
               <w:rPr>
@@ -122,9 +127,10 @@
               <w:noProof/>
               <w:sz w:val="22"/>
               <w:szCs w:val="22"/>
+              <w:lang w:val="ru-RU" w:eastAsia="ru-RU"/>
             </w:rPr>
           </w:pPr>
-          <w:hyperlink w:anchor="_Toc447499867" w:history="1">
+          <w:hyperlink w:anchor="_Toc448486108" w:history="1">
             <w:r>
               <w:rPr>
                 <w:rStyle w:val="Hyperlink"/>
@@ -151,7 +157,7 @@
                 <w:noProof/>
                 <w:webHidden/>
               </w:rPr>
-              <w:instrText xml:space="preserve"> PAGEREF _Toc447499867 \h </w:instrText>
+              <w:instrText xml:space="preserve"> PAGEREF _Toc448486108 \h </w:instrText>
             </w:r>
             <w:r>
               <w:rPr>
@@ -171,7 +177,362 @@
                 <w:noProof/>
                 <w:webHidden/>
               </w:rPr>
-              <w:t>1</w:t>
+              <w:t>2</w:t>
+            </w:r>
+            <w:r>
+              <w:rPr>
+                <w:noProof/>
+                <w:webHidden/>
+              </w:rPr>
+              <w:fldChar w:fldCharType="end"/>
+            </w:r>
+          </w:hyperlink>
+        </w:p>
+        <w:p>
+          <w:pPr>
+            <w:pStyle w:val="TOC2"/>
+            <w:tabs>
+              <w:tab w:val="right" w:leader="dot" w:pos="9350"/>
+            </w:tabs>
+            <w:rPr>
+              <w:noProof/>
+              <w:sz w:val="22"/>
+              <w:szCs w:val="22"/>
+              <w:lang w:val="ru-RU" w:eastAsia="ru-RU"/>
+            </w:rPr>
+          </w:pPr>
+          <w:hyperlink w:anchor="_Toc448486109" w:history="1">
+            <w:r>
+              <w:rPr>
+                <w:rStyle w:val="Hyperlink"/>
+                <w:noProof/>
+              </w:rPr>
+              <w:t>Alexander V.</w:t>
+            </w:r>
+            <w:r>
+              <w:rPr>
+                <w:noProof/>
+                <w:webHidden/>
+              </w:rPr>
+              <w:tab/>
+            </w:r>
+            <w:r>
+              <w:rPr>
+                <w:noProof/>
+                <w:webHidden/>
+              </w:rPr>
+              <w:fldChar w:fldCharType="begin"/>
+            </w:r>
+            <w:r>
+              <w:rPr>
+                <w:noProof/>
+                <w:webHidden/>
+              </w:rPr>
+              <w:instrText xml:space="preserve"> PAGEREF _Toc448486109 \h </w:instrText>
+            </w:r>
+            <w:r>
+              <w:rPr>
+                <w:noProof/>
+                <w:webHidden/>
+              </w:rPr>
+            </w:r>
+            <w:r>
+              <w:rPr>
+                <w:noProof/>
+                <w:webHidden/>
+              </w:rPr>
+              <w:fldChar w:fldCharType="separate"/>
+            </w:r>
+            <w:r>
+              <w:rPr>
+                <w:noProof/>
+                <w:webHidden/>
+              </w:rPr>
+              <w:t>2</w:t>
+            </w:r>
+            <w:r>
+              <w:rPr>
+                <w:noProof/>
+                <w:webHidden/>
+              </w:rPr>
+              <w:fldChar w:fldCharType="end"/>
+            </w:r>
+          </w:hyperlink>
+        </w:p>
+        <w:p>
+          <w:pPr>
+            <w:pStyle w:val="TOC2"/>
+            <w:tabs>
+              <w:tab w:val="right" w:leader="dot" w:pos="9350"/>
+            </w:tabs>
+            <w:rPr>
+              <w:noProof/>
+              <w:sz w:val="22"/>
+              <w:szCs w:val="22"/>
+              <w:lang w:val="ru-RU" w:eastAsia="ru-RU"/>
+            </w:rPr>
+          </w:pPr>
+          <w:hyperlink w:anchor="_Toc448486110" w:history="1">
+            <w:r>
+              <w:rPr>
+                <w:rStyle w:val="Hyperlink"/>
+                <w:noProof/>
+              </w:rPr>
+              <w:t>Bin</w:t>
+            </w:r>
+            <w:r>
+              <w:rPr>
+                <w:noProof/>
+                <w:webHidden/>
+              </w:rPr>
+              <w:tab/>
+            </w:r>
+            <w:r>
+              <w:rPr>
+                <w:noProof/>
+                <w:webHidden/>
+              </w:rPr>
+              <w:fldChar w:fldCharType="begin"/>
+            </w:r>
+            <w:r>
+              <w:rPr>
+                <w:noProof/>
+                <w:webHidden/>
+              </w:rPr>
+              <w:instrText xml:space="preserve"> PAGEREF _Toc448486110 \h </w:instrText>
+            </w:r>
+            <w:r>
+              <w:rPr>
+                <w:noProof/>
+                <w:webHidden/>
+              </w:rPr>
+            </w:r>
+            <w:r>
+              <w:rPr>
+                <w:noProof/>
+                <w:webHidden/>
+              </w:rPr>
+              <w:fldChar w:fldCharType="separate"/>
+            </w:r>
+            <w:r>
+              <w:rPr>
+                <w:noProof/>
+                <w:webHidden/>
+              </w:rPr>
+              <w:t>2</w:t>
+            </w:r>
+            <w:r>
+              <w:rPr>
+                <w:noProof/>
+                <w:webHidden/>
+              </w:rPr>
+              <w:fldChar w:fldCharType="end"/>
+            </w:r>
+          </w:hyperlink>
+        </w:p>
+        <w:p>
+          <w:pPr>
+            <w:pStyle w:val="TOC2"/>
+            <w:tabs>
+              <w:tab w:val="right" w:leader="dot" w:pos="9350"/>
+            </w:tabs>
+            <w:rPr>
+              <w:noProof/>
+              <w:sz w:val="22"/>
+              <w:szCs w:val="22"/>
+              <w:lang w:val="ru-RU" w:eastAsia="ru-RU"/>
+            </w:rPr>
+          </w:pPr>
+          <w:hyperlink w:anchor="_Toc448486111" w:history="1">
+            <w:r>
+              <w:rPr>
+                <w:rStyle w:val="Hyperlink"/>
+                <w:noProof/>
+              </w:rPr>
+              <w:t>Fatemeh</w:t>
+            </w:r>
+            <w:r>
+              <w:rPr>
+                <w:noProof/>
+                <w:webHidden/>
+              </w:rPr>
+              <w:tab/>
+            </w:r>
+            <w:r>
+              <w:rPr>
+                <w:noProof/>
+                <w:webHidden/>
+              </w:rPr>
+              <w:fldChar w:fldCharType="begin"/>
+            </w:r>
+            <w:r>
+              <w:rPr>
+                <w:noProof/>
+                <w:webHidden/>
+              </w:rPr>
+              <w:instrText xml:space="preserve"> PAGEREF _Toc448486111 \h </w:instrText>
+            </w:r>
+            <w:r>
+              <w:rPr>
+                <w:noProof/>
+                <w:webHidden/>
+              </w:rPr>
+            </w:r>
+            <w:r>
+              <w:rPr>
+                <w:noProof/>
+                <w:webHidden/>
+              </w:rPr>
+              <w:fldChar w:fldCharType="separate"/>
+            </w:r>
+            <w:r>
+              <w:rPr>
+                <w:noProof/>
+                <w:webHidden/>
+              </w:rPr>
+              <w:t>2</w:t>
+            </w:r>
+            <w:r>
+              <w:rPr>
+                <w:noProof/>
+                <w:webHidden/>
+              </w:rPr>
+              <w:fldChar w:fldCharType="end"/>
+            </w:r>
+          </w:hyperlink>
+        </w:p>
+        <w:p>
+          <w:pPr>
+            <w:pStyle w:val="TOC2"/>
+            <w:tabs>
+              <w:tab w:val="right" w:leader="dot" w:pos="9350"/>
+            </w:tabs>
+            <w:rPr>
+              <w:noProof/>
+              <w:sz w:val="22"/>
+              <w:szCs w:val="22"/>
+              <w:lang w:val="ru-RU" w:eastAsia="ru-RU"/>
+            </w:rPr>
+          </w:pPr>
+          <w:hyperlink w:anchor="_Toc448486112" w:history="1">
+            <w:r>
+              <w:rPr>
+                <w:rStyle w:val="Hyperlink"/>
+                <w:noProof/>
+              </w:rPr>
+              <w:t>Lee</w:t>
+            </w:r>
+            <w:r>
+              <w:rPr>
+                <w:noProof/>
+                <w:webHidden/>
+              </w:rPr>
+              <w:tab/>
+            </w:r>
+            <w:r>
+              <w:rPr>
+                <w:noProof/>
+                <w:webHidden/>
+              </w:rPr>
+              <w:fldChar w:fldCharType="begin"/>
+            </w:r>
+            <w:r>
+              <w:rPr>
+                <w:noProof/>
+                <w:webHidden/>
+              </w:rPr>
+              <w:instrText xml:space="preserve"> PAGEREF _Toc448486112 \h </w:instrText>
+            </w:r>
+            <w:r>
+              <w:rPr>
+                <w:noProof/>
+                <w:webHidden/>
+              </w:rPr>
+            </w:r>
+            <w:r>
+              <w:rPr>
+                <w:noProof/>
+                <w:webHidden/>
+              </w:rPr>
+              <w:fldChar w:fldCharType="separate"/>
+            </w:r>
+            <w:r>
+              <w:rPr>
+                <w:noProof/>
+                <w:webHidden/>
+              </w:rPr>
+              <w:t>2</w:t>
+            </w:r>
+            <w:r>
+              <w:rPr>
+                <w:noProof/>
+                <w:webHidden/>
+              </w:rPr>
+              <w:fldChar w:fldCharType="end"/>
+            </w:r>
+          </w:hyperlink>
+        </w:p>
+        <w:p>
+          <w:pPr>
+            <w:pStyle w:val="TOC2"/>
+            <w:tabs>
+              <w:tab w:val="right" w:leader="dot" w:pos="9350"/>
+            </w:tabs>
+            <w:rPr>
+              <w:noProof/>
+              <w:sz w:val="22"/>
+              <w:szCs w:val="22"/>
+              <w:lang w:val="ru-RU" w:eastAsia="ru-RU"/>
+            </w:rPr>
+          </w:pPr>
+          <w:hyperlink w:anchor="_Toc448486113" w:history="1">
+            <w:r>
+              <w:rPr>
+                <w:rStyle w:val="Hyperlink"/>
+                <w:noProof/>
+              </w:rPr>
+              <w:t>Susan</w:t>
+            </w:r>
+            <w:r>
+              <w:rPr>
+                <w:noProof/>
+                <w:webHidden/>
+              </w:rPr>
+              <w:tab/>
+            </w:r>
+            <w:r>
+              <w:rPr>
+                <w:noProof/>
+                <w:webHidden/>
+              </w:rPr>
+              <w:fldChar w:fldCharType="begin"/>
+            </w:r>
+            <w:r>
+              <w:rPr>
+                <w:noProof/>
+                <w:webHidden/>
+              </w:rPr>
+              <w:instrText xml:space="preserve"> PAGEREF _Toc448486113 \h </w:instrText>
+            </w:r>
+            <w:r>
+              <w:rPr>
+                <w:noProof/>
+                <w:webHidden/>
+              </w:rPr>
+            </w:r>
+            <w:r>
+              <w:rPr>
+                <w:noProof/>
+                <w:webHidden/>
+              </w:rPr>
+              <w:fldChar w:fldCharType="separate"/>
+            </w:r>
+            <w:r>
+              <w:rPr>
+                <w:noProof/>
+                <w:webHidden/>
+              </w:rPr>
+              <w:t>2</w:t>
             </w:r>
             <w:r>
               <w:rPr>
@@ -192,9 +553,10 @@
               <w:noProof/>
               <w:sz w:val="22"/>
               <w:szCs w:val="22"/>
+              <w:lang w:val="ru-RU" w:eastAsia="ru-RU"/>
             </w:rPr>
           </w:pPr>
-          <w:hyperlink w:anchor="_Toc447499868" w:history="1">
+          <w:hyperlink w:anchor="_Toc448486114" w:history="1">
             <w:r>
               <w:rPr>
                 <w:rStyle w:val="Hyperlink"/>
@@ -223,7 +585,7 @@
                 <w:noProof/>
                 <w:webHidden/>
               </w:rPr>
-              <w:instrText xml:space="preserve"> PAGEREF _Toc447499868 \h </w:instrText>
+              <w:instrText xml:space="preserve"> PAGEREF _Toc448486114 \h </w:instrText>
             </w:r>
             <w:r>
               <w:rPr>
@@ -264,9 +626,10 @@
               <w:noProof/>
               <w:sz w:val="22"/>
               <w:szCs w:val="22"/>
+              <w:lang w:val="ru-RU" w:eastAsia="ru-RU"/>
             </w:rPr>
           </w:pPr>
-          <w:hyperlink w:anchor="_Toc447499869" w:history="1">
+          <w:hyperlink w:anchor="_Toc448486115" w:history="1">
             <w:r>
               <w:rPr>
                 <w:rStyle w:val="Hyperlink"/>
@@ -295,7 +658,7 @@
                 <w:noProof/>
                 <w:webHidden/>
               </w:rPr>
-              <w:instrText xml:space="preserve"> PAGEREF _Toc447499869 \h </w:instrText>
+              <w:instrText xml:space="preserve"> PAGEREF _Toc448486115 \h </w:instrText>
             </w:r>
             <w:r>
               <w:rPr>
@@ -336,9 +699,10 @@
               <w:noProof/>
               <w:sz w:val="22"/>
               <w:szCs w:val="22"/>
+              <w:lang w:val="ru-RU" w:eastAsia="ru-RU"/>
             </w:rPr>
           </w:pPr>
-          <w:hyperlink w:anchor="_Toc447499870" w:history="1">
+          <w:hyperlink w:anchor="_Toc448486116" w:history="1">
             <w:r>
               <w:rPr>
                 <w:rStyle w:val="Hyperlink"/>
@@ -367,7 +731,7 @@
                 <w:noProof/>
                 <w:webHidden/>
               </w:rPr>
-              <w:instrText xml:space="preserve"> PAGEREF _Toc447499870 \h </w:instrText>
+              <w:instrText xml:space="preserve"> PAGEREF _Toc448486116 \h </w:instrText>
             </w:r>
             <w:r>
               <w:rPr>
@@ -408,9 +772,10 @@
               <w:noProof/>
               <w:sz w:val="22"/>
               <w:szCs w:val="22"/>
+              <w:lang w:val="ru-RU" w:eastAsia="ru-RU"/>
             </w:rPr>
           </w:pPr>
-          <w:hyperlink w:anchor="_Toc447499871" w:history="1">
+          <w:hyperlink w:anchor="_Toc448486117" w:history="1">
             <w:r>
               <w:rPr>
                 <w:rStyle w:val="Hyperlink"/>
@@ -437,7 +802,7 @@
                 <w:noProof/>
                 <w:webHidden/>
               </w:rPr>
-              <w:instrText xml:space="preserve"> PAGEREF _Toc447499871 \h </w:instrText>
+              <w:instrText xml:space="preserve"> PAGEREF _Toc448486117 \h </w:instrText>
             </w:r>
             <w:r>
               <w:rPr>
@@ -478,9 +843,10 @@
               <w:noProof/>
               <w:sz w:val="22"/>
               <w:szCs w:val="22"/>
+              <w:lang w:val="ru-RU" w:eastAsia="ru-RU"/>
             </w:rPr>
           </w:pPr>
-          <w:hyperlink w:anchor="_Toc447499872" w:history="1">
+          <w:hyperlink w:anchor="_Toc448486118" w:history="1">
             <w:r>
               <w:rPr>
                 <w:rStyle w:val="Hyperlink"/>
@@ -507,7 +873,7 @@
                 <w:noProof/>
                 <w:webHidden/>
               </w:rPr>
-              <w:instrText xml:space="preserve"> PAGEREF _Toc447499872 \h </w:instrText>
+              <w:instrText xml:space="preserve"> PAGEREF _Toc448486118 \h </w:instrText>
             </w:r>
             <w:r>
               <w:rPr>
@@ -548,9 +914,10 @@
               <w:noProof/>
               <w:sz w:val="22"/>
               <w:szCs w:val="22"/>
+              <w:lang w:val="ru-RU" w:eastAsia="ru-RU"/>
             </w:rPr>
           </w:pPr>
-          <w:hyperlink w:anchor="_Toc447499873" w:history="1">
+          <w:hyperlink w:anchor="_Toc448486119" w:history="1">
             <w:r>
               <w:rPr>
                 <w:rStyle w:val="Hyperlink"/>
@@ -577,7 +944,7 @@
                 <w:noProof/>
                 <w:webHidden/>
               </w:rPr>
-              <w:instrText xml:space="preserve"> PAGEREF _Toc447499873 \h </w:instrText>
+              <w:instrText xml:space="preserve"> PAGEREF _Toc448486119 \h </w:instrText>
             </w:r>
             <w:r>
               <w:rPr>
@@ -618,9 +985,10 @@
               <w:noProof/>
               <w:sz w:val="22"/>
               <w:szCs w:val="22"/>
+              <w:lang w:val="ru-RU" w:eastAsia="ru-RU"/>
             </w:rPr>
           </w:pPr>
-          <w:hyperlink w:anchor="_Toc447499874" w:history="1">
+          <w:hyperlink w:anchor="_Toc448486120" w:history="1">
             <w:r>
               <w:rPr>
                 <w:rStyle w:val="Hyperlink"/>
@@ -647,7 +1015,7 @@
                 <w:noProof/>
                 <w:webHidden/>
               </w:rPr>
-              <w:instrText xml:space="preserve"> PAGEREF _Toc447499874 \h </w:instrText>
+              <w:instrText xml:space="preserve"> PAGEREF _Toc448486120 \h </w:instrText>
             </w:r>
             <w:r>
               <w:rPr>
@@ -688,9 +1056,10 @@
               <w:noProof/>
               <w:sz w:val="22"/>
               <w:szCs w:val="22"/>
+              <w:lang w:val="ru-RU" w:eastAsia="ru-RU"/>
             </w:rPr>
           </w:pPr>
-          <w:hyperlink w:anchor="_Toc447499876" w:history="1">
+          <w:hyperlink w:anchor="_Toc448486122" w:history="1">
             <w:r>
               <w:rPr>
                 <w:rStyle w:val="Hyperlink"/>
@@ -717,7 +1086,7 @@
                 <w:noProof/>
                 <w:webHidden/>
               </w:rPr>
-              <w:instrText xml:space="preserve"> PAGEREF _Toc447499876 \h </w:instrText>
+              <w:instrText xml:space="preserve"> PAGEREF _Toc448486122 \h </w:instrText>
             </w:r>
             <w:r>
               <w:rPr>
@@ -758,9 +1127,10 @@
               <w:noProof/>
               <w:sz w:val="22"/>
               <w:szCs w:val="22"/>
+              <w:lang w:val="ru-RU" w:eastAsia="ru-RU"/>
             </w:rPr>
           </w:pPr>
-          <w:hyperlink w:anchor="_Toc447499877" w:history="1">
+          <w:hyperlink w:anchor="_Toc448486123" w:history="1">
             <w:r>
               <w:rPr>
                 <w:rStyle w:val="Hyperlink"/>
@@ -787,7 +1157,7 @@
                 <w:noProof/>
                 <w:webHidden/>
               </w:rPr>
-              <w:instrText xml:space="preserve"> PAGEREF _Toc447499877 \h </w:instrText>
+              <w:instrText xml:space="preserve"> PAGEREF _Toc448486123 \h </w:instrText>
             </w:r>
             <w:r>
               <w:rPr>
@@ -828,9 +1198,10 @@
               <w:noProof/>
               <w:sz w:val="22"/>
               <w:szCs w:val="22"/>
+              <w:lang w:val="ru-RU" w:eastAsia="ru-RU"/>
             </w:rPr>
           </w:pPr>
-          <w:hyperlink w:anchor="_Toc447499878" w:history="1">
+          <w:hyperlink w:anchor="_Toc448486124" w:history="1">
             <w:r>
               <w:rPr>
                 <w:rStyle w:val="Hyperlink"/>
@@ -859,7 +1230,7 @@
                 <w:noProof/>
                 <w:webHidden/>
               </w:rPr>
-              <w:instrText xml:space="preserve"> PAGEREF _Toc447499878 \h </w:instrText>
+              <w:instrText xml:space="preserve"> PAGEREF _Toc448486124 \h </w:instrText>
             </w:r>
             <w:r>
               <w:rPr>
@@ -879,7 +1250,7 @@
                 <w:noProof/>
                 <w:webHidden/>
               </w:rPr>
-              <w:t>7</w:t>
+              <w:t>8</w:t>
             </w:r>
             <w:r>
               <w:rPr>
@@ -900,9 +1271,10 @@
               <w:noProof/>
               <w:sz w:val="22"/>
               <w:szCs w:val="22"/>
+              <w:lang w:val="ru-RU" w:eastAsia="ru-RU"/>
             </w:rPr>
           </w:pPr>
-          <w:hyperlink w:anchor="_Toc447499879" w:history="1">
+          <w:hyperlink w:anchor="_Toc448486125" w:history="1">
             <w:r>
               <w:rPr>
                 <w:rStyle w:val="Hyperlink"/>
@@ -931,7 +1303,7 @@
                 <w:noProof/>
                 <w:webHidden/>
               </w:rPr>
-              <w:instrText xml:space="preserve"> PAGEREF _Toc447499879 \h </w:instrText>
+              <w:instrText xml:space="preserve"> PAGEREF _Toc448486125 \h </w:instrText>
             </w:r>
             <w:r>
               <w:rPr>
@@ -972,9 +1344,10 @@
               <w:noProof/>
               <w:sz w:val="22"/>
               <w:szCs w:val="22"/>
+              <w:lang w:val="ru-RU" w:eastAsia="ru-RU"/>
             </w:rPr>
           </w:pPr>
-          <w:hyperlink w:anchor="_Toc447499880" w:history="1">
+          <w:hyperlink w:anchor="_Toc448486126" w:history="1">
             <w:r>
               <w:rPr>
                 <w:rStyle w:val="Hyperlink"/>
@@ -1003,7 +1376,7 @@
                 <w:noProof/>
                 <w:webHidden/>
               </w:rPr>
-              <w:instrText xml:space="preserve"> PAGEREF _Toc447499880 \h </w:instrText>
+              <w:instrText xml:space="preserve"> PAGEREF _Toc448486126 \h </w:instrText>
             </w:r>
             <w:r>
               <w:rPr>
@@ -1044,9 +1417,10 @@
               <w:noProof/>
               <w:sz w:val="22"/>
               <w:szCs w:val="22"/>
+              <w:lang w:val="ru-RU" w:eastAsia="ru-RU"/>
             </w:rPr>
           </w:pPr>
-          <w:hyperlink w:anchor="_Toc447499881" w:history="1">
+          <w:hyperlink w:anchor="_Toc448486127" w:history="1">
             <w:r>
               <w:rPr>
                 <w:rStyle w:val="Hyperlink"/>
@@ -1075,7 +1449,7 @@
                 <w:noProof/>
                 <w:webHidden/>
               </w:rPr>
-              <w:instrText xml:space="preserve"> PAGEREF _Toc447499881 \h </w:instrText>
+              <w:instrText xml:space="preserve"> PAGEREF _Toc448486127 \h </w:instrText>
             </w:r>
             <w:r>
               <w:rPr>
@@ -1116,9 +1490,10 @@
               <w:noProof/>
               <w:sz w:val="22"/>
               <w:szCs w:val="22"/>
+              <w:lang w:val="ru-RU" w:eastAsia="ru-RU"/>
             </w:rPr>
           </w:pPr>
-          <w:hyperlink w:anchor="_Toc447499882" w:history="1">
+          <w:hyperlink w:anchor="_Toc448486128" w:history="1">
             <w:r>
               <w:rPr>
                 <w:rStyle w:val="Hyperlink"/>
@@ -1147,7 +1522,7 @@
                 <w:noProof/>
                 <w:webHidden/>
               </w:rPr>
-              <w:instrText xml:space="preserve"> PAGEREF _Toc447499882 \h </w:instrText>
+              <w:instrText xml:space="preserve"> PAGEREF _Toc448486128 \h </w:instrText>
             </w:r>
             <w:r>
               <w:rPr>
@@ -1188,9 +1563,10 @@
               <w:noProof/>
               <w:sz w:val="22"/>
               <w:szCs w:val="22"/>
+              <w:lang w:val="ru-RU" w:eastAsia="ru-RU"/>
             </w:rPr>
           </w:pPr>
-          <w:hyperlink w:anchor="_Toc447499883" w:history="1">
+          <w:hyperlink w:anchor="_Toc448486129" w:history="1">
             <w:r>
               <w:rPr>
                 <w:rStyle w:val="Hyperlink"/>
@@ -1198,7 +1574,25 @@
                 <w:iCs/>
                 <w:noProof/>
               </w:rPr>
-              <w:t>Development schedule (n/a)</w:t>
+              <w:t xml:space="preserve">Development schedule </w:t>
+            </w:r>
+            <w:r>
+              <w:rPr>
+                <w:rStyle w:val="Hyperlink"/>
+                <w:i/>
+                <w:iCs/>
+                <w:noProof/>
+              </w:rPr>
+              <w:t>(</w:t>
+            </w:r>
+            <w:r>
+              <w:rPr>
+                <w:rStyle w:val="Hyperlink"/>
+                <w:i/>
+                <w:iCs/>
+                <w:noProof/>
+              </w:rPr>
+              <w:t>n/a)</w:t>
             </w:r>
             <w:r>
               <w:rPr>
@@ -1219,7 +1613,7 @@
                 <w:noProof/>
                 <w:webHidden/>
               </w:rPr>
-              <w:instrText xml:space="preserve"> PAGEREF _Toc447499883 \h </w:instrText>
+              <w:instrText xml:space="preserve"> PAGEREF _Toc448486129 \h </w:instrText>
             </w:r>
             <w:r>
               <w:rPr>
@@ -1260,9 +1654,10 @@
               <w:noProof/>
               <w:sz w:val="22"/>
               <w:szCs w:val="22"/>
+              <w:lang w:val="ru-RU" w:eastAsia="ru-RU"/>
             </w:rPr>
           </w:pPr>
-          <w:hyperlink w:anchor="_Toc447499884" w:history="1">
+          <w:hyperlink w:anchor="_Toc448486130" w:history="1">
             <w:r>
               <w:rPr>
                 <w:rStyle w:val="Hyperlink"/>
@@ -1291,7 +1686,7 @@
                 <w:noProof/>
                 <w:webHidden/>
               </w:rPr>
-              <w:instrText xml:space="preserve"> PAGEREF _Toc447499884 \h </w:instrText>
+              <w:instrText xml:space="preserve"> PAGEREF _Toc448486130 \h </w:instrText>
             </w:r>
             <w:r>
               <w:rPr>
@@ -1311,7 +1706,7 @@
                 <w:noProof/>
                 <w:webHidden/>
               </w:rPr>
-              <w:t>8</w:t>
+              <w:t>9</w:t>
             </w:r>
             <w:r>
               <w:rPr>
@@ -1332,9 +1727,10 @@
               <w:noProof/>
               <w:sz w:val="22"/>
               <w:szCs w:val="22"/>
+              <w:lang w:val="ru-RU" w:eastAsia="ru-RU"/>
             </w:rPr>
           </w:pPr>
-          <w:hyperlink w:anchor="_Toc447499885" w:history="1">
+          <w:hyperlink w:anchor="_Toc448486131" w:history="1">
             <w:r>
               <w:rPr>
                 <w:rStyle w:val="Hyperlink"/>
@@ -1363,7 +1759,7 @@
                 <w:noProof/>
                 <w:webHidden/>
               </w:rPr>
-              <w:instrText xml:space="preserve"> PAGEREF _Toc447499885 \h </w:instrText>
+              <w:instrText xml:space="preserve"> PAGEREF _Toc448486131 \h </w:instrText>
             </w:r>
             <w:r>
               <w:rPr>
@@ -1421,7 +1817,7 @@
           <w:rStyle w:val="SubtleEmphasis"/>
         </w:rPr>
       </w:pPr>
-      <w:bookmarkStart w:id="0" w:name="_Toc447499866"/>
+      <w:bookmarkStart w:id="0" w:name="_Toc448486107"/>
       <w:r>
         <w:rPr>
           <w:rStyle w:val="SubtleEmphasis"/>
@@ -1445,15 +1841,66 @@
       <w:pPr>
         <w:pStyle w:val="Heading1"/>
       </w:pPr>
-      <w:bookmarkStart w:id="1" w:name="_Toc447499867"/>
+      <w:bookmarkStart w:id="1" w:name="_Toc448486108"/>
       <w:r>
         <w:t>Bios</w:t>
       </w:r>
       <w:bookmarkEnd w:id="1"/>
     </w:p>
     <w:p>
-      <w:r>
-        <w:lastRenderedPageBreak/>
+      <w:pPr>
+        <w:pStyle w:val="Heading2"/>
+      </w:pPr>
+      <w:bookmarkStart w:id="2" w:name="_Toc448486109"/>
+      <w:r>
+        <w:t>Alexander V.</w:t>
+      </w:r>
+      <w:bookmarkEnd w:id="2"/>
+    </w:p>
+    <w:p>
+      <w:pPr>
+        <w:pStyle w:val="Heading2"/>
+      </w:pPr>
+      <w:bookmarkStart w:id="3" w:name="_Toc448486110"/>
+      <w:r>
+        <w:t>Bin</w:t>
+      </w:r>
+      <w:bookmarkEnd w:id="3"/>
+    </w:p>
+    <w:p>
+      <w:pPr>
+        <w:pStyle w:val="Heading2"/>
+      </w:pPr>
+      <w:bookmarkStart w:id="4" w:name="_Toc448486111"/>
+      <w:proofErr w:type="spellStart"/>
+      <w:r>
+        <w:t>Fatemeh</w:t>
+      </w:r>
+      <w:bookmarkEnd w:id="4"/>
+      <w:proofErr w:type="spellEnd"/>
+    </w:p>
+    <w:p>
+      <w:pPr>
+        <w:pStyle w:val="Heading2"/>
+      </w:pPr>
+      <w:bookmarkStart w:id="5" w:name="_Toc448486112"/>
+      <w:r>
+        <w:t>Lee</w:t>
+      </w:r>
+      <w:bookmarkEnd w:id="5"/>
+    </w:p>
+    <w:p>
+      <w:pPr>
+        <w:pStyle w:val="Heading2"/>
+      </w:pPr>
+      <w:bookmarkStart w:id="6" w:name="_Toc448486113"/>
+      <w:r>
+        <w:t>Susan</w:t>
+      </w:r>
+      <w:bookmarkEnd w:id="6"/>
+    </w:p>
+    <w:p>
+      <w:r>
         <w:tab/>
         <w:t>Names – no pics</w:t>
       </w:r>
@@ -1466,7 +1913,7 @@
           <w:rStyle w:val="SubtleEmphasis"/>
         </w:rPr>
       </w:pPr>
-      <w:bookmarkStart w:id="2" w:name="_Toc447499868"/>
+      <w:bookmarkStart w:id="7" w:name="_Toc448486114"/>
       <w:r>
         <w:rPr>
           <w:rStyle w:val="SubtleEmphasis"/>
@@ -1479,7 +1926,7 @@
         </w:rPr>
         <w:t xml:space="preserve"> (n/a)</w:t>
       </w:r>
-      <w:bookmarkEnd w:id="2"/>
+      <w:bookmarkEnd w:id="7"/>
     </w:p>
     <w:p>
       <w:pPr>
@@ -1496,7 +1943,7 @@
           <w:rStyle w:val="SubtleEmphasis"/>
         </w:rPr>
       </w:pPr>
-      <w:bookmarkStart w:id="3" w:name="_Toc447499869"/>
+      <w:bookmarkStart w:id="8" w:name="_Toc448486115"/>
       <w:r>
         <w:rPr>
           <w:rStyle w:val="SubtleEmphasis"/>
@@ -1509,7 +1956,7 @@
         </w:rPr>
         <w:t xml:space="preserve"> (n/a)</w:t>
       </w:r>
-      <w:bookmarkEnd w:id="3"/>
+      <w:bookmarkEnd w:id="8"/>
     </w:p>
     <w:p/>
     <w:p>
@@ -1526,7 +1973,7 @@
           <w:rStyle w:val="SubtleEmphasis"/>
         </w:rPr>
       </w:pPr>
-      <w:bookmarkStart w:id="4" w:name="_Toc447499870"/>
+      <w:bookmarkStart w:id="9" w:name="_Toc448486116"/>
       <w:r>
         <w:rPr>
           <w:rStyle w:val="SubtleEmphasis"/>
@@ -1539,7 +1986,7 @@
         </w:rPr>
         <w:t xml:space="preserve"> (n/a)</w:t>
       </w:r>
-      <w:bookmarkEnd w:id="4"/>
+      <w:bookmarkEnd w:id="9"/>
     </w:p>
     <w:p/>
     <w:p>
@@ -1639,12 +2086,11 @@
           <w:color w:val="0B5294" w:themeColor="accent1" w:themeShade="BF"/>
         </w:rPr>
       </w:pPr>
-      <w:bookmarkStart w:id="5" w:name="_Toc447499871"/>
-      <w:r>
-        <w:lastRenderedPageBreak/>
+      <w:bookmarkStart w:id="10" w:name="_Toc448486117"/>
+      <w:r>
         <w:t>Content plan</w:t>
       </w:r>
-      <w:bookmarkEnd w:id="5"/>
+      <w:bookmarkEnd w:id="10"/>
       <w:r>
         <w:t xml:space="preserve"> </w:t>
       </w:r>
@@ -1653,11 +2099,11 @@
       <w:pPr>
         <w:pStyle w:val="Heading2"/>
       </w:pPr>
-      <w:bookmarkStart w:id="6" w:name="_Toc447499872"/>
+      <w:bookmarkStart w:id="11" w:name="_Toc448486118"/>
       <w:r>
         <w:t>NotreDame Heart Navigation</w:t>
       </w:r>
-      <w:bookmarkEnd w:id="6"/>
+      <w:bookmarkEnd w:id="11"/>
       <w:r>
         <w:t xml:space="preserve"> </w:t>
       </w:r>
@@ -1667,7 +2113,7 @@
         <w:rPr>
           <w:noProof/>
         </w:rPr>
-        <w:pict>
+        <w:object w:dxaOrig="1440" w:dyaOrig="1440">
           <v:shapetype id="_x0000_t75" coordsize="21600,21600" o:spt="75" o:preferrelative="t" path="m@4@5l@4@11@9@11@9@5xe" filled="f" stroked="f">
             <v:stroke joinstyle="miter"/>
             <v:formulas>
@@ -1688,10 +2134,10 @@
             <o:lock v:ext="edit" aspectratio="t"/>
           </v:shapetype>
           <v:shape id="_x0000_s1026" type="#_x0000_t75" style="position:absolute;margin-left:-39.7pt;margin-top:24.55pt;width:552.75pt;height:326.45pt;z-index:251659264;mso-position-horizontal-relative:text;mso-position-vertical-relative:text;mso-width-relative:page;mso-height-relative:page">
-            <v:imagedata r:id="rId9" o:title=""/>
+            <v:imagedata r:id="rId8" o:title=""/>
           </v:shape>
-          <o:OLEObject Type="Embed" ProgID="Visio.Drawing.15" ShapeID="_x0000_s1026" DrawAspect="Content" ObjectID="_1521241773" r:id="rId10"/>
-        </w:pict>
+          <o:OLEObject Type="Embed" ProgID="Visio.Drawing.15" ShapeID="_x0000_s1026" DrawAspect="Content" ObjectID="_1522228713" r:id="rId9"/>
+        </w:object>
       </w:r>
     </w:p>
     <w:p/>
@@ -1721,24 +2167,23 @@
       <w:pPr>
         <w:pStyle w:val="Heading2"/>
       </w:pPr>
-      <w:bookmarkStart w:id="7" w:name="_Toc447499873"/>
-      <w:r>
-        <w:lastRenderedPageBreak/>
+      <w:bookmarkStart w:id="12" w:name="_Toc448486119"/>
+      <w:r>
         <w:t>Associate Dean (Heather)</w:t>
       </w:r>
-      <w:bookmarkEnd w:id="7"/>
+      <w:bookmarkEnd w:id="12"/>
     </w:p>
     <w:p>
       <w:r>
         <w:rPr>
           <w:noProof/>
         </w:rPr>
-        <w:pict>
+        <w:object w:dxaOrig="1440" w:dyaOrig="1440">
           <v:shape id="_x0000_s1027" type="#_x0000_t75" style="position:absolute;margin-left:-25pt;margin-top:22pt;width:524.35pt;height:216.8pt;z-index:251661312;mso-position-horizontal-relative:text;mso-position-vertical-relative:text;mso-width-relative:page;mso-height-relative:page">
-            <v:imagedata r:id="rId11" o:title=""/>
+            <v:imagedata r:id="rId10" o:title=""/>
           </v:shape>
-          <o:OLEObject Type="Embed" ProgID="Visio.Drawing.15" ShapeID="_x0000_s1027" DrawAspect="Content" ObjectID="_1521241774" r:id="rId12"/>
-        </w:pict>
+          <o:OLEObject Type="Embed" ProgID="Visio.Drawing.15" ShapeID="_x0000_s1027" DrawAspect="Content" ObjectID="_1522228714" r:id="rId11"/>
+        </w:object>
       </w:r>
     </w:p>
     <w:p/>
@@ -1891,36 +2336,41 @@
       <w:pPr>
         <w:pStyle w:val="Heading2"/>
       </w:pPr>
-      <w:bookmarkStart w:id="8" w:name="_Toc447499874"/>
-      <w:r>
-        <w:lastRenderedPageBreak/>
+      <w:bookmarkStart w:id="13" w:name="_Toc448486120"/>
+      <w:r>
         <w:t>Erica (staff introduced by Sean)</w:t>
       </w:r>
-      <w:bookmarkEnd w:id="8"/>
-    </w:p>
-    <w:p/>
-    <w:p>
-      <w:pPr>
-        <w:pStyle w:val="Heading1"/>
-        <w:rPr>
-          <w:rStyle w:val="SubtleEmphasis"/>
-        </w:rPr>
-      </w:pPr>
-      <w:bookmarkStart w:id="9" w:name="_Toc447499849"/>
-      <w:bookmarkStart w:id="10" w:name="_Toc447499875"/>
+      <w:bookmarkEnd w:id="13"/>
+    </w:p>
+    <w:p/>
+    <w:p>
+      <w:pPr>
+        <w:pStyle w:val="Heading1"/>
+        <w:rPr>
+          <w:rStyle w:val="SubtleEmphasis"/>
+        </w:rPr>
+      </w:pPr>
+      <w:bookmarkStart w:id="14" w:name="_Toc447499849"/>
+      <w:bookmarkStart w:id="15" w:name="_Toc447499875"/>
+      <w:bookmarkStart w:id="16" w:name="_Toc448485953"/>
+      <w:bookmarkStart w:id="17" w:name="_Toc448486068"/>
+      <w:bookmarkStart w:id="18" w:name="_Toc448486121"/>
       <w:r>
         <w:rPr>
           <w:noProof/>
         </w:rPr>
-        <w:pict>
+        <w:object w:dxaOrig="1440" w:dyaOrig="1440">
           <v:shape id="_x0000_s1028" type="#_x0000_t75" style="position:absolute;margin-left:-12.9pt;margin-top:-.2pt;width:499.35pt;height:280.4pt;z-index:251663360;mso-position-horizontal-relative:text;mso-position-vertical-relative:text;mso-width-relative:page;mso-height-relative:page">
-            <v:imagedata r:id="rId13" o:title=""/>
+            <v:imagedata r:id="rId12" o:title=""/>
           </v:shape>
-          <o:OLEObject Type="Embed" ProgID="Visio.Drawing.15" ShapeID="_x0000_s1028" DrawAspect="Content" ObjectID="_1521241775" r:id="rId14"/>
-        </w:pict>
-      </w:r>
-      <w:bookmarkEnd w:id="9"/>
-      <w:bookmarkEnd w:id="10"/>
+          <o:OLEObject Type="Embed" ProgID="Visio.Drawing.15" ShapeID="_x0000_s1028" DrawAspect="Content" ObjectID="_1522228715" r:id="rId13"/>
+        </w:object>
+      </w:r>
+      <w:bookmarkEnd w:id="14"/>
+      <w:bookmarkEnd w:id="15"/>
+      <w:bookmarkEnd w:id="16"/>
+      <w:bookmarkEnd w:id="17"/>
+      <w:bookmarkEnd w:id="18"/>
     </w:p>
     <w:p>
       <w:pPr>
@@ -2033,17 +2483,11 @@
           <w:rStyle w:val="SubtleEmphasis"/>
         </w:rPr>
       </w:pPr>
-      <w:bookmarkStart w:id="11" w:name="_Toc447499876"/>
-      <w:r>
-        <w:lastRenderedPageBreak/>
-        <w:t>Alp</w:t>
-      </w:r>
-      <w:bookmarkStart w:id="12" w:name="_GoBack"/>
-      <w:bookmarkEnd w:id="12"/>
-      <w:r>
-        <w:t>hosus Eze (Classmate) CardSort</w:t>
-      </w:r>
-      <w:bookmarkEnd w:id="11"/>
+      <w:bookmarkStart w:id="19" w:name="_Toc448486122"/>
+      <w:r>
+        <w:t>Alphosus Eze (Classmate) CardSort</w:t>
+      </w:r>
+      <w:bookmarkEnd w:id="19"/>
     </w:p>
     <w:p>
       <w:pPr>
@@ -2058,12 +2502,12 @@
         <w:rPr>
           <w:noProof/>
         </w:rPr>
-        <w:pict>
+        <w:object w:dxaOrig="1440" w:dyaOrig="1440">
           <v:shape id="_x0000_s1029" type="#_x0000_t75" style="position:absolute;margin-left:-45.55pt;margin-top:-.1pt;width:552pt;height:316.85pt;z-index:251665408;mso-position-horizontal-relative:text;mso-position-vertical-relative:text;mso-width-relative:page;mso-height-relative:page">
-            <v:imagedata r:id="rId15" o:title=""/>
+            <v:imagedata r:id="rId14" o:title=""/>
           </v:shape>
-          <o:OLEObject Type="Embed" ProgID="Visio.Drawing.15" ShapeID="_x0000_s1029" DrawAspect="Content" ObjectID="_1521241776" r:id="rId16"/>
-        </w:pict>
+          <o:OLEObject Type="Embed" ProgID="Visio.Drawing.15" ShapeID="_x0000_s1029" DrawAspect="Content" ObjectID="_1522228716" r:id="rId15"/>
+        </w:object>
       </w:r>
     </w:p>
     <w:p/>
@@ -2100,9 +2544,8 @@
       <w:pPr>
         <w:pStyle w:val="Heading2"/>
       </w:pPr>
-      <w:bookmarkStart w:id="13" w:name="_Toc447499877"/>
-      <w:r>
-        <w:lastRenderedPageBreak/>
+      <w:bookmarkStart w:id="20" w:name="_Toc448486123"/>
+      <w:r>
         <w:t xml:space="preserve">Eric </w:t>
       </w:r>
       <w:proofErr w:type="gramStart"/>
@@ -2111,52 +2554,49 @@
       </w:r>
       <w:proofErr w:type="gramEnd"/>
       <w:r>
-        <w:t xml:space="preserve">Classmate) </w:t>
-      </w:r>
-      <w:r>
-        <w:t>Card Sort</w:t>
-      </w:r>
-      <w:bookmarkEnd w:id="13"/>
+        <w:t>Classmate) Card Sort</w:t>
+      </w:r>
+      <w:bookmarkEnd w:id="20"/>
     </w:p>
     <w:p>
       <w:r>
         <w:rPr>
           <w:noProof/>
         </w:rPr>
-        <w:pict>
+        <w:object w:dxaOrig="1440" w:dyaOrig="1440">
           <v:shape id="_x0000_s1030" type="#_x0000_t75" style="position:absolute;margin-left:-52pt;margin-top:15.9pt;width:570.75pt;height:310.35pt;z-index:251667456;mso-position-horizontal-relative:text;mso-position-vertical-relative:text;mso-width-relative:page;mso-height-relative:page">
-            <v:imagedata r:id="rId17" o:title=""/>
+            <v:imagedata r:id="rId16" o:title=""/>
           </v:shape>
-          <o:OLEObject Type="Embed" ProgID="Visio.Drawing.15" ShapeID="_x0000_s1030" DrawAspect="Content" ObjectID="_1521241777" r:id="rId18"/>
-        </w:pict>
-      </w:r>
-    </w:p>
-    <w:p/>
-    <w:p/>
-    <w:p/>
-    <w:p/>
-    <w:p/>
-    <w:p/>
-    <w:p/>
-    <w:p/>
-    <w:p/>
-    <w:p/>
-    <w:p/>
-    <w:p/>
-    <w:p/>
-    <w:p/>
-    <w:p/>
-    <w:p/>
-    <w:p/>
-    <w:p/>
-    <w:p>
-      <w:pPr>
-        <w:pStyle w:val="Heading1"/>
-        <w:rPr>
-          <w:rStyle w:val="SubtleEmphasis"/>
-        </w:rPr>
-      </w:pPr>
-      <w:bookmarkStart w:id="14" w:name="_Toc447499878"/>
+          <o:OLEObject Type="Embed" ProgID="Visio.Drawing.15" ShapeID="_x0000_s1030" DrawAspect="Content" ObjectID="_1522228717" r:id="rId17"/>
+        </w:object>
+      </w:r>
+    </w:p>
+    <w:p/>
+    <w:p/>
+    <w:p/>
+    <w:p/>
+    <w:p/>
+    <w:p/>
+    <w:p/>
+    <w:p/>
+    <w:p/>
+    <w:p/>
+    <w:p/>
+    <w:p/>
+    <w:p/>
+    <w:p/>
+    <w:p/>
+    <w:p/>
+    <w:p/>
+    <w:p/>
+    <w:p>
+      <w:pPr>
+        <w:pStyle w:val="Heading1"/>
+        <w:rPr>
+          <w:rStyle w:val="SubtleEmphasis"/>
+        </w:rPr>
+      </w:pPr>
+      <w:bookmarkStart w:id="21" w:name="_Toc448486124"/>
       <w:r>
         <w:rPr>
           <w:rStyle w:val="SubtleEmphasis"/>
@@ -2169,7 +2609,7 @@
         </w:rPr>
         <w:t xml:space="preserve"> (n/a)</w:t>
       </w:r>
-      <w:bookmarkEnd w:id="14"/>
+      <w:bookmarkEnd w:id="21"/>
     </w:p>
     <w:p>
       <w:r>
@@ -2185,7 +2625,7 @@
           <w:rStyle w:val="SubtleEmphasis"/>
         </w:rPr>
       </w:pPr>
-      <w:bookmarkStart w:id="15" w:name="_Toc447499879"/>
+      <w:bookmarkStart w:id="22" w:name="_Toc448486125"/>
       <w:r>
         <w:rPr>
           <w:rStyle w:val="SubtleEmphasis"/>
@@ -2198,23 +2638,25 @@
         </w:rPr>
         <w:t xml:space="preserve"> (n/a)</w:t>
       </w:r>
-      <w:bookmarkEnd w:id="15"/>
+      <w:bookmarkEnd w:id="22"/>
     </w:p>
     <w:p>
       <w:r>
         <w:tab/>
-        <w:t>HTML</w:t>
-      </w:r>
-    </w:p>
-    <w:p/>
-    <w:p>
-      <w:pPr>
-        <w:pStyle w:val="Heading1"/>
-        <w:rPr>
-          <w:rStyle w:val="SubtleEmphasis"/>
-        </w:rPr>
-      </w:pPr>
-      <w:bookmarkStart w:id="16" w:name="_Toc447499880"/>
+      </w:r>
+      <w:r>
+        <w:t>Refer to Appendix A</w:t>
+      </w:r>
+    </w:p>
+    <w:p/>
+    <w:p>
+      <w:pPr>
+        <w:pStyle w:val="Heading1"/>
+        <w:rPr>
+          <w:rStyle w:val="SubtleEmphasis"/>
+        </w:rPr>
+      </w:pPr>
+      <w:bookmarkStart w:id="23" w:name="_Toc448486126"/>
       <w:r>
         <w:rPr>
           <w:rStyle w:val="SubtleEmphasis"/>
@@ -2241,7 +2683,7 @@
         </w:rPr>
         <w:t>n/a)</w:t>
       </w:r>
-      <w:bookmarkEnd w:id="16"/>
+      <w:bookmarkEnd w:id="23"/>
     </w:p>
     <w:p>
       <w:r>
@@ -2262,7 +2704,7 @@
           <w:rStyle w:val="SubtleEmphasis"/>
         </w:rPr>
       </w:pPr>
-      <w:bookmarkStart w:id="17" w:name="_Toc447499881"/>
+      <w:bookmarkStart w:id="24" w:name="_Toc448486127"/>
       <w:r>
         <w:rPr>
           <w:rStyle w:val="SubtleEmphasis"/>
@@ -2275,23 +2717,26 @@
         </w:rPr>
         <w:t xml:space="preserve"> (n/a)</w:t>
       </w:r>
-      <w:bookmarkEnd w:id="17"/>
+      <w:bookmarkEnd w:id="24"/>
     </w:p>
     <w:p/>
     <w:p>
       <w:r>
         <w:tab/>
       </w:r>
-    </w:p>
-    <w:p/>
-    <w:p>
-      <w:pPr>
-        <w:pStyle w:val="Heading1"/>
-        <w:rPr>
-          <w:rStyle w:val="SubtleEmphasis"/>
-        </w:rPr>
-      </w:pPr>
-      <w:bookmarkStart w:id="18" w:name="_Toc447499882"/>
+      <w:r>
+        <w:t>Refer to Appendix B</w:t>
+      </w:r>
+    </w:p>
+    <w:p/>
+    <w:p>
+      <w:pPr>
+        <w:pStyle w:val="Heading1"/>
+        <w:rPr>
+          <w:rStyle w:val="SubtleEmphasis"/>
+        </w:rPr>
+      </w:pPr>
+      <w:bookmarkStart w:id="25" w:name="_Toc448486128"/>
       <w:r>
         <w:rPr>
           <w:rStyle w:val="SubtleEmphasis"/>
@@ -2304,7 +2749,7 @@
         </w:rPr>
         <w:t xml:space="preserve"> (n/a)</w:t>
       </w:r>
-      <w:bookmarkEnd w:id="18"/>
+      <w:bookmarkEnd w:id="25"/>
     </w:p>
     <w:p/>
     <w:p>
@@ -2326,7 +2771,7 @@
           <w:rStyle w:val="SubtleEmphasis"/>
         </w:rPr>
       </w:pPr>
-      <w:bookmarkStart w:id="19" w:name="_Toc447499883"/>
+      <w:bookmarkStart w:id="26" w:name="_Toc448486129"/>
       <w:r>
         <w:rPr>
           <w:rStyle w:val="SubtleEmphasis"/>
@@ -2339,22 +2784,23 @@
         </w:rPr>
         <w:t xml:space="preserve"> (n/a)</w:t>
       </w:r>
-      <w:bookmarkEnd w:id="19"/>
-    </w:p>
-    <w:p/>
-    <w:p/>
-    <w:p>
-      <w:pPr>
-        <w:pStyle w:val="Heading1"/>
-        <w:rPr>
-          <w:rStyle w:val="SubtleEmphasis"/>
-        </w:rPr>
-      </w:pPr>
-      <w:bookmarkStart w:id="20" w:name="_Toc447499884"/>
-      <w:r>
-        <w:rPr>
-          <w:rStyle w:val="SubtleEmphasis"/>
-        </w:rPr>
+      <w:bookmarkEnd w:id="26"/>
+    </w:p>
+    <w:p/>
+    <w:p/>
+    <w:p>
+      <w:pPr>
+        <w:pStyle w:val="Heading1"/>
+        <w:rPr>
+          <w:rStyle w:val="SubtleEmphasis"/>
+        </w:rPr>
+      </w:pPr>
+      <w:bookmarkStart w:id="27" w:name="_Toc448486130"/>
+      <w:r>
+        <w:rPr>
+          <w:rStyle w:val="SubtleEmphasis"/>
+        </w:rPr>
+        <w:lastRenderedPageBreak/>
         <w:t xml:space="preserve">Maintenance </w:t>
       </w:r>
       <w:proofErr w:type="gramStart"/>
@@ -2377,7 +2823,7 @@
         </w:rPr>
         <w:t>n/a)</w:t>
       </w:r>
-      <w:bookmarkEnd w:id="20"/>
+      <w:bookmarkEnd w:id="27"/>
     </w:p>
     <w:p>
       <w:pPr>
@@ -2405,7 +2851,7 @@
           <w:rStyle w:val="SubtleEmphasis"/>
         </w:rPr>
       </w:pPr>
-      <w:bookmarkStart w:id="21" w:name="_Toc447499885"/>
+      <w:bookmarkStart w:id="28" w:name="_Toc448486131"/>
       <w:r>
         <w:rPr>
           <w:rStyle w:val="SubtleEmphasis"/>
@@ -2432,12 +2878,15 @@
         </w:rPr>
         <w:t>n/a)</w:t>
       </w:r>
-      <w:bookmarkEnd w:id="21"/>
-    </w:p>
-    <w:p/>
+      <w:bookmarkEnd w:id="28"/>
+    </w:p>
+    <w:p>
+      <w:bookmarkStart w:id="29" w:name="_GoBack"/>
+      <w:bookmarkEnd w:id="29"/>
+    </w:p>
     <w:p/>
     <w:sectPr>
-      <w:footerReference w:type="default" r:id="rId19"/>
+      <w:footerReference w:type="default" r:id="rId18"/>
       <w:pgSz w:w="12240" w:h="15840"/>
       <w:pgMar w:top="1440" w:right="1440" w:bottom="1440" w:left="1440" w:header="720" w:footer="720" w:gutter="0"/>
       <w:pgNumType w:start="1"/>
@@ -2448,7 +2897,7 @@
 </file>
 
 <file path=word/endnotes.xml><?xml version="1.0" encoding="utf-8"?>
-<w:endnotes xmlns:wpc="http://schemas.microsoft.com/office/word/2010/wordprocessingCanvas" xmlns:mc="http://schemas.openxmlformats.org/markup-compatibility/2006" xmlns:o="urn:schemas-microsoft-com:office:office" xmlns:r="http://schemas.openxmlformats.org/officeDocument/2006/relationships" xmlns:m="http://schemas.openxmlformats.org/officeDocument/2006/math" xmlns:v="urn:schemas-microsoft-com:vml" xmlns:wp14="http://schemas.microsoft.com/office/word/2010/wordprocessingDrawing" xmlns:wp="http://schemas.openxmlformats.org/drawingml/2006/wordprocessingDrawing" xmlns:w10="urn:schemas-microsoft-com:office:word" xmlns:w="http://schemas.openxmlformats.org/wordprocessingml/2006/main" xmlns:w14="http://schemas.microsoft.com/office/word/2010/wordml" xmlns:wpg="http://schemas.microsoft.com/office/word/2010/wordprocessingGroup" xmlns:wpi="http://schemas.microsoft.com/office/word/2010/wordprocessingInk" xmlns:wne="http://schemas.microsoft.com/office/word/2006/wordml" xmlns:wps="http://schemas.microsoft.com/office/word/2010/wordprocessingShape" mc:Ignorable="w14 wp14">
+<w:endnotes xmlns:wpc="http://schemas.microsoft.com/office/word/2010/wordprocessingCanvas" xmlns:mc="http://schemas.openxmlformats.org/markup-compatibility/2006" xmlns:o="urn:schemas-microsoft-com:office:office" xmlns:r="http://schemas.openxmlformats.org/officeDocument/2006/relationships" xmlns:m="http://schemas.openxmlformats.org/officeDocument/2006/math" xmlns:v="urn:schemas-microsoft-com:vml" xmlns:wp14="http://schemas.microsoft.com/office/word/2010/wordprocessingDrawing" xmlns:wp="http://schemas.openxmlformats.org/drawingml/2006/wordprocessingDrawing" xmlns:w10="urn:schemas-microsoft-com:office:word" xmlns:w="http://schemas.openxmlformats.org/wordprocessingml/2006/main" xmlns:w14="http://schemas.microsoft.com/office/word/2010/wordml" xmlns:w15="http://schemas.microsoft.com/office/word/2012/wordml" xmlns:wpg="http://schemas.microsoft.com/office/word/2010/wordprocessingGroup" xmlns:wpi="http://schemas.microsoft.com/office/word/2010/wordprocessingInk" xmlns:wne="http://schemas.microsoft.com/office/word/2006/wordml" xmlns:wps="http://schemas.microsoft.com/office/word/2010/wordprocessingShape" mc:Ignorable="w14 w15 wp14">
   <w:endnote w:type="separator" w:id="-1">
     <w:p>
       <w:pPr>
@@ -2473,7 +2922,7 @@
 </file>
 
 <file path=word/footer1.xml><?xml version="1.0" encoding="utf-8"?>
-<w:ftr xmlns:wpc="http://schemas.microsoft.com/office/word/2010/wordprocessingCanvas" xmlns:mc="http://schemas.openxmlformats.org/markup-compatibility/2006" xmlns:o="urn:schemas-microsoft-com:office:office" xmlns:r="http://schemas.openxmlformats.org/officeDocument/2006/relationships" xmlns:m="http://schemas.openxmlformats.org/officeDocument/2006/math" xmlns:v="urn:schemas-microsoft-com:vml" xmlns:wp14="http://schemas.microsoft.com/office/word/2010/wordprocessingDrawing" xmlns:wp="http://schemas.openxmlformats.org/drawingml/2006/wordprocessingDrawing" xmlns:w10="urn:schemas-microsoft-com:office:word" xmlns:w="http://schemas.openxmlformats.org/wordprocessingml/2006/main" xmlns:w14="http://schemas.microsoft.com/office/word/2010/wordml" xmlns:wpg="http://schemas.microsoft.com/office/word/2010/wordprocessingGroup" xmlns:wpi="http://schemas.microsoft.com/office/word/2010/wordprocessingInk" xmlns:wne="http://schemas.microsoft.com/office/word/2006/wordml" xmlns:wps="http://schemas.microsoft.com/office/word/2010/wordprocessingShape" mc:Ignorable="w14 wp14">
+<w:ftr xmlns:wpc="http://schemas.microsoft.com/office/word/2010/wordprocessingCanvas" xmlns:mc="http://schemas.openxmlformats.org/markup-compatibility/2006" xmlns:o="urn:schemas-microsoft-com:office:office" xmlns:r="http://schemas.openxmlformats.org/officeDocument/2006/relationships" xmlns:m="http://schemas.openxmlformats.org/officeDocument/2006/math" xmlns:v="urn:schemas-microsoft-com:vml" xmlns:wp14="http://schemas.microsoft.com/office/word/2010/wordprocessingDrawing" xmlns:wp="http://schemas.openxmlformats.org/drawingml/2006/wordprocessingDrawing" xmlns:w10="urn:schemas-microsoft-com:office:word" xmlns:w="http://schemas.openxmlformats.org/wordprocessingml/2006/main" xmlns:w14="http://schemas.microsoft.com/office/word/2010/wordml" xmlns:w15="http://schemas.microsoft.com/office/word/2012/wordml" xmlns:wpg="http://schemas.microsoft.com/office/word/2010/wordprocessingGroup" xmlns:wpi="http://schemas.microsoft.com/office/word/2010/wordprocessingInk" xmlns:wne="http://schemas.microsoft.com/office/word/2006/wordml" xmlns:wps="http://schemas.microsoft.com/office/word/2010/wordprocessingShape" mc:Ignorable="w14 w15 wp14">
   <w:p>
     <w:pPr>
       <w:pStyle w:val="Footer"/>
@@ -2522,7 +2971,7 @@
           <w:rPr>
             <w:noProof/>
           </w:rPr>
-          <w:t>7</w:t>
+          <w:t>9</w:t>
         </w:r>
         <w:r>
           <w:rPr>
@@ -2542,7 +2991,7 @@
 </file>
 
 <file path=word/footnotes.xml><?xml version="1.0" encoding="utf-8"?>
-<w:footnotes xmlns:wpc="http://schemas.microsoft.com/office/word/2010/wordprocessingCanvas" xmlns:mc="http://schemas.openxmlformats.org/markup-compatibility/2006" xmlns:o="urn:schemas-microsoft-com:office:office" xmlns:r="http://schemas.openxmlformats.org/officeDocument/2006/relationships" xmlns:m="http://schemas.openxmlformats.org/officeDocument/2006/math" xmlns:v="urn:schemas-microsoft-com:vml" xmlns:wp14="http://schemas.microsoft.com/office/word/2010/wordprocessingDrawing" xmlns:wp="http://schemas.openxmlformats.org/drawingml/2006/wordprocessingDrawing" xmlns:w10="urn:schemas-microsoft-com:office:word" xmlns:w="http://schemas.openxmlformats.org/wordprocessingml/2006/main" xmlns:w14="http://schemas.microsoft.com/office/word/2010/wordml" xmlns:wpg="http://schemas.microsoft.com/office/word/2010/wordprocessingGroup" xmlns:wpi="http://schemas.microsoft.com/office/word/2010/wordprocessingInk" xmlns:wne="http://schemas.microsoft.com/office/word/2006/wordml" xmlns:wps="http://schemas.microsoft.com/office/word/2010/wordprocessingShape" mc:Ignorable="w14 wp14">
+<w:footnotes xmlns:wpc="http://schemas.microsoft.com/office/word/2010/wordprocessingCanvas" xmlns:mc="http://schemas.openxmlformats.org/markup-compatibility/2006" xmlns:o="urn:schemas-microsoft-com:office:office" xmlns:r="http://schemas.openxmlformats.org/officeDocument/2006/relationships" xmlns:m="http://schemas.openxmlformats.org/officeDocument/2006/math" xmlns:v="urn:schemas-microsoft-com:vml" xmlns:wp14="http://schemas.microsoft.com/office/word/2010/wordprocessingDrawing" xmlns:wp="http://schemas.openxmlformats.org/drawingml/2006/wordprocessingDrawing" xmlns:w10="urn:schemas-microsoft-com:office:word" xmlns:w="http://schemas.openxmlformats.org/wordprocessingml/2006/main" xmlns:w14="http://schemas.microsoft.com/office/word/2010/wordml" xmlns:w15="http://schemas.microsoft.com/office/word/2012/wordml" xmlns:wpg="http://schemas.microsoft.com/office/word/2010/wordprocessingGroup" xmlns:wpi="http://schemas.microsoft.com/office/word/2010/wordprocessingInk" xmlns:wne="http://schemas.microsoft.com/office/word/2006/wordml" xmlns:wps="http://schemas.microsoft.com/office/word/2010/wordprocessingShape" mc:Ignorable="w14 w15 wp14">
   <w:footnote w:type="separator" w:id="-1">
     <w:p>
       <w:pPr>
@@ -2567,8 +3016,8 @@
 </file>
 
 <file path=word/numbering.xml><?xml version="1.0" encoding="utf-8"?>
-<w:numbering xmlns:wpc="http://schemas.microsoft.com/office/word/2010/wordprocessingCanvas" xmlns:mc="http://schemas.openxmlformats.org/markup-compatibility/2006" xmlns:o="urn:schemas-microsoft-com:office:office" xmlns:r="http://schemas.openxmlformats.org/officeDocument/2006/relationships" xmlns:m="http://schemas.openxmlformats.org/officeDocument/2006/math" xmlns:v="urn:schemas-microsoft-com:vml" xmlns:wp14="http://schemas.microsoft.com/office/word/2010/wordprocessingDrawing" xmlns:wp="http://schemas.openxmlformats.org/drawingml/2006/wordprocessingDrawing" xmlns:w10="urn:schemas-microsoft-com:office:word" xmlns:w="http://schemas.openxmlformats.org/wordprocessingml/2006/main" xmlns:w14="http://schemas.microsoft.com/office/word/2010/wordml" xmlns:wpg="http://schemas.microsoft.com/office/word/2010/wordprocessingGroup" xmlns:wpi="http://schemas.microsoft.com/office/word/2010/wordprocessingInk" xmlns:wne="http://schemas.microsoft.com/office/word/2006/wordml" xmlns:wps="http://schemas.microsoft.com/office/word/2010/wordprocessingShape" mc:Ignorable="w14 wp14">
-  <w:abstractNum w:abstractNumId="0">
+<w:numbering xmlns:wpc="http://schemas.microsoft.com/office/word/2010/wordprocessingCanvas" xmlns:mc="http://schemas.openxmlformats.org/markup-compatibility/2006" xmlns:o="urn:schemas-microsoft-com:office:office" xmlns:r="http://schemas.openxmlformats.org/officeDocument/2006/relationships" xmlns:m="http://schemas.openxmlformats.org/officeDocument/2006/math" xmlns:v="urn:schemas-microsoft-com:vml" xmlns:wp14="http://schemas.microsoft.com/office/word/2010/wordprocessingDrawing" xmlns:wp="http://schemas.openxmlformats.org/drawingml/2006/wordprocessingDrawing" xmlns:w10="urn:schemas-microsoft-com:office:word" xmlns:w="http://schemas.openxmlformats.org/wordprocessingml/2006/main" xmlns:w14="http://schemas.microsoft.com/office/word/2010/wordml" xmlns:w15="http://schemas.microsoft.com/office/word/2012/wordml" xmlns:wpg="http://schemas.microsoft.com/office/word/2010/wordprocessingGroup" xmlns:wpi="http://schemas.microsoft.com/office/word/2010/wordprocessingInk" xmlns:wne="http://schemas.microsoft.com/office/word/2006/wordml" xmlns:wps="http://schemas.microsoft.com/office/word/2010/wordprocessingShape" mc:Ignorable="w14 w15 wp14">
+  <w:abstractNum w:abstractNumId="0" w15:restartNumberingAfterBreak="0">
     <w:nsid w:val="15440950"/>
     <w:multiLevelType w:val="hybridMultilevel"/>
     <w:tmpl w:val="7F44D3FA"/>
@@ -2687,7 +3136,7 @@
 </file>
 
 <file path=word/styles.xml><?xml version="1.0" encoding="utf-8"?>
-<w:styles xmlns:mc="http://schemas.openxmlformats.org/markup-compatibility/2006" xmlns:r="http://schemas.openxmlformats.org/officeDocument/2006/relationships" xmlns:w="http://schemas.openxmlformats.org/wordprocessingml/2006/main" xmlns:w14="http://schemas.microsoft.com/office/word/2010/wordml" mc:Ignorable="w14">
+<w:styles xmlns:mc="http://schemas.openxmlformats.org/markup-compatibility/2006" xmlns:r="http://schemas.openxmlformats.org/officeDocument/2006/relationships" xmlns:w="http://schemas.openxmlformats.org/wordprocessingml/2006/main" xmlns:w14="http://schemas.microsoft.com/office/word/2010/wordml" xmlns:w15="http://schemas.microsoft.com/office/word/2012/wordml" mc:Ignorable="w14 w15">
   <w:docDefaults>
     <w:rPrDefault>
       <w:rPr>
@@ -2703,1066 +3152,378 @@
       </w:pPr>
     </w:pPrDefault>
   </w:docDefaults>
-  <w:latentStyles w:defLockedState="0" w:defUIPriority="99" w:defSemiHidden="1" w:defUnhideWhenUsed="1" w:defQFormat="0" w:count="267">
-    <w:lsdException w:name="Normal" w:semiHidden="0" w:uiPriority="0" w:unhideWhenUsed="0" w:qFormat="1"/>
-    <w:lsdException w:name="heading 1" w:semiHidden="0" w:uiPriority="9" w:unhideWhenUsed="0" w:qFormat="1"/>
-    <w:lsdException w:name="heading 2" w:uiPriority="9" w:qFormat="1"/>
-    <w:lsdException w:name="heading 3" w:uiPriority="9" w:qFormat="1"/>
-    <w:lsdException w:name="heading 4" w:uiPriority="9" w:qFormat="1"/>
-    <w:lsdException w:name="heading 5" w:uiPriority="9" w:qFormat="1"/>
-    <w:lsdException w:name="heading 6" w:uiPriority="9" w:qFormat="1"/>
-    <w:lsdException w:name="heading 7" w:uiPriority="9" w:qFormat="1"/>
-    <w:lsdException w:name="heading 8" w:uiPriority="9" w:qFormat="1"/>
-    <w:lsdException w:name="heading 9" w:uiPriority="9" w:qFormat="1"/>
-    <w:lsdException w:name="toc 1" w:uiPriority="39"/>
-    <w:lsdException w:name="toc 2" w:uiPriority="39"/>
-    <w:lsdException w:name="toc 3" w:uiPriority="39"/>
-    <w:lsdException w:name="toc 4" w:uiPriority="39"/>
-    <w:lsdException w:name="toc 5" w:uiPriority="39"/>
-    <w:lsdException w:name="toc 6" w:uiPriority="39"/>
-    <w:lsdException w:name="toc 7" w:uiPriority="39"/>
-    <w:lsdException w:name="toc 8" w:uiPriority="39"/>
-    <w:lsdException w:name="toc 9" w:uiPriority="39"/>
-    <w:lsdException w:name="caption" w:uiPriority="35" w:qFormat="1"/>
-    <w:lsdException w:name="Title" w:semiHidden="0" w:uiPriority="10" w:unhideWhenUsed="0" w:qFormat="1"/>
-    <w:lsdException w:name="Default Paragraph Font" w:uiPriority="1"/>
-    <w:lsdException w:name="Subtitle" w:semiHidden="0" w:uiPriority="11" w:unhideWhenUsed="0" w:qFormat="1"/>
-    <w:lsdException w:name="Strong" w:semiHidden="0" w:uiPriority="22" w:unhideWhenUsed="0" w:qFormat="1"/>
-    <w:lsdException w:name="Emphasis" w:semiHidden="0" w:uiPriority="20" w:unhideWhenUsed="0" w:qFormat="1"/>
-    <w:lsdException w:name="Table Grid" w:semiHidden="0" w:uiPriority="59" w:unhideWhenUsed="0"/>
-    <w:lsdException w:name="Placeholder Text" w:unhideWhenUsed="0"/>
-    <w:lsdException w:name="No Spacing" w:semiHidden="0" w:uiPriority="1" w:unhideWhenUsed="0" w:qFormat="1"/>
-    <w:lsdException w:name="Light Shading" w:semiHidden="0" w:uiPriority="60" w:unhideWhenUsed="0"/>
-    <w:lsdException w:name="Light List" w:semiHidden="0" w:uiPriority="61" w:unhideWhenUsed="0"/>
-    <w:lsdException w:name="Light Grid" w:semiHidden="0" w:uiPriority="62" w:unhideWhenUsed="0"/>
-    <w:lsdException w:name="Medium Shading 1" w:semiHidden="0" w:uiPriority="63" w:unhideWhenUsed="0"/>
-    <w:lsdException w:name="Medium Shading 2" w:semiHidden="0" w:uiPriority="64" w:unhideWhenUsed="0"/>
-    <w:lsdException w:name="Medium List 1" w:semiHidden="0" w:uiPriority="65" w:unhideWhenUsed="0"/>
-    <w:lsdException w:name="Medium List 2" w:semiHidden="0" w:uiPriority="66" w:unhideWhenUsed="0"/>
-    <w:lsdException w:name="Medium Grid 1" w:semiHidden="0" w:uiPriority="67" w:unhideWhenUsed="0"/>
-    <w:lsdException w:name="Medium Grid 2" w:semiHidden="0" w:uiPriority="68" w:unhideWhenUsed="0"/>
-    <w:lsdException w:name="Medium Grid 3" w:semiHidden="0" w:uiPriority="69" w:unhideWhenUsed="0"/>
-    <w:lsdException w:name="Dark List" w:semiHidden="0" w:uiPriority="70" w:unhideWhenUsed="0"/>
-    <w:lsdException w:name="Colorful Shading" w:semiHidden="0" w:uiPriority="71" w:unhideWhenUsed="0"/>
-    <w:lsdException w:name="Colorful List" w:semiHidden="0" w:uiPriority="72" w:unhideWhenUsed="0"/>
-    <w:lsdException w:name="Colorful Grid" w:semiHidden="0" w:uiPriority="73" w:unhideWhenUsed="0"/>
-    <w:lsdException w:name="Light Shading Accent 1" w:semiHidden="0" w:uiPriority="60" w:unhideWhenUsed="0"/>
-    <w:lsdException w:name="Light List Accent 1" w:semiHidden="0" w:uiPriority="61" w:unhideWhenUsed="0"/>
-    <w:lsdException w:name="Light Grid Accent 1" w:semiHidden="0" w:uiPriority="62" w:unhideWhenUsed="0"/>
-    <w:lsdException w:name="Medium Shading 1 Accent 1" w:semiHidden="0" w:uiPriority="63" w:unhideWhenUsed="0"/>
-    <w:lsdException w:name="Medium Shading 2 Accent 1" w:semiHidden="0" w:uiPriority="64" w:unhideWhenUsed="0"/>
-    <w:lsdException w:name="Medium List 1 Accent 1" w:semiHidden="0" w:uiPriority="65" w:unhideWhenUsed="0"/>
-    <w:lsdException w:name="Revision" w:unhideWhenUsed="0"/>
-    <w:lsdException w:name="List Paragraph" w:semiHidden="0" w:uiPriority="34" w:unhideWhenUsed="0" w:qFormat="1"/>
-    <w:lsdException w:name="Quote" w:semiHidden="0" w:uiPriority="29" w:unhideWhenUsed="0" w:qFormat="1"/>
-    <w:lsdException w:name="Intense Quote" w:semiHidden="0" w:uiPriority="30" w:unhideWhenUsed="0" w:qFormat="1"/>
-    <w:lsdException w:name="Medium List 2 Accent 1" w:semiHidden="0" w:uiPriority="66" w:unhideWhenUsed="0"/>
-    <w:lsdException w:name="Medium Grid 1 Accent 1" w:semiHidden="0" w:uiPriority="67" w:unhideWhenUsed="0"/>
-    <w:lsdException w:name="Medium Grid 2 Accent 1" w:semiHidden="0" w:uiPriority="68" w:unhideWhenUsed="0"/>
-    <w:lsdException w:name="Medium Grid 3 Accent 1" w:semiHidden="0" w:uiPriority="69" w:unhideWhenUsed="0"/>
-    <w:lsdException w:name="Dark List Accent 1" w:semiHidden="0" w:uiPriority="70" w:unhideWhenUsed="0"/>
-    <w:lsdException w:name="Colorful Shading Accent 1" w:semiHidden="0" w:uiPriority="71" w:unhideWhenUsed="0"/>
-    <w:lsdException w:name="Colorful List Accent 1" w:semiHidden="0" w:uiPriority="72" w:unhideWhenUsed="0"/>
-    <w:lsdException w:name="Colorful Grid Accent 1" w:semiHidden="0" w:uiPriority="73" w:unhideWhenUsed="0"/>
-    <w:lsdException w:name="Light Shading Accent 2" w:semiHidden="0" w:uiPriority="60" w:unhideWhenUsed="0"/>
-    <w:lsdException w:name="Light List Accent 2" w:semiHidden="0" w:uiPriority="61" w:unhideWhenUsed="0"/>
-    <w:lsdException w:name="Light Grid Accent 2" w:semiHidden="0" w:uiPriority="62" w:unhideWhenUsed="0"/>
-    <w:lsdException w:name="Medium Shading 1 Accent 2" w:semiHidden="0" w:uiPriority="63" w:unhideWhenUsed="0"/>
-    <w:lsdException w:name="Medium Shading 2 Accent 2" w:semiHidden="0" w:uiPriority="64" w:unhideWhenUsed="0"/>
-    <w:lsdException w:name="Medium List 1 Accent 2" w:semiHidden="0" w:uiPriority="65" w:unhideWhenUsed="0"/>
-    <w:lsdException w:name="Medium List 2 Accent 2" w:semiHidden="0" w:uiPriority="66" w:unhideWhenUsed="0"/>
-    <w:lsdException w:name="Medium Grid 1 Accent 2" w:semiHidden="0" w:uiPriority="67" w:unhideWhenUsed="0"/>
-    <w:lsdException w:name="Medium Grid 2 Accent 2" w:semiHidden="0" w:uiPriority="68" w:unhideWhenUsed="0"/>
-    <w:lsdException w:name="Medium Grid 3 Accent 2" w:semiHidden="0" w:uiPriority="69" w:unhideWhenUsed="0"/>
-    <w:lsdException w:name="Dark List Accent 2" w:semiHidden="0" w:uiPriority="70" w:unhideWhenUsed="0"/>
-    <w:lsdException w:name="Colorful Shading Accent 2" w:semiHidden="0" w:uiPriority="71" w:unhideWhenUsed="0"/>
-    <w:lsdException w:name="Colorful List Accent 2" w:semiHidden="0" w:uiPriority="72" w:unhideWhenUsed="0"/>
-    <w:lsdException w:name="Colorful Grid Accent 2" w:semiHidden="0" w:uiPriority="73" w:unhideWhenUsed="0"/>
-    <w:lsdException w:name="Light Shading Accent 3" w:semiHidden="0" w:uiPriority="60" w:unhideWhenUsed="0"/>
-    <w:lsdException w:name="Light List Accent 3" w:semiHidden="0" w:uiPriority="61" w:unhideWhenUsed="0"/>
-    <w:lsdException w:name="Light Grid Accent 3" w:semiHidden="0" w:uiPriority="62" w:unhideWhenUsed="0"/>
-    <w:lsdException w:name="Medium Shading 1 Accent 3" w:semiHidden="0" w:uiPriority="63" w:unhideWhenUsed="0"/>
-    <w:lsdException w:name="Medium Shading 2 Accent 3" w:semiHidden="0" w:uiPriority="64" w:unhideWhenUsed="0"/>
-    <w:lsdException w:name="Medium List 1 Accent 3" w:semiHidden="0" w:uiPriority="65" w:unhideWhenUsed="0"/>
-    <w:lsdException w:name="Medium List 2 Accent 3" w:semiHidden="0" w:uiPriority="66" w:unhideWhenUsed="0"/>
-    <w:lsdException w:name="Medium Grid 1 Accent 3" w:semiHidden="0" w:uiPriority="67" w:unhideWhenUsed="0"/>
-    <w:lsdException w:name="Medium Grid 2 Accent 3" w:semiHidden="0" w:uiPriority="68" w:unhideWhenUsed="0"/>
-    <w:lsdException w:name="Medium Grid 3 Accent 3" w:semiHidden="0" w:uiPriority="69" w:unhideWhenUsed="0"/>
-    <w:lsdException w:name="Dark List Accent 3" w:semiHidden="0" w:uiPriority="70" w:unhideWhenUsed="0"/>
-    <w:lsdException w:name="Colorful Shading Accent 3" w:semiHidden="0" w:uiPriority="71" w:unhideWhenUsed="0"/>
-    <w:lsdException w:name="Colorful List Accent 3" w:semiHidden="0" w:uiPriority="72" w:unhideWhenUsed="0"/>
-    <w:lsdException w:name="Colorful Grid Accent 3" w:semiHidden="0" w:uiPriority="73" w:unhideWhenUsed="0"/>
-    <w:lsdException w:name="Light Shading Accent 4" w:semiHidden="0" w:uiPriority="60" w:unhideWhenUsed="0"/>
-    <w:lsdException w:name="Light List Accent 4" w:semiHidden="0" w:uiPriority="61" w:unhideWhenUsed="0"/>
-    <w:lsdException w:name="Light Grid Accent 4" w:semiHidden="0" w:uiPriority="62" w:unhideWhenUsed="0"/>
-    <w:lsdException w:name="Medium Shading 1 Accent 4" w:semiHidden="0" w:uiPriority="63" w:unhideWhenUsed="0"/>
-    <w:lsdException w:name="Medium Shading 2 Accent 4" w:semiHidden="0" w:uiPriority="64" w:unhideWhenUsed="0"/>
-    <w:lsdException w:name="Medium List 1 Accent 4" w:semiHidden="0" w:uiPriority="65" w:unhideWhenUsed="0"/>
-    <w:lsdException w:name="Medium List 2 Accent 4" w:semiHidden="0" w:uiPriority="66" w:unhideWhenUsed="0"/>
-    <w:lsdException w:name="Medium Grid 1 Accent 4" w:semiHidden="0" w:uiPriority="67" w:unhideWhenUsed="0"/>
-    <w:lsdException w:name="Medium Grid 2 Accent 4" w:semiHidden="0" w:uiPriority="68" w:unhideWhenUsed="0"/>
-    <w:lsdException w:name="Medium Grid 3 Accent 4" w:semiHidden="0" w:uiPriority="69" w:unhideWhenUsed="0"/>
-    <w:lsdException w:name="Dark List Accent 4" w:semiHidden="0" w:uiPriority="70" w:unhideWhenUsed="0"/>
-    <w:lsdException w:name="Colorful Shading Accent 4" w:semiHidden="0" w:uiPriority="71" w:unhideWhenUsed="0"/>
-    <w:lsdException w:name="Colorful List Accent 4" w:semiHidden="0" w:uiPriority="72" w:unhideWhenUsed="0"/>
-    <w:lsdException w:name="Colorful Grid Accent 4" w:semiHidden="0" w:uiPriority="73" w:unhideWhenUsed="0"/>
-    <w:lsdException w:name="Light Shading Accent 5" w:semiHidden="0" w:uiPriority="60" w:unhideWhenUsed="0"/>
-    <w:lsdException w:name="Light List Accent 5" w:semiHidden="0" w:uiPriority="61" w:unhideWhenUsed="0"/>
-    <w:lsdException w:name="Light Grid Accent 5" w:semiHidden="0" w:uiPriority="62" w:unhideWhenUsed="0"/>
-    <w:lsdException w:name="Medium Shading 1 Accent 5" w:semiHidden="0" w:uiPriority="63" w:unhideWhenUsed="0"/>
-    <w:lsdException w:name="Medium Shading 2 Accent 5" w:semiHidden="0" w:uiPriority="64" w:unhideWhenUsed="0"/>
-    <w:lsdException w:name="Medium List 1 Accent 5" w:semiHidden="0" w:uiPriority="65" w:unhideWhenUsed="0"/>
-    <w:lsdException w:name="Medium List 2 Accent 5" w:semiHidden="0" w:uiPriority="66" w:unhideWhenUsed="0"/>
-    <w:lsdException w:name="Medium Grid 1 Accent 5" w:semiHidden="0" w:uiPriority="67" w:unhideWhenUsed="0"/>
-    <w:lsdException w:name="Medium Grid 2 Accent 5" w:semiHidden="0" w:uiPriority="68" w:unhideWhenUsed="0"/>
-    <w:lsdException w:name="Medium Grid 3 Accent 5" w:semiHidden="0" w:uiPriority="69" w:unhideWhenUsed="0"/>
-    <w:lsdException w:name="Dark List Accent 5" w:semiHidden="0" w:uiPriority="70" w:unhideWhenUsed="0"/>
-    <w:lsdException w:name="Colorful Shading Accent 5" w:semiHidden="0" w:uiPriority="71" w:unhideWhenUsed="0"/>
-    <w:lsdException w:name="Colorful List Accent 5" w:semiHidden="0" w:uiPriority="72" w:unhideWhenUsed="0"/>
-    <w:lsdException w:name="Colorful Grid Accent 5" w:semiHidden="0" w:uiPriority="73" w:unhideWhenUsed="0"/>
-    <w:lsdException w:name="Light Shading Accent 6" w:semiHidden="0" w:uiPriority="60" w:unhideWhenUsed="0"/>
-    <w:lsdException w:name="Light List Accent 6" w:semiHidden="0" w:uiPriority="61" w:unhideWhenUsed="0"/>
-    <w:lsdException w:name="Light Grid Accent 6" w:semiHidden="0" w:uiPriority="62" w:unhideWhenUsed="0"/>
-    <w:lsdException w:name="Medium Shading 1 Accent 6" w:semiHidden="0" w:uiPriority="63" w:unhideWhenUsed="0"/>
-    <w:lsdException w:name="Medium Shading 2 Accent 6" w:semiHidden="0" w:uiPriority="64" w:unhideWhenUsed="0"/>
-    <w:lsdException w:name="Medium List 1 Accent 6" w:semiHidden="0" w:uiPriority="65" w:unhideWhenUsed="0"/>
-    <w:lsdException w:name="Medium List 2 Accent 6" w:semiHidden="0" w:uiPriority="66" w:unhideWhenUsed="0"/>
-    <w:lsdException w:name="Medium Grid 1 Accent 6" w:semiHidden="0" w:uiPriority="67" w:unhideWhenUsed="0"/>
-    <w:lsdException w:name="Medium Grid 2 Accent 6" w:semiHidden="0" w:uiPriority="68" w:unhideWhenUsed="0"/>
-    <w:lsdException w:name="Medium Grid 3 Accent 6" w:semiHidden="0" w:uiPriority="69" w:unhideWhenUsed="0"/>
-    <w:lsdException w:name="Dark List Accent 6" w:semiHidden="0" w:uiPriority="70" w:unhideWhenUsed="0"/>
-    <w:lsdException w:name="Colorful Shading Accent 6" w:semiHidden="0" w:uiPriority="71" w:unhideWhenUsed="0"/>
-    <w:lsdException w:name="Colorful List Accent 6" w:semiHidden="0" w:uiPriority="72" w:unhideWhenUsed="0"/>
-    <w:lsdException w:name="Colorful Grid Accent 6" w:semiHidden="0" w:uiPriority="73" w:unhideWhenUsed="0"/>
-    <w:lsdException w:name="Subtle Emphasis" w:semiHidden="0" w:uiPriority="19" w:unhideWhenUsed="0" w:qFormat="1"/>
-    <w:lsdException w:name="Intense Emphasis" w:semiHidden="0" w:uiPriority="21" w:unhideWhenUsed="0" w:qFormat="1"/>
-    <w:lsdException w:name="Subtle Reference" w:semiHidden="0" w:uiPriority="31" w:unhideWhenUsed="0" w:qFormat="1"/>
-    <w:lsdException w:name="Intense Reference" w:semiHidden="0" w:uiPriority="32" w:unhideWhenUsed="0" w:qFormat="1"/>
-    <w:lsdException w:name="Book Title" w:semiHidden="0" w:uiPriority="33" w:unhideWhenUsed="0" w:qFormat="1"/>
-    <w:lsdException w:name="Bibliography" w:uiPriority="37"/>
-    <w:lsdException w:name="TOC Heading" w:uiPriority="39" w:qFormat="1"/>
-  </w:latentStyles>
-  <w:style w:type="paragraph" w:default="1" w:styleId="Normal">
-    <w:name w:val="Normal"/>
-    <w:qFormat/>
-    <w:rsid w:val="00DE1218"/>
-    <w:rPr>
-      <w:sz w:val="20"/>
-      <w:szCs w:val="20"/>
-    </w:rPr>
-  </w:style>
-  <w:style w:type="paragraph" w:styleId="Heading1">
-    <w:name w:val="heading 1"/>
-    <w:basedOn w:val="Normal"/>
-    <w:next w:val="Normal"/>
-    <w:link w:val="Heading1Char"/>
-    <w:uiPriority w:val="9"/>
-    <w:qFormat/>
-    <w:rsid w:val="00314D7F"/>
-    <w:pPr>
-      <w:pBdr>
-        <w:top w:val="single" w:sz="24" w:space="0" w:color="FFFFFF" w:themeColor="background1"/>
-        <w:left w:val="single" w:sz="24" w:space="0" w:color="FFFFFF" w:themeColor="background1"/>
-        <w:bottom w:val="single" w:sz="24" w:space="0" w:color="FFFFFF" w:themeColor="background1"/>
-        <w:right w:val="single" w:sz="24" w:space="0" w:color="FFFFFF" w:themeColor="background1"/>
-      </w:pBdr>
-      <w:spacing w:after="0"/>
-      <w:outlineLvl w:val="0"/>
-    </w:pPr>
-    <w:rPr>
-      <w:b/>
-      <w:bCs/>
-      <w:caps/>
-      <w:color w:val="0B5294" w:themeColor="accent1" w:themeShade="BF"/>
-      <w:spacing w:val="15"/>
-      <w:sz w:val="28"/>
-      <w:szCs w:val="22"/>
-    </w:rPr>
-  </w:style>
-  <w:style w:type="paragraph" w:styleId="Heading2">
-    <w:name w:val="heading 2"/>
-    <w:basedOn w:val="Normal"/>
-    <w:next w:val="Normal"/>
-    <w:link w:val="Heading2Char"/>
-    <w:uiPriority w:val="9"/>
-    <w:unhideWhenUsed/>
-    <w:qFormat/>
-    <w:rsid w:val="00314D7F"/>
-    <w:pPr>
-      <w:pBdr>
-        <w:top w:val="single" w:sz="24" w:space="0" w:color="FFFFFF" w:themeColor="background1"/>
-        <w:left w:val="single" w:sz="24" w:space="0" w:color="FFFFFF" w:themeColor="background1"/>
-        <w:bottom w:val="single" w:sz="24" w:space="0" w:color="FFFFFF" w:themeColor="background1"/>
-        <w:right w:val="single" w:sz="24" w:space="0" w:color="FFFFFF" w:themeColor="background1"/>
-      </w:pBdr>
-      <w:spacing w:after="0"/>
-      <w:outlineLvl w:val="1"/>
-    </w:pPr>
-    <w:rPr>
-      <w:spacing w:val="15"/>
-      <w:sz w:val="22"/>
-      <w:szCs w:val="22"/>
-    </w:rPr>
-  </w:style>
-  <w:style w:type="paragraph" w:styleId="Heading3">
-    <w:name w:val="heading 3"/>
-    <w:basedOn w:val="Normal"/>
-    <w:next w:val="Normal"/>
-    <w:link w:val="Heading3Char"/>
-    <w:uiPriority w:val="9"/>
-    <w:unhideWhenUsed/>
-    <w:qFormat/>
-    <w:rsid w:val="00DE1218"/>
-    <w:pPr>
-      <w:pBdr>
-        <w:top w:val="single" w:sz="6" w:space="2" w:color="0F6FC6" w:themeColor="accent1"/>
-        <w:left w:val="single" w:sz="6" w:space="2" w:color="0F6FC6" w:themeColor="accent1"/>
-      </w:pBdr>
-      <w:spacing w:before="300" w:after="0"/>
-      <w:outlineLvl w:val="2"/>
-    </w:pPr>
-    <w:rPr>
-      <w:caps/>
-      <w:color w:val="073662" w:themeColor="accent1" w:themeShade="7F"/>
-      <w:spacing w:val="15"/>
-      <w:sz w:val="22"/>
-      <w:szCs w:val="22"/>
-    </w:rPr>
-  </w:style>
-  <w:style w:type="paragraph" w:styleId="Heading4">
-    <w:name w:val="heading 4"/>
-    <w:basedOn w:val="Normal"/>
-    <w:next w:val="Normal"/>
-    <w:link w:val="Heading4Char"/>
-    <w:uiPriority w:val="9"/>
-    <w:unhideWhenUsed/>
-    <w:qFormat/>
-    <w:rsid w:val="00DE1218"/>
-    <w:pPr>
-      <w:pBdr>
-        <w:top w:val="dotted" w:sz="6" w:space="2" w:color="0F6FC6" w:themeColor="accent1"/>
-        <w:left w:val="dotted" w:sz="6" w:space="2" w:color="0F6FC6" w:themeColor="accent1"/>
-      </w:pBdr>
-      <w:spacing w:before="300" w:after="0"/>
-      <w:outlineLvl w:val="3"/>
-    </w:pPr>
-    <w:rPr>
-      <w:caps/>
-      <w:color w:val="0B5294" w:themeColor="accent1" w:themeShade="BF"/>
-      <w:spacing w:val="10"/>
-      <w:sz w:val="22"/>
-      <w:szCs w:val="22"/>
-    </w:rPr>
-  </w:style>
-  <w:style w:type="paragraph" w:styleId="Heading5">
-    <w:name w:val="heading 5"/>
-    <w:basedOn w:val="Normal"/>
-    <w:next w:val="Normal"/>
-    <w:link w:val="Heading5Char"/>
-    <w:uiPriority w:val="9"/>
-    <w:unhideWhenUsed/>
-    <w:qFormat/>
-    <w:rsid w:val="00DE1218"/>
-    <w:pPr>
-      <w:pBdr>
-        <w:bottom w:val="single" w:sz="6" w:space="1" w:color="0F6FC6" w:themeColor="accent1"/>
-      </w:pBdr>
-      <w:spacing w:before="300" w:after="0"/>
-      <w:outlineLvl w:val="4"/>
-    </w:pPr>
-    <w:rPr>
-      <w:caps/>
-      <w:color w:val="0B5294" w:themeColor="accent1" w:themeShade="BF"/>
-      <w:spacing w:val="10"/>
-      <w:sz w:val="22"/>
-      <w:szCs w:val="22"/>
-    </w:rPr>
-  </w:style>
-  <w:style w:type="paragraph" w:styleId="Heading6">
-    <w:name w:val="heading 6"/>
-    <w:basedOn w:val="Normal"/>
-    <w:next w:val="Normal"/>
-    <w:link w:val="Heading6Char"/>
-    <w:uiPriority w:val="9"/>
-    <w:unhideWhenUsed/>
-    <w:qFormat/>
-    <w:rsid w:val="00DE1218"/>
-    <w:pPr>
-      <w:pBdr>
-        <w:bottom w:val="dotted" w:sz="6" w:space="1" w:color="0F6FC6" w:themeColor="accent1"/>
-      </w:pBdr>
-      <w:spacing w:before="300" w:after="0"/>
-      <w:outlineLvl w:val="5"/>
-    </w:pPr>
-    <w:rPr>
-      <w:caps/>
-      <w:color w:val="0B5294" w:themeColor="accent1" w:themeShade="BF"/>
-      <w:spacing w:val="10"/>
-      <w:sz w:val="22"/>
-      <w:szCs w:val="22"/>
-    </w:rPr>
-  </w:style>
-  <w:style w:type="paragraph" w:styleId="Heading7">
-    <w:name w:val="heading 7"/>
-    <w:basedOn w:val="Normal"/>
-    <w:next w:val="Normal"/>
-    <w:link w:val="Heading7Char"/>
-    <w:uiPriority w:val="9"/>
-    <w:unhideWhenUsed/>
-    <w:qFormat/>
-    <w:rsid w:val="00DE1218"/>
-    <w:pPr>
-      <w:spacing w:before="300" w:after="0"/>
-      <w:outlineLvl w:val="6"/>
-    </w:pPr>
-    <w:rPr>
-      <w:caps/>
-      <w:color w:val="0B5294" w:themeColor="accent1" w:themeShade="BF"/>
-      <w:spacing w:val="10"/>
-      <w:sz w:val="22"/>
-      <w:szCs w:val="22"/>
-    </w:rPr>
-  </w:style>
-  <w:style w:type="paragraph" w:styleId="Heading8">
-    <w:name w:val="heading 8"/>
-    <w:basedOn w:val="Normal"/>
-    <w:next w:val="Normal"/>
-    <w:link w:val="Heading8Char"/>
-    <w:uiPriority w:val="9"/>
-    <w:semiHidden/>
-    <w:unhideWhenUsed/>
-    <w:qFormat/>
-    <w:rsid w:val="00DE1218"/>
-    <w:pPr>
-      <w:spacing w:before="300" w:after="0"/>
-      <w:outlineLvl w:val="7"/>
-    </w:pPr>
-    <w:rPr>
-      <w:caps/>
-      <w:spacing w:val="10"/>
-      <w:sz w:val="18"/>
-      <w:szCs w:val="18"/>
-    </w:rPr>
-  </w:style>
-  <w:style w:type="paragraph" w:styleId="Heading9">
-    <w:name w:val="heading 9"/>
-    <w:basedOn w:val="Normal"/>
-    <w:next w:val="Normal"/>
-    <w:link w:val="Heading9Char"/>
-    <w:uiPriority w:val="9"/>
-    <w:semiHidden/>
-    <w:unhideWhenUsed/>
-    <w:qFormat/>
-    <w:rsid w:val="00DE1218"/>
-    <w:pPr>
-      <w:spacing w:before="300" w:after="0"/>
-      <w:outlineLvl w:val="8"/>
-    </w:pPr>
-    <w:rPr>
-      <w:i/>
-      <w:caps/>
-      <w:spacing w:val="10"/>
-      <w:sz w:val="18"/>
-      <w:szCs w:val="18"/>
-    </w:rPr>
-  </w:style>
-  <w:style w:type="character" w:default="1" w:styleId="DefaultParagraphFont">
-    <w:name w:val="Default Paragraph Font"/>
-    <w:uiPriority w:val="1"/>
-    <w:semiHidden/>
-    <w:unhideWhenUsed/>
-  </w:style>
-  <w:style w:type="table" w:default="1" w:styleId="TableNormal">
-    <w:name w:val="Normal Table"/>
-    <w:uiPriority w:val="99"/>
-    <w:semiHidden/>
-    <w:unhideWhenUsed/>
-    <w:tblPr>
-      <w:tblInd w:w="0" w:type="dxa"/>
-      <w:tblCellMar>
-        <w:top w:w="0" w:type="dxa"/>
-        <w:left w:w="108" w:type="dxa"/>
-        <w:bottom w:w="0" w:type="dxa"/>
-        <w:right w:w="108" w:type="dxa"/>
-      </w:tblCellMar>
-    </w:tblPr>
-  </w:style>
-  <w:style w:type="numbering" w:default="1" w:styleId="NoList">
-    <w:name w:val="No List"/>
-    <w:uiPriority w:val="99"/>
-    <w:semiHidden/>
-    <w:unhideWhenUsed/>
-  </w:style>
-  <w:style w:type="paragraph" w:styleId="Title">
-    <w:name w:val="Title"/>
-    <w:basedOn w:val="Normal"/>
-    <w:next w:val="Normal"/>
-    <w:link w:val="TitleChar"/>
-    <w:uiPriority w:val="10"/>
-    <w:qFormat/>
-    <w:rsid w:val="00DE1218"/>
-    <w:pPr>
-      <w:spacing w:before="720"/>
-    </w:pPr>
-    <w:rPr>
-      <w:caps/>
-      <w:color w:val="0F6FC6" w:themeColor="accent1"/>
-      <w:spacing w:val="10"/>
-      <w:kern w:val="28"/>
-      <w:sz w:val="52"/>
-      <w:szCs w:val="52"/>
-    </w:rPr>
-  </w:style>
-  <w:style w:type="paragraph" w:styleId="Subtitle">
-    <w:name w:val="Subtitle"/>
-    <w:basedOn w:val="Normal"/>
-    <w:next w:val="Normal"/>
-    <w:link w:val="SubtitleChar"/>
-    <w:uiPriority w:val="11"/>
-    <w:qFormat/>
-    <w:rsid w:val="00DE1218"/>
-    <w:pPr>
-      <w:spacing w:after="1000" w:line="240" w:lineRule="auto"/>
-    </w:pPr>
-    <w:rPr>
-      <w:caps/>
-      <w:color w:val="595959" w:themeColor="text1" w:themeTint="A6"/>
-      <w:spacing w:val="10"/>
-      <w:sz w:val="24"/>
-      <w:szCs w:val="24"/>
-    </w:rPr>
-  </w:style>
-  <w:style w:type="paragraph" w:styleId="ListParagraph">
-    <w:name w:val="List Paragraph"/>
-    <w:basedOn w:val="Normal"/>
-    <w:uiPriority w:val="34"/>
-    <w:qFormat/>
-    <w:rsid w:val="00DE1218"/>
-    <w:pPr>
-      <w:ind w:left="720"/>
-      <w:contextualSpacing/>
-    </w:pPr>
-  </w:style>
-  <w:style w:type="character" w:styleId="IntenseEmphasis">
-    <w:name w:val="Intense Emphasis"/>
-    <w:uiPriority w:val="21"/>
-    <w:qFormat/>
-    <w:rsid w:val="00DE1218"/>
-    <w:rPr>
-      <w:b/>
-      <w:bCs/>
-      <w:caps/>
-      <w:color w:val="073662" w:themeColor="accent1" w:themeShade="7F"/>
-      <w:spacing w:val="10"/>
-    </w:rPr>
-  </w:style>
-  <w:style w:type="character" w:styleId="Emphasis">
-    <w:name w:val="Emphasis"/>
-    <w:uiPriority w:val="20"/>
-    <w:qFormat/>
-    <w:rsid w:val="00DE1218"/>
-    <w:rPr>
-      <w:caps/>
-      <w:color w:val="073662" w:themeColor="accent1" w:themeShade="7F"/>
-      <w:spacing w:val="5"/>
-    </w:rPr>
-  </w:style>
-  <w:style w:type="character" w:styleId="SubtleEmphasis">
-    <w:name w:val="Subtle Emphasis"/>
-    <w:uiPriority w:val="19"/>
-    <w:qFormat/>
-    <w:rsid w:val="00DE1218"/>
-    <w:rPr>
-      <w:i/>
-      <w:iCs/>
-      <w:color w:val="073662" w:themeColor="accent1" w:themeShade="7F"/>
-    </w:rPr>
-  </w:style>
-  <w:style w:type="character" w:customStyle="1" w:styleId="Heading7Char">
-    <w:name w:val="Heading 7 Char"/>
-    <w:basedOn w:val="DefaultParagraphFont"/>
-    <w:link w:val="Heading7"/>
-    <w:uiPriority w:val="9"/>
-    <w:rsid w:val="00DE1218"/>
-    <w:rPr>
-      <w:caps/>
-      <w:color w:val="0B5294" w:themeColor="accent1" w:themeShade="BF"/>
-      <w:spacing w:val="10"/>
-    </w:rPr>
-  </w:style>
-  <w:style w:type="character" w:customStyle="1" w:styleId="Heading1Char">
-    <w:name w:val="Heading 1 Char"/>
-    <w:basedOn w:val="DefaultParagraphFont"/>
-    <w:link w:val="Heading1"/>
-    <w:uiPriority w:val="9"/>
-    <w:rsid w:val="00314D7F"/>
-    <w:rPr>
-      <w:b/>
-      <w:bCs/>
-      <w:caps/>
-      <w:color w:val="0B5294" w:themeColor="accent1" w:themeShade="BF"/>
-      <w:spacing w:val="15"/>
-      <w:sz w:val="28"/>
-    </w:rPr>
-  </w:style>
-  <w:style w:type="character" w:customStyle="1" w:styleId="Heading2Char">
-    <w:name w:val="Heading 2 Char"/>
-    <w:basedOn w:val="DefaultParagraphFont"/>
-    <w:link w:val="Heading2"/>
-    <w:uiPriority w:val="9"/>
-    <w:rsid w:val="00314D7F"/>
-    <w:rPr>
-      <w:spacing w:val="15"/>
-    </w:rPr>
-  </w:style>
-  <w:style w:type="character" w:customStyle="1" w:styleId="Heading3Char">
-    <w:name w:val="Heading 3 Char"/>
-    <w:basedOn w:val="DefaultParagraphFont"/>
-    <w:link w:val="Heading3"/>
-    <w:uiPriority w:val="9"/>
-    <w:rsid w:val="00DE1218"/>
-    <w:rPr>
-      <w:caps/>
-      <w:color w:val="073662" w:themeColor="accent1" w:themeShade="7F"/>
-      <w:spacing w:val="15"/>
-    </w:rPr>
-  </w:style>
-  <w:style w:type="character" w:customStyle="1" w:styleId="Heading4Char">
-    <w:name w:val="Heading 4 Char"/>
-    <w:basedOn w:val="DefaultParagraphFont"/>
-    <w:link w:val="Heading4"/>
-    <w:uiPriority w:val="9"/>
-    <w:rsid w:val="00DE1218"/>
-    <w:rPr>
-      <w:caps/>
-      <w:color w:val="0B5294" w:themeColor="accent1" w:themeShade="BF"/>
-      <w:spacing w:val="10"/>
-    </w:rPr>
-  </w:style>
-  <w:style w:type="character" w:customStyle="1" w:styleId="Heading5Char">
-    <w:name w:val="Heading 5 Char"/>
-    <w:basedOn w:val="DefaultParagraphFont"/>
-    <w:link w:val="Heading5"/>
-    <w:uiPriority w:val="9"/>
-    <w:rsid w:val="00DE1218"/>
-    <w:rPr>
-      <w:caps/>
-      <w:color w:val="0B5294" w:themeColor="accent1" w:themeShade="BF"/>
-      <w:spacing w:val="10"/>
-    </w:rPr>
-  </w:style>
-  <w:style w:type="character" w:customStyle="1" w:styleId="Heading6Char">
-    <w:name w:val="Heading 6 Char"/>
-    <w:basedOn w:val="DefaultParagraphFont"/>
-    <w:link w:val="Heading6"/>
-    <w:uiPriority w:val="9"/>
-    <w:rsid w:val="00DE1218"/>
-    <w:rPr>
-      <w:caps/>
-      <w:color w:val="0B5294" w:themeColor="accent1" w:themeShade="BF"/>
-      <w:spacing w:val="10"/>
-    </w:rPr>
-  </w:style>
-  <w:style w:type="character" w:customStyle="1" w:styleId="Heading8Char">
-    <w:name w:val="Heading 8 Char"/>
-    <w:basedOn w:val="DefaultParagraphFont"/>
-    <w:link w:val="Heading8"/>
-    <w:uiPriority w:val="9"/>
-    <w:semiHidden/>
-    <w:rsid w:val="00DE1218"/>
-    <w:rPr>
-      <w:caps/>
-      <w:spacing w:val="10"/>
-      <w:sz w:val="18"/>
-      <w:szCs w:val="18"/>
-    </w:rPr>
-  </w:style>
-  <w:style w:type="character" w:customStyle="1" w:styleId="Heading9Char">
-    <w:name w:val="Heading 9 Char"/>
-    <w:basedOn w:val="DefaultParagraphFont"/>
-    <w:link w:val="Heading9"/>
-    <w:uiPriority w:val="9"/>
-    <w:semiHidden/>
-    <w:rsid w:val="00DE1218"/>
-    <w:rPr>
-      <w:i/>
-      <w:caps/>
-      <w:spacing w:val="10"/>
-      <w:sz w:val="18"/>
-      <w:szCs w:val="18"/>
-    </w:rPr>
-  </w:style>
-  <w:style w:type="paragraph" w:styleId="Caption">
-    <w:name w:val="caption"/>
-    <w:basedOn w:val="Normal"/>
-    <w:next w:val="Normal"/>
-    <w:uiPriority w:val="35"/>
-    <w:semiHidden/>
-    <w:unhideWhenUsed/>
-    <w:qFormat/>
-    <w:rsid w:val="00DE1218"/>
-    <w:rPr>
-      <w:b/>
-      <w:bCs/>
-      <w:color w:val="0B5294" w:themeColor="accent1" w:themeShade="BF"/>
-      <w:sz w:val="16"/>
-      <w:szCs w:val="16"/>
-    </w:rPr>
-  </w:style>
-  <w:style w:type="character" w:customStyle="1" w:styleId="TitleChar">
-    <w:name w:val="Title Char"/>
-    <w:basedOn w:val="DefaultParagraphFont"/>
-    <w:link w:val="Title"/>
-    <w:uiPriority w:val="10"/>
-    <w:rsid w:val="00DE1218"/>
-    <w:rPr>
-      <w:caps/>
-      <w:color w:val="0F6FC6" w:themeColor="accent1"/>
-      <w:spacing w:val="10"/>
-      <w:kern w:val="28"/>
-      <w:sz w:val="52"/>
-      <w:szCs w:val="52"/>
-    </w:rPr>
-  </w:style>
-  <w:style w:type="character" w:customStyle="1" w:styleId="SubtitleChar">
-    <w:name w:val="Subtitle Char"/>
-    <w:basedOn w:val="DefaultParagraphFont"/>
-    <w:link w:val="Subtitle"/>
-    <w:uiPriority w:val="11"/>
-    <w:rsid w:val="00DE1218"/>
-    <w:rPr>
-      <w:caps/>
-      <w:color w:val="595959" w:themeColor="text1" w:themeTint="A6"/>
-      <w:spacing w:val="10"/>
-      <w:sz w:val="24"/>
-      <w:szCs w:val="24"/>
-    </w:rPr>
-  </w:style>
-  <w:style w:type="character" w:styleId="Strong">
-    <w:name w:val="Strong"/>
-    <w:uiPriority w:val="22"/>
-    <w:qFormat/>
-    <w:rsid w:val="00DE1218"/>
-    <w:rPr>
-      <w:b/>
-      <w:bCs/>
-    </w:rPr>
-  </w:style>
-  <w:style w:type="paragraph" w:styleId="NoSpacing">
-    <w:name w:val="No Spacing"/>
-    <w:basedOn w:val="Normal"/>
-    <w:link w:val="NoSpacingChar"/>
-    <w:uiPriority w:val="1"/>
-    <w:qFormat/>
-    <w:rsid w:val="00DE1218"/>
-    <w:pPr>
-      <w:spacing w:before="0" w:after="0" w:line="240" w:lineRule="auto"/>
-    </w:pPr>
-  </w:style>
-  <w:style w:type="character" w:customStyle="1" w:styleId="NoSpacingChar">
-    <w:name w:val="No Spacing Char"/>
-    <w:basedOn w:val="DefaultParagraphFont"/>
-    <w:link w:val="NoSpacing"/>
-    <w:uiPriority w:val="1"/>
-    <w:rsid w:val="00DE1218"/>
-    <w:rPr>
-      <w:sz w:val="20"/>
-      <w:szCs w:val="20"/>
-    </w:rPr>
-  </w:style>
-  <w:style w:type="paragraph" w:styleId="Quote">
-    <w:name w:val="Quote"/>
-    <w:basedOn w:val="Normal"/>
-    <w:next w:val="Normal"/>
-    <w:link w:val="QuoteChar"/>
-    <w:uiPriority w:val="29"/>
-    <w:qFormat/>
-    <w:rsid w:val="00DE1218"/>
-    <w:rPr>
-      <w:i/>
-      <w:iCs/>
-    </w:rPr>
-  </w:style>
-  <w:style w:type="character" w:customStyle="1" w:styleId="QuoteChar">
-    <w:name w:val="Quote Char"/>
-    <w:basedOn w:val="DefaultParagraphFont"/>
-    <w:link w:val="Quote"/>
-    <w:uiPriority w:val="29"/>
-    <w:rsid w:val="00DE1218"/>
-    <w:rPr>
-      <w:i/>
-      <w:iCs/>
-      <w:sz w:val="20"/>
-      <w:szCs w:val="20"/>
-    </w:rPr>
-  </w:style>
-  <w:style w:type="paragraph" w:styleId="IntenseQuote">
-    <w:name w:val="Intense Quote"/>
-    <w:basedOn w:val="Normal"/>
-    <w:next w:val="Normal"/>
-    <w:link w:val="IntenseQuoteChar"/>
-    <w:uiPriority w:val="30"/>
-    <w:qFormat/>
-    <w:rsid w:val="00DE1218"/>
-    <w:pPr>
-      <w:pBdr>
-        <w:top w:val="single" w:sz="4" w:space="10" w:color="0F6FC6" w:themeColor="accent1"/>
-        <w:left w:val="single" w:sz="4" w:space="10" w:color="0F6FC6" w:themeColor="accent1"/>
-      </w:pBdr>
-      <w:spacing w:after="0"/>
-      <w:ind w:left="1296" w:right="1152"/>
-      <w:jc w:val="both"/>
-    </w:pPr>
-    <w:rPr>
-      <w:i/>
-      <w:iCs/>
-      <w:color w:val="0F6FC6" w:themeColor="accent1"/>
-    </w:rPr>
-  </w:style>
-  <w:style w:type="character" w:customStyle="1" w:styleId="IntenseQuoteChar">
-    <w:name w:val="Intense Quote Char"/>
-    <w:basedOn w:val="DefaultParagraphFont"/>
-    <w:link w:val="IntenseQuote"/>
-    <w:uiPriority w:val="30"/>
-    <w:rsid w:val="00DE1218"/>
-    <w:rPr>
-      <w:i/>
-      <w:iCs/>
-      <w:color w:val="0F6FC6" w:themeColor="accent1"/>
-      <w:sz w:val="20"/>
-      <w:szCs w:val="20"/>
-    </w:rPr>
-  </w:style>
-  <w:style w:type="character" w:styleId="SubtleReference">
-    <w:name w:val="Subtle Reference"/>
-    <w:uiPriority w:val="31"/>
-    <w:qFormat/>
-    <w:rsid w:val="00DE1218"/>
-    <w:rPr>
-      <w:b/>
-      <w:bCs/>
-      <w:color w:val="0F6FC6" w:themeColor="accent1"/>
-    </w:rPr>
-  </w:style>
-  <w:style w:type="character" w:styleId="IntenseReference">
-    <w:name w:val="Intense Reference"/>
-    <w:uiPriority w:val="32"/>
-    <w:qFormat/>
-    <w:rsid w:val="00DE1218"/>
-    <w:rPr>
-      <w:b/>
-      <w:bCs/>
-      <w:i/>
-      <w:iCs/>
-      <w:caps/>
-      <w:color w:val="0F6FC6" w:themeColor="accent1"/>
-    </w:rPr>
-  </w:style>
-  <w:style w:type="character" w:styleId="BookTitle">
-    <w:name w:val="Book Title"/>
-    <w:uiPriority w:val="33"/>
-    <w:qFormat/>
-    <w:rsid w:val="00DE1218"/>
-    <w:rPr>
-      <w:b/>
-      <w:bCs/>
-      <w:i/>
-      <w:iCs/>
-      <w:spacing w:val="9"/>
-    </w:rPr>
-  </w:style>
-  <w:style w:type="paragraph" w:styleId="TOCHeading">
-    <w:name w:val="TOC Heading"/>
-    <w:basedOn w:val="Heading1"/>
-    <w:next w:val="Normal"/>
-    <w:uiPriority w:val="39"/>
-    <w:semiHidden/>
-    <w:unhideWhenUsed/>
-    <w:qFormat/>
-    <w:rsid w:val="00DE1218"/>
-    <w:pPr>
-      <w:outlineLvl w:val="9"/>
-    </w:pPr>
-    <w:rPr>
-      <w:lang w:bidi="en-US"/>
-    </w:rPr>
-  </w:style>
-  <w:style w:type="paragraph" w:styleId="BalloonText">
-    <w:name w:val="Balloon Text"/>
-    <w:basedOn w:val="Normal"/>
-    <w:link w:val="BalloonTextChar"/>
-    <w:uiPriority w:val="99"/>
-    <w:semiHidden/>
-    <w:unhideWhenUsed/>
-    <w:rsid w:val="00DE1218"/>
-    <w:pPr>
-      <w:spacing w:before="0" w:after="0" w:line="240" w:lineRule="auto"/>
-    </w:pPr>
-    <w:rPr>
-      <w:rFonts w:ascii="Tahoma" w:hAnsi="Tahoma" w:cs="Tahoma"/>
-      <w:sz w:val="16"/>
-      <w:szCs w:val="16"/>
-    </w:rPr>
-  </w:style>
-  <w:style w:type="character" w:customStyle="1" w:styleId="BalloonTextChar">
-    <w:name w:val="Balloon Text Char"/>
-    <w:basedOn w:val="DefaultParagraphFont"/>
-    <w:link w:val="BalloonText"/>
-    <w:uiPriority w:val="99"/>
-    <w:semiHidden/>
-    <w:rsid w:val="00DE1218"/>
-    <w:rPr>
-      <w:rFonts w:ascii="Tahoma" w:hAnsi="Tahoma" w:cs="Tahoma"/>
-      <w:sz w:val="16"/>
-      <w:szCs w:val="16"/>
-    </w:rPr>
-  </w:style>
-  <w:style w:type="paragraph" w:styleId="TOC1">
-    <w:name w:val="toc 1"/>
-    <w:basedOn w:val="Normal"/>
-    <w:next w:val="Normal"/>
-    <w:autoRedefine/>
-    <w:uiPriority w:val="39"/>
-    <w:unhideWhenUsed/>
-    <w:rsid w:val="00860DFC"/>
-    <w:pPr>
-      <w:spacing w:after="100"/>
-    </w:pPr>
-  </w:style>
-  <w:style w:type="character" w:styleId="Hyperlink">
-    <w:name w:val="Hyperlink"/>
-    <w:basedOn w:val="DefaultParagraphFont"/>
-    <w:uiPriority w:val="99"/>
-    <w:unhideWhenUsed/>
-    <w:rsid w:val="00860DFC"/>
-    <w:rPr>
-      <w:color w:val="F49100" w:themeColor="hyperlink"/>
-      <w:u w:val="single"/>
-    </w:rPr>
-  </w:style>
-  <w:style w:type="paragraph" w:styleId="Header">
-    <w:name w:val="header"/>
-    <w:basedOn w:val="Normal"/>
-    <w:link w:val="HeaderChar"/>
-    <w:uiPriority w:val="99"/>
-    <w:unhideWhenUsed/>
-    <w:rsid w:val="002F459E"/>
-    <w:pPr>
-      <w:tabs>
-        <w:tab w:val="center" w:pos="4680"/>
-        <w:tab w:val="right" w:pos="9360"/>
-      </w:tabs>
-      <w:spacing w:before="0" w:after="0" w:line="240" w:lineRule="auto"/>
-    </w:pPr>
-  </w:style>
-  <w:style w:type="character" w:customStyle="1" w:styleId="HeaderChar">
-    <w:name w:val="Header Char"/>
-    <w:basedOn w:val="DefaultParagraphFont"/>
-    <w:link w:val="Header"/>
-    <w:uiPriority w:val="99"/>
-    <w:rsid w:val="002F459E"/>
-    <w:rPr>
-      <w:sz w:val="20"/>
-      <w:szCs w:val="20"/>
-    </w:rPr>
-  </w:style>
-  <w:style w:type="paragraph" w:styleId="Footer">
-    <w:name w:val="footer"/>
-    <w:basedOn w:val="Normal"/>
-    <w:link w:val="FooterChar"/>
-    <w:uiPriority w:val="99"/>
-    <w:unhideWhenUsed/>
-    <w:rsid w:val="002F459E"/>
-    <w:pPr>
-      <w:tabs>
-        <w:tab w:val="center" w:pos="4680"/>
-        <w:tab w:val="right" w:pos="9360"/>
-      </w:tabs>
-      <w:spacing w:before="0" w:after="0" w:line="240" w:lineRule="auto"/>
-    </w:pPr>
-  </w:style>
-  <w:style w:type="character" w:customStyle="1" w:styleId="FooterChar">
-    <w:name w:val="Footer Char"/>
-    <w:basedOn w:val="DefaultParagraphFont"/>
-    <w:link w:val="Footer"/>
-    <w:uiPriority w:val="99"/>
-    <w:rsid w:val="002F459E"/>
-    <w:rPr>
-      <w:sz w:val="20"/>
-      <w:szCs w:val="20"/>
-    </w:rPr>
-  </w:style>
-  <w:style w:type="paragraph" w:styleId="TOC2">
-    <w:name w:val="toc 2"/>
-    <w:basedOn w:val="Normal"/>
-    <w:next w:val="Normal"/>
-    <w:autoRedefine/>
-    <w:uiPriority w:val="39"/>
-    <w:unhideWhenUsed/>
-    <w:rsid w:val="00D724C3"/>
-    <w:pPr>
-      <w:spacing w:after="100"/>
-      <w:ind w:left="200"/>
-    </w:pPr>
-  </w:style>
-</w:styles>
-</file>
-
-<file path=word/stylesWithEffects.xml><?xml version="1.0" encoding="utf-8"?>
-<w:styles xmlns:wpc="http://schemas.microsoft.com/office/word/2010/wordprocessingCanvas" xmlns:mc="http://schemas.openxmlformats.org/markup-compatibility/2006" xmlns:o="urn:schemas-microsoft-com:office:office" xmlns:r="http://schemas.openxmlformats.org/officeDocument/2006/relationships" xmlns:m="http://schemas.openxmlformats.org/officeDocument/2006/math" xmlns:v="urn:schemas-microsoft-com:vml" xmlns:wp14="http://schemas.microsoft.com/office/word/2010/wordprocessingDrawing" xmlns:wp="http://schemas.openxmlformats.org/drawingml/2006/wordprocessingDrawing" xmlns:w10="urn:schemas-microsoft-com:office:word" xmlns:w="http://schemas.openxmlformats.org/wordprocessingml/2006/main" xmlns:w14="http://schemas.microsoft.com/office/word/2010/wordml" xmlns:wpg="http://schemas.microsoft.com/office/word/2010/wordprocessingGroup" xmlns:wpi="http://schemas.microsoft.com/office/word/2010/wordprocessingInk" xmlns:wne="http://schemas.microsoft.com/office/word/2006/wordml" xmlns:wps="http://schemas.microsoft.com/office/word/2010/wordprocessingShape" mc:Ignorable="w14 wp14">
-  <w:docDefaults>
-    <w:rPrDefault>
-      <w:rPr>
-        <w:rFonts w:asciiTheme="minorHAnsi" w:eastAsiaTheme="minorEastAsia" w:hAnsiTheme="minorHAnsi" w:cstheme="minorBidi"/>
-        <w:sz w:val="22"/>
-        <w:szCs w:val="22"/>
-        <w:lang w:val="en-CA" w:eastAsia="en-CA" w:bidi="ar-SA"/>
-      </w:rPr>
-    </w:rPrDefault>
-    <w:pPrDefault>
-      <w:pPr>
-        <w:spacing w:before="200" w:after="200" w:line="276" w:lineRule="auto"/>
-      </w:pPr>
-    </w:pPrDefault>
-  </w:docDefaults>
-  <w:latentStyles w:defLockedState="0" w:defUIPriority="99" w:defSemiHidden="1" w:defUnhideWhenUsed="1" w:defQFormat="0" w:count="267">
-    <w:lsdException w:name="Normal" w:semiHidden="0" w:uiPriority="0" w:unhideWhenUsed="0" w:qFormat="1"/>
-    <w:lsdException w:name="heading 1" w:semiHidden="0" w:uiPriority="9" w:unhideWhenUsed="0" w:qFormat="1"/>
-    <w:lsdException w:name="heading 2" w:uiPriority="9" w:qFormat="1"/>
-    <w:lsdException w:name="heading 3" w:uiPriority="9" w:qFormat="1"/>
-    <w:lsdException w:name="heading 4" w:uiPriority="9" w:qFormat="1"/>
-    <w:lsdException w:name="heading 5" w:uiPriority="9" w:qFormat="1"/>
-    <w:lsdException w:name="heading 6" w:uiPriority="9" w:qFormat="1"/>
-    <w:lsdException w:name="heading 7" w:uiPriority="9" w:qFormat="1"/>
-    <w:lsdException w:name="heading 8" w:uiPriority="9" w:qFormat="1"/>
-    <w:lsdException w:name="heading 9" w:uiPriority="9" w:qFormat="1"/>
-    <w:lsdException w:name="toc 1" w:uiPriority="39"/>
-    <w:lsdException w:name="toc 2" w:uiPriority="39"/>
-    <w:lsdException w:name="toc 3" w:uiPriority="39"/>
-    <w:lsdException w:name="toc 4" w:uiPriority="39"/>
-    <w:lsdException w:name="toc 5" w:uiPriority="39"/>
-    <w:lsdException w:name="toc 6" w:uiPriority="39"/>
-    <w:lsdException w:name="toc 7" w:uiPriority="39"/>
-    <w:lsdException w:name="toc 8" w:uiPriority="39"/>
-    <w:lsdException w:name="toc 9" w:uiPriority="39"/>
-    <w:lsdException w:name="caption" w:uiPriority="35" w:qFormat="1"/>
-    <w:lsdException w:name="Title" w:semiHidden="0" w:uiPriority="10" w:unhideWhenUsed="0" w:qFormat="1"/>
-    <w:lsdException w:name="Default Paragraph Font" w:uiPriority="1"/>
-    <w:lsdException w:name="Subtitle" w:semiHidden="0" w:uiPriority="11" w:unhideWhenUsed="0" w:qFormat="1"/>
-    <w:lsdException w:name="Strong" w:semiHidden="0" w:uiPriority="22" w:unhideWhenUsed="0" w:qFormat="1"/>
-    <w:lsdException w:name="Emphasis" w:semiHidden="0" w:uiPriority="20" w:unhideWhenUsed="0" w:qFormat="1"/>
-    <w:lsdException w:name="Table Grid" w:semiHidden="0" w:uiPriority="59" w:unhideWhenUsed="0"/>
-    <w:lsdException w:name="Placeholder Text" w:unhideWhenUsed="0"/>
-    <w:lsdException w:name="No Spacing" w:semiHidden="0" w:uiPriority="1" w:unhideWhenUsed="0" w:qFormat="1"/>
-    <w:lsdException w:name="Light Shading" w:semiHidden="0" w:uiPriority="60" w:unhideWhenUsed="0"/>
-    <w:lsdException w:name="Light List" w:semiHidden="0" w:uiPriority="61" w:unhideWhenUsed="0"/>
-    <w:lsdException w:name="Light Grid" w:semiHidden="0" w:uiPriority="62" w:unhideWhenUsed="0"/>
-    <w:lsdException w:name="Medium Shading 1" w:semiHidden="0" w:uiPriority="63" w:unhideWhenUsed="0"/>
-    <w:lsdException w:name="Medium Shading 2" w:semiHidden="0" w:uiPriority="64" w:unhideWhenUsed="0"/>
-    <w:lsdException w:name="Medium List 1" w:semiHidden="0" w:uiPriority="65" w:unhideWhenUsed="0"/>
-    <w:lsdException w:name="Medium List 2" w:semiHidden="0" w:uiPriority="66" w:unhideWhenUsed="0"/>
-    <w:lsdException w:name="Medium Grid 1" w:semiHidden="0" w:uiPriority="67" w:unhideWhenUsed="0"/>
-    <w:lsdException w:name="Medium Grid 2" w:semiHidden="0" w:uiPriority="68" w:unhideWhenUsed="0"/>
-    <w:lsdException w:name="Medium Grid 3" w:semiHidden="0" w:uiPriority="69" w:unhideWhenUsed="0"/>
-    <w:lsdException w:name="Dark List" w:semiHidden="0" w:uiPriority="70" w:unhideWhenUsed="0"/>
-    <w:lsdException w:name="Colorful Shading" w:semiHidden="0" w:uiPriority="71" w:unhideWhenUsed="0"/>
-    <w:lsdException w:name="Colorful List" w:semiHidden="0" w:uiPriority="72" w:unhideWhenUsed="0"/>
-    <w:lsdException w:name="Colorful Grid" w:semiHidden="0" w:uiPriority="73" w:unhideWhenUsed="0"/>
-    <w:lsdException w:name="Light Shading Accent 1" w:semiHidden="0" w:uiPriority="60" w:unhideWhenUsed="0"/>
-    <w:lsdException w:name="Light List Accent 1" w:semiHidden="0" w:uiPriority="61" w:unhideWhenUsed="0"/>
-    <w:lsdException w:name="Light Grid Accent 1" w:semiHidden="0" w:uiPriority="62" w:unhideWhenUsed="0"/>
-    <w:lsdException w:name="Medium Shading 1 Accent 1" w:semiHidden="0" w:uiPriority="63" w:unhideWhenUsed="0"/>
-    <w:lsdException w:name="Medium Shading 2 Accent 1" w:semiHidden="0" w:uiPriority="64" w:unhideWhenUsed="0"/>
-    <w:lsdException w:name="Medium List 1 Accent 1" w:semiHidden="0" w:uiPriority="65" w:unhideWhenUsed="0"/>
-    <w:lsdException w:name="Revision" w:unhideWhenUsed="0"/>
-    <w:lsdException w:name="List Paragraph" w:semiHidden="0" w:uiPriority="34" w:unhideWhenUsed="0" w:qFormat="1"/>
-    <w:lsdException w:name="Quote" w:semiHidden="0" w:uiPriority="29" w:unhideWhenUsed="0" w:qFormat="1"/>
-    <w:lsdException w:name="Intense Quote" w:semiHidden="0" w:uiPriority="30" w:unhideWhenUsed="0" w:qFormat="1"/>
-    <w:lsdException w:name="Medium List 2 Accent 1" w:semiHidden="0" w:uiPriority="66" w:unhideWhenUsed="0"/>
-    <w:lsdException w:name="Medium Grid 1 Accent 1" w:semiHidden="0" w:uiPriority="67" w:unhideWhenUsed="0"/>
-    <w:lsdException w:name="Medium Grid 2 Accent 1" w:semiHidden="0" w:uiPriority="68" w:unhideWhenUsed="0"/>
-    <w:lsdException w:name="Medium Grid 3 Accent 1" w:semiHidden="0" w:uiPriority="69" w:unhideWhenUsed="0"/>
-    <w:lsdException w:name="Dark List Accent 1" w:semiHidden="0" w:uiPriority="70" w:unhideWhenUsed="0"/>
-    <w:lsdException w:name="Colorful Shading Accent 1" w:semiHidden="0" w:uiPriority="71" w:unhideWhenUsed="0"/>
-    <w:lsdException w:name="Colorful List Accent 1" w:semiHidden="0" w:uiPriority="72" w:unhideWhenUsed="0"/>
-    <w:lsdException w:name="Colorful Grid Accent 1" w:semiHidden="0" w:uiPriority="73" w:unhideWhenUsed="0"/>
-    <w:lsdException w:name="Light Shading Accent 2" w:semiHidden="0" w:uiPriority="60" w:unhideWhenUsed="0"/>
-    <w:lsdException w:name="Light List Accent 2" w:semiHidden="0" w:uiPriority="61" w:unhideWhenUsed="0"/>
-    <w:lsdException w:name="Light Grid Accent 2" w:semiHidden="0" w:uiPriority="62" w:unhideWhenUsed="0"/>
-    <w:lsdException w:name="Medium Shading 1 Accent 2" w:semiHidden="0" w:uiPriority="63" w:unhideWhenUsed="0"/>
-    <w:lsdException w:name="Medium Shading 2 Accent 2" w:semiHidden="0" w:uiPriority="64" w:unhideWhenUsed="0"/>
-    <w:lsdException w:name="Medium List 1 Accent 2" w:semiHidden="0" w:uiPriority="65" w:unhideWhenUsed="0"/>
-    <w:lsdException w:name="Medium List 2 Accent 2" w:semiHidden="0" w:uiPriority="66" w:unhideWhenUsed="0"/>
-    <w:lsdException w:name="Medium Grid 1 Accent 2" w:semiHidden="0" w:uiPriority="67" w:unhideWhenUsed="0"/>
-    <w:lsdException w:name="Medium Grid 2 Accent 2" w:semiHidden="0" w:uiPriority="68" w:unhideWhenUsed="0"/>
-    <w:lsdException w:name="Medium Grid 3 Accent 2" w:semiHidden="0" w:uiPriority="69" w:unhideWhenUsed="0"/>
-    <w:lsdException w:name="Dark List Accent 2" w:semiHidden="0" w:uiPriority="70" w:unhideWhenUsed="0"/>
-    <w:lsdException w:name="Colorful Shading Accent 2" w:semiHidden="0" w:uiPriority="71" w:unhideWhenUsed="0"/>
-    <w:lsdException w:name="Colorful List Accent 2" w:semiHidden="0" w:uiPriority="72" w:unhideWhenUsed="0"/>
-    <w:lsdException w:name="Colorful Grid Accent 2" w:semiHidden="0" w:uiPriority="73" w:unhideWhenUsed="0"/>
-    <w:lsdException w:name="Light Shading Accent 3" w:semiHidden="0" w:uiPriority="60" w:unhideWhenUsed="0"/>
-    <w:lsdException w:name="Light List Accent 3" w:semiHidden="0" w:uiPriority="61" w:unhideWhenUsed="0"/>
-    <w:lsdException w:name="Light Grid Accent 3" w:semiHidden="0" w:uiPriority="62" w:unhideWhenUsed="0"/>
-    <w:lsdException w:name="Medium Shading 1 Accent 3" w:semiHidden="0" w:uiPriority="63" w:unhideWhenUsed="0"/>
-    <w:lsdException w:name="Medium Shading 2 Accent 3" w:semiHidden="0" w:uiPriority="64" w:unhideWhenUsed="0"/>
-    <w:lsdException w:name="Medium List 1 Accent 3" w:semiHidden="0" w:uiPriority="65" w:unhideWhenUsed="0"/>
-    <w:lsdException w:name="Medium List 2 Accent 3" w:semiHidden="0" w:uiPriority="66" w:unhideWhenUsed="0"/>
-    <w:lsdException w:name="Medium Grid 1 Accent 3" w:semiHidden="0" w:uiPriority="67" w:unhideWhenUsed="0"/>
-    <w:lsdException w:name="Medium Grid 2 Accent 3" w:semiHidden="0" w:uiPriority="68" w:unhideWhenUsed="0"/>
-    <w:lsdException w:name="Medium Grid 3 Accent 3" w:semiHidden="0" w:uiPriority="69" w:unhideWhenUsed="0"/>
-    <w:lsdException w:name="Dark List Accent 3" w:semiHidden="0" w:uiPriority="70" w:unhideWhenUsed="0"/>
-    <w:lsdException w:name="Colorful Shading Accent 3" w:semiHidden="0" w:uiPriority="71" w:unhideWhenUsed="0"/>
-    <w:lsdException w:name="Colorful List Accent 3" w:semiHidden="0" w:uiPriority="72" w:unhideWhenUsed="0"/>
-    <w:lsdException w:name="Colorful Grid Accent 3" w:semiHidden="0" w:uiPriority="73" w:unhideWhenUsed="0"/>
-    <w:lsdException w:name="Light Shading Accent 4" w:semiHidden="0" w:uiPriority="60" w:unhideWhenUsed="0"/>
-    <w:lsdException w:name="Light List Accent 4" w:semiHidden="0" w:uiPriority="61" w:unhideWhenUsed="0"/>
-    <w:lsdException w:name="Light Grid Accent 4" w:semiHidden="0" w:uiPriority="62" w:unhideWhenUsed="0"/>
-    <w:lsdException w:name="Medium Shading 1 Accent 4" w:semiHidden="0" w:uiPriority="63" w:unhideWhenUsed="0"/>
-    <w:lsdException w:name="Medium Shading 2 Accent 4" w:semiHidden="0" w:uiPriority="64" w:unhideWhenUsed="0"/>
-    <w:lsdException w:name="Medium List 1 Accent 4" w:semiHidden="0" w:uiPriority="65" w:unhideWhenUsed="0"/>
-    <w:lsdException w:name="Medium List 2 Accent 4" w:semiHidden="0" w:uiPriority="66" w:unhideWhenUsed="0"/>
-    <w:lsdException w:name="Medium Grid 1 Accent 4" w:semiHidden="0" w:uiPriority="67" w:unhideWhenUsed="0"/>
-    <w:lsdException w:name="Medium Grid 2 Accent 4" w:semiHidden="0" w:uiPriority="68" w:unhideWhenUsed="0"/>
-    <w:lsdException w:name="Medium Grid 3 Accent 4" w:semiHidden="0" w:uiPriority="69" w:unhideWhenUsed="0"/>
-    <w:lsdException w:name="Dark List Accent 4" w:semiHidden="0" w:uiPriority="70" w:unhideWhenUsed="0"/>
-    <w:lsdException w:name="Colorful Shading Accent 4" w:semiHidden="0" w:uiPriority="71" w:unhideWhenUsed="0"/>
-    <w:lsdException w:name="Colorful List Accent 4" w:semiHidden="0" w:uiPriority="72" w:unhideWhenUsed="0"/>
-    <w:lsdException w:name="Colorful Grid Accent 4" w:semiHidden="0" w:uiPriority="73" w:unhideWhenUsed="0"/>
-    <w:lsdException w:name="Light Shading Accent 5" w:semiHidden="0" w:uiPriority="60" w:unhideWhenUsed="0"/>
-    <w:lsdException w:name="Light List Accent 5" w:semiHidden="0" w:uiPriority="61" w:unhideWhenUsed="0"/>
-    <w:lsdException w:name="Light Grid Accent 5" w:semiHidden="0" w:uiPriority="62" w:unhideWhenUsed="0"/>
-    <w:lsdException w:name="Medium Shading 1 Accent 5" w:semiHidden="0" w:uiPriority="63" w:unhideWhenUsed="0"/>
-    <w:lsdException w:name="Medium Shading 2 Accent 5" w:semiHidden="0" w:uiPriority="64" w:unhideWhenUsed="0"/>
-    <w:lsdException w:name="Medium List 1 Accent 5" w:semiHidden="0" w:uiPriority="65" w:unhideWhenUsed="0"/>
-    <w:lsdException w:name="Medium List 2 Accent 5" w:semiHidden="0" w:uiPriority="66" w:unhideWhenUsed="0"/>
-    <w:lsdException w:name="Medium Grid 1 Accent 5" w:semiHidden="0" w:uiPriority="67" w:unhideWhenUsed="0"/>
-    <w:lsdException w:name="Medium Grid 2 Accent 5" w:semiHidden="0" w:uiPriority="68" w:unhideWhenUsed="0"/>
-    <w:lsdException w:name="Medium Grid 3 Accent 5" w:semiHidden="0" w:uiPriority="69" w:unhideWhenUsed="0"/>
-    <w:lsdException w:name="Dark List Accent 5" w:semiHidden="0" w:uiPriority="70" w:unhideWhenUsed="0"/>
-    <w:lsdException w:name="Colorful Shading Accent 5" w:semiHidden="0" w:uiPriority="71" w:unhideWhenUsed="0"/>
-    <w:lsdException w:name="Colorful List Accent 5" w:semiHidden="0" w:uiPriority="72" w:unhideWhenUsed="0"/>
-    <w:lsdException w:name="Colorful Grid Accent 5" w:semiHidden="0" w:uiPriority="73" w:unhideWhenUsed="0"/>
-    <w:lsdException w:name="Light Shading Accent 6" w:semiHidden="0" w:uiPriority="60" w:unhideWhenUsed="0"/>
-    <w:lsdException w:name="Light List Accent 6" w:semiHidden="0" w:uiPriority="61" w:unhideWhenUsed="0"/>
-    <w:lsdException w:name="Light Grid Accent 6" w:semiHidden="0" w:uiPriority="62" w:unhideWhenUsed="0"/>
-    <w:lsdException w:name="Medium Shading 1 Accent 6" w:semiHidden="0" w:uiPriority="63" w:unhideWhenUsed="0"/>
-    <w:lsdException w:name="Medium Shading 2 Accent 6" w:semiHidden="0" w:uiPriority="64" w:unhideWhenUsed="0"/>
-    <w:lsdException w:name="Medium List 1 Accent 6" w:semiHidden="0" w:uiPriority="65" w:unhideWhenUsed="0"/>
-    <w:lsdException w:name="Medium List 2 Accent 6" w:semiHidden="0" w:uiPriority="66" w:unhideWhenUsed="0"/>
-    <w:lsdException w:name="Medium Grid 1 Accent 6" w:semiHidden="0" w:uiPriority="67" w:unhideWhenUsed="0"/>
-    <w:lsdException w:name="Medium Grid 2 Accent 6" w:semiHidden="0" w:uiPriority="68" w:unhideWhenUsed="0"/>
-    <w:lsdException w:name="Medium Grid 3 Accent 6" w:semiHidden="0" w:uiPriority="69" w:unhideWhenUsed="0"/>
-    <w:lsdException w:name="Dark List Accent 6" w:semiHidden="0" w:uiPriority="70" w:unhideWhenUsed="0"/>
-    <w:lsdException w:name="Colorful Shading Accent 6" w:semiHidden="0" w:uiPriority="71" w:unhideWhenUsed="0"/>
-    <w:lsdException w:name="Colorful List Accent 6" w:semiHidden="0" w:uiPriority="72" w:unhideWhenUsed="0"/>
-    <w:lsdException w:name="Colorful Grid Accent 6" w:semiHidden="0" w:uiPriority="73" w:unhideWhenUsed="0"/>
-    <w:lsdException w:name="Subtle Emphasis" w:semiHidden="0" w:uiPriority="19" w:unhideWhenUsed="0" w:qFormat="1"/>
-    <w:lsdException w:name="Intense Emphasis" w:semiHidden="0" w:uiPriority="21" w:unhideWhenUsed="0" w:qFormat="1"/>
-    <w:lsdException w:name="Subtle Reference" w:semiHidden="0" w:uiPriority="31" w:unhideWhenUsed="0" w:qFormat="1"/>
-    <w:lsdException w:name="Intense Reference" w:semiHidden="0" w:uiPriority="32" w:unhideWhenUsed="0" w:qFormat="1"/>
-    <w:lsdException w:name="Book Title" w:semiHidden="0" w:uiPriority="33" w:unhideWhenUsed="0" w:qFormat="1"/>
-    <w:lsdException w:name="Bibliography" w:uiPriority="37"/>
-    <w:lsdException w:name="TOC Heading" w:uiPriority="39" w:qFormat="1"/>
+  <w:latentStyles w:defLockedState="0" w:defUIPriority="99" w:defSemiHidden="0" w:defUnhideWhenUsed="0" w:defQFormat="0" w:count="371">
+    <w:lsdException w:name="Normal" w:uiPriority="0" w:qFormat="1"/>
+    <w:lsdException w:name="heading 1" w:uiPriority="9" w:qFormat="1"/>
+    <w:lsdException w:name="heading 2" w:semiHidden="1" w:uiPriority="9" w:unhideWhenUsed="1" w:qFormat="1"/>
+    <w:lsdException w:name="heading 3" w:semiHidden="1" w:uiPriority="9" w:unhideWhenUsed="1" w:qFormat="1"/>
+    <w:lsdException w:name="heading 4" w:semiHidden="1" w:uiPriority="9" w:unhideWhenUsed="1" w:qFormat="1"/>
+    <w:lsdException w:name="heading 5" w:semiHidden="1" w:uiPriority="9" w:unhideWhenUsed="1" w:qFormat="1"/>
+    <w:lsdException w:name="heading 6" w:semiHidden="1" w:uiPriority="9" w:unhideWhenUsed="1" w:qFormat="1"/>
+    <w:lsdException w:name="heading 7" w:semiHidden="1" w:uiPriority="9" w:unhideWhenUsed="1" w:qFormat="1"/>
+    <w:lsdException w:name="heading 8" w:semiHidden="1" w:uiPriority="9" w:unhideWhenUsed="1" w:qFormat="1"/>
+    <w:lsdException w:name="heading 9" w:semiHidden="1" w:uiPriority="9" w:unhideWhenUsed="1" w:qFormat="1"/>
+    <w:lsdException w:name="index 1" w:semiHidden="1" w:unhideWhenUsed="1"/>
+    <w:lsdException w:name="index 2" w:semiHidden="1" w:unhideWhenUsed="1"/>
+    <w:lsdException w:name="index 3" w:semiHidden="1" w:unhideWhenUsed="1"/>
+    <w:lsdException w:name="index 4" w:semiHidden="1" w:unhideWhenUsed="1"/>
+    <w:lsdException w:name="index 5" w:semiHidden="1" w:unhideWhenUsed="1"/>
+    <w:lsdException w:name="index 6" w:semiHidden="1" w:unhideWhenUsed="1"/>
+    <w:lsdException w:name="index 7" w:semiHidden="1" w:unhideWhenUsed="1"/>
+    <w:lsdException w:name="index 8" w:semiHidden="1" w:unhideWhenUsed="1"/>
+    <w:lsdException w:name="index 9" w:semiHidden="1" w:unhideWhenUsed="1"/>
+    <w:lsdException w:name="toc 1" w:semiHidden="1" w:uiPriority="39" w:unhideWhenUsed="1"/>
+    <w:lsdException w:name="toc 2" w:semiHidden="1" w:uiPriority="39" w:unhideWhenUsed="1"/>
+    <w:lsdException w:name="toc 3" w:semiHidden="1" w:uiPriority="39" w:unhideWhenUsed="1"/>
+    <w:lsdException w:name="toc 4" w:semiHidden="1" w:uiPriority="39" w:unhideWhenUsed="1"/>
+    <w:lsdException w:name="toc 5" w:semiHidden="1" w:uiPriority="39" w:unhideWhenUsed="1"/>
+    <w:lsdException w:name="toc 6" w:semiHidden="1" w:uiPriority="39" w:unhideWhenUsed="1"/>
+    <w:lsdException w:name="toc 7" w:semiHidden="1" w:uiPriority="39" w:unhideWhenUsed="1"/>
+    <w:lsdException w:name="toc 8" w:semiHidden="1" w:uiPriority="39" w:unhideWhenUsed="1"/>
+    <w:lsdException w:name="toc 9" w:semiHidden="1" w:uiPriority="39" w:unhideWhenUsed="1"/>
+    <w:lsdException w:name="Normal Indent" w:semiHidden="1" w:unhideWhenUsed="1"/>
+    <w:lsdException w:name="footnote text" w:semiHidden="1" w:unhideWhenUsed="1"/>
+    <w:lsdException w:name="annotation text" w:semiHidden="1" w:unhideWhenUsed="1"/>
+    <w:lsdException w:name="header" w:semiHidden="1" w:unhideWhenUsed="1"/>
+    <w:lsdException w:name="footer" w:semiHidden="1" w:unhideWhenUsed="1"/>
+    <w:lsdException w:name="index heading" w:semiHidden="1" w:unhideWhenUsed="1"/>
+    <w:lsdException w:name="caption" w:semiHidden="1" w:uiPriority="35" w:unhideWhenUsed="1" w:qFormat="1"/>
+    <w:lsdException w:name="table of figures" w:semiHidden="1" w:unhideWhenUsed="1"/>
+    <w:lsdException w:name="envelope address" w:semiHidden="1" w:unhideWhenUsed="1"/>
+    <w:lsdException w:name="envelope return" w:semiHidden="1" w:unhideWhenUsed="1"/>
+    <w:lsdException w:name="footnote reference" w:semiHidden="1" w:unhideWhenUsed="1"/>
+    <w:lsdException w:name="annotation reference" w:semiHidden="1" w:unhideWhenUsed="1"/>
+    <w:lsdException w:name="line number" w:semiHidden="1" w:unhideWhenUsed="1"/>
+    <w:lsdException w:name="page number" w:semiHidden="1" w:unhideWhenUsed="1"/>
+    <w:lsdException w:name="endnote reference" w:semiHidden="1" w:unhideWhenUsed="1"/>
+    <w:lsdException w:name="endnote text" w:semiHidden="1" w:unhideWhenUsed="1"/>
+    <w:lsdException w:name="table of authorities" w:semiHidden="1" w:unhideWhenUsed="1"/>
+    <w:lsdException w:name="macro" w:semiHidden="1" w:unhideWhenUsed="1"/>
+    <w:lsdException w:name="toa heading" w:semiHidden="1" w:unhideWhenUsed="1"/>
+    <w:lsdException w:name="List" w:semiHidden="1" w:unhideWhenUsed="1"/>
+    <w:lsdException w:name="List Bullet" w:semiHidden="1" w:unhideWhenUsed="1"/>
+    <w:lsdException w:name="List Number" w:semiHidden="1" w:unhideWhenUsed="1"/>
+    <w:lsdException w:name="List 2" w:semiHidden="1" w:unhideWhenUsed="1"/>
+    <w:lsdException w:name="List 3" w:semiHidden="1" w:unhideWhenUsed="1"/>
+    <w:lsdException w:name="List 4" w:semiHidden="1" w:unhideWhenUsed="1"/>
+    <w:lsdException w:name="List 5" w:semiHidden="1" w:unhideWhenUsed="1"/>
+    <w:lsdException w:name="List Bullet 2" w:semiHidden="1" w:unhideWhenUsed="1"/>
+    <w:lsdException w:name="List Bullet 3" w:semiHidden="1" w:unhideWhenUsed="1"/>
+    <w:lsdException w:name="List Bullet 4" w:semiHidden="1" w:unhideWhenUsed="1"/>
+    <w:lsdException w:name="List Bullet 5" w:semiHidden="1" w:unhideWhenUsed="1"/>
+    <w:lsdException w:name="List Number 2" w:semiHidden="1" w:unhideWhenUsed="1"/>
+    <w:lsdException w:name="List Number 3" w:semiHidden="1" w:unhideWhenUsed="1"/>
+    <w:lsdException w:name="List Number 4" w:semiHidden="1" w:unhideWhenUsed="1"/>
+    <w:lsdException w:name="List Number 5" w:semiHidden="1" w:unhideWhenUsed="1"/>
+    <w:lsdException w:name="Title" w:uiPriority="10" w:qFormat="1"/>
+    <w:lsdException w:name="Closing" w:semiHidden="1" w:unhideWhenUsed="1"/>
+    <w:lsdException w:name="Signature" w:semiHidden="1" w:unhideWhenUsed="1"/>
+    <w:lsdException w:name="Default Paragraph Font" w:semiHidden="1" w:uiPriority="1" w:unhideWhenUsed="1"/>
+    <w:lsdException w:name="Body Text" w:semiHidden="1" w:unhideWhenUsed="1"/>
+    <w:lsdException w:name="Body Text Indent" w:semiHidden="1" w:unhideWhenUsed="1"/>
+    <w:lsdException w:name="List Continue" w:semiHidden="1" w:unhideWhenUsed="1"/>
+    <w:lsdException w:name="List Continue 2" w:semiHidden="1" w:unhideWhenUsed="1"/>
+    <w:lsdException w:name="List Continue 3" w:semiHidden="1" w:unhideWhenUsed="1"/>
+    <w:lsdException w:name="List Continue 4" w:semiHidden="1" w:unhideWhenUsed="1"/>
+    <w:lsdException w:name="List Continue 5" w:semiHidden="1" w:unhideWhenUsed="1"/>
+    <w:lsdException w:name="Message Header" w:semiHidden="1" w:unhideWhenUsed="1"/>
+    <w:lsdException w:name="Subtitle" w:uiPriority="11" w:qFormat="1"/>
+    <w:lsdException w:name="Salutation" w:semiHidden="1" w:unhideWhenUsed="1"/>
+    <w:lsdException w:name="Date" w:semiHidden="1" w:unhideWhenUsed="1"/>
+    <w:lsdException w:name="Body Text First Indent" w:semiHidden="1" w:unhideWhenUsed="1"/>
+    <w:lsdException w:name="Body Text First Indent 2" w:semiHidden="1" w:unhideWhenUsed="1"/>
+    <w:lsdException w:name="Note Heading" w:semiHidden="1" w:unhideWhenUsed="1"/>
+    <w:lsdException w:name="Body Text 2" w:semiHidden="1" w:unhideWhenUsed="1"/>
+    <w:lsdException w:name="Body Text 3" w:semiHidden="1" w:unhideWhenUsed="1"/>
+    <w:lsdException w:name="Body Text Indent 2" w:semiHidden="1" w:unhideWhenUsed="1"/>
+    <w:lsdException w:name="Body Text Indent 3" w:semiHidden="1" w:unhideWhenUsed="1"/>
+    <w:lsdException w:name="Block Text" w:semiHidden="1" w:unhideWhenUsed="1"/>
+    <w:lsdException w:name="Hyperlink" w:semiHidden="1" w:unhideWhenUsed="1"/>
+    <w:lsdException w:name="FollowedHyperlink" w:semiHidden="1" w:unhideWhenUsed="1"/>
+    <w:lsdException w:name="Strong" w:uiPriority="22" w:qFormat="1"/>
+    <w:lsdException w:name="Emphasis" w:uiPriority="20" w:qFormat="1"/>
+    <w:lsdException w:name="Document Map" w:semiHidden="1" w:unhideWhenUsed="1"/>
+    <w:lsdException w:name="Plain Text" w:semiHidden="1" w:unhideWhenUsed="1"/>
+    <w:lsdException w:name="E-mail Signature" w:semiHidden="1" w:unhideWhenUsed="1"/>
+    <w:lsdException w:name="HTML Top of Form" w:semiHidden="1" w:unhideWhenUsed="1"/>
+    <w:lsdException w:name="HTML Bottom of Form" w:semiHidden="1" w:unhideWhenUsed="1"/>
+    <w:lsdException w:name="Normal (Web)" w:semiHidden="1" w:unhideWhenUsed="1"/>
+    <w:lsdException w:name="HTML Acronym" w:semiHidden="1" w:unhideWhenUsed="1"/>
+    <w:lsdException w:name="HTML Address" w:semiHidden="1" w:unhideWhenUsed="1"/>
+    <w:lsdException w:name="HTML Cite" w:semiHidden="1" w:unhideWhenUsed="1"/>
+    <w:lsdException w:name="HTML Code" w:semiHidden="1" w:unhideWhenUsed="1"/>
+    <w:lsdException w:name="HTML Definition" w:semiHidden="1" w:unhideWhenUsed="1"/>
+    <w:lsdException w:name="HTML Keyboard" w:semiHidden="1" w:unhideWhenUsed="1"/>
+    <w:lsdException w:name="HTML Preformatted" w:semiHidden="1" w:unhideWhenUsed="1"/>
+    <w:lsdException w:name="HTML Sample" w:semiHidden="1" w:unhideWhenUsed="1"/>
+    <w:lsdException w:name="HTML Typewriter" w:semiHidden="1" w:unhideWhenUsed="1"/>
+    <w:lsdException w:name="HTML Variable" w:semiHidden="1" w:unhideWhenUsed="1"/>
+    <w:lsdException w:name="Normal Table" w:semiHidden="1" w:unhideWhenUsed="1"/>
+    <w:lsdException w:name="annotation subject" w:semiHidden="1" w:unhideWhenUsed="1"/>
+    <w:lsdException w:name="No List" w:semiHidden="1" w:unhideWhenUsed="1"/>
+    <w:lsdException w:name="Outline List 1" w:semiHidden="1" w:unhideWhenUsed="1"/>
+    <w:lsdException w:name="Outline List 2" w:semiHidden="1" w:unhideWhenUsed="1"/>
+    <w:lsdException w:name="Outline List 3" w:semiHidden="1" w:unhideWhenUsed="1"/>
+    <w:lsdException w:name="Table Simple 1" w:semiHidden="1" w:unhideWhenUsed="1"/>
+    <w:lsdException w:name="Table Simple 2" w:semiHidden="1" w:unhideWhenUsed="1"/>
+    <w:lsdException w:name="Table Simple 3" w:semiHidden="1" w:unhideWhenUsed="1"/>
+    <w:lsdException w:name="Table Classic 1" w:semiHidden="1" w:unhideWhenUsed="1"/>
+    <w:lsdException w:name="Table Classic 2" w:semiHidden="1" w:unhideWhenUsed="1"/>
+    <w:lsdException w:name="Table Classic 3" w:semiHidden="1" w:unhideWhenUsed="1"/>
+    <w:lsdException w:name="Table Classic 4" w:semiHidden="1" w:unhideWhenUsed="1"/>
+    <w:lsdException w:name="Table Colorful 1" w:semiHidden="1" w:unhideWhenUsed="1"/>
+    <w:lsdException w:name="Table Colorful 2" w:semiHidden="1" w:unhideWhenUsed="1"/>
+    <w:lsdException w:name="Table Colorful 3" w:semiHidden="1" w:unhideWhenUsed="1"/>
+    <w:lsdException w:name="Table Columns 1" w:semiHidden="1" w:unhideWhenUsed="1"/>
+    <w:lsdException w:name="Table Columns 2" w:semiHidden="1" w:unhideWhenUsed="1"/>
+    <w:lsdException w:name="Table Columns 3" w:semiHidden="1" w:unhideWhenUsed="1"/>
+    <w:lsdException w:name="Table Columns 4" w:semiHidden="1" w:unhideWhenUsed="1"/>
+    <w:lsdException w:name="Table Columns 5" w:semiHidden="1" w:unhideWhenUsed="1"/>
+    <w:lsdException w:name="Table Grid 1" w:semiHidden="1" w:unhideWhenUsed="1"/>
+    <w:lsdException w:name="Table Grid 2" w:semiHidden="1" w:unhideWhenUsed="1"/>
+    <w:lsdException w:name="Table Grid 3" w:semiHidden="1" w:unhideWhenUsed="1"/>
+    <w:lsdException w:name="Table Grid 4" w:semiHidden="1" w:unhideWhenUsed="1"/>
+    <w:lsdException w:name="Table Grid 5" w:semiHidden="1" w:unhideWhenUsed="1"/>
+    <w:lsdException w:name="Table Grid 6" w:semiHidden="1" w:unhideWhenUsed="1"/>
+    <w:lsdException w:name="Table Grid 7" w:semiHidden="1" w:unhideWhenUsed="1"/>
+    <w:lsdException w:name="Table Grid 8" w:semiHidden="1" w:unhideWhenUsed="1"/>
+    <w:lsdException w:name="Table List 1" w:semiHidden="1" w:unhideWhenUsed="1"/>
+    <w:lsdException w:name="Table List 2" w:semiHidden="1" w:unhideWhenUsed="1"/>
+    <w:lsdException w:name="Table List 3" w:semiHidden="1" w:unhideWhenUsed="1"/>
+    <w:lsdException w:name="Table List 4" w:semiHidden="1" w:unhideWhenUsed="1"/>
+    <w:lsdException w:name="Table List 5" w:semiHidden="1" w:unhideWhenUsed="1"/>
+    <w:lsdException w:name="Table List 6" w:semiHidden="1" w:unhideWhenUsed="1"/>
+    <w:lsdException w:name="Table List 7" w:semiHidden="1" w:unhideWhenUsed="1"/>
+    <w:lsdException w:name="Table List 8" w:semiHidden="1" w:unhideWhenUsed="1"/>
+    <w:lsdException w:name="Table 3D effects 1" w:semiHidden="1" w:unhideWhenUsed="1"/>
+    <w:lsdException w:name="Table 3D effects 2" w:semiHidden="1" w:unhideWhenUsed="1"/>
+    <w:lsdException w:name="Table 3D effects 3" w:semiHidden="1" w:unhideWhenUsed="1"/>
+    <w:lsdException w:name="Table Contemporary" w:semiHidden="1" w:unhideWhenUsed="1"/>
+    <w:lsdException w:name="Table Elegant" w:semiHidden="1" w:unhideWhenUsed="1"/>
+    <w:lsdException w:name="Table Professional" w:semiHidden="1" w:unhideWhenUsed="1"/>
+    <w:lsdException w:name="Table Subtle 1" w:semiHidden="1" w:unhideWhenUsed="1"/>
+    <w:lsdException w:name="Table Subtle 2" w:semiHidden="1" w:unhideWhenUsed="1"/>
+    <w:lsdException w:name="Table Web 1" w:semiHidden="1" w:unhideWhenUsed="1"/>
+    <w:lsdException w:name="Table Web 2" w:semiHidden="1" w:unhideWhenUsed="1"/>
+    <w:lsdException w:name="Table Web 3" w:semiHidden="1" w:unhideWhenUsed="1"/>
+    <w:lsdException w:name="Balloon Text" w:semiHidden="1" w:unhideWhenUsed="1"/>
+    <w:lsdException w:name="Table Grid" w:uiPriority="59"/>
+    <w:lsdException w:name="Table Theme" w:semiHidden="1" w:unhideWhenUsed="1"/>
+    <w:lsdException w:name="Placeholder Text" w:semiHidden="1"/>
+    <w:lsdException w:name="No Spacing" w:uiPriority="1" w:qFormat="1"/>
+    <w:lsdException w:name="Light Shading" w:uiPriority="60"/>
+    <w:lsdException w:name="Light List" w:uiPriority="61"/>
+    <w:lsdException w:name="Light Grid" w:uiPriority="62"/>
+    <w:lsdException w:name="Medium Shading 1" w:uiPriority="63"/>
+    <w:lsdException w:name="Medium Shading 2" w:uiPriority="64"/>
+    <w:lsdException w:name="Medium List 1" w:uiPriority="65"/>
+    <w:lsdException w:name="Medium List 2" w:uiPriority="66"/>
+    <w:lsdException w:name="Medium Grid 1" w:uiPriority="67"/>
+    <w:lsdException w:name="Medium Grid 2" w:uiPriority="68"/>
+    <w:lsdException w:name="Medium Grid 3" w:uiPriority="69"/>
+    <w:lsdException w:name="Dark List" w:uiPriority="70"/>
+    <w:lsdException w:name="Colorful Shading" w:uiPriority="71"/>
+    <w:lsdException w:name="Colorful List" w:uiPriority="72"/>
+    <w:lsdException w:name="Colorful Grid" w:uiPriority="73"/>
+    <w:lsdException w:name="Light Shading Accent 1" w:uiPriority="60"/>
+    <w:lsdException w:name="Light List Accent 1" w:uiPriority="61"/>
+    <w:lsdException w:name="Light Grid Accent 1" w:uiPriority="62"/>
+    <w:lsdException w:name="Medium Shading 1 Accent 1" w:uiPriority="63"/>
+    <w:lsdException w:name="Medium Shading 2 Accent 1" w:uiPriority="64"/>
+    <w:lsdException w:name="Medium List 1 Accent 1" w:uiPriority="65"/>
+    <w:lsdException w:name="Revision" w:semiHidden="1"/>
+    <w:lsdException w:name="List Paragraph" w:uiPriority="34" w:qFormat="1"/>
+    <w:lsdException w:name="Quote" w:uiPriority="29" w:qFormat="1"/>
+    <w:lsdException w:name="Intense Quote" w:uiPriority="30" w:qFormat="1"/>
+    <w:lsdException w:name="Medium List 2 Accent 1" w:uiPriority="66"/>
+    <w:lsdException w:name="Medium Grid 1 Accent 1" w:uiPriority="67"/>
+    <w:lsdException w:name="Medium Grid 2 Accent 1" w:uiPriority="68"/>
+    <w:lsdException w:name="Medium Grid 3 Accent 1" w:uiPriority="69"/>
+    <w:lsdException w:name="Dark List Accent 1" w:uiPriority="70"/>
+    <w:lsdException w:name="Colorful Shading Accent 1" w:uiPriority="71"/>
+    <w:lsdException w:name="Colorful List Accent 1" w:uiPriority="72"/>
+    <w:lsdException w:name="Colorful Grid Accent 1" w:uiPriority="73"/>
+    <w:lsdException w:name="Light Shading Accent 2" w:uiPriority="60"/>
+    <w:lsdException w:name="Light List Accent 2" w:uiPriority="61"/>
+    <w:lsdException w:name="Light Grid Accent 2" w:uiPriority="62"/>
+    <w:lsdException w:name="Medium Shading 1 Accent 2" w:uiPriority="63"/>
+    <w:lsdException w:name="Medium Shading 2 Accent 2" w:uiPriority="64"/>
+    <w:lsdException w:name="Medium List 1 Accent 2" w:uiPriority="65"/>
+    <w:lsdException w:name="Medium List 2 Accent 2" w:uiPriority="66"/>
+    <w:lsdException w:name="Medium Grid 1 Accent 2" w:uiPriority="67"/>
+    <w:lsdException w:name="Medium Grid 2 Accent 2" w:uiPriority="68"/>
+    <w:lsdException w:name="Medium Grid 3 Accent 2" w:uiPriority="69"/>
+    <w:lsdException w:name="Dark List Accent 2" w:uiPriority="70"/>
+    <w:lsdException w:name="Colorful Shading Accent 2" w:uiPriority="71"/>
+    <w:lsdException w:name="Colorful List Accent 2" w:uiPriority="72"/>
+    <w:lsdException w:name="Colorful Grid Accent 2" w:uiPriority="73"/>
+    <w:lsdException w:name="Light Shading Accent 3" w:uiPriority="60"/>
+    <w:lsdException w:name="Light List Accent 3" w:uiPriority="61"/>
+    <w:lsdException w:name="Light Grid Accent 3" w:uiPriority="62"/>
+    <w:lsdException w:name="Medium Shading 1 Accent 3" w:uiPriority="63"/>
+    <w:lsdException w:name="Medium Shading 2 Accent 3" w:uiPriority="64"/>
+    <w:lsdException w:name="Medium List 1 Accent 3" w:uiPriority="65"/>
+    <w:lsdException w:name="Medium List 2 Accent 3" w:uiPriority="66"/>
+    <w:lsdException w:name="Medium Grid 1 Accent 3" w:uiPriority="67"/>
+    <w:lsdException w:name="Medium Grid 2 Accent 3" w:uiPriority="68"/>
+    <w:lsdException w:name="Medium Grid 3 Accent 3" w:uiPriority="69"/>
+    <w:lsdException w:name="Dark List Accent 3" w:uiPriority="70"/>
+    <w:lsdException w:name="Colorful Shading Accent 3" w:uiPriority="71"/>
+    <w:lsdException w:name="Colorful List Accent 3" w:uiPriority="72"/>
+    <w:lsdException w:name="Colorful Grid Accent 3" w:uiPriority="73"/>
+    <w:lsdException w:name="Light Shading Accent 4" w:uiPriority="60"/>
+    <w:lsdException w:name="Light List Accent 4" w:uiPriority="61"/>
+    <w:lsdException w:name="Light Grid Accent 4" w:uiPriority="62"/>
+    <w:lsdException w:name="Medium Shading 1 Accent 4" w:uiPriority="63"/>
+    <w:lsdException w:name="Medium Shading 2 Accent 4" w:uiPriority="64"/>
+    <w:lsdException w:name="Medium List 1 Accent 4" w:uiPriority="65"/>
+    <w:lsdException w:name="Medium List 2 Accent 4" w:uiPriority="66"/>
+    <w:lsdException w:name="Medium Grid 1 Accent 4" w:uiPriority="67"/>
+    <w:lsdException w:name="Medium Grid 2 Accent 4" w:uiPriority="68"/>
+    <w:lsdException w:name="Medium Grid 3 Accent 4" w:uiPriority="69"/>
+    <w:lsdException w:name="Dark List Accent 4" w:uiPriority="70"/>
+    <w:lsdException w:name="Colorful Shading Accent 4" w:uiPriority="71"/>
+    <w:lsdException w:name="Colorful List Accent 4" w:uiPriority="72"/>
+    <w:lsdException w:name="Colorful Grid Accent 4" w:uiPriority="73"/>
+    <w:lsdException w:name="Light Shading Accent 5" w:uiPriority="60"/>
+    <w:lsdException w:name="Light List Accent 5" w:uiPriority="61"/>
+    <w:lsdException w:name="Light Grid Accent 5" w:uiPriority="62"/>
+    <w:lsdException w:name="Medium Shading 1 Accent 5" w:uiPriority="63"/>
+    <w:lsdException w:name="Medium Shading 2 Accent 5" w:uiPriority="64"/>
+    <w:lsdException w:name="Medium List 1 Accent 5" w:uiPriority="65"/>
+    <w:lsdException w:name="Medium List 2 Accent 5" w:uiPriority="66"/>
+    <w:lsdException w:name="Medium Grid 1 Accent 5" w:uiPriority="67"/>
+    <w:lsdException w:name="Medium Grid 2 Accent 5" w:uiPriority="68"/>
+    <w:lsdException w:name="Medium Grid 3 Accent 5" w:uiPriority="69"/>
+    <w:lsdException w:name="Dark List Accent 5" w:uiPriority="70"/>
+    <w:lsdException w:name="Colorful Shading Accent 5" w:uiPriority="71"/>
+    <w:lsdException w:name="Colorful List Accent 5" w:uiPriority="72"/>
+    <w:lsdException w:name="Colorful Grid Accent 5" w:uiPriority="73"/>
+    <w:lsdException w:name="Light Shading Accent 6" w:uiPriority="60"/>
+    <w:lsdException w:name="Light List Accent 6" w:uiPriority="61"/>
+    <w:lsdException w:name="Light Grid Accent 6" w:uiPriority="62"/>
+    <w:lsdException w:name="Medium Shading 1 Accent 6" w:uiPriority="63"/>
+    <w:lsdException w:name="Medium Shading 2 Accent 6" w:uiPriority="64"/>
+    <w:lsdException w:name="Medium List 1 Accent 6" w:uiPriority="65"/>
+    <w:lsdException w:name="Medium List 2 Accent 6" w:uiPriority="66"/>
+    <w:lsdException w:name="Medium Grid 1 Accent 6" w:uiPriority="67"/>
+    <w:lsdException w:name="Medium Grid 2 Accent 6" w:uiPriority="68"/>
+    <w:lsdException w:name="Medium Grid 3 Accent 6" w:uiPriority="69"/>
+    <w:lsdException w:name="Dark List Accent 6" w:uiPriority="70"/>
+    <w:lsdException w:name="Colorful Shading Accent 6" w:uiPriority="71"/>
+    <w:lsdException w:name="Colorful List Accent 6" w:uiPriority="72"/>
+    <w:lsdException w:name="Colorful Grid Accent 6" w:uiPriority="73"/>
+    <w:lsdException w:name="Subtle Emphasis" w:uiPriority="19" w:qFormat="1"/>
+    <w:lsdException w:name="Intense Emphasis" w:uiPriority="21" w:qFormat="1"/>
+    <w:lsdException w:name="Subtle Reference" w:uiPriority="31" w:qFormat="1"/>
+    <w:lsdException w:name="Intense Reference" w:uiPriority="32" w:qFormat="1"/>
+    <w:lsdException w:name="Book Title" w:uiPriority="33" w:qFormat="1"/>
+    <w:lsdException w:name="Bibliography" w:semiHidden="1" w:uiPriority="37" w:unhideWhenUsed="1"/>
+    <w:lsdException w:name="TOC Heading" w:semiHidden="1" w:uiPriority="39" w:unhideWhenUsed="1" w:qFormat="1"/>
+    <w:lsdException w:name="Plain Table 1" w:uiPriority="41"/>
+    <w:lsdException w:name="Plain Table 2" w:uiPriority="42"/>
+    <w:lsdException w:name="Plain Table 3" w:uiPriority="43"/>
+    <w:lsdException w:name="Plain Table 4" w:uiPriority="44"/>
+    <w:lsdException w:name="Plain Table 5" w:uiPriority="45"/>
+    <w:lsdException w:name="Grid Table Light" w:uiPriority="40"/>
+    <w:lsdException w:name="Grid Table 1 Light" w:uiPriority="46"/>
+    <w:lsdException w:name="Grid Table 2" w:uiPriority="47"/>
+    <w:lsdException w:name="Grid Table 3" w:uiPriority="48"/>
+    <w:lsdException w:name="Grid Table 4" w:uiPriority="49"/>
+    <w:lsdException w:name="Grid Table 5 Dark" w:uiPriority="50"/>
+    <w:lsdException w:name="Grid Table 6 Colorful" w:uiPriority="51"/>
+    <w:lsdException w:name="Grid Table 7 Colorful" w:uiPriority="52"/>
+    <w:lsdException w:name="Grid Table 1 Light Accent 1" w:uiPriority="46"/>
+    <w:lsdException w:name="Grid Table 2 Accent 1" w:uiPriority="47"/>
+    <w:lsdException w:name="Grid Table 3 Accent 1" w:uiPriority="48"/>
+    <w:lsdException w:name="Grid Table 4 Accent 1" w:uiPriority="49"/>
+    <w:lsdException w:name="Grid Table 5 Dark Accent 1" w:uiPriority="50"/>
+    <w:lsdException w:name="Grid Table 6 Colorful Accent 1" w:uiPriority="51"/>
+    <w:lsdException w:name="Grid Table 7 Colorful Accent 1" w:uiPriority="52"/>
+    <w:lsdException w:name="Grid Table 1 Light Accent 2" w:uiPriority="46"/>
+    <w:lsdException w:name="Grid Table 2 Accent 2" w:uiPriority="47"/>
+    <w:lsdException w:name="Grid Table 3 Accent 2" w:uiPriority="48"/>
+    <w:lsdException w:name="Grid Table 4 Accent 2" w:uiPriority="49"/>
+    <w:lsdException w:name="Grid Table 5 Dark Accent 2" w:uiPriority="50"/>
+    <w:lsdException w:name="Grid Table 6 Colorful Accent 2" w:uiPriority="51"/>
+    <w:lsdException w:name="Grid Table 7 Colorful Accent 2" w:uiPriority="52"/>
+    <w:lsdException w:name="Grid Table 1 Light Accent 3" w:uiPriority="46"/>
+    <w:lsdException w:name="Grid Table 2 Accent 3" w:uiPriority="47"/>
+    <w:lsdException w:name="Grid Table 3 Accent 3" w:uiPriority="48"/>
+    <w:lsdException w:name="Grid Table 4 Accent 3" w:uiPriority="49"/>
+    <w:lsdException w:name="Grid Table 5 Dark Accent 3" w:uiPriority="50"/>
+    <w:lsdException w:name="Grid Table 6 Colorful Accent 3" w:uiPriority="51"/>
+    <w:lsdException w:name="Grid Table 7 Colorful Accent 3" w:uiPriority="52"/>
+    <w:lsdException w:name="Grid Table 1 Light Accent 4" w:uiPriority="46"/>
+    <w:lsdException w:name="Grid Table 2 Accent 4" w:uiPriority="47"/>
+    <w:lsdException w:name="Grid Table 3 Accent 4" w:uiPriority="48"/>
+    <w:lsdException w:name="Grid Table 4 Accent 4" w:uiPriority="49"/>
+    <w:lsdException w:name="Grid Table 5 Dark Accent 4" w:uiPriority="50"/>
+    <w:lsdException w:name="Grid Table 6 Colorful Accent 4" w:uiPriority="51"/>
+    <w:lsdException w:name="Grid Table 7 Colorful Accent 4" w:uiPriority="52"/>
+    <w:lsdException w:name="Grid Table 1 Light Accent 5" w:uiPriority="46"/>
+    <w:lsdException w:name="Grid Table 2 Accent 5" w:uiPriority="47"/>
+    <w:lsdException w:name="Grid Table 3 Accent 5" w:uiPriority="48"/>
+    <w:lsdException w:name="Grid Table 4 Accent 5" w:uiPriority="49"/>
+    <w:lsdException w:name="Grid Table 5 Dark Accent 5" w:uiPriority="50"/>
+    <w:lsdException w:name="Grid Table 6 Colorful Accent 5" w:uiPriority="51"/>
+    <w:lsdException w:name="Grid Table 7 Colorful Accent 5" w:uiPriority="52"/>
+    <w:lsdException w:name="Grid Table 1 Light Accent 6" w:uiPriority="46"/>
+    <w:lsdException w:name="Grid Table 2 Accent 6" w:uiPriority="47"/>
+    <w:lsdException w:name="Grid Table 3 Accent 6" w:uiPriority="48"/>
+    <w:lsdException w:name="Grid Table 4 Accent 6" w:uiPriority="49"/>
+    <w:lsdException w:name="Grid Table 5 Dark Accent 6" w:uiPriority="50"/>
+    <w:lsdException w:name="Grid Table 6 Colorful Accent 6" w:uiPriority="51"/>
+    <w:lsdException w:name="Grid Table 7 Colorful Accent 6" w:uiPriority="52"/>
+    <w:lsdException w:name="List Table 1 Light" w:uiPriority="46"/>
+    <w:lsdException w:name="List Table 2" w:uiPriority="47"/>
+    <w:lsdException w:name="List Table 3" w:uiPriority="48"/>
+    <w:lsdException w:name="List Table 4" w:uiPriority="49"/>
+    <w:lsdException w:name="List Table 5 Dark" w:uiPriority="50"/>
+    <w:lsdException w:name="List Table 6 Colorful" w:uiPriority="51"/>
+    <w:lsdException w:name="List Table 7 Colorful" w:uiPriority="52"/>
+    <w:lsdException w:name="List Table 1 Light Accent 1" w:uiPriority="46"/>
+    <w:lsdException w:name="List Table 2 Accent 1" w:uiPriority="47"/>
+    <w:lsdException w:name="List Table 3 Accent 1" w:uiPriority="48"/>
+    <w:lsdException w:name="List Table 4 Accent 1" w:uiPriority="49"/>
+    <w:lsdException w:name="List Table 5 Dark Accent 1" w:uiPriority="50"/>
+    <w:lsdException w:name="List Table 6 Colorful Accent 1" w:uiPriority="51"/>
+    <w:lsdException w:name="List Table 7 Colorful Accent 1" w:uiPriority="52"/>
+    <w:lsdException w:name="List Table 1 Light Accent 2" w:uiPriority="46"/>
+    <w:lsdException w:name="List Table 2 Accent 2" w:uiPriority="47"/>
+    <w:lsdException w:name="List Table 3 Accent 2" w:uiPriority="48"/>
+    <w:lsdException w:name="List Table 4 Accent 2" w:uiPriority="49"/>
+    <w:lsdException w:name="List Table 5 Dark Accent 2" w:uiPriority="50"/>
+    <w:lsdException w:name="List Table 6 Colorful Accent 2" w:uiPriority="51"/>
+    <w:lsdException w:name="List Table 7 Colorful Accent 2" w:uiPriority="52"/>
+    <w:lsdException w:name="List Table 1 Light Accent 3" w:uiPriority="46"/>
+    <w:lsdException w:name="List Table 2 Accent 3" w:uiPriority="47"/>
+    <w:lsdException w:name="List Table 3 Accent 3" w:uiPriority="48"/>
+    <w:lsdException w:name="List Table 4 Accent 3" w:uiPriority="49"/>
+    <w:lsdException w:name="List Table 5 Dark Accent 3" w:uiPriority="50"/>
+    <w:lsdException w:name="List Table 6 Colorful Accent 3" w:uiPriority="51"/>
+    <w:lsdException w:name="List Table 7 Colorful Accent 3" w:uiPriority="52"/>
+    <w:lsdException w:name="List Table 1 Light Accent 4" w:uiPriority="46"/>
+    <w:lsdException w:name="List Table 2 Accent 4" w:uiPriority="47"/>
+    <w:lsdException w:name="List Table 3 Accent 4" w:uiPriority="48"/>
+    <w:lsdException w:name="List Table 4 Accent 4" w:uiPriority="49"/>
+    <w:lsdException w:name="List Table 5 Dark Accent 4" w:uiPriority="50"/>
+    <w:lsdException w:name="List Table 6 Colorful Accent 4" w:uiPriority="51"/>
+    <w:lsdException w:name="List Table 7 Colorful Accent 4" w:uiPriority="52"/>
+    <w:lsdException w:name="List Table 1 Light Accent 5" w:uiPriority="46"/>
+    <w:lsdException w:name="List Table 2 Accent 5" w:uiPriority="47"/>
+    <w:lsdException w:name="List Table 3 Accent 5" w:uiPriority="48"/>
+    <w:lsdException w:name="List Table 4 Accent 5" w:uiPriority="49"/>
+    <w:lsdException w:name="List Table 5 Dark Accent 5" w:uiPriority="50"/>
+    <w:lsdException w:name="List Table 6 Colorful Accent 5" w:uiPriority="51"/>
+    <w:lsdException w:name="List Table 7 Colorful Accent 5" w:uiPriority="52"/>
+    <w:lsdException w:name="List Table 1 Light Accent 6" w:uiPriority="46"/>
+    <w:lsdException w:name="List Table 2 Accent 6" w:uiPriority="47"/>
+    <w:lsdException w:name="List Table 3 Accent 6" w:uiPriority="48"/>
+    <w:lsdException w:name="List Table 4 Accent 6" w:uiPriority="49"/>
+    <w:lsdException w:name="List Table 5 Dark Accent 6" w:uiPriority="50"/>
+    <w:lsdException w:name="List Table 6 Colorful Accent 6" w:uiPriority="51"/>
+    <w:lsdException w:name="List Table 7 Colorful Accent 6" w:uiPriority="52"/>
   </w:latentStyles>
   <w:style w:type="paragraph" w:default="1" w:styleId="Normal">
     <w:name w:val="Normal"/>
@@ -4820,7 +4581,7 @@
 </file>
 
 <file path=customXml/itemProps1.xml><?xml version="1.0" encoding="utf-8"?>
-<ds:datastoreItem xmlns:ds="http://schemas.openxmlformats.org/officeDocument/2006/customXml" ds:itemID="{097926F4-812D-4F9E-8A4F-01CB9EC3ABBA}">
+<ds:datastoreItem xmlns:ds="http://schemas.openxmlformats.org/officeDocument/2006/customXml" ds:itemID="{086F9C98-4B9F-4E0E-BE41-C19502C911E2}">
   <ds:schemaRefs>
     <ds:schemaRef ds:uri="http://schemas.openxmlformats.org/officeDocument/2006/bibliography"/>
   </ds:schemaRefs>

</xml_diff>

<commit_message>
fatemeh - document update
added a few headings
</commit_message>
<xml_diff>
--- a/FeaturesDocumentContent/DocumentTemplate.docx
+++ b/FeaturesDocumentContent/DocumentTemplate.docx
@@ -45,7 +45,7 @@
               <w:noProof/>
               <w:sz w:val="22"/>
               <w:szCs w:val="22"/>
-              <w:lang w:val="ru-RU" w:eastAsia="ru-RU"/>
+              <w:lang w:val="en-US" w:eastAsia="en-US"/>
             </w:rPr>
           </w:pPr>
           <w:r>
@@ -57,7 +57,7 @@
           <w:r>
             <w:fldChar w:fldCharType="separate"/>
           </w:r>
-          <w:hyperlink w:anchor="_Toc448486107" w:history="1">
+          <w:hyperlink w:anchor="_Toc448494926" w:history="1">
             <w:r>
               <w:rPr>
                 <w:rStyle w:val="Hyperlink"/>
@@ -86,7 +86,7 @@
                 <w:noProof/>
                 <w:webHidden/>
               </w:rPr>
-              <w:instrText xml:space="preserve"> PAGEREF _Toc448486107 \h </w:instrText>
+              <w:instrText xml:space="preserve"> PAGEREF _Toc448494926 \h </w:instrText>
             </w:r>
             <w:r>
               <w:rPr>
@@ -127,10 +127,10 @@
               <w:noProof/>
               <w:sz w:val="22"/>
               <w:szCs w:val="22"/>
-              <w:lang w:val="ru-RU" w:eastAsia="ru-RU"/>
+              <w:lang w:val="en-US" w:eastAsia="en-US"/>
             </w:rPr>
           </w:pPr>
-          <w:hyperlink w:anchor="_Toc448486108" w:history="1">
+          <w:hyperlink w:anchor="_Toc448494927" w:history="1">
             <w:r>
               <w:rPr>
                 <w:rStyle w:val="Hyperlink"/>
@@ -157,7 +157,7 @@
                 <w:noProof/>
                 <w:webHidden/>
               </w:rPr>
-              <w:instrText xml:space="preserve"> PAGEREF _Toc448486108 \h </w:instrText>
+              <w:instrText xml:space="preserve"> PAGEREF _Toc448494927 \h </w:instrText>
             </w:r>
             <w:r>
               <w:rPr>
@@ -178,6 +178,651 @@
                 <w:webHidden/>
               </w:rPr>
               <w:t>2</w:t>
+            </w:r>
+            <w:r>
+              <w:rPr>
+                <w:noProof/>
+                <w:webHidden/>
+              </w:rPr>
+              <w:fldChar w:fldCharType="end"/>
+            </w:r>
+          </w:hyperlink>
+        </w:p>
+        <w:p>
+          <w:pPr>
+            <w:pStyle w:val="TOC3"/>
+            <w:tabs>
+              <w:tab w:val="right" w:leader="dot" w:pos="9350"/>
+            </w:tabs>
+            <w:rPr>
+              <w:noProof/>
+              <w:sz w:val="22"/>
+              <w:szCs w:val="22"/>
+              <w:lang w:val="en-US" w:eastAsia="en-US"/>
+            </w:rPr>
+          </w:pPr>
+          <w:hyperlink w:anchor="_Toc448494928" w:history="1">
+            <w:r>
+              <w:rPr>
+                <w:rStyle w:val="Hyperlink"/>
+                <w:noProof/>
+              </w:rPr>
+              <w:t>Alexander V.</w:t>
+            </w:r>
+            <w:r>
+              <w:rPr>
+                <w:noProof/>
+                <w:webHidden/>
+              </w:rPr>
+              <w:tab/>
+            </w:r>
+            <w:r>
+              <w:rPr>
+                <w:noProof/>
+                <w:webHidden/>
+              </w:rPr>
+              <w:fldChar w:fldCharType="begin"/>
+            </w:r>
+            <w:r>
+              <w:rPr>
+                <w:noProof/>
+                <w:webHidden/>
+              </w:rPr>
+              <w:instrText xml:space="preserve"> PAGEREF _Toc448494928 \h </w:instrText>
+            </w:r>
+            <w:r>
+              <w:rPr>
+                <w:noProof/>
+                <w:webHidden/>
+              </w:rPr>
+            </w:r>
+            <w:r>
+              <w:rPr>
+                <w:noProof/>
+                <w:webHidden/>
+              </w:rPr>
+              <w:fldChar w:fldCharType="separate"/>
+            </w:r>
+            <w:r>
+              <w:rPr>
+                <w:noProof/>
+                <w:webHidden/>
+              </w:rPr>
+              <w:t>2</w:t>
+            </w:r>
+            <w:r>
+              <w:rPr>
+                <w:noProof/>
+                <w:webHidden/>
+              </w:rPr>
+              <w:fldChar w:fldCharType="end"/>
+            </w:r>
+          </w:hyperlink>
+        </w:p>
+        <w:p>
+          <w:pPr>
+            <w:pStyle w:val="TOC3"/>
+            <w:tabs>
+              <w:tab w:val="right" w:leader="dot" w:pos="9350"/>
+            </w:tabs>
+            <w:rPr>
+              <w:noProof/>
+              <w:sz w:val="22"/>
+              <w:szCs w:val="22"/>
+              <w:lang w:val="en-US" w:eastAsia="en-US"/>
+            </w:rPr>
+          </w:pPr>
+          <w:hyperlink w:anchor="_Toc448494929" w:history="1">
+            <w:r>
+              <w:rPr>
+                <w:rStyle w:val="Hyperlink"/>
+                <w:noProof/>
+              </w:rPr>
+              <w:t>Bin</w:t>
+            </w:r>
+            <w:r>
+              <w:rPr>
+                <w:noProof/>
+                <w:webHidden/>
+              </w:rPr>
+              <w:tab/>
+            </w:r>
+            <w:r>
+              <w:rPr>
+                <w:noProof/>
+                <w:webHidden/>
+              </w:rPr>
+              <w:fldChar w:fldCharType="begin"/>
+            </w:r>
+            <w:r>
+              <w:rPr>
+                <w:noProof/>
+                <w:webHidden/>
+              </w:rPr>
+              <w:instrText xml:space="preserve"> PAGEREF _Toc448494929 \h </w:instrText>
+            </w:r>
+            <w:r>
+              <w:rPr>
+                <w:noProof/>
+                <w:webHidden/>
+              </w:rPr>
+            </w:r>
+            <w:r>
+              <w:rPr>
+                <w:noProof/>
+                <w:webHidden/>
+              </w:rPr>
+              <w:fldChar w:fldCharType="separate"/>
+            </w:r>
+            <w:r>
+              <w:rPr>
+                <w:noProof/>
+                <w:webHidden/>
+              </w:rPr>
+              <w:t>2</w:t>
+            </w:r>
+            <w:r>
+              <w:rPr>
+                <w:noProof/>
+                <w:webHidden/>
+              </w:rPr>
+              <w:fldChar w:fldCharType="end"/>
+            </w:r>
+          </w:hyperlink>
+        </w:p>
+        <w:p>
+          <w:pPr>
+            <w:pStyle w:val="TOC3"/>
+            <w:tabs>
+              <w:tab w:val="right" w:leader="dot" w:pos="9350"/>
+            </w:tabs>
+            <w:rPr>
+              <w:noProof/>
+              <w:sz w:val="22"/>
+              <w:szCs w:val="22"/>
+              <w:lang w:val="en-US" w:eastAsia="en-US"/>
+            </w:rPr>
+          </w:pPr>
+          <w:hyperlink w:anchor="_Toc448494930" w:history="1">
+            <w:r>
+              <w:rPr>
+                <w:rStyle w:val="Hyperlink"/>
+                <w:noProof/>
+              </w:rPr>
+              <w:t>Fatemeh</w:t>
+            </w:r>
+            <w:r>
+              <w:rPr>
+                <w:noProof/>
+                <w:webHidden/>
+              </w:rPr>
+              <w:tab/>
+            </w:r>
+            <w:r>
+              <w:rPr>
+                <w:noProof/>
+                <w:webHidden/>
+              </w:rPr>
+              <w:fldChar w:fldCharType="begin"/>
+            </w:r>
+            <w:r>
+              <w:rPr>
+                <w:noProof/>
+                <w:webHidden/>
+              </w:rPr>
+              <w:instrText xml:space="preserve"> PAGEREF _Toc448494930 \h </w:instrText>
+            </w:r>
+            <w:r>
+              <w:rPr>
+                <w:noProof/>
+                <w:webHidden/>
+              </w:rPr>
+            </w:r>
+            <w:r>
+              <w:rPr>
+                <w:noProof/>
+                <w:webHidden/>
+              </w:rPr>
+              <w:fldChar w:fldCharType="separate"/>
+            </w:r>
+            <w:r>
+              <w:rPr>
+                <w:noProof/>
+                <w:webHidden/>
+              </w:rPr>
+              <w:t>2</w:t>
+            </w:r>
+            <w:r>
+              <w:rPr>
+                <w:noProof/>
+                <w:webHidden/>
+              </w:rPr>
+              <w:fldChar w:fldCharType="end"/>
+            </w:r>
+          </w:hyperlink>
+        </w:p>
+        <w:p>
+          <w:pPr>
+            <w:pStyle w:val="TOC3"/>
+            <w:tabs>
+              <w:tab w:val="right" w:leader="dot" w:pos="9350"/>
+            </w:tabs>
+            <w:rPr>
+              <w:noProof/>
+              <w:sz w:val="22"/>
+              <w:szCs w:val="22"/>
+              <w:lang w:val="en-US" w:eastAsia="en-US"/>
+            </w:rPr>
+          </w:pPr>
+          <w:hyperlink w:anchor="_Toc448494931" w:history="1">
+            <w:r>
+              <w:rPr>
+                <w:rStyle w:val="Hyperlink"/>
+                <w:noProof/>
+              </w:rPr>
+              <w:t>Lee</w:t>
+            </w:r>
+            <w:r>
+              <w:rPr>
+                <w:noProof/>
+                <w:webHidden/>
+              </w:rPr>
+              <w:tab/>
+            </w:r>
+            <w:r>
+              <w:rPr>
+                <w:noProof/>
+                <w:webHidden/>
+              </w:rPr>
+              <w:fldChar w:fldCharType="begin"/>
+            </w:r>
+            <w:r>
+              <w:rPr>
+                <w:noProof/>
+                <w:webHidden/>
+              </w:rPr>
+              <w:instrText xml:space="preserve"> PAGEREF _Toc448494931 \h </w:instrText>
+            </w:r>
+            <w:r>
+              <w:rPr>
+                <w:noProof/>
+                <w:webHidden/>
+              </w:rPr>
+            </w:r>
+            <w:r>
+              <w:rPr>
+                <w:noProof/>
+                <w:webHidden/>
+              </w:rPr>
+              <w:fldChar w:fldCharType="separate"/>
+            </w:r>
+            <w:r>
+              <w:rPr>
+                <w:noProof/>
+                <w:webHidden/>
+              </w:rPr>
+              <w:t>2</w:t>
+            </w:r>
+            <w:r>
+              <w:rPr>
+                <w:noProof/>
+                <w:webHidden/>
+              </w:rPr>
+              <w:fldChar w:fldCharType="end"/>
+            </w:r>
+          </w:hyperlink>
+        </w:p>
+        <w:p>
+          <w:pPr>
+            <w:pStyle w:val="TOC3"/>
+            <w:tabs>
+              <w:tab w:val="right" w:leader="dot" w:pos="9350"/>
+            </w:tabs>
+            <w:rPr>
+              <w:noProof/>
+              <w:sz w:val="22"/>
+              <w:szCs w:val="22"/>
+              <w:lang w:val="en-US" w:eastAsia="en-US"/>
+            </w:rPr>
+          </w:pPr>
+          <w:hyperlink w:anchor="_Toc448494932" w:history="1">
+            <w:r>
+              <w:rPr>
+                <w:rStyle w:val="Hyperlink"/>
+                <w:noProof/>
+              </w:rPr>
+              <w:t>Susan</w:t>
+            </w:r>
+            <w:r>
+              <w:rPr>
+                <w:noProof/>
+                <w:webHidden/>
+              </w:rPr>
+              <w:tab/>
+            </w:r>
+            <w:r>
+              <w:rPr>
+                <w:noProof/>
+                <w:webHidden/>
+              </w:rPr>
+              <w:fldChar w:fldCharType="begin"/>
+            </w:r>
+            <w:r>
+              <w:rPr>
+                <w:noProof/>
+                <w:webHidden/>
+              </w:rPr>
+              <w:instrText xml:space="preserve"> PAGEREF _Toc448494932 \h </w:instrText>
+            </w:r>
+            <w:r>
+              <w:rPr>
+                <w:noProof/>
+                <w:webHidden/>
+              </w:rPr>
+            </w:r>
+            <w:r>
+              <w:rPr>
+                <w:noProof/>
+                <w:webHidden/>
+              </w:rPr>
+              <w:fldChar w:fldCharType="separate"/>
+            </w:r>
+            <w:r>
+              <w:rPr>
+                <w:noProof/>
+                <w:webHidden/>
+              </w:rPr>
+              <w:t>2</w:t>
+            </w:r>
+            <w:r>
+              <w:rPr>
+                <w:noProof/>
+                <w:webHidden/>
+              </w:rPr>
+              <w:fldChar w:fldCharType="end"/>
+            </w:r>
+          </w:hyperlink>
+        </w:p>
+        <w:p>
+          <w:pPr>
+            <w:pStyle w:val="TOC1"/>
+            <w:tabs>
+              <w:tab w:val="right" w:leader="dot" w:pos="9350"/>
+            </w:tabs>
+            <w:rPr>
+              <w:noProof/>
+              <w:sz w:val="22"/>
+              <w:szCs w:val="22"/>
+              <w:lang w:val="en-US" w:eastAsia="en-US"/>
+            </w:rPr>
+          </w:pPr>
+          <w:hyperlink w:anchor="_Toc448494933" w:history="1">
+            <w:r>
+              <w:rPr>
+                <w:rStyle w:val="Hyperlink"/>
+                <w:i/>
+                <w:iCs/>
+                <w:noProof/>
+              </w:rPr>
+              <w:t>Rationale and project goals (n/a)</w:t>
+            </w:r>
+            <w:r>
+              <w:rPr>
+                <w:noProof/>
+                <w:webHidden/>
+              </w:rPr>
+              <w:tab/>
+            </w:r>
+            <w:r>
+              <w:rPr>
+                <w:noProof/>
+                <w:webHidden/>
+              </w:rPr>
+              <w:fldChar w:fldCharType="begin"/>
+            </w:r>
+            <w:r>
+              <w:rPr>
+                <w:noProof/>
+                <w:webHidden/>
+              </w:rPr>
+              <w:instrText xml:space="preserve"> PAGEREF _Toc448494933 \h </w:instrText>
+            </w:r>
+            <w:r>
+              <w:rPr>
+                <w:noProof/>
+                <w:webHidden/>
+              </w:rPr>
+            </w:r>
+            <w:r>
+              <w:rPr>
+                <w:noProof/>
+                <w:webHidden/>
+              </w:rPr>
+              <w:fldChar w:fldCharType="separate"/>
+            </w:r>
+            <w:r>
+              <w:rPr>
+                <w:noProof/>
+                <w:webHidden/>
+              </w:rPr>
+              <w:t>2</w:t>
+            </w:r>
+            <w:r>
+              <w:rPr>
+                <w:noProof/>
+                <w:webHidden/>
+              </w:rPr>
+              <w:fldChar w:fldCharType="end"/>
+            </w:r>
+          </w:hyperlink>
+        </w:p>
+        <w:p>
+          <w:pPr>
+            <w:pStyle w:val="TOC1"/>
+            <w:tabs>
+              <w:tab w:val="right" w:leader="dot" w:pos="9350"/>
+            </w:tabs>
+            <w:rPr>
+              <w:noProof/>
+              <w:sz w:val="22"/>
+              <w:szCs w:val="22"/>
+              <w:lang w:val="en-US" w:eastAsia="en-US"/>
+            </w:rPr>
+          </w:pPr>
+          <w:hyperlink w:anchor="_Toc448494934" w:history="1">
+            <w:r>
+              <w:rPr>
+                <w:rStyle w:val="Hyperlink"/>
+                <w:i/>
+                <w:iCs/>
+                <w:noProof/>
+              </w:rPr>
+              <w:t>Personas (n/a)</w:t>
+            </w:r>
+            <w:r>
+              <w:rPr>
+                <w:noProof/>
+                <w:webHidden/>
+              </w:rPr>
+              <w:tab/>
+            </w:r>
+            <w:r>
+              <w:rPr>
+                <w:noProof/>
+                <w:webHidden/>
+              </w:rPr>
+              <w:fldChar w:fldCharType="begin"/>
+            </w:r>
+            <w:r>
+              <w:rPr>
+                <w:noProof/>
+                <w:webHidden/>
+              </w:rPr>
+              <w:instrText xml:space="preserve"> PAGEREF _Toc448494934 \h </w:instrText>
+            </w:r>
+            <w:r>
+              <w:rPr>
+                <w:noProof/>
+                <w:webHidden/>
+              </w:rPr>
+            </w:r>
+            <w:r>
+              <w:rPr>
+                <w:noProof/>
+                <w:webHidden/>
+              </w:rPr>
+              <w:fldChar w:fldCharType="separate"/>
+            </w:r>
+            <w:r>
+              <w:rPr>
+                <w:noProof/>
+                <w:webHidden/>
+              </w:rPr>
+              <w:t>2</w:t>
+            </w:r>
+            <w:r>
+              <w:rPr>
+                <w:noProof/>
+                <w:webHidden/>
+              </w:rPr>
+              <w:fldChar w:fldCharType="end"/>
+            </w:r>
+          </w:hyperlink>
+        </w:p>
+        <w:p>
+          <w:pPr>
+            <w:pStyle w:val="TOC1"/>
+            <w:tabs>
+              <w:tab w:val="right" w:leader="dot" w:pos="9350"/>
+            </w:tabs>
+            <w:rPr>
+              <w:noProof/>
+              <w:sz w:val="22"/>
+              <w:szCs w:val="22"/>
+              <w:lang w:val="en-US" w:eastAsia="en-US"/>
+            </w:rPr>
+          </w:pPr>
+          <w:hyperlink w:anchor="_Toc448494935" w:history="1">
+            <w:r>
+              <w:rPr>
+                <w:rStyle w:val="Hyperlink"/>
+                <w:i/>
+                <w:iCs/>
+                <w:noProof/>
+              </w:rPr>
+              <w:t>Database schema (n/a)</w:t>
+            </w:r>
+            <w:r>
+              <w:rPr>
+                <w:noProof/>
+                <w:webHidden/>
+              </w:rPr>
+              <w:tab/>
+            </w:r>
+            <w:r>
+              <w:rPr>
+                <w:noProof/>
+                <w:webHidden/>
+              </w:rPr>
+              <w:fldChar w:fldCharType="begin"/>
+            </w:r>
+            <w:r>
+              <w:rPr>
+                <w:noProof/>
+                <w:webHidden/>
+              </w:rPr>
+              <w:instrText xml:space="preserve"> PAGEREF _Toc448494935 \h </w:instrText>
+            </w:r>
+            <w:r>
+              <w:rPr>
+                <w:noProof/>
+                <w:webHidden/>
+              </w:rPr>
+            </w:r>
+            <w:r>
+              <w:rPr>
+                <w:noProof/>
+                <w:webHidden/>
+              </w:rPr>
+              <w:fldChar w:fldCharType="separate"/>
+            </w:r>
+            <w:r>
+              <w:rPr>
+                <w:noProof/>
+                <w:webHidden/>
+              </w:rPr>
+              <w:t>3</w:t>
+            </w:r>
+            <w:r>
+              <w:rPr>
+                <w:noProof/>
+                <w:webHidden/>
+              </w:rPr>
+              <w:fldChar w:fldCharType="end"/>
+            </w:r>
+          </w:hyperlink>
+        </w:p>
+        <w:p>
+          <w:pPr>
+            <w:pStyle w:val="TOC1"/>
+            <w:tabs>
+              <w:tab w:val="right" w:leader="dot" w:pos="9350"/>
+            </w:tabs>
+            <w:rPr>
+              <w:noProof/>
+              <w:sz w:val="22"/>
+              <w:szCs w:val="22"/>
+              <w:lang w:val="en-US" w:eastAsia="en-US"/>
+            </w:rPr>
+          </w:pPr>
+          <w:hyperlink w:anchor="_Toc448494936" w:history="1">
+            <w:r>
+              <w:rPr>
+                <w:rStyle w:val="Hyperlink"/>
+                <w:noProof/>
+              </w:rPr>
+              <w:t>Content plan</w:t>
+            </w:r>
+            <w:r>
+              <w:rPr>
+                <w:noProof/>
+                <w:webHidden/>
+              </w:rPr>
+              <w:tab/>
+            </w:r>
+            <w:r>
+              <w:rPr>
+                <w:noProof/>
+                <w:webHidden/>
+              </w:rPr>
+              <w:fldChar w:fldCharType="begin"/>
+            </w:r>
+            <w:r>
+              <w:rPr>
+                <w:noProof/>
+                <w:webHidden/>
+              </w:rPr>
+              <w:instrText xml:space="preserve"> PAGEREF _Toc448494936 \h </w:instrText>
+            </w:r>
+            <w:r>
+              <w:rPr>
+                <w:noProof/>
+                <w:webHidden/>
+              </w:rPr>
+            </w:r>
+            <w:r>
+              <w:rPr>
+                <w:noProof/>
+                <w:webHidden/>
+              </w:rPr>
+              <w:fldChar w:fldCharType="separate"/>
+            </w:r>
+            <w:r>
+              <w:rPr>
+                <w:noProof/>
+                <w:webHidden/>
+              </w:rPr>
+              <w:t>3</w:t>
             </w:r>
             <w:r>
               <w:rPr>
@@ -198,16 +843,16 @@
               <w:noProof/>
               <w:sz w:val="22"/>
               <w:szCs w:val="22"/>
-              <w:lang w:val="ru-RU" w:eastAsia="ru-RU"/>
+              <w:lang w:val="en-US" w:eastAsia="en-US"/>
             </w:rPr>
           </w:pPr>
-          <w:hyperlink w:anchor="_Toc448486109" w:history="1">
+          <w:hyperlink w:anchor="_Toc448494937" w:history="1">
             <w:r>
               <w:rPr>
                 <w:rStyle w:val="Hyperlink"/>
                 <w:noProof/>
               </w:rPr>
-              <w:t>Alexander V.</w:t>
+              <w:t>NotreDame Heart Navigation</w:t>
             </w:r>
             <w:r>
               <w:rPr>
@@ -228,7 +873,7 @@
                 <w:noProof/>
                 <w:webHidden/>
               </w:rPr>
-              <w:instrText xml:space="preserve"> PAGEREF _Toc448486109 \h </w:instrText>
+              <w:instrText xml:space="preserve"> PAGEREF _Toc448494937 \h </w:instrText>
             </w:r>
             <w:r>
               <w:rPr>
@@ -248,7 +893,7 @@
                 <w:noProof/>
                 <w:webHidden/>
               </w:rPr>
-              <w:t>2</w:t>
+              <w:t>3</w:t>
             </w:r>
             <w:r>
               <w:rPr>
@@ -269,16 +914,16 @@
               <w:noProof/>
               <w:sz w:val="22"/>
               <w:szCs w:val="22"/>
-              <w:lang w:val="ru-RU" w:eastAsia="ru-RU"/>
+              <w:lang w:val="en-US" w:eastAsia="en-US"/>
             </w:rPr>
           </w:pPr>
-          <w:hyperlink w:anchor="_Toc448486110" w:history="1">
+          <w:hyperlink w:anchor="_Toc448494938" w:history="1">
             <w:r>
               <w:rPr>
                 <w:rStyle w:val="Hyperlink"/>
                 <w:noProof/>
               </w:rPr>
-              <w:t>Bin</w:t>
+              <w:t>Associate Dean (Heather)</w:t>
             </w:r>
             <w:r>
               <w:rPr>
@@ -299,7 +944,7 @@
                 <w:noProof/>
                 <w:webHidden/>
               </w:rPr>
-              <w:instrText xml:space="preserve"> PAGEREF _Toc448486110 \h </w:instrText>
+              <w:instrText xml:space="preserve"> PAGEREF _Toc448494938 \h </w:instrText>
             </w:r>
             <w:r>
               <w:rPr>
@@ -319,7 +964,7 @@
                 <w:noProof/>
                 <w:webHidden/>
               </w:rPr>
-              <w:t>2</w:t>
+              <w:t>4</w:t>
             </w:r>
             <w:r>
               <w:rPr>
@@ -340,16 +985,16 @@
               <w:noProof/>
               <w:sz w:val="22"/>
               <w:szCs w:val="22"/>
-              <w:lang w:val="ru-RU" w:eastAsia="ru-RU"/>
+              <w:lang w:val="en-US" w:eastAsia="en-US"/>
             </w:rPr>
           </w:pPr>
-          <w:hyperlink w:anchor="_Toc448486111" w:history="1">
+          <w:hyperlink w:anchor="_Toc448494939" w:history="1">
             <w:r>
               <w:rPr>
                 <w:rStyle w:val="Hyperlink"/>
                 <w:noProof/>
               </w:rPr>
-              <w:t>Fatemeh</w:t>
+              <w:t>Erica (staff introduced by Sean)</w:t>
             </w:r>
             <w:r>
               <w:rPr>
@@ -370,7 +1015,7 @@
                 <w:noProof/>
                 <w:webHidden/>
               </w:rPr>
-              <w:instrText xml:space="preserve"> PAGEREF _Toc448486111 \h </w:instrText>
+              <w:instrText xml:space="preserve"> PAGEREF _Toc448494939 \h </w:instrText>
             </w:r>
             <w:r>
               <w:rPr>
@@ -390,7 +1035,7 @@
                 <w:noProof/>
                 <w:webHidden/>
               </w:rPr>
-              <w:t>2</w:t>
+              <w:t>5</w:t>
             </w:r>
             <w:r>
               <w:rPr>
@@ -411,16 +1056,16 @@
               <w:noProof/>
               <w:sz w:val="22"/>
               <w:szCs w:val="22"/>
-              <w:lang w:val="ru-RU" w:eastAsia="ru-RU"/>
+              <w:lang w:val="en-US" w:eastAsia="en-US"/>
             </w:rPr>
           </w:pPr>
-          <w:hyperlink w:anchor="_Toc448486112" w:history="1">
+          <w:hyperlink w:anchor="_Toc448494941" w:history="1">
             <w:r>
               <w:rPr>
                 <w:rStyle w:val="Hyperlink"/>
                 <w:noProof/>
               </w:rPr>
-              <w:t>Lee</w:t>
+              <w:t>Alphosus Eze (Classmate) CardSort</w:t>
             </w:r>
             <w:r>
               <w:rPr>
@@ -441,7 +1086,7 @@
                 <w:noProof/>
                 <w:webHidden/>
               </w:rPr>
-              <w:instrText xml:space="preserve"> PAGEREF _Toc448486112 \h </w:instrText>
+              <w:instrText xml:space="preserve"> PAGEREF _Toc448494941 \h </w:instrText>
             </w:r>
             <w:r>
               <w:rPr>
@@ -461,7 +1106,7 @@
                 <w:noProof/>
                 <w:webHidden/>
               </w:rPr>
-              <w:t>2</w:t>
+              <w:t>6</w:t>
             </w:r>
             <w:r>
               <w:rPr>
@@ -482,16 +1127,16 @@
               <w:noProof/>
               <w:sz w:val="22"/>
               <w:szCs w:val="22"/>
-              <w:lang w:val="ru-RU" w:eastAsia="ru-RU"/>
+              <w:lang w:val="en-US" w:eastAsia="en-US"/>
             </w:rPr>
           </w:pPr>
-          <w:hyperlink w:anchor="_Toc448486113" w:history="1">
+          <w:hyperlink w:anchor="_Toc448494942" w:history="1">
             <w:r>
               <w:rPr>
                 <w:rStyle w:val="Hyperlink"/>
                 <w:noProof/>
               </w:rPr>
-              <w:t>Susan</w:t>
+              <w:t>Eric Westcott(Classmate) Card Sort</w:t>
             </w:r>
             <w:r>
               <w:rPr>
@@ -512,7 +1157,7 @@
                 <w:noProof/>
                 <w:webHidden/>
               </w:rPr>
-              <w:instrText xml:space="preserve"> PAGEREF _Toc448486113 \h </w:instrText>
+              <w:instrText xml:space="preserve"> PAGEREF _Toc448494942 \h </w:instrText>
             </w:r>
             <w:r>
               <w:rPr>
@@ -532,7 +1177,7 @@
                 <w:noProof/>
                 <w:webHidden/>
               </w:rPr>
-              <w:t>2</w:t>
+              <w:t>7</w:t>
             </w:r>
             <w:r>
               <w:rPr>
@@ -553,10 +1198,10 @@
               <w:noProof/>
               <w:sz w:val="22"/>
               <w:szCs w:val="22"/>
-              <w:lang w:val="ru-RU" w:eastAsia="ru-RU"/>
+              <w:lang w:val="en-US" w:eastAsia="en-US"/>
             </w:rPr>
           </w:pPr>
-          <w:hyperlink w:anchor="_Toc448486114" w:history="1">
+          <w:hyperlink w:anchor="_Toc448494943" w:history="1">
             <w:r>
               <w:rPr>
                 <w:rStyle w:val="Hyperlink"/>
@@ -564,7 +1209,7 @@
                 <w:iCs/>
                 <w:noProof/>
               </w:rPr>
-              <w:t>Rationale and project goals (n/a)</w:t>
+              <w:t>User roles (n/a)</w:t>
             </w:r>
             <w:r>
               <w:rPr>
@@ -585,7 +1230,7 @@
                 <w:noProof/>
                 <w:webHidden/>
               </w:rPr>
-              <w:instrText xml:space="preserve"> PAGEREF _Toc448486114 \h </w:instrText>
+              <w:instrText xml:space="preserve"> PAGEREF _Toc448494943 \h </w:instrText>
             </w:r>
             <w:r>
               <w:rPr>
@@ -605,7 +1250,7 @@
                 <w:noProof/>
                 <w:webHidden/>
               </w:rPr>
-              <w:t>2</w:t>
+              <w:t>7</w:t>
             </w:r>
             <w:r>
               <w:rPr>
@@ -626,10 +1271,10 @@
               <w:noProof/>
               <w:sz w:val="22"/>
               <w:szCs w:val="22"/>
-              <w:lang w:val="ru-RU" w:eastAsia="ru-RU"/>
+              <w:lang w:val="en-US" w:eastAsia="en-US"/>
             </w:rPr>
           </w:pPr>
-          <w:hyperlink w:anchor="_Toc448486115" w:history="1">
+          <w:hyperlink w:anchor="_Toc448494944" w:history="1">
             <w:r>
               <w:rPr>
                 <w:rStyle w:val="Hyperlink"/>
@@ -637,7 +1282,7 @@
                 <w:iCs/>
                 <w:noProof/>
               </w:rPr>
-              <w:t>Personas (n/a)</w:t>
+              <w:t>Code (n/a)</w:t>
             </w:r>
             <w:r>
               <w:rPr>
@@ -658,7 +1303,7 @@
                 <w:noProof/>
                 <w:webHidden/>
               </w:rPr>
-              <w:instrText xml:space="preserve"> PAGEREF _Toc448486115 \h </w:instrText>
+              <w:instrText xml:space="preserve"> PAGEREF _Toc448494944 \h </w:instrText>
             </w:r>
             <w:r>
               <w:rPr>
@@ -678,7 +1323,7 @@
                 <w:noProof/>
                 <w:webHidden/>
               </w:rPr>
-              <w:t>2</w:t>
+              <w:t>8</w:t>
             </w:r>
             <w:r>
               <w:rPr>
@@ -699,10 +1344,10 @@
               <w:noProof/>
               <w:sz w:val="22"/>
               <w:szCs w:val="22"/>
-              <w:lang w:val="ru-RU" w:eastAsia="ru-RU"/>
+              <w:lang w:val="en-US" w:eastAsia="en-US"/>
             </w:rPr>
           </w:pPr>
-          <w:hyperlink w:anchor="_Toc448486116" w:history="1">
+          <w:hyperlink w:anchor="_Toc448494945" w:history="1">
             <w:r>
               <w:rPr>
                 <w:rStyle w:val="Hyperlink"/>
@@ -710,7 +1355,7 @@
                 <w:iCs/>
                 <w:noProof/>
               </w:rPr>
-              <w:t>Database schema (n/a)</w:t>
+              <w:t>Master page(n/a)</w:t>
             </w:r>
             <w:r>
               <w:rPr>
@@ -731,7 +1376,7 @@
                 <w:noProof/>
                 <w:webHidden/>
               </w:rPr>
-              <w:instrText xml:space="preserve"> PAGEREF _Toc448486116 \h </w:instrText>
+              <w:instrText xml:space="preserve"> PAGEREF _Toc448494945 \h </w:instrText>
             </w:r>
             <w:r>
               <w:rPr>
@@ -751,7 +1396,7 @@
                 <w:noProof/>
                 <w:webHidden/>
               </w:rPr>
-              <w:t>2</w:t>
+              <w:t>8</w:t>
             </w:r>
             <w:r>
               <w:rPr>
@@ -772,16 +1417,18 @@
               <w:noProof/>
               <w:sz w:val="22"/>
               <w:szCs w:val="22"/>
-              <w:lang w:val="ru-RU" w:eastAsia="ru-RU"/>
+              <w:lang w:val="en-US" w:eastAsia="en-US"/>
             </w:rPr>
           </w:pPr>
-          <w:hyperlink w:anchor="_Toc448486117" w:history="1">
+          <w:hyperlink w:anchor="_Toc448494946" w:history="1">
             <w:r>
               <w:rPr>
                 <w:rStyle w:val="Hyperlink"/>
-                <w:noProof/>
-              </w:rPr>
-              <w:t>Content plan</w:t>
+                <w:i/>
+                <w:iCs/>
+                <w:noProof/>
+              </w:rPr>
+              <w:t>CSS (n/a)</w:t>
             </w:r>
             <w:r>
               <w:rPr>
@@ -802,7 +1449,7 @@
                 <w:noProof/>
                 <w:webHidden/>
               </w:rPr>
-              <w:instrText xml:space="preserve"> PAGEREF _Toc448486117 \h </w:instrText>
+              <w:instrText xml:space="preserve"> PAGEREF _Toc448494946 \h </w:instrText>
             </w:r>
             <w:r>
               <w:rPr>
@@ -822,7 +1469,80 @@
                 <w:noProof/>
                 <w:webHidden/>
               </w:rPr>
-              <w:t>3</w:t>
+              <w:t>8</w:t>
+            </w:r>
+            <w:r>
+              <w:rPr>
+                <w:noProof/>
+                <w:webHidden/>
+              </w:rPr>
+              <w:fldChar w:fldCharType="end"/>
+            </w:r>
+          </w:hyperlink>
+        </w:p>
+        <w:p>
+          <w:pPr>
+            <w:pStyle w:val="TOC1"/>
+            <w:tabs>
+              <w:tab w:val="right" w:leader="dot" w:pos="9350"/>
+            </w:tabs>
+            <w:rPr>
+              <w:noProof/>
+              <w:sz w:val="22"/>
+              <w:szCs w:val="22"/>
+              <w:lang w:val="en-US" w:eastAsia="en-US"/>
+            </w:rPr>
+          </w:pPr>
+          <w:hyperlink w:anchor="_Toc448494947" w:history="1">
+            <w:r>
+              <w:rPr>
+                <w:rStyle w:val="Hyperlink"/>
+                <w:i/>
+                <w:iCs/>
+                <w:noProof/>
+              </w:rPr>
+              <w:t>Features (n/a)</w:t>
+            </w:r>
+            <w:r>
+              <w:rPr>
+                <w:noProof/>
+                <w:webHidden/>
+              </w:rPr>
+              <w:tab/>
+            </w:r>
+            <w:r>
+              <w:rPr>
+                <w:noProof/>
+                <w:webHidden/>
+              </w:rPr>
+              <w:fldChar w:fldCharType="begin"/>
+            </w:r>
+            <w:r>
+              <w:rPr>
+                <w:noProof/>
+                <w:webHidden/>
+              </w:rPr>
+              <w:instrText xml:space="preserve"> PAGEREF _Toc448494947 \h </w:instrText>
+            </w:r>
+            <w:r>
+              <w:rPr>
+                <w:noProof/>
+                <w:webHidden/>
+              </w:rPr>
+            </w:r>
+            <w:r>
+              <w:rPr>
+                <w:noProof/>
+                <w:webHidden/>
+              </w:rPr>
+              <w:fldChar w:fldCharType="separate"/>
+            </w:r>
+            <w:r>
+              <w:rPr>
+                <w:noProof/>
+                <w:webHidden/>
+              </w:rPr>
+              <w:t>8</w:t>
             </w:r>
             <w:r>
               <w:rPr>
@@ -843,16 +1563,16 @@
               <w:noProof/>
               <w:sz w:val="22"/>
               <w:szCs w:val="22"/>
-              <w:lang w:val="ru-RU" w:eastAsia="ru-RU"/>
+              <w:lang w:val="en-US" w:eastAsia="en-US"/>
             </w:rPr>
           </w:pPr>
-          <w:hyperlink w:anchor="_Toc448486118" w:history="1">
+          <w:hyperlink w:anchor="_Toc448494948" w:history="1">
             <w:r>
               <w:rPr>
                 <w:rStyle w:val="Hyperlink"/>
                 <w:noProof/>
               </w:rPr>
-              <w:t>NotreDame Heart Navigation</w:t>
+              <w:t>Feature name</w:t>
             </w:r>
             <w:r>
               <w:rPr>
@@ -873,7 +1593,7 @@
                 <w:noProof/>
                 <w:webHidden/>
               </w:rPr>
-              <w:instrText xml:space="preserve"> PAGEREF _Toc448486118 \h </w:instrText>
+              <w:instrText xml:space="preserve"> PAGEREF _Toc448494948 \h </w:instrText>
             </w:r>
             <w:r>
               <w:rPr>
@@ -893,7 +1613,7 @@
                 <w:noProof/>
                 <w:webHidden/>
               </w:rPr>
-              <w:t>3</w:t>
+              <w:t>8</w:t>
             </w:r>
             <w:r>
               <w:rPr>
@@ -906,7 +1626,7 @@
         </w:p>
         <w:p>
           <w:pPr>
-            <w:pStyle w:val="TOC2"/>
+            <w:pStyle w:val="TOC3"/>
             <w:tabs>
               <w:tab w:val="right" w:leader="dot" w:pos="9350"/>
             </w:tabs>
@@ -914,16 +1634,16 @@
               <w:noProof/>
               <w:sz w:val="22"/>
               <w:szCs w:val="22"/>
-              <w:lang w:val="ru-RU" w:eastAsia="ru-RU"/>
+              <w:lang w:val="en-US" w:eastAsia="en-US"/>
             </w:rPr>
           </w:pPr>
-          <w:hyperlink w:anchor="_Toc448486119" w:history="1">
+          <w:hyperlink w:anchor="_Toc448494949" w:history="1">
             <w:r>
               <w:rPr>
                 <w:rStyle w:val="Hyperlink"/>
                 <w:noProof/>
               </w:rPr>
-              <w:t>Associate Dean (Heather)</w:t>
+              <w:t>Narratives</w:t>
             </w:r>
             <w:r>
               <w:rPr>
@@ -944,7 +1664,7 @@
                 <w:noProof/>
                 <w:webHidden/>
               </w:rPr>
-              <w:instrText xml:space="preserve"> PAGEREF _Toc448486119 \h </w:instrText>
+              <w:instrText xml:space="preserve"> PAGEREF _Toc448494949 \h </w:instrText>
             </w:r>
             <w:r>
               <w:rPr>
@@ -964,7 +1684,7 @@
                 <w:noProof/>
                 <w:webHidden/>
               </w:rPr>
-              <w:t>4</w:t>
+              <w:t>8</w:t>
             </w:r>
             <w:r>
               <w:rPr>
@@ -977,7 +1697,7 @@
         </w:p>
         <w:p>
           <w:pPr>
-            <w:pStyle w:val="TOC2"/>
+            <w:pStyle w:val="TOC3"/>
             <w:tabs>
               <w:tab w:val="right" w:leader="dot" w:pos="9350"/>
             </w:tabs>
@@ -985,16 +1705,16 @@
               <w:noProof/>
               <w:sz w:val="22"/>
               <w:szCs w:val="22"/>
-              <w:lang w:val="ru-RU" w:eastAsia="ru-RU"/>
+              <w:lang w:val="en-US" w:eastAsia="en-US"/>
             </w:rPr>
           </w:pPr>
-          <w:hyperlink w:anchor="_Toc448486120" w:history="1">
+          <w:hyperlink w:anchor="_Toc448494950" w:history="1">
             <w:r>
               <w:rPr>
                 <w:rStyle w:val="Hyperlink"/>
                 <w:noProof/>
               </w:rPr>
-              <w:t>Erica (staff introduced by Sean)</w:t>
+              <w:t>Database</w:t>
             </w:r>
             <w:r>
               <w:rPr>
@@ -1015,7 +1735,7 @@
                 <w:noProof/>
                 <w:webHidden/>
               </w:rPr>
-              <w:instrText xml:space="preserve"> PAGEREF _Toc448486120 \h </w:instrText>
+              <w:instrText xml:space="preserve"> PAGEREF _Toc448494950 \h </w:instrText>
             </w:r>
             <w:r>
               <w:rPr>
@@ -1035,7 +1755,7 @@
                 <w:noProof/>
                 <w:webHidden/>
               </w:rPr>
-              <w:t>5</w:t>
+              <w:t>8</w:t>
             </w:r>
             <w:r>
               <w:rPr>
@@ -1048,7 +1768,7 @@
         </w:p>
         <w:p>
           <w:pPr>
-            <w:pStyle w:val="TOC2"/>
+            <w:pStyle w:val="TOC3"/>
             <w:tabs>
               <w:tab w:val="right" w:leader="dot" w:pos="9350"/>
             </w:tabs>
@@ -1056,16 +1776,16 @@
               <w:noProof/>
               <w:sz w:val="22"/>
               <w:szCs w:val="22"/>
-              <w:lang w:val="ru-RU" w:eastAsia="ru-RU"/>
+              <w:lang w:val="en-US" w:eastAsia="en-US"/>
             </w:rPr>
           </w:pPr>
-          <w:hyperlink w:anchor="_Toc448486122" w:history="1">
+          <w:hyperlink w:anchor="_Toc448494951" w:history="1">
             <w:r>
               <w:rPr>
                 <w:rStyle w:val="Hyperlink"/>
                 <w:noProof/>
               </w:rPr>
-              <w:t>Alphosus Eze (Classmate) CardSort</w:t>
+              <w:t>Flow Chart</w:t>
             </w:r>
             <w:r>
               <w:rPr>
@@ -1086,7 +1806,7 @@
                 <w:noProof/>
                 <w:webHidden/>
               </w:rPr>
-              <w:instrText xml:space="preserve"> PAGEREF _Toc448486122 \h </w:instrText>
+              <w:instrText xml:space="preserve"> PAGEREF _Toc448494951 \h </w:instrText>
             </w:r>
             <w:r>
               <w:rPr>
@@ -1106,7 +1826,7 @@
                 <w:noProof/>
                 <w:webHidden/>
               </w:rPr>
-              <w:t>6</w:t>
+              <w:t>8</w:t>
             </w:r>
             <w:r>
               <w:rPr>
@@ -1119,7 +1839,7 @@
         </w:p>
         <w:p>
           <w:pPr>
-            <w:pStyle w:val="TOC2"/>
+            <w:pStyle w:val="TOC3"/>
             <w:tabs>
               <w:tab w:val="right" w:leader="dot" w:pos="9350"/>
             </w:tabs>
@@ -1127,16 +1847,16 @@
               <w:noProof/>
               <w:sz w:val="22"/>
               <w:szCs w:val="22"/>
-              <w:lang w:val="ru-RU" w:eastAsia="ru-RU"/>
+              <w:lang w:val="en-US" w:eastAsia="en-US"/>
             </w:rPr>
           </w:pPr>
-          <w:hyperlink w:anchor="_Toc448486123" w:history="1">
+          <w:hyperlink w:anchor="_Toc448494952" w:history="1">
             <w:r>
               <w:rPr>
                 <w:rStyle w:val="Hyperlink"/>
                 <w:noProof/>
               </w:rPr>
-              <w:t>Eric Westcott(Classmate) Card Sort</w:t>
+              <w:t>Wireframes</w:t>
             </w:r>
             <w:r>
               <w:rPr>
@@ -1157,7 +1877,7 @@
                 <w:noProof/>
                 <w:webHidden/>
               </w:rPr>
-              <w:instrText xml:space="preserve"> PAGEREF _Toc448486123 \h </w:instrText>
+              <w:instrText xml:space="preserve"> PAGEREF _Toc448494952 \h </w:instrText>
             </w:r>
             <w:r>
               <w:rPr>
@@ -1177,7 +1897,7 @@
                 <w:noProof/>
                 <w:webHidden/>
               </w:rPr>
-              <w:t>7</w:t>
+              <w:t>8</w:t>
             </w:r>
             <w:r>
               <w:rPr>
@@ -1198,10 +1918,10 @@
               <w:noProof/>
               <w:sz w:val="22"/>
               <w:szCs w:val="22"/>
-              <w:lang w:val="ru-RU" w:eastAsia="ru-RU"/>
+              <w:lang w:val="en-US" w:eastAsia="en-US"/>
             </w:rPr>
           </w:pPr>
-          <w:hyperlink w:anchor="_Toc448486124" w:history="1">
+          <w:hyperlink w:anchor="_Toc448494953" w:history="1">
             <w:r>
               <w:rPr>
                 <w:rStyle w:val="Hyperlink"/>
@@ -1209,7 +1929,7 @@
                 <w:iCs/>
                 <w:noProof/>
               </w:rPr>
-              <w:t>User roles (n/a)</w:t>
+              <w:t>Development schedule (n/a)</w:t>
             </w:r>
             <w:r>
               <w:rPr>
@@ -1230,7 +1950,7 @@
                 <w:noProof/>
                 <w:webHidden/>
               </w:rPr>
-              <w:instrText xml:space="preserve"> PAGEREF _Toc448486124 \h </w:instrText>
+              <w:instrText xml:space="preserve"> PAGEREF _Toc448494953 \h </w:instrText>
             </w:r>
             <w:r>
               <w:rPr>
@@ -1271,10 +1991,10 @@
               <w:noProof/>
               <w:sz w:val="22"/>
               <w:szCs w:val="22"/>
-              <w:lang w:val="ru-RU" w:eastAsia="ru-RU"/>
+              <w:lang w:val="en-US" w:eastAsia="en-US"/>
             </w:rPr>
           </w:pPr>
-          <w:hyperlink w:anchor="_Toc448486125" w:history="1">
+          <w:hyperlink w:anchor="_Toc448494954" w:history="1">
             <w:r>
               <w:rPr>
                 <w:rStyle w:val="Hyperlink"/>
@@ -1282,7 +2002,7 @@
                 <w:iCs/>
                 <w:noProof/>
               </w:rPr>
-              <w:t>Code (n/a)</w:t>
+              <w:t>Maintenance plan(n/a)</w:t>
             </w:r>
             <w:r>
               <w:rPr>
@@ -1303,7 +2023,7 @@
                 <w:noProof/>
                 <w:webHidden/>
               </w:rPr>
-              <w:instrText xml:space="preserve"> PAGEREF _Toc448486125 \h </w:instrText>
+              <w:instrText xml:space="preserve"> PAGEREF _Toc448494954 \h </w:instrText>
             </w:r>
             <w:r>
               <w:rPr>
@@ -1323,7 +2043,7 @@
                 <w:noProof/>
                 <w:webHidden/>
               </w:rPr>
-              <w:t>8</w:t>
+              <w:t>9</w:t>
             </w:r>
             <w:r>
               <w:rPr>
@@ -1344,10 +2064,10 @@
               <w:noProof/>
               <w:sz w:val="22"/>
               <w:szCs w:val="22"/>
-              <w:lang w:val="ru-RU" w:eastAsia="ru-RU"/>
+              <w:lang w:val="en-US" w:eastAsia="en-US"/>
             </w:rPr>
           </w:pPr>
-          <w:hyperlink w:anchor="_Toc448486126" w:history="1">
+          <w:hyperlink w:anchor="_Toc448494955" w:history="1">
             <w:r>
               <w:rPr>
                 <w:rStyle w:val="Hyperlink"/>
@@ -1355,7 +2075,7 @@
                 <w:iCs/>
                 <w:noProof/>
               </w:rPr>
-              <w:t>Master page(n/a)</w:t>
+              <w:t>Handover plan(n/a)</w:t>
             </w:r>
             <w:r>
               <w:rPr>
@@ -1376,390 +2096,7 @@
                 <w:noProof/>
                 <w:webHidden/>
               </w:rPr>
-              <w:instrText xml:space="preserve"> PAGEREF _Toc448486126 \h </w:instrText>
-            </w:r>
-            <w:r>
-              <w:rPr>
-                <w:noProof/>
-                <w:webHidden/>
-              </w:rPr>
-            </w:r>
-            <w:r>
-              <w:rPr>
-                <w:noProof/>
-                <w:webHidden/>
-              </w:rPr>
-              <w:fldChar w:fldCharType="separate"/>
-            </w:r>
-            <w:r>
-              <w:rPr>
-                <w:noProof/>
-                <w:webHidden/>
-              </w:rPr>
-              <w:t>8</w:t>
-            </w:r>
-            <w:r>
-              <w:rPr>
-                <w:noProof/>
-                <w:webHidden/>
-              </w:rPr>
-              <w:fldChar w:fldCharType="end"/>
-            </w:r>
-          </w:hyperlink>
-        </w:p>
-        <w:p>
-          <w:pPr>
-            <w:pStyle w:val="TOC1"/>
-            <w:tabs>
-              <w:tab w:val="right" w:leader="dot" w:pos="9350"/>
-            </w:tabs>
-            <w:rPr>
-              <w:noProof/>
-              <w:sz w:val="22"/>
-              <w:szCs w:val="22"/>
-              <w:lang w:val="ru-RU" w:eastAsia="ru-RU"/>
-            </w:rPr>
-          </w:pPr>
-          <w:hyperlink w:anchor="_Toc448486127" w:history="1">
-            <w:r>
-              <w:rPr>
-                <w:rStyle w:val="Hyperlink"/>
-                <w:i/>
-                <w:iCs/>
-                <w:noProof/>
-              </w:rPr>
-              <w:t>CSS (n/a)</w:t>
-            </w:r>
-            <w:r>
-              <w:rPr>
-                <w:noProof/>
-                <w:webHidden/>
-              </w:rPr>
-              <w:tab/>
-            </w:r>
-            <w:r>
-              <w:rPr>
-                <w:noProof/>
-                <w:webHidden/>
-              </w:rPr>
-              <w:fldChar w:fldCharType="begin"/>
-            </w:r>
-            <w:r>
-              <w:rPr>
-                <w:noProof/>
-                <w:webHidden/>
-              </w:rPr>
-              <w:instrText xml:space="preserve"> PAGEREF _Toc448486127 \h </w:instrText>
-            </w:r>
-            <w:r>
-              <w:rPr>
-                <w:noProof/>
-                <w:webHidden/>
-              </w:rPr>
-            </w:r>
-            <w:r>
-              <w:rPr>
-                <w:noProof/>
-                <w:webHidden/>
-              </w:rPr>
-              <w:fldChar w:fldCharType="separate"/>
-            </w:r>
-            <w:r>
-              <w:rPr>
-                <w:noProof/>
-                <w:webHidden/>
-              </w:rPr>
-              <w:t>8</w:t>
-            </w:r>
-            <w:r>
-              <w:rPr>
-                <w:noProof/>
-                <w:webHidden/>
-              </w:rPr>
-              <w:fldChar w:fldCharType="end"/>
-            </w:r>
-          </w:hyperlink>
-        </w:p>
-        <w:p>
-          <w:pPr>
-            <w:pStyle w:val="TOC1"/>
-            <w:tabs>
-              <w:tab w:val="right" w:leader="dot" w:pos="9350"/>
-            </w:tabs>
-            <w:rPr>
-              <w:noProof/>
-              <w:sz w:val="22"/>
-              <w:szCs w:val="22"/>
-              <w:lang w:val="ru-RU" w:eastAsia="ru-RU"/>
-            </w:rPr>
-          </w:pPr>
-          <w:hyperlink w:anchor="_Toc448486128" w:history="1">
-            <w:r>
-              <w:rPr>
-                <w:rStyle w:val="Hyperlink"/>
-                <w:i/>
-                <w:iCs/>
-                <w:noProof/>
-              </w:rPr>
-              <w:t>Features (n/a)</w:t>
-            </w:r>
-            <w:r>
-              <w:rPr>
-                <w:noProof/>
-                <w:webHidden/>
-              </w:rPr>
-              <w:tab/>
-            </w:r>
-            <w:r>
-              <w:rPr>
-                <w:noProof/>
-                <w:webHidden/>
-              </w:rPr>
-              <w:fldChar w:fldCharType="begin"/>
-            </w:r>
-            <w:r>
-              <w:rPr>
-                <w:noProof/>
-                <w:webHidden/>
-              </w:rPr>
-              <w:instrText xml:space="preserve"> PAGEREF _Toc448486128 \h </w:instrText>
-            </w:r>
-            <w:r>
-              <w:rPr>
-                <w:noProof/>
-                <w:webHidden/>
-              </w:rPr>
-            </w:r>
-            <w:r>
-              <w:rPr>
-                <w:noProof/>
-                <w:webHidden/>
-              </w:rPr>
-              <w:fldChar w:fldCharType="separate"/>
-            </w:r>
-            <w:r>
-              <w:rPr>
-                <w:noProof/>
-                <w:webHidden/>
-              </w:rPr>
-              <w:t>8</w:t>
-            </w:r>
-            <w:r>
-              <w:rPr>
-                <w:noProof/>
-                <w:webHidden/>
-              </w:rPr>
-              <w:fldChar w:fldCharType="end"/>
-            </w:r>
-          </w:hyperlink>
-        </w:p>
-        <w:p>
-          <w:pPr>
-            <w:pStyle w:val="TOC1"/>
-            <w:tabs>
-              <w:tab w:val="right" w:leader="dot" w:pos="9350"/>
-            </w:tabs>
-            <w:rPr>
-              <w:noProof/>
-              <w:sz w:val="22"/>
-              <w:szCs w:val="22"/>
-              <w:lang w:val="ru-RU" w:eastAsia="ru-RU"/>
-            </w:rPr>
-          </w:pPr>
-          <w:hyperlink w:anchor="_Toc448486129" w:history="1">
-            <w:r>
-              <w:rPr>
-                <w:rStyle w:val="Hyperlink"/>
-                <w:i/>
-                <w:iCs/>
-                <w:noProof/>
-              </w:rPr>
-              <w:t xml:space="preserve">Development schedule </w:t>
-            </w:r>
-            <w:r>
-              <w:rPr>
-                <w:rStyle w:val="Hyperlink"/>
-                <w:i/>
-                <w:iCs/>
-                <w:noProof/>
-              </w:rPr>
-              <w:t>(</w:t>
-            </w:r>
-            <w:r>
-              <w:rPr>
-                <w:rStyle w:val="Hyperlink"/>
-                <w:i/>
-                <w:iCs/>
-                <w:noProof/>
-              </w:rPr>
-              <w:t>n/a)</w:t>
-            </w:r>
-            <w:r>
-              <w:rPr>
-                <w:noProof/>
-                <w:webHidden/>
-              </w:rPr>
-              <w:tab/>
-            </w:r>
-            <w:r>
-              <w:rPr>
-                <w:noProof/>
-                <w:webHidden/>
-              </w:rPr>
-              <w:fldChar w:fldCharType="begin"/>
-            </w:r>
-            <w:r>
-              <w:rPr>
-                <w:noProof/>
-                <w:webHidden/>
-              </w:rPr>
-              <w:instrText xml:space="preserve"> PAGEREF _Toc448486129 \h </w:instrText>
-            </w:r>
-            <w:r>
-              <w:rPr>
-                <w:noProof/>
-                <w:webHidden/>
-              </w:rPr>
-            </w:r>
-            <w:r>
-              <w:rPr>
-                <w:noProof/>
-                <w:webHidden/>
-              </w:rPr>
-              <w:fldChar w:fldCharType="separate"/>
-            </w:r>
-            <w:r>
-              <w:rPr>
-                <w:noProof/>
-                <w:webHidden/>
-              </w:rPr>
-              <w:t>8</w:t>
-            </w:r>
-            <w:r>
-              <w:rPr>
-                <w:noProof/>
-                <w:webHidden/>
-              </w:rPr>
-              <w:fldChar w:fldCharType="end"/>
-            </w:r>
-          </w:hyperlink>
-        </w:p>
-        <w:p>
-          <w:pPr>
-            <w:pStyle w:val="TOC1"/>
-            <w:tabs>
-              <w:tab w:val="right" w:leader="dot" w:pos="9350"/>
-            </w:tabs>
-            <w:rPr>
-              <w:noProof/>
-              <w:sz w:val="22"/>
-              <w:szCs w:val="22"/>
-              <w:lang w:val="ru-RU" w:eastAsia="ru-RU"/>
-            </w:rPr>
-          </w:pPr>
-          <w:hyperlink w:anchor="_Toc448486130" w:history="1">
-            <w:r>
-              <w:rPr>
-                <w:rStyle w:val="Hyperlink"/>
-                <w:i/>
-                <w:iCs/>
-                <w:noProof/>
-              </w:rPr>
-              <w:t>Maintenance plan(n/a)</w:t>
-            </w:r>
-            <w:r>
-              <w:rPr>
-                <w:noProof/>
-                <w:webHidden/>
-              </w:rPr>
-              <w:tab/>
-            </w:r>
-            <w:r>
-              <w:rPr>
-                <w:noProof/>
-                <w:webHidden/>
-              </w:rPr>
-              <w:fldChar w:fldCharType="begin"/>
-            </w:r>
-            <w:r>
-              <w:rPr>
-                <w:noProof/>
-                <w:webHidden/>
-              </w:rPr>
-              <w:instrText xml:space="preserve"> PAGEREF _Toc448486130 \h </w:instrText>
-            </w:r>
-            <w:r>
-              <w:rPr>
-                <w:noProof/>
-                <w:webHidden/>
-              </w:rPr>
-            </w:r>
-            <w:r>
-              <w:rPr>
-                <w:noProof/>
-                <w:webHidden/>
-              </w:rPr>
-              <w:fldChar w:fldCharType="separate"/>
-            </w:r>
-            <w:r>
-              <w:rPr>
-                <w:noProof/>
-                <w:webHidden/>
-              </w:rPr>
-              <w:t>9</w:t>
-            </w:r>
-            <w:r>
-              <w:rPr>
-                <w:noProof/>
-                <w:webHidden/>
-              </w:rPr>
-              <w:fldChar w:fldCharType="end"/>
-            </w:r>
-          </w:hyperlink>
-        </w:p>
-        <w:p>
-          <w:pPr>
-            <w:pStyle w:val="TOC1"/>
-            <w:tabs>
-              <w:tab w:val="right" w:leader="dot" w:pos="9350"/>
-            </w:tabs>
-            <w:rPr>
-              <w:noProof/>
-              <w:sz w:val="22"/>
-              <w:szCs w:val="22"/>
-              <w:lang w:val="ru-RU" w:eastAsia="ru-RU"/>
-            </w:rPr>
-          </w:pPr>
-          <w:hyperlink w:anchor="_Toc448486131" w:history="1">
-            <w:r>
-              <w:rPr>
-                <w:rStyle w:val="Hyperlink"/>
-                <w:i/>
-                <w:iCs/>
-                <w:noProof/>
-              </w:rPr>
-              <w:t>Handover plan(n/a)</w:t>
-            </w:r>
-            <w:r>
-              <w:rPr>
-                <w:noProof/>
-                <w:webHidden/>
-              </w:rPr>
-              <w:tab/>
-            </w:r>
-            <w:r>
-              <w:rPr>
-                <w:noProof/>
-                <w:webHidden/>
-              </w:rPr>
-              <w:fldChar w:fldCharType="begin"/>
-            </w:r>
-            <w:r>
-              <w:rPr>
-                <w:noProof/>
-                <w:webHidden/>
-              </w:rPr>
-              <w:instrText xml:space="preserve"> PAGEREF _Toc448486131 \h </w:instrText>
+              <w:instrText xml:space="preserve"> PAGEREF _Toc448494955 \h </w:instrText>
             </w:r>
             <w:r>
               <w:rPr>
@@ -1817,7 +2154,7 @@
           <w:rStyle w:val="SubtleEmphasis"/>
         </w:rPr>
       </w:pPr>
-      <w:bookmarkStart w:id="0" w:name="_Toc448486107"/>
+      <w:bookmarkStart w:id="0" w:name="_Toc448494926"/>
       <w:r>
         <w:rPr>
           <w:rStyle w:val="SubtleEmphasis"/>
@@ -1841,7 +2178,7 @@
       <w:pPr>
         <w:pStyle w:val="Heading1"/>
       </w:pPr>
-      <w:bookmarkStart w:id="1" w:name="_Toc448486108"/>
+      <w:bookmarkStart w:id="1" w:name="_Toc448494927"/>
       <w:r>
         <w:t>Bios</w:t>
       </w:r>
@@ -1849,9 +2186,9 @@
     </w:p>
     <w:p>
       <w:pPr>
-        <w:pStyle w:val="Heading2"/>
-      </w:pPr>
-      <w:bookmarkStart w:id="2" w:name="_Toc448486109"/>
+        <w:pStyle w:val="Heading3"/>
+      </w:pPr>
+      <w:bookmarkStart w:id="2" w:name="_Toc448494928"/>
       <w:r>
         <w:t>Alexander V.</w:t>
       </w:r>
@@ -1859,9 +2196,9 @@
     </w:p>
     <w:p>
       <w:pPr>
-        <w:pStyle w:val="Heading2"/>
-      </w:pPr>
-      <w:bookmarkStart w:id="3" w:name="_Toc448486110"/>
+        <w:pStyle w:val="Heading3"/>
+      </w:pPr>
+      <w:bookmarkStart w:id="3" w:name="_Toc448494929"/>
       <w:r>
         <w:t>Bin</w:t>
       </w:r>
@@ -1869,35 +2206,40 @@
     </w:p>
     <w:p>
       <w:pPr>
-        <w:pStyle w:val="Heading2"/>
-      </w:pPr>
-      <w:bookmarkStart w:id="4" w:name="_Toc448486111"/>
-      <w:proofErr w:type="spellStart"/>
+        <w:pStyle w:val="Heading3"/>
+      </w:pPr>
+      <w:bookmarkStart w:id="4" w:name="_Toc448494930"/>
       <w:r>
         <w:t>Fatemeh</w:t>
       </w:r>
       <w:bookmarkEnd w:id="4"/>
-      <w:proofErr w:type="spellEnd"/>
-    </w:p>
-    <w:p>
-      <w:pPr>
-        <w:pStyle w:val="Heading2"/>
-      </w:pPr>
-      <w:bookmarkStart w:id="5" w:name="_Toc448486112"/>
+    </w:p>
+    <w:p>
+      <w:r>
+        <w:t>Bio content</w:t>
+      </w:r>
+      <w:bookmarkStart w:id="5" w:name="_GoBack"/>
+      <w:bookmarkEnd w:id="5"/>
+    </w:p>
+    <w:p>
+      <w:pPr>
+        <w:pStyle w:val="Heading3"/>
+      </w:pPr>
+      <w:bookmarkStart w:id="6" w:name="_Toc448494931"/>
       <w:r>
         <w:t>Lee</w:t>
       </w:r>
-      <w:bookmarkEnd w:id="5"/>
-    </w:p>
-    <w:p>
-      <w:pPr>
-        <w:pStyle w:val="Heading2"/>
-      </w:pPr>
-      <w:bookmarkStart w:id="6" w:name="_Toc448486113"/>
+      <w:bookmarkEnd w:id="6"/>
+    </w:p>
+    <w:p>
+      <w:pPr>
+        <w:pStyle w:val="Heading3"/>
+      </w:pPr>
+      <w:bookmarkStart w:id="7" w:name="_Toc448494932"/>
       <w:r>
         <w:t>Susan</w:t>
       </w:r>
-      <w:bookmarkEnd w:id="6"/>
+      <w:bookmarkEnd w:id="7"/>
     </w:p>
     <w:p>
       <w:r>
@@ -1913,7 +2255,7 @@
           <w:rStyle w:val="SubtleEmphasis"/>
         </w:rPr>
       </w:pPr>
-      <w:bookmarkStart w:id="7" w:name="_Toc448486114"/>
+      <w:bookmarkStart w:id="8" w:name="_Toc448494933"/>
       <w:r>
         <w:rPr>
           <w:rStyle w:val="SubtleEmphasis"/>
@@ -1926,7 +2268,7 @@
         </w:rPr>
         <w:t xml:space="preserve"> (n/a)</w:t>
       </w:r>
-      <w:bookmarkEnd w:id="7"/>
+      <w:bookmarkEnd w:id="8"/>
     </w:p>
     <w:p>
       <w:pPr>
@@ -1943,7 +2285,7 @@
           <w:rStyle w:val="SubtleEmphasis"/>
         </w:rPr>
       </w:pPr>
-      <w:bookmarkStart w:id="8" w:name="_Toc448486115"/>
+      <w:bookmarkStart w:id="9" w:name="_Toc448494934"/>
       <w:r>
         <w:rPr>
           <w:rStyle w:val="SubtleEmphasis"/>
@@ -1956,7 +2298,7 @@
         </w:rPr>
         <w:t xml:space="preserve"> (n/a)</w:t>
       </w:r>
-      <w:bookmarkEnd w:id="8"/>
+      <w:bookmarkEnd w:id="9"/>
     </w:p>
     <w:p/>
     <w:p>
@@ -1973,11 +2315,12 @@
           <w:rStyle w:val="SubtleEmphasis"/>
         </w:rPr>
       </w:pPr>
-      <w:bookmarkStart w:id="9" w:name="_Toc448486116"/>
-      <w:r>
-        <w:rPr>
-          <w:rStyle w:val="SubtleEmphasis"/>
-        </w:rPr>
+      <w:bookmarkStart w:id="10" w:name="_Toc448494935"/>
+      <w:r>
+        <w:rPr>
+          <w:rStyle w:val="SubtleEmphasis"/>
+        </w:rPr>
+        <w:lastRenderedPageBreak/>
         <w:t>Database schema</w:t>
       </w:r>
       <w:r>
@@ -1986,87 +2329,22 @@
         </w:rPr>
         <w:t xml:space="preserve"> (n/a)</w:t>
       </w:r>
-      <w:bookmarkEnd w:id="9"/>
-    </w:p>
-    <w:p/>
-    <w:p>
+      <w:bookmarkEnd w:id="10"/>
+    </w:p>
+    <w:p/>
+    <w:p>
+      <w:pPr>
+        <w:rPr>
+          <w:rStyle w:val="SubtleEmphasis"/>
+          <w:i w:val="0"/>
+          <w:iCs w:val="0"/>
+          <w:color w:val="auto"/>
+        </w:rPr>
+      </w:pPr>
       <w:r>
         <w:tab/>
-        <w:t xml:space="preserve">Overall </w:t>
-      </w:r>
-    </w:p>
-    <w:p/>
-    <w:p>
-      <w:pPr>
-        <w:pStyle w:val="Heading1"/>
-        <w:rPr>
-          <w:rStyle w:val="SubtleEmphasis"/>
-        </w:rPr>
-      </w:pPr>
-    </w:p>
-    <w:p>
-      <w:pPr>
-        <w:pStyle w:val="Heading1"/>
-        <w:rPr>
-          <w:rStyle w:val="SubtleEmphasis"/>
-        </w:rPr>
-      </w:pPr>
-    </w:p>
-    <w:p>
-      <w:pPr>
-        <w:pStyle w:val="Heading1"/>
-        <w:rPr>
-          <w:rStyle w:val="SubtleEmphasis"/>
-        </w:rPr>
-      </w:pPr>
-    </w:p>
-    <w:p>
-      <w:pPr>
-        <w:pStyle w:val="Heading1"/>
-        <w:rPr>
-          <w:rStyle w:val="SubtleEmphasis"/>
-        </w:rPr>
-      </w:pPr>
-    </w:p>
-    <w:p>
-      <w:pPr>
-        <w:pStyle w:val="Heading1"/>
-        <w:rPr>
-          <w:rStyle w:val="SubtleEmphasis"/>
-        </w:rPr>
-      </w:pPr>
-    </w:p>
-    <w:p>
-      <w:pPr>
-        <w:pStyle w:val="Heading1"/>
-        <w:rPr>
-          <w:rStyle w:val="SubtleEmphasis"/>
-        </w:rPr>
-      </w:pPr>
-    </w:p>
-    <w:p>
-      <w:pPr>
-        <w:pStyle w:val="Heading1"/>
-        <w:rPr>
-          <w:rStyle w:val="SubtleEmphasis"/>
-        </w:rPr>
-      </w:pPr>
-    </w:p>
-    <w:p>
-      <w:pPr>
-        <w:pStyle w:val="Heading1"/>
-        <w:rPr>
-          <w:rStyle w:val="SubtleEmphasis"/>
-        </w:rPr>
-      </w:pPr>
-    </w:p>
-    <w:p>
-      <w:pPr>
-        <w:pStyle w:val="Heading1"/>
-        <w:rPr>
-          <w:rStyle w:val="SubtleEmphasis"/>
-        </w:rPr>
-      </w:pPr>
+        <w:t>Overall</w:t>
+      </w:r>
     </w:p>
     <w:p>
       <w:pPr>
@@ -2086,11 +2364,11 @@
           <w:color w:val="0B5294" w:themeColor="accent1" w:themeShade="BF"/>
         </w:rPr>
       </w:pPr>
-      <w:bookmarkStart w:id="10" w:name="_Toc448486117"/>
+      <w:bookmarkStart w:id="11" w:name="_Toc448494936"/>
       <w:r>
         <w:t>Content plan</w:t>
       </w:r>
-      <w:bookmarkEnd w:id="10"/>
+      <w:bookmarkEnd w:id="11"/>
       <w:r>
         <w:t xml:space="preserve"> </w:t>
       </w:r>
@@ -2099,11 +2377,11 @@
       <w:pPr>
         <w:pStyle w:val="Heading2"/>
       </w:pPr>
-      <w:bookmarkStart w:id="11" w:name="_Toc448486118"/>
+      <w:bookmarkStart w:id="12" w:name="_Toc448494937"/>
       <w:r>
         <w:t>NotreDame Heart Navigation</w:t>
       </w:r>
-      <w:bookmarkEnd w:id="11"/>
+      <w:bookmarkEnd w:id="12"/>
       <w:r>
         <w:t xml:space="preserve"> </w:t>
       </w:r>
@@ -2136,7 +2414,7 @@
           <v:shape id="_x0000_s1026" type="#_x0000_t75" style="position:absolute;margin-left:-39.7pt;margin-top:24.55pt;width:552.75pt;height:326.45pt;z-index:251659264;mso-position-horizontal-relative:text;mso-position-vertical-relative:text;mso-width-relative:page;mso-height-relative:page">
             <v:imagedata r:id="rId8" o:title=""/>
           </v:shape>
-          <o:OLEObject Type="Embed" ProgID="Visio.Drawing.15" ShapeID="_x0000_s1026" DrawAspect="Content" ObjectID="_1522228713" r:id="rId9"/>
+          <o:OLEObject Type="Embed" ProgID="Visio.Drawing.15" ShapeID="_x0000_s1026" DrawAspect="Content" ObjectID="_1522236774" r:id="rId9"/>
         </w:object>
       </w:r>
     </w:p>
@@ -2167,11 +2445,11 @@
       <w:pPr>
         <w:pStyle w:val="Heading2"/>
       </w:pPr>
-      <w:bookmarkStart w:id="12" w:name="_Toc448486119"/>
+      <w:bookmarkStart w:id="13" w:name="_Toc448494938"/>
       <w:r>
         <w:t>Associate Dean (Heather)</w:t>
       </w:r>
-      <w:bookmarkEnd w:id="12"/>
+      <w:bookmarkEnd w:id="13"/>
     </w:p>
     <w:p>
       <w:r>
@@ -2182,7 +2460,7 @@
           <v:shape id="_x0000_s1027" type="#_x0000_t75" style="position:absolute;margin-left:-25pt;margin-top:22pt;width:524.35pt;height:216.8pt;z-index:251661312;mso-position-horizontal-relative:text;mso-position-vertical-relative:text;mso-width-relative:page;mso-height-relative:page">
             <v:imagedata r:id="rId10" o:title=""/>
           </v:shape>
-          <o:OLEObject Type="Embed" ProgID="Visio.Drawing.15" ShapeID="_x0000_s1027" DrawAspect="Content" ObjectID="_1522228714" r:id="rId11"/>
+          <o:OLEObject Type="Embed" ProgID="Visio.Drawing.15" ShapeID="_x0000_s1027" DrawAspect="Content" ObjectID="_1522236775" r:id="rId11"/>
         </w:object>
       </w:r>
     </w:p>
@@ -2336,25 +2614,28 @@
       <w:pPr>
         <w:pStyle w:val="Heading2"/>
       </w:pPr>
-      <w:bookmarkStart w:id="13" w:name="_Toc448486120"/>
+      <w:bookmarkStart w:id="14" w:name="_Toc448494939"/>
       <w:r>
         <w:t>Erica (staff introduced by Sean)</w:t>
       </w:r>
-      <w:bookmarkEnd w:id="13"/>
-    </w:p>
-    <w:p/>
-    <w:p>
-      <w:pPr>
-        <w:pStyle w:val="Heading1"/>
-        <w:rPr>
-          <w:rStyle w:val="SubtleEmphasis"/>
-        </w:rPr>
-      </w:pPr>
-      <w:bookmarkStart w:id="14" w:name="_Toc447499849"/>
-      <w:bookmarkStart w:id="15" w:name="_Toc447499875"/>
-      <w:bookmarkStart w:id="16" w:name="_Toc448485953"/>
-      <w:bookmarkStart w:id="17" w:name="_Toc448486068"/>
-      <w:bookmarkStart w:id="18" w:name="_Toc448486121"/>
+      <w:bookmarkEnd w:id="14"/>
+    </w:p>
+    <w:p/>
+    <w:p>
+      <w:pPr>
+        <w:pStyle w:val="Heading1"/>
+        <w:rPr>
+          <w:rStyle w:val="SubtleEmphasis"/>
+        </w:rPr>
+      </w:pPr>
+      <w:bookmarkStart w:id="15" w:name="_Toc447499849"/>
+      <w:bookmarkStart w:id="16" w:name="_Toc447499875"/>
+      <w:bookmarkStart w:id="17" w:name="_Toc448485953"/>
+      <w:bookmarkStart w:id="18" w:name="_Toc448486068"/>
+      <w:bookmarkStart w:id="19" w:name="_Toc448486121"/>
+      <w:bookmarkStart w:id="20" w:name="_Toc448494680"/>
+      <w:bookmarkStart w:id="21" w:name="_Toc448494705"/>
+      <w:bookmarkStart w:id="22" w:name="_Toc448494940"/>
       <w:r>
         <w:rPr>
           <w:noProof/>
@@ -2363,14 +2644,17 @@
           <v:shape id="_x0000_s1028" type="#_x0000_t75" style="position:absolute;margin-left:-12.9pt;margin-top:-.2pt;width:499.35pt;height:280.4pt;z-index:251663360;mso-position-horizontal-relative:text;mso-position-vertical-relative:text;mso-width-relative:page;mso-height-relative:page">
             <v:imagedata r:id="rId12" o:title=""/>
           </v:shape>
-          <o:OLEObject Type="Embed" ProgID="Visio.Drawing.15" ShapeID="_x0000_s1028" DrawAspect="Content" ObjectID="_1522228715" r:id="rId13"/>
+          <o:OLEObject Type="Embed" ProgID="Visio.Drawing.15" ShapeID="_x0000_s1028" DrawAspect="Content" ObjectID="_1522236776" r:id="rId13"/>
         </w:object>
       </w:r>
-      <w:bookmarkEnd w:id="14"/>
       <w:bookmarkEnd w:id="15"/>
       <w:bookmarkEnd w:id="16"/>
       <w:bookmarkEnd w:id="17"/>
       <w:bookmarkEnd w:id="18"/>
+      <w:bookmarkEnd w:id="19"/>
+      <w:bookmarkEnd w:id="20"/>
+      <w:bookmarkEnd w:id="21"/>
+      <w:bookmarkEnd w:id="22"/>
     </w:p>
     <w:p>
       <w:pPr>
@@ -2483,11 +2767,11 @@
           <w:rStyle w:val="SubtleEmphasis"/>
         </w:rPr>
       </w:pPr>
-      <w:bookmarkStart w:id="19" w:name="_Toc448486122"/>
+      <w:bookmarkStart w:id="23" w:name="_Toc448494941"/>
       <w:r>
         <w:t>Alphosus Eze (Classmate) CardSort</w:t>
       </w:r>
-      <w:bookmarkEnd w:id="19"/>
+      <w:bookmarkEnd w:id="23"/>
     </w:p>
     <w:p>
       <w:pPr>
@@ -2506,7 +2790,7 @@
           <v:shape id="_x0000_s1029" type="#_x0000_t75" style="position:absolute;margin-left:-45.55pt;margin-top:-.1pt;width:552pt;height:316.85pt;z-index:251665408;mso-position-horizontal-relative:text;mso-position-vertical-relative:text;mso-width-relative:page;mso-height-relative:page">
             <v:imagedata r:id="rId14" o:title=""/>
           </v:shape>
-          <o:OLEObject Type="Embed" ProgID="Visio.Drawing.15" ShapeID="_x0000_s1029" DrawAspect="Content" ObjectID="_1522228716" r:id="rId15"/>
+          <o:OLEObject Type="Embed" ProgID="Visio.Drawing.15" ShapeID="_x0000_s1029" DrawAspect="Content" ObjectID="_1522236777" r:id="rId15"/>
         </w:object>
       </w:r>
     </w:p>
@@ -2544,7 +2828,7 @@
       <w:pPr>
         <w:pStyle w:val="Heading2"/>
       </w:pPr>
-      <w:bookmarkStart w:id="20" w:name="_Toc448486123"/>
+      <w:bookmarkStart w:id="24" w:name="_Toc448494942"/>
       <w:r>
         <w:t xml:space="preserve">Eric </w:t>
       </w:r>
@@ -2556,7 +2840,7 @@
       <w:r>
         <w:t>Classmate) Card Sort</w:t>
       </w:r>
-      <w:bookmarkEnd w:id="20"/>
+      <w:bookmarkEnd w:id="24"/>
     </w:p>
     <w:p>
       <w:r>
@@ -2567,7 +2851,7 @@
           <v:shape id="_x0000_s1030" type="#_x0000_t75" style="position:absolute;margin-left:-52pt;margin-top:15.9pt;width:570.75pt;height:310.35pt;z-index:251667456;mso-position-horizontal-relative:text;mso-position-vertical-relative:text;mso-width-relative:page;mso-height-relative:page">
             <v:imagedata r:id="rId16" o:title=""/>
           </v:shape>
-          <o:OLEObject Type="Embed" ProgID="Visio.Drawing.15" ShapeID="_x0000_s1030" DrawAspect="Content" ObjectID="_1522228717" r:id="rId17"/>
+          <o:OLEObject Type="Embed" ProgID="Visio.Drawing.15" ShapeID="_x0000_s1030" DrawAspect="Content" ObjectID="_1522236778" r:id="rId17"/>
         </w:object>
       </w:r>
     </w:p>
@@ -2596,7 +2880,7 @@
           <w:rStyle w:val="SubtleEmphasis"/>
         </w:rPr>
       </w:pPr>
-      <w:bookmarkStart w:id="21" w:name="_Toc448486124"/>
+      <w:bookmarkStart w:id="25" w:name="_Toc448494943"/>
       <w:r>
         <w:rPr>
           <w:rStyle w:val="SubtleEmphasis"/>
@@ -2609,10 +2893,16 @@
         </w:rPr>
         <w:t xml:space="preserve"> (n/a)</w:t>
       </w:r>
-      <w:bookmarkEnd w:id="21"/>
-    </w:p>
-    <w:p>
-      <w:r>
+      <w:bookmarkEnd w:id="25"/>
+    </w:p>
+    <w:p>
+      <w:r>
+        <w:t>Fatemeh – Backend Developer</w:t>
+      </w:r>
+    </w:p>
+    <w:p>
+      <w:r>
+        <w:lastRenderedPageBreak/>
         <w:tab/>
       </w:r>
     </w:p>
@@ -2625,7 +2915,7 @@
           <w:rStyle w:val="SubtleEmphasis"/>
         </w:rPr>
       </w:pPr>
-      <w:bookmarkStart w:id="22" w:name="_Toc448486125"/>
+      <w:bookmarkStart w:id="26" w:name="_Toc448494944"/>
       <w:r>
         <w:rPr>
           <w:rStyle w:val="SubtleEmphasis"/>
@@ -2638,7 +2928,7 @@
         </w:rPr>
         <w:t xml:space="preserve"> (n/a)</w:t>
       </w:r>
-      <w:bookmarkEnd w:id="22"/>
+      <w:bookmarkEnd w:id="26"/>
     </w:p>
     <w:p>
       <w:r>
@@ -2656,7 +2946,7 @@
           <w:rStyle w:val="SubtleEmphasis"/>
         </w:rPr>
       </w:pPr>
-      <w:bookmarkStart w:id="23" w:name="_Toc448486126"/>
+      <w:bookmarkStart w:id="27" w:name="_Toc448494945"/>
       <w:r>
         <w:rPr>
           <w:rStyle w:val="SubtleEmphasis"/>
@@ -2683,7 +2973,7 @@
         </w:rPr>
         <w:t>n/a)</w:t>
       </w:r>
-      <w:bookmarkEnd w:id="23"/>
+      <w:bookmarkEnd w:id="27"/>
     </w:p>
     <w:p>
       <w:r>
@@ -2704,7 +2994,7 @@
           <w:rStyle w:val="SubtleEmphasis"/>
         </w:rPr>
       </w:pPr>
-      <w:bookmarkStart w:id="24" w:name="_Toc448486127"/>
+      <w:bookmarkStart w:id="28" w:name="_Toc448494946"/>
       <w:r>
         <w:rPr>
           <w:rStyle w:val="SubtleEmphasis"/>
@@ -2717,7 +3007,7 @@
         </w:rPr>
         <w:t xml:space="preserve"> (n/a)</w:t>
       </w:r>
-      <w:bookmarkEnd w:id="24"/>
+      <w:bookmarkEnd w:id="28"/>
     </w:p>
     <w:p/>
     <w:p>
@@ -2736,7 +3026,7 @@
           <w:rStyle w:val="SubtleEmphasis"/>
         </w:rPr>
       </w:pPr>
-      <w:bookmarkStart w:id="25" w:name="_Toc448486128"/>
+      <w:bookmarkStart w:id="29" w:name="_Toc448494947"/>
       <w:r>
         <w:rPr>
           <w:rStyle w:val="SubtleEmphasis"/>
@@ -2749,29 +3039,79 @@
         </w:rPr>
         <w:t xml:space="preserve"> (n/a)</w:t>
       </w:r>
-      <w:bookmarkEnd w:id="25"/>
-    </w:p>
-    <w:p/>
-    <w:p>
+      <w:bookmarkEnd w:id="29"/>
+    </w:p>
+    <w:p/>
+    <w:p>
+      <w:pPr>
+        <w:pStyle w:val="Heading2"/>
+      </w:pPr>
+      <w:bookmarkStart w:id="30" w:name="_Toc448494948"/>
+      <w:r>
+        <w:t>Feature name</w:t>
+      </w:r>
+      <w:bookmarkEnd w:id="30"/>
+    </w:p>
+    <w:p>
+      <w:pPr>
+        <w:pStyle w:val="Heading3"/>
+      </w:pPr>
       <w:r>
         <w:tab/>
       </w:r>
-      <w:r>
-        <w:t>M</w:t>
-      </w:r>
-      <w:r>
-        <w:t xml:space="preserve">idterm </w:t>
-      </w:r>
-    </w:p>
-    <w:p/>
-    <w:p>
-      <w:pPr>
-        <w:pStyle w:val="Heading1"/>
-        <w:rPr>
-          <w:rStyle w:val="SubtleEmphasis"/>
-        </w:rPr>
-      </w:pPr>
-      <w:bookmarkStart w:id="26" w:name="_Toc448486129"/>
+      <w:bookmarkStart w:id="31" w:name="_Toc448494949"/>
+      <w:r>
+        <w:t>Narratives</w:t>
+      </w:r>
+      <w:bookmarkEnd w:id="31"/>
+    </w:p>
+    <w:p>
+      <w:pPr>
+        <w:pStyle w:val="Heading3"/>
+      </w:pPr>
+      <w:r>
+        <w:tab/>
+      </w:r>
+      <w:bookmarkStart w:id="32" w:name="_Toc448494950"/>
+      <w:r>
+        <w:t>Database</w:t>
+      </w:r>
+      <w:bookmarkEnd w:id="32"/>
+    </w:p>
+    <w:p>
+      <w:pPr>
+        <w:pStyle w:val="Heading3"/>
+      </w:pPr>
+      <w:r>
+        <w:tab/>
+      </w:r>
+      <w:bookmarkStart w:id="33" w:name="_Toc448494951"/>
+      <w:r>
+        <w:t>Flow Chart</w:t>
+      </w:r>
+      <w:bookmarkEnd w:id="33"/>
+    </w:p>
+    <w:p>
+      <w:pPr>
+        <w:pStyle w:val="Heading3"/>
+      </w:pPr>
+      <w:r>
+        <w:tab/>
+      </w:r>
+      <w:bookmarkStart w:id="34" w:name="_Toc448494952"/>
+      <w:r>
+        <w:t>Wireframes</w:t>
+      </w:r>
+      <w:bookmarkEnd w:id="34"/>
+    </w:p>
+    <w:p>
+      <w:pPr>
+        <w:pStyle w:val="Heading1"/>
+        <w:rPr>
+          <w:rStyle w:val="SubtleEmphasis"/>
+        </w:rPr>
+      </w:pPr>
+      <w:bookmarkStart w:id="35" w:name="_Toc448494953"/>
       <w:r>
         <w:rPr>
           <w:rStyle w:val="SubtleEmphasis"/>
@@ -2784,23 +3124,22 @@
         </w:rPr>
         <w:t xml:space="preserve"> (n/a)</w:t>
       </w:r>
-      <w:bookmarkEnd w:id="26"/>
-    </w:p>
-    <w:p/>
-    <w:p/>
-    <w:p>
-      <w:pPr>
-        <w:pStyle w:val="Heading1"/>
-        <w:rPr>
-          <w:rStyle w:val="SubtleEmphasis"/>
-        </w:rPr>
-      </w:pPr>
-      <w:bookmarkStart w:id="27" w:name="_Toc448486130"/>
-      <w:r>
-        <w:rPr>
-          <w:rStyle w:val="SubtleEmphasis"/>
-        </w:rPr>
-        <w:lastRenderedPageBreak/>
+      <w:bookmarkEnd w:id="35"/>
+    </w:p>
+    <w:p/>
+    <w:p/>
+    <w:p>
+      <w:pPr>
+        <w:pStyle w:val="Heading1"/>
+        <w:rPr>
+          <w:rStyle w:val="SubtleEmphasis"/>
+        </w:rPr>
+      </w:pPr>
+      <w:bookmarkStart w:id="36" w:name="_Toc448494954"/>
+      <w:r>
+        <w:rPr>
+          <w:rStyle w:val="SubtleEmphasis"/>
+        </w:rPr>
         <w:t xml:space="preserve">Maintenance </w:t>
       </w:r>
       <w:proofErr w:type="gramStart"/>
@@ -2823,7 +3162,7 @@
         </w:rPr>
         <w:t>n/a)</w:t>
       </w:r>
-      <w:bookmarkEnd w:id="27"/>
+      <w:bookmarkEnd w:id="36"/>
     </w:p>
     <w:p>
       <w:pPr>
@@ -2851,7 +3190,7 @@
           <w:rStyle w:val="SubtleEmphasis"/>
         </w:rPr>
       </w:pPr>
-      <w:bookmarkStart w:id="28" w:name="_Toc448486131"/>
+      <w:bookmarkStart w:id="37" w:name="_Toc448494955"/>
       <w:r>
         <w:rPr>
           <w:rStyle w:val="SubtleEmphasis"/>
@@ -2878,12 +3217,9 @@
         </w:rPr>
         <w:t>n/a)</w:t>
       </w:r>
-      <w:bookmarkEnd w:id="28"/>
-    </w:p>
-    <w:p>
-      <w:bookmarkStart w:id="29" w:name="_GoBack"/>
-      <w:bookmarkEnd w:id="29"/>
-    </w:p>
+      <w:bookmarkEnd w:id="37"/>
+    </w:p>
+    <w:p/>
     <w:p/>
     <w:sectPr>
       <w:footerReference w:type="default" r:id="rId18"/>
@@ -3595,12 +3931,8 @@
     <w:uiPriority w:val="9"/>
     <w:unhideWhenUsed/>
     <w:qFormat/>
-    <w:rsid w:val="00DE1218"/>
+    <w:rsid w:val="00465A37"/>
     <w:pPr>
-      <w:pBdr>
-        <w:top w:val="single" w:sz="6" w:space="2" w:color="0F6FC6" w:themeColor="accent1"/>
-        <w:left w:val="single" w:sz="6" w:space="2" w:color="0F6FC6" w:themeColor="accent1"/>
-      </w:pBdr>
       <w:spacing w:before="300" w:after="0"/>
       <w:outlineLvl w:val="2"/>
     </w:pPr>
@@ -3903,7 +4235,7 @@
     <w:basedOn w:val="DefaultParagraphFont"/>
     <w:link w:val="Heading3"/>
     <w:uiPriority w:val="9"/>
-    <w:rsid w:val="00DE1218"/>
+    <w:rsid w:val="00465A37"/>
     <w:rPr>
       <w:caps/>
       <w:color w:val="073662" w:themeColor="accent1" w:themeShade="7F"/>
@@ -4286,6 +4618,19 @@
     <w:pPr>
       <w:spacing w:after="100"/>
       <w:ind w:left="200"/>
+    </w:pPr>
+  </w:style>
+  <w:style w:type="paragraph" w:styleId="TOC3">
+    <w:name w:val="toc 3"/>
+    <w:basedOn w:val="Normal"/>
+    <w:next w:val="Normal"/>
+    <w:autoRedefine/>
+    <w:uiPriority w:val="39"/>
+    <w:unhideWhenUsed/>
+    <w:rsid w:val="00465A37"/>
+    <w:pPr>
+      <w:spacing w:after="100"/>
+      <w:ind w:left="400"/>
     </w:pPr>
   </w:style>
 </w:styles>
@@ -4581,7 +4926,7 @@
 </file>
 
 <file path=customXml/itemProps1.xml><?xml version="1.0" encoding="utf-8"?>
-<ds:datastoreItem xmlns:ds="http://schemas.openxmlformats.org/officeDocument/2006/customXml" ds:itemID="{086F9C98-4B9F-4E0E-BE41-C19502C911E2}">
+<ds:datastoreItem xmlns:ds="http://schemas.openxmlformats.org/officeDocument/2006/customXml" ds:itemID="{252FF2E0-1D92-4971-BB67-BF2714A68006}">
   <ds:schemaRefs>
     <ds:schemaRef ds:uri="http://schemas.openxmlformats.org/officeDocument/2006/bibliography"/>
   </ds:schemaRefs>

</xml_diff>

<commit_message>
Adding Bio and features documents
</commit_message>
<xml_diff>
--- a/FeaturesDocumentContent/DocumentTemplate.docx
+++ b/FeaturesDocumentContent/DocumentTemplate.docx
@@ -1,6 +1,6 @@
 
 <file path=word/document.xml><?xml version="1.0" encoding="utf-8"?>
-<w:document xmlns:wpc="http://schemas.microsoft.com/office/word/2010/wordprocessingCanvas" xmlns:mc="http://schemas.openxmlformats.org/markup-compatibility/2006" xmlns:o="urn:schemas-microsoft-com:office:office" xmlns:r="http://schemas.openxmlformats.org/officeDocument/2006/relationships" xmlns:m="http://schemas.openxmlformats.org/officeDocument/2006/math" xmlns:v="urn:schemas-microsoft-com:vml" xmlns:wp14="http://schemas.microsoft.com/office/word/2010/wordprocessingDrawing" xmlns:wp="http://schemas.openxmlformats.org/drawingml/2006/wordprocessingDrawing" xmlns:w10="urn:schemas-microsoft-com:office:word" xmlns:w="http://schemas.openxmlformats.org/wordprocessingml/2006/main" xmlns:w14="http://schemas.microsoft.com/office/word/2010/wordml" xmlns:wpg="http://schemas.microsoft.com/office/word/2010/wordprocessingGroup" xmlns:wpi="http://schemas.microsoft.com/office/word/2010/wordprocessingInk" xmlns:wne="http://schemas.microsoft.com/office/word/2006/wordml" xmlns:wps="http://schemas.microsoft.com/office/word/2010/wordprocessingShape" mc:Ignorable="w14 wp14">
+<w:document xmlns:wpc="http://schemas.microsoft.com/office/word/2010/wordprocessingCanvas" xmlns:mc="http://schemas.openxmlformats.org/markup-compatibility/2006" xmlns:o="urn:schemas-microsoft-com:office:office" xmlns:r="http://schemas.openxmlformats.org/officeDocument/2006/relationships" xmlns:m="http://schemas.openxmlformats.org/officeDocument/2006/math" xmlns:v="urn:schemas-microsoft-com:vml" xmlns:wp14="http://schemas.microsoft.com/office/word/2010/wordprocessingDrawing" xmlns:wp="http://schemas.openxmlformats.org/drawingml/2006/wordprocessingDrawing" xmlns:w10="urn:schemas-microsoft-com:office:word" xmlns:w="http://schemas.openxmlformats.org/wordprocessingml/2006/main" xmlns:w14="http://schemas.microsoft.com/office/word/2010/wordml" xmlns:w15="http://schemas.microsoft.com/office/word/2012/wordml" xmlns:wpg="http://schemas.microsoft.com/office/word/2010/wordprocessingGroup" xmlns:wpi="http://schemas.microsoft.com/office/word/2010/wordprocessingInk" xmlns:wne="http://schemas.microsoft.com/office/word/2006/wordml" xmlns:wps="http://schemas.microsoft.com/office/word/2010/wordprocessingShape" mc:Ignorable="w14 w15 wp14">
   <w:background w:color="FFFFFF"/>
   <w:body>
     <w:sdt>
@@ -32,7 +32,12 @@
             <w:pStyle w:val="TOCHeading"/>
           </w:pPr>
           <w:r>
-            <w:t>Table of Contents</w:t>
+            <w:t>Tabl</w:t>
+          </w:r>
+          <w:bookmarkStart w:id="0" w:name="_GoBack"/>
+          <w:bookmarkEnd w:id="0"/>
+          <w:r>
+            <w:t>e of Contents</w:t>
           </w:r>
         </w:p>
         <w:p>
@@ -57,7 +62,7 @@
           <w:r>
             <w:fldChar w:fldCharType="separate"/>
           </w:r>
-          <w:hyperlink w:anchor="_Toc448494926" w:history="1">
+          <w:hyperlink w:anchor="_Toc449304126" w:history="1">
             <w:r>
               <w:rPr>
                 <w:rStyle w:val="Hyperlink"/>
@@ -86,7 +91,7 @@
                 <w:noProof/>
                 <w:webHidden/>
               </w:rPr>
-              <w:instrText xml:space="preserve"> PAGEREF _Toc448494926 \h </w:instrText>
+              <w:instrText xml:space="preserve"> PAGEREF _Toc449304126 \h </w:instrText>
             </w:r>
             <w:r>
               <w:rPr>
@@ -130,7 +135,7 @@
               <w:lang w:val="en-US" w:eastAsia="en-US"/>
             </w:rPr>
           </w:pPr>
-          <w:hyperlink w:anchor="_Toc448494927" w:history="1">
+          <w:hyperlink w:anchor="_Toc449304127" w:history="1">
             <w:r>
               <w:rPr>
                 <w:rStyle w:val="Hyperlink"/>
@@ -157,7 +162,7 @@
                 <w:noProof/>
                 <w:webHidden/>
               </w:rPr>
-              <w:instrText xml:space="preserve"> PAGEREF _Toc448494927 \h </w:instrText>
+              <w:instrText xml:space="preserve"> PAGEREF _Toc449304127 \h </w:instrText>
             </w:r>
             <w:r>
               <w:rPr>
@@ -201,7 +206,7 @@
               <w:lang w:val="en-US" w:eastAsia="en-US"/>
             </w:rPr>
           </w:pPr>
-          <w:hyperlink w:anchor="_Toc448494928" w:history="1">
+          <w:hyperlink w:anchor="_Toc449304128" w:history="1">
             <w:r>
               <w:rPr>
                 <w:rStyle w:val="Hyperlink"/>
@@ -228,7 +233,7 @@
                 <w:noProof/>
                 <w:webHidden/>
               </w:rPr>
-              <w:instrText xml:space="preserve"> PAGEREF _Toc448494928 \h </w:instrText>
+              <w:instrText xml:space="preserve"> PAGEREF _Toc449304128 \h </w:instrText>
             </w:r>
             <w:r>
               <w:rPr>
@@ -272,7 +277,7 @@
               <w:lang w:val="en-US" w:eastAsia="en-US"/>
             </w:rPr>
           </w:pPr>
-          <w:hyperlink w:anchor="_Toc448494929" w:history="1">
+          <w:hyperlink w:anchor="_Toc449304129" w:history="1">
             <w:r>
               <w:rPr>
                 <w:rStyle w:val="Hyperlink"/>
@@ -299,7 +304,7 @@
                 <w:noProof/>
                 <w:webHidden/>
               </w:rPr>
-              <w:instrText xml:space="preserve"> PAGEREF _Toc448494929 \h </w:instrText>
+              <w:instrText xml:space="preserve"> PAGEREF _Toc449304129 \h </w:instrText>
             </w:r>
             <w:r>
               <w:rPr>
@@ -343,7 +348,7 @@
               <w:lang w:val="en-US" w:eastAsia="en-US"/>
             </w:rPr>
           </w:pPr>
-          <w:hyperlink w:anchor="_Toc448494930" w:history="1">
+          <w:hyperlink w:anchor="_Toc449304130" w:history="1">
             <w:r>
               <w:rPr>
                 <w:rStyle w:val="Hyperlink"/>
@@ -370,7 +375,7 @@
                 <w:noProof/>
                 <w:webHidden/>
               </w:rPr>
-              <w:instrText xml:space="preserve"> PAGEREF _Toc448494930 \h </w:instrText>
+              <w:instrText xml:space="preserve"> PAGEREF _Toc449304130 \h </w:instrText>
             </w:r>
             <w:r>
               <w:rPr>
@@ -414,7 +419,7 @@
               <w:lang w:val="en-US" w:eastAsia="en-US"/>
             </w:rPr>
           </w:pPr>
-          <w:hyperlink w:anchor="_Toc448494931" w:history="1">
+          <w:hyperlink w:anchor="_Toc449304131" w:history="1">
             <w:r>
               <w:rPr>
                 <w:rStyle w:val="Hyperlink"/>
@@ -441,7 +446,7 @@
                 <w:noProof/>
                 <w:webHidden/>
               </w:rPr>
-              <w:instrText xml:space="preserve"> PAGEREF _Toc448494931 \h </w:instrText>
+              <w:instrText xml:space="preserve"> PAGEREF _Toc449304131 \h </w:instrText>
             </w:r>
             <w:r>
               <w:rPr>
@@ -461,7 +466,7 @@
                 <w:noProof/>
                 <w:webHidden/>
               </w:rPr>
-              <w:t>2</w:t>
+              <w:t>3</w:t>
             </w:r>
             <w:r>
               <w:rPr>
@@ -485,7 +490,7 @@
               <w:lang w:val="en-US" w:eastAsia="en-US"/>
             </w:rPr>
           </w:pPr>
-          <w:hyperlink w:anchor="_Toc448494932" w:history="1">
+          <w:hyperlink w:anchor="_Toc449304132" w:history="1">
             <w:r>
               <w:rPr>
                 <w:rStyle w:val="Hyperlink"/>
@@ -512,7 +517,7 @@
                 <w:noProof/>
                 <w:webHidden/>
               </w:rPr>
-              <w:instrText xml:space="preserve"> PAGEREF _Toc448494932 \h </w:instrText>
+              <w:instrText xml:space="preserve"> PAGEREF _Toc449304132 \h </w:instrText>
             </w:r>
             <w:r>
               <w:rPr>
@@ -532,7 +537,7 @@
                 <w:noProof/>
                 <w:webHidden/>
               </w:rPr>
-              <w:t>2</w:t>
+              <w:t>3</w:t>
             </w:r>
             <w:r>
               <w:rPr>
@@ -556,7 +561,7 @@
               <w:lang w:val="en-US" w:eastAsia="en-US"/>
             </w:rPr>
           </w:pPr>
-          <w:hyperlink w:anchor="_Toc448494933" w:history="1">
+          <w:hyperlink w:anchor="_Toc449304133" w:history="1">
             <w:r>
               <w:rPr>
                 <w:rStyle w:val="Hyperlink"/>
@@ -585,7 +590,7 @@
                 <w:noProof/>
                 <w:webHidden/>
               </w:rPr>
-              <w:instrText xml:space="preserve"> PAGEREF _Toc448494933 \h </w:instrText>
+              <w:instrText xml:space="preserve"> PAGEREF _Toc449304133 \h </w:instrText>
             </w:r>
             <w:r>
               <w:rPr>
@@ -605,7 +610,7 @@
                 <w:noProof/>
                 <w:webHidden/>
               </w:rPr>
-              <w:t>2</w:t>
+              <w:t>3</w:t>
             </w:r>
             <w:r>
               <w:rPr>
@@ -629,7 +634,7 @@
               <w:lang w:val="en-US" w:eastAsia="en-US"/>
             </w:rPr>
           </w:pPr>
-          <w:hyperlink w:anchor="_Toc448494934" w:history="1">
+          <w:hyperlink w:anchor="_Toc449304134" w:history="1">
             <w:r>
               <w:rPr>
                 <w:rStyle w:val="Hyperlink"/>
@@ -658,7 +663,7 @@
                 <w:noProof/>
                 <w:webHidden/>
               </w:rPr>
-              <w:instrText xml:space="preserve"> PAGEREF _Toc448494934 \h </w:instrText>
+              <w:instrText xml:space="preserve"> PAGEREF _Toc449304134 \h </w:instrText>
             </w:r>
             <w:r>
               <w:rPr>
@@ -678,7 +683,7 @@
                 <w:noProof/>
                 <w:webHidden/>
               </w:rPr>
-              <w:t>2</w:t>
+              <w:t>3</w:t>
             </w:r>
             <w:r>
               <w:rPr>
@@ -702,7 +707,7 @@
               <w:lang w:val="en-US" w:eastAsia="en-US"/>
             </w:rPr>
           </w:pPr>
-          <w:hyperlink w:anchor="_Toc448494935" w:history="1">
+          <w:hyperlink w:anchor="_Toc449304135" w:history="1">
             <w:r>
               <w:rPr>
                 <w:rStyle w:val="Hyperlink"/>
@@ -731,7 +736,7 @@
                 <w:noProof/>
                 <w:webHidden/>
               </w:rPr>
-              <w:instrText xml:space="preserve"> PAGEREF _Toc448494935 \h </w:instrText>
+              <w:instrText xml:space="preserve"> PAGEREF _Toc449304135 \h </w:instrText>
             </w:r>
             <w:r>
               <w:rPr>
@@ -775,7 +780,7 @@
               <w:lang w:val="en-US" w:eastAsia="en-US"/>
             </w:rPr>
           </w:pPr>
-          <w:hyperlink w:anchor="_Toc448494936" w:history="1">
+          <w:hyperlink w:anchor="_Toc449304136" w:history="1">
             <w:r>
               <w:rPr>
                 <w:rStyle w:val="Hyperlink"/>
@@ -802,7 +807,7 @@
                 <w:noProof/>
                 <w:webHidden/>
               </w:rPr>
-              <w:instrText xml:space="preserve"> PAGEREF _Toc448494936 \h </w:instrText>
+              <w:instrText xml:space="preserve"> PAGEREF _Toc449304136 \h </w:instrText>
             </w:r>
             <w:r>
               <w:rPr>
@@ -846,7 +851,7 @@
               <w:lang w:val="en-US" w:eastAsia="en-US"/>
             </w:rPr>
           </w:pPr>
-          <w:hyperlink w:anchor="_Toc448494937" w:history="1">
+          <w:hyperlink w:anchor="_Toc449304137" w:history="1">
             <w:r>
               <w:rPr>
                 <w:rStyle w:val="Hyperlink"/>
@@ -873,7 +878,7 @@
                 <w:noProof/>
                 <w:webHidden/>
               </w:rPr>
-              <w:instrText xml:space="preserve"> PAGEREF _Toc448494937 \h </w:instrText>
+              <w:instrText xml:space="preserve"> PAGEREF _Toc449304137 \h </w:instrText>
             </w:r>
             <w:r>
               <w:rPr>
@@ -917,7 +922,7 @@
               <w:lang w:val="en-US" w:eastAsia="en-US"/>
             </w:rPr>
           </w:pPr>
-          <w:hyperlink w:anchor="_Toc448494938" w:history="1">
+          <w:hyperlink w:anchor="_Toc449304138" w:history="1">
             <w:r>
               <w:rPr>
                 <w:rStyle w:val="Hyperlink"/>
@@ -944,7 +949,7 @@
                 <w:noProof/>
                 <w:webHidden/>
               </w:rPr>
-              <w:instrText xml:space="preserve"> PAGEREF _Toc448494938 \h </w:instrText>
+              <w:instrText xml:space="preserve"> PAGEREF _Toc449304138 \h </w:instrText>
             </w:r>
             <w:r>
               <w:rPr>
@@ -988,7 +993,7 @@
               <w:lang w:val="en-US" w:eastAsia="en-US"/>
             </w:rPr>
           </w:pPr>
-          <w:hyperlink w:anchor="_Toc448494939" w:history="1">
+          <w:hyperlink w:anchor="_Toc449304139" w:history="1">
             <w:r>
               <w:rPr>
                 <w:rStyle w:val="Hyperlink"/>
@@ -1015,7 +1020,7 @@
                 <w:noProof/>
                 <w:webHidden/>
               </w:rPr>
-              <w:instrText xml:space="preserve"> PAGEREF _Toc448494939 \h </w:instrText>
+              <w:instrText xml:space="preserve"> PAGEREF _Toc449304139 \h </w:instrText>
             </w:r>
             <w:r>
               <w:rPr>
@@ -1059,7 +1064,7 @@
               <w:lang w:val="en-US" w:eastAsia="en-US"/>
             </w:rPr>
           </w:pPr>
-          <w:hyperlink w:anchor="_Toc448494941" w:history="1">
+          <w:hyperlink w:anchor="_Toc449304141" w:history="1">
             <w:r>
               <w:rPr>
                 <w:rStyle w:val="Hyperlink"/>
@@ -1086,7 +1091,7 @@
                 <w:noProof/>
                 <w:webHidden/>
               </w:rPr>
-              <w:instrText xml:space="preserve"> PAGEREF _Toc448494941 \h </w:instrText>
+              <w:instrText xml:space="preserve"> PAGEREF _Toc449304141 \h </w:instrText>
             </w:r>
             <w:r>
               <w:rPr>
@@ -1130,7 +1135,7 @@
               <w:lang w:val="en-US" w:eastAsia="en-US"/>
             </w:rPr>
           </w:pPr>
-          <w:hyperlink w:anchor="_Toc448494942" w:history="1">
+          <w:hyperlink w:anchor="_Toc449304142" w:history="1">
             <w:r>
               <w:rPr>
                 <w:rStyle w:val="Hyperlink"/>
@@ -1157,7 +1162,7 @@
                 <w:noProof/>
                 <w:webHidden/>
               </w:rPr>
-              <w:instrText xml:space="preserve"> PAGEREF _Toc448494942 \h </w:instrText>
+              <w:instrText xml:space="preserve"> PAGEREF _Toc449304142 \h </w:instrText>
             </w:r>
             <w:r>
               <w:rPr>
@@ -1201,7 +1206,7 @@
               <w:lang w:val="en-US" w:eastAsia="en-US"/>
             </w:rPr>
           </w:pPr>
-          <w:hyperlink w:anchor="_Toc448494943" w:history="1">
+          <w:hyperlink w:anchor="_Toc449304143" w:history="1">
             <w:r>
               <w:rPr>
                 <w:rStyle w:val="Hyperlink"/>
@@ -1230,7 +1235,7 @@
                 <w:noProof/>
                 <w:webHidden/>
               </w:rPr>
-              <w:instrText xml:space="preserve"> PAGEREF _Toc448494943 \h </w:instrText>
+              <w:instrText xml:space="preserve"> PAGEREF _Toc449304143 \h </w:instrText>
             </w:r>
             <w:r>
               <w:rPr>
@@ -1250,7 +1255,7 @@
                 <w:noProof/>
                 <w:webHidden/>
               </w:rPr>
-              <w:t>7</w:t>
+              <w:t>8</w:t>
             </w:r>
             <w:r>
               <w:rPr>
@@ -1274,7 +1279,7 @@
               <w:lang w:val="en-US" w:eastAsia="en-US"/>
             </w:rPr>
           </w:pPr>
-          <w:hyperlink w:anchor="_Toc448494944" w:history="1">
+          <w:hyperlink w:anchor="_Toc449304144" w:history="1">
             <w:r>
               <w:rPr>
                 <w:rStyle w:val="Hyperlink"/>
@@ -1303,7 +1308,7 @@
                 <w:noProof/>
                 <w:webHidden/>
               </w:rPr>
-              <w:instrText xml:space="preserve"> PAGEREF _Toc448494944 \h </w:instrText>
+              <w:instrText xml:space="preserve"> PAGEREF _Toc449304144 \h </w:instrText>
             </w:r>
             <w:r>
               <w:rPr>
@@ -1347,7 +1352,7 @@
               <w:lang w:val="en-US" w:eastAsia="en-US"/>
             </w:rPr>
           </w:pPr>
-          <w:hyperlink w:anchor="_Toc448494945" w:history="1">
+          <w:hyperlink w:anchor="_Toc449304145" w:history="1">
             <w:r>
               <w:rPr>
                 <w:rStyle w:val="Hyperlink"/>
@@ -1376,7 +1381,7 @@
                 <w:noProof/>
                 <w:webHidden/>
               </w:rPr>
-              <w:instrText xml:space="preserve"> PAGEREF _Toc448494945 \h </w:instrText>
+              <w:instrText xml:space="preserve"> PAGEREF _Toc449304145 \h </w:instrText>
             </w:r>
             <w:r>
               <w:rPr>
@@ -1420,7 +1425,7 @@
               <w:lang w:val="en-US" w:eastAsia="en-US"/>
             </w:rPr>
           </w:pPr>
-          <w:hyperlink w:anchor="_Toc448494946" w:history="1">
+          <w:hyperlink w:anchor="_Toc449304146" w:history="1">
             <w:r>
               <w:rPr>
                 <w:rStyle w:val="Hyperlink"/>
@@ -1449,7 +1454,7 @@
                 <w:noProof/>
                 <w:webHidden/>
               </w:rPr>
-              <w:instrText xml:space="preserve"> PAGEREF _Toc448494946 \h </w:instrText>
+              <w:instrText xml:space="preserve"> PAGEREF _Toc449304146 \h </w:instrText>
             </w:r>
             <w:r>
               <w:rPr>
@@ -1493,7 +1498,7 @@
               <w:lang w:val="en-US" w:eastAsia="en-US"/>
             </w:rPr>
           </w:pPr>
-          <w:hyperlink w:anchor="_Toc448494947" w:history="1">
+          <w:hyperlink w:anchor="_Toc449304147" w:history="1">
             <w:r>
               <w:rPr>
                 <w:rStyle w:val="Hyperlink"/>
@@ -1522,7 +1527,7 @@
                 <w:noProof/>
                 <w:webHidden/>
               </w:rPr>
-              <w:instrText xml:space="preserve"> PAGEREF _Toc448494947 \h </w:instrText>
+              <w:instrText xml:space="preserve"> PAGEREF _Toc449304147 \h </w:instrText>
             </w:r>
             <w:r>
               <w:rPr>
@@ -1542,7 +1547,7 @@
                 <w:noProof/>
                 <w:webHidden/>
               </w:rPr>
-              <w:t>8</w:t>
+              <w:t>9</w:t>
             </w:r>
             <w:r>
               <w:rPr>
@@ -1566,13 +1571,13 @@
               <w:lang w:val="en-US" w:eastAsia="en-US"/>
             </w:rPr>
           </w:pPr>
-          <w:hyperlink w:anchor="_Toc448494948" w:history="1">
+          <w:hyperlink w:anchor="_Toc449304148" w:history="1">
             <w:r>
               <w:rPr>
                 <w:rStyle w:val="Hyperlink"/>
                 <w:noProof/>
               </w:rPr>
-              <w:t>Feature name</w:t>
+              <w:t>Make an appointment</w:t>
             </w:r>
             <w:r>
               <w:rPr>
@@ -1593,7 +1598,7 @@
                 <w:noProof/>
                 <w:webHidden/>
               </w:rPr>
-              <w:instrText xml:space="preserve"> PAGEREF _Toc448494948 \h </w:instrText>
+              <w:instrText xml:space="preserve"> PAGEREF _Toc449304148 \h </w:instrText>
             </w:r>
             <w:r>
               <w:rPr>
@@ -1613,7 +1618,7 @@
                 <w:noProof/>
                 <w:webHidden/>
               </w:rPr>
-              <w:t>8</w:t>
+              <w:t>9</w:t>
             </w:r>
             <w:r>
               <w:rPr>
@@ -1637,7 +1642,7 @@
               <w:lang w:val="en-US" w:eastAsia="en-US"/>
             </w:rPr>
           </w:pPr>
-          <w:hyperlink w:anchor="_Toc448494949" w:history="1">
+          <w:hyperlink w:anchor="_Toc449304149" w:history="1">
             <w:r>
               <w:rPr>
                 <w:rStyle w:val="Hyperlink"/>
@@ -1664,7 +1669,7 @@
                 <w:noProof/>
                 <w:webHidden/>
               </w:rPr>
-              <w:instrText xml:space="preserve"> PAGEREF _Toc448494949 \h </w:instrText>
+              <w:instrText xml:space="preserve"> PAGEREF _Toc449304149 \h </w:instrText>
             </w:r>
             <w:r>
               <w:rPr>
@@ -1684,7 +1689,7 @@
                 <w:noProof/>
                 <w:webHidden/>
               </w:rPr>
-              <w:t>8</w:t>
+              <w:t>9</w:t>
             </w:r>
             <w:r>
               <w:rPr>
@@ -1708,7 +1713,7 @@
               <w:lang w:val="en-US" w:eastAsia="en-US"/>
             </w:rPr>
           </w:pPr>
-          <w:hyperlink w:anchor="_Toc448494950" w:history="1">
+          <w:hyperlink w:anchor="_Toc449304150" w:history="1">
             <w:r>
               <w:rPr>
                 <w:rStyle w:val="Hyperlink"/>
@@ -1735,7 +1740,7 @@
                 <w:noProof/>
                 <w:webHidden/>
               </w:rPr>
-              <w:instrText xml:space="preserve"> PAGEREF _Toc448494950 \h </w:instrText>
+              <w:instrText xml:space="preserve"> PAGEREF _Toc449304150 \h </w:instrText>
             </w:r>
             <w:r>
               <w:rPr>
@@ -1755,7 +1760,7 @@
                 <w:noProof/>
                 <w:webHidden/>
               </w:rPr>
-              <w:t>8</w:t>
+              <w:t>9</w:t>
             </w:r>
             <w:r>
               <w:rPr>
@@ -1779,7 +1784,7 @@
               <w:lang w:val="en-US" w:eastAsia="en-US"/>
             </w:rPr>
           </w:pPr>
-          <w:hyperlink w:anchor="_Toc448494951" w:history="1">
+          <w:hyperlink w:anchor="_Toc449304151" w:history="1">
             <w:r>
               <w:rPr>
                 <w:rStyle w:val="Hyperlink"/>
@@ -1806,7 +1811,7 @@
                 <w:noProof/>
                 <w:webHidden/>
               </w:rPr>
-              <w:instrText xml:space="preserve"> PAGEREF _Toc448494951 \h </w:instrText>
+              <w:instrText xml:space="preserve"> PAGEREF _Toc449304151 \h </w:instrText>
             </w:r>
             <w:r>
               <w:rPr>
@@ -1826,7 +1831,7 @@
                 <w:noProof/>
                 <w:webHidden/>
               </w:rPr>
-              <w:t>8</w:t>
+              <w:t>10</w:t>
             </w:r>
             <w:r>
               <w:rPr>
@@ -1850,7 +1855,7 @@
               <w:lang w:val="en-US" w:eastAsia="en-US"/>
             </w:rPr>
           </w:pPr>
-          <w:hyperlink w:anchor="_Toc448494952" w:history="1">
+          <w:hyperlink w:anchor="_Toc449304152" w:history="1">
             <w:r>
               <w:rPr>
                 <w:rStyle w:val="Hyperlink"/>
@@ -1877,7 +1882,7 @@
                 <w:noProof/>
                 <w:webHidden/>
               </w:rPr>
-              <w:instrText xml:space="preserve"> PAGEREF _Toc448494952 \h </w:instrText>
+              <w:instrText xml:space="preserve"> PAGEREF _Toc449304152 \h </w:instrText>
             </w:r>
             <w:r>
               <w:rPr>
@@ -1897,7 +1902,717 @@
                 <w:noProof/>
                 <w:webHidden/>
               </w:rPr>
-              <w:t>8</w:t>
+              <w:t>12</w:t>
+            </w:r>
+            <w:r>
+              <w:rPr>
+                <w:noProof/>
+                <w:webHidden/>
+              </w:rPr>
+              <w:fldChar w:fldCharType="end"/>
+            </w:r>
+          </w:hyperlink>
+        </w:p>
+        <w:p>
+          <w:pPr>
+            <w:pStyle w:val="TOC2"/>
+            <w:tabs>
+              <w:tab w:val="right" w:leader="dot" w:pos="9350"/>
+            </w:tabs>
+            <w:rPr>
+              <w:noProof/>
+              <w:sz w:val="22"/>
+              <w:szCs w:val="22"/>
+              <w:lang w:val="en-US" w:eastAsia="en-US"/>
+            </w:rPr>
+          </w:pPr>
+          <w:hyperlink w:anchor="_Toc449304153" w:history="1">
+            <w:r>
+              <w:rPr>
+                <w:rStyle w:val="Hyperlink"/>
+                <w:noProof/>
+              </w:rPr>
+              <w:t>Navigation Management</w:t>
+            </w:r>
+            <w:r>
+              <w:rPr>
+                <w:noProof/>
+                <w:webHidden/>
+              </w:rPr>
+              <w:tab/>
+            </w:r>
+            <w:r>
+              <w:rPr>
+                <w:noProof/>
+                <w:webHidden/>
+              </w:rPr>
+              <w:fldChar w:fldCharType="begin"/>
+            </w:r>
+            <w:r>
+              <w:rPr>
+                <w:noProof/>
+                <w:webHidden/>
+              </w:rPr>
+              <w:instrText xml:space="preserve"> PAGEREF _Toc449304153 \h </w:instrText>
+            </w:r>
+            <w:r>
+              <w:rPr>
+                <w:noProof/>
+                <w:webHidden/>
+              </w:rPr>
+            </w:r>
+            <w:r>
+              <w:rPr>
+                <w:noProof/>
+                <w:webHidden/>
+              </w:rPr>
+              <w:fldChar w:fldCharType="separate"/>
+            </w:r>
+            <w:r>
+              <w:rPr>
+                <w:noProof/>
+                <w:webHidden/>
+              </w:rPr>
+              <w:t>14</w:t>
+            </w:r>
+            <w:r>
+              <w:rPr>
+                <w:noProof/>
+                <w:webHidden/>
+              </w:rPr>
+              <w:fldChar w:fldCharType="end"/>
+            </w:r>
+          </w:hyperlink>
+        </w:p>
+        <w:p>
+          <w:pPr>
+            <w:pStyle w:val="TOC3"/>
+            <w:tabs>
+              <w:tab w:val="right" w:leader="dot" w:pos="9350"/>
+            </w:tabs>
+            <w:rPr>
+              <w:noProof/>
+              <w:sz w:val="22"/>
+              <w:szCs w:val="22"/>
+              <w:lang w:val="en-US" w:eastAsia="en-US"/>
+            </w:rPr>
+          </w:pPr>
+          <w:hyperlink w:anchor="_Toc449304154" w:history="1">
+            <w:r>
+              <w:rPr>
+                <w:rStyle w:val="Hyperlink"/>
+                <w:noProof/>
+              </w:rPr>
+              <w:t>Narratives</w:t>
+            </w:r>
+            <w:r>
+              <w:rPr>
+                <w:noProof/>
+                <w:webHidden/>
+              </w:rPr>
+              <w:tab/>
+            </w:r>
+            <w:r>
+              <w:rPr>
+                <w:noProof/>
+                <w:webHidden/>
+              </w:rPr>
+              <w:fldChar w:fldCharType="begin"/>
+            </w:r>
+            <w:r>
+              <w:rPr>
+                <w:noProof/>
+                <w:webHidden/>
+              </w:rPr>
+              <w:instrText xml:space="preserve"> PAGEREF _Toc449304154 \h </w:instrText>
+            </w:r>
+            <w:r>
+              <w:rPr>
+                <w:noProof/>
+                <w:webHidden/>
+              </w:rPr>
+            </w:r>
+            <w:r>
+              <w:rPr>
+                <w:noProof/>
+                <w:webHidden/>
+              </w:rPr>
+              <w:fldChar w:fldCharType="separate"/>
+            </w:r>
+            <w:r>
+              <w:rPr>
+                <w:noProof/>
+                <w:webHidden/>
+              </w:rPr>
+              <w:t>14</w:t>
+            </w:r>
+            <w:r>
+              <w:rPr>
+                <w:noProof/>
+                <w:webHidden/>
+              </w:rPr>
+              <w:fldChar w:fldCharType="end"/>
+            </w:r>
+          </w:hyperlink>
+        </w:p>
+        <w:p>
+          <w:pPr>
+            <w:pStyle w:val="TOC3"/>
+            <w:tabs>
+              <w:tab w:val="right" w:leader="dot" w:pos="9350"/>
+            </w:tabs>
+            <w:rPr>
+              <w:noProof/>
+              <w:sz w:val="22"/>
+              <w:szCs w:val="22"/>
+              <w:lang w:val="en-US" w:eastAsia="en-US"/>
+            </w:rPr>
+          </w:pPr>
+          <w:hyperlink w:anchor="_Toc449304155" w:history="1">
+            <w:r>
+              <w:rPr>
+                <w:rStyle w:val="Hyperlink"/>
+                <w:noProof/>
+              </w:rPr>
+              <w:t>Database</w:t>
+            </w:r>
+            <w:r>
+              <w:rPr>
+                <w:noProof/>
+                <w:webHidden/>
+              </w:rPr>
+              <w:tab/>
+            </w:r>
+            <w:r>
+              <w:rPr>
+                <w:noProof/>
+                <w:webHidden/>
+              </w:rPr>
+              <w:fldChar w:fldCharType="begin"/>
+            </w:r>
+            <w:r>
+              <w:rPr>
+                <w:noProof/>
+                <w:webHidden/>
+              </w:rPr>
+              <w:instrText xml:space="preserve"> PAGEREF _Toc449304155 \h </w:instrText>
+            </w:r>
+            <w:r>
+              <w:rPr>
+                <w:noProof/>
+                <w:webHidden/>
+              </w:rPr>
+            </w:r>
+            <w:r>
+              <w:rPr>
+                <w:noProof/>
+                <w:webHidden/>
+              </w:rPr>
+              <w:fldChar w:fldCharType="separate"/>
+            </w:r>
+            <w:r>
+              <w:rPr>
+                <w:noProof/>
+                <w:webHidden/>
+              </w:rPr>
+              <w:t>14</w:t>
+            </w:r>
+            <w:r>
+              <w:rPr>
+                <w:noProof/>
+                <w:webHidden/>
+              </w:rPr>
+              <w:fldChar w:fldCharType="end"/>
+            </w:r>
+          </w:hyperlink>
+        </w:p>
+        <w:p>
+          <w:pPr>
+            <w:pStyle w:val="TOC3"/>
+            <w:tabs>
+              <w:tab w:val="right" w:leader="dot" w:pos="9350"/>
+            </w:tabs>
+            <w:rPr>
+              <w:noProof/>
+              <w:sz w:val="22"/>
+              <w:szCs w:val="22"/>
+              <w:lang w:val="en-US" w:eastAsia="en-US"/>
+            </w:rPr>
+          </w:pPr>
+          <w:hyperlink w:anchor="_Toc449304156" w:history="1">
+            <w:r>
+              <w:rPr>
+                <w:rStyle w:val="Hyperlink"/>
+                <w:noProof/>
+              </w:rPr>
+              <w:t>Flow Chart</w:t>
+            </w:r>
+            <w:r>
+              <w:rPr>
+                <w:noProof/>
+                <w:webHidden/>
+              </w:rPr>
+              <w:tab/>
+            </w:r>
+            <w:r>
+              <w:rPr>
+                <w:noProof/>
+                <w:webHidden/>
+              </w:rPr>
+              <w:fldChar w:fldCharType="begin"/>
+            </w:r>
+            <w:r>
+              <w:rPr>
+                <w:noProof/>
+                <w:webHidden/>
+              </w:rPr>
+              <w:instrText xml:space="preserve"> PAGEREF _Toc449304156 \h </w:instrText>
+            </w:r>
+            <w:r>
+              <w:rPr>
+                <w:noProof/>
+                <w:webHidden/>
+              </w:rPr>
+            </w:r>
+            <w:r>
+              <w:rPr>
+                <w:noProof/>
+                <w:webHidden/>
+              </w:rPr>
+              <w:fldChar w:fldCharType="separate"/>
+            </w:r>
+            <w:r>
+              <w:rPr>
+                <w:noProof/>
+                <w:webHidden/>
+              </w:rPr>
+              <w:t>15</w:t>
+            </w:r>
+            <w:r>
+              <w:rPr>
+                <w:noProof/>
+                <w:webHidden/>
+              </w:rPr>
+              <w:fldChar w:fldCharType="end"/>
+            </w:r>
+          </w:hyperlink>
+        </w:p>
+        <w:p>
+          <w:pPr>
+            <w:pStyle w:val="TOC3"/>
+            <w:tabs>
+              <w:tab w:val="right" w:leader="dot" w:pos="9350"/>
+            </w:tabs>
+            <w:rPr>
+              <w:noProof/>
+              <w:sz w:val="22"/>
+              <w:szCs w:val="22"/>
+              <w:lang w:val="en-US" w:eastAsia="en-US"/>
+            </w:rPr>
+          </w:pPr>
+          <w:hyperlink w:anchor="_Toc449304157" w:history="1">
+            <w:r>
+              <w:rPr>
+                <w:rStyle w:val="Hyperlink"/>
+                <w:noProof/>
+              </w:rPr>
+              <w:t>Wireframes</w:t>
+            </w:r>
+            <w:r>
+              <w:rPr>
+                <w:noProof/>
+                <w:webHidden/>
+              </w:rPr>
+              <w:tab/>
+            </w:r>
+            <w:r>
+              <w:rPr>
+                <w:noProof/>
+                <w:webHidden/>
+              </w:rPr>
+              <w:fldChar w:fldCharType="begin"/>
+            </w:r>
+            <w:r>
+              <w:rPr>
+                <w:noProof/>
+                <w:webHidden/>
+              </w:rPr>
+              <w:instrText xml:space="preserve"> PAGEREF _Toc449304157 \h </w:instrText>
+            </w:r>
+            <w:r>
+              <w:rPr>
+                <w:noProof/>
+                <w:webHidden/>
+              </w:rPr>
+            </w:r>
+            <w:r>
+              <w:rPr>
+                <w:noProof/>
+                <w:webHidden/>
+              </w:rPr>
+              <w:fldChar w:fldCharType="separate"/>
+            </w:r>
+            <w:r>
+              <w:rPr>
+                <w:noProof/>
+                <w:webHidden/>
+              </w:rPr>
+              <w:t>16</w:t>
+            </w:r>
+            <w:r>
+              <w:rPr>
+                <w:noProof/>
+                <w:webHidden/>
+              </w:rPr>
+              <w:fldChar w:fldCharType="end"/>
+            </w:r>
+          </w:hyperlink>
+        </w:p>
+        <w:p>
+          <w:pPr>
+            <w:pStyle w:val="TOC2"/>
+            <w:tabs>
+              <w:tab w:val="right" w:leader="dot" w:pos="9350"/>
+            </w:tabs>
+            <w:rPr>
+              <w:noProof/>
+              <w:sz w:val="22"/>
+              <w:szCs w:val="22"/>
+              <w:lang w:val="en-US" w:eastAsia="en-US"/>
+            </w:rPr>
+          </w:pPr>
+          <w:hyperlink w:anchor="_Toc449304158" w:history="1">
+            <w:r>
+              <w:rPr>
+                <w:rStyle w:val="Hyperlink"/>
+                <w:noProof/>
+              </w:rPr>
+              <w:t>Add a new page</w:t>
+            </w:r>
+            <w:r>
+              <w:rPr>
+                <w:noProof/>
+                <w:webHidden/>
+              </w:rPr>
+              <w:tab/>
+            </w:r>
+            <w:r>
+              <w:rPr>
+                <w:noProof/>
+                <w:webHidden/>
+              </w:rPr>
+              <w:fldChar w:fldCharType="begin"/>
+            </w:r>
+            <w:r>
+              <w:rPr>
+                <w:noProof/>
+                <w:webHidden/>
+              </w:rPr>
+              <w:instrText xml:space="preserve"> PAGEREF _Toc449304158 \h </w:instrText>
+            </w:r>
+            <w:r>
+              <w:rPr>
+                <w:noProof/>
+                <w:webHidden/>
+              </w:rPr>
+            </w:r>
+            <w:r>
+              <w:rPr>
+                <w:noProof/>
+                <w:webHidden/>
+              </w:rPr>
+              <w:fldChar w:fldCharType="separate"/>
+            </w:r>
+            <w:r>
+              <w:rPr>
+                <w:noProof/>
+                <w:webHidden/>
+              </w:rPr>
+              <w:t>17</w:t>
+            </w:r>
+            <w:r>
+              <w:rPr>
+                <w:noProof/>
+                <w:webHidden/>
+              </w:rPr>
+              <w:fldChar w:fldCharType="end"/>
+            </w:r>
+          </w:hyperlink>
+        </w:p>
+        <w:p>
+          <w:pPr>
+            <w:pStyle w:val="TOC3"/>
+            <w:tabs>
+              <w:tab w:val="right" w:leader="dot" w:pos="9350"/>
+            </w:tabs>
+            <w:rPr>
+              <w:noProof/>
+              <w:sz w:val="22"/>
+              <w:szCs w:val="22"/>
+              <w:lang w:val="en-US" w:eastAsia="en-US"/>
+            </w:rPr>
+          </w:pPr>
+          <w:hyperlink w:anchor="_Toc449304159" w:history="1">
+            <w:r>
+              <w:rPr>
+                <w:rStyle w:val="Hyperlink"/>
+                <w:noProof/>
+              </w:rPr>
+              <w:t>Narratives</w:t>
+            </w:r>
+            <w:r>
+              <w:rPr>
+                <w:noProof/>
+                <w:webHidden/>
+              </w:rPr>
+              <w:tab/>
+            </w:r>
+            <w:r>
+              <w:rPr>
+                <w:noProof/>
+                <w:webHidden/>
+              </w:rPr>
+              <w:fldChar w:fldCharType="begin"/>
+            </w:r>
+            <w:r>
+              <w:rPr>
+                <w:noProof/>
+                <w:webHidden/>
+              </w:rPr>
+              <w:instrText xml:space="preserve"> PAGEREF _Toc449304159 \h </w:instrText>
+            </w:r>
+            <w:r>
+              <w:rPr>
+                <w:noProof/>
+                <w:webHidden/>
+              </w:rPr>
+            </w:r>
+            <w:r>
+              <w:rPr>
+                <w:noProof/>
+                <w:webHidden/>
+              </w:rPr>
+              <w:fldChar w:fldCharType="separate"/>
+            </w:r>
+            <w:r>
+              <w:rPr>
+                <w:noProof/>
+                <w:webHidden/>
+              </w:rPr>
+              <w:t>17</w:t>
+            </w:r>
+            <w:r>
+              <w:rPr>
+                <w:noProof/>
+                <w:webHidden/>
+              </w:rPr>
+              <w:fldChar w:fldCharType="end"/>
+            </w:r>
+          </w:hyperlink>
+        </w:p>
+        <w:p>
+          <w:pPr>
+            <w:pStyle w:val="TOC3"/>
+            <w:tabs>
+              <w:tab w:val="right" w:leader="dot" w:pos="9350"/>
+            </w:tabs>
+            <w:rPr>
+              <w:noProof/>
+              <w:sz w:val="22"/>
+              <w:szCs w:val="22"/>
+              <w:lang w:val="en-US" w:eastAsia="en-US"/>
+            </w:rPr>
+          </w:pPr>
+          <w:hyperlink w:anchor="_Toc449304160" w:history="1">
+            <w:r>
+              <w:rPr>
+                <w:rStyle w:val="Hyperlink"/>
+                <w:noProof/>
+              </w:rPr>
+              <w:t>Database</w:t>
+            </w:r>
+            <w:r>
+              <w:rPr>
+                <w:noProof/>
+                <w:webHidden/>
+              </w:rPr>
+              <w:tab/>
+            </w:r>
+            <w:r>
+              <w:rPr>
+                <w:noProof/>
+                <w:webHidden/>
+              </w:rPr>
+              <w:fldChar w:fldCharType="begin"/>
+            </w:r>
+            <w:r>
+              <w:rPr>
+                <w:noProof/>
+                <w:webHidden/>
+              </w:rPr>
+              <w:instrText xml:space="preserve"> PAGEREF _Toc449304160 \h </w:instrText>
+            </w:r>
+            <w:r>
+              <w:rPr>
+                <w:noProof/>
+                <w:webHidden/>
+              </w:rPr>
+            </w:r>
+            <w:r>
+              <w:rPr>
+                <w:noProof/>
+                <w:webHidden/>
+              </w:rPr>
+              <w:fldChar w:fldCharType="separate"/>
+            </w:r>
+            <w:r>
+              <w:rPr>
+                <w:noProof/>
+                <w:webHidden/>
+              </w:rPr>
+              <w:t>17</w:t>
+            </w:r>
+            <w:r>
+              <w:rPr>
+                <w:noProof/>
+                <w:webHidden/>
+              </w:rPr>
+              <w:fldChar w:fldCharType="end"/>
+            </w:r>
+          </w:hyperlink>
+        </w:p>
+        <w:p>
+          <w:pPr>
+            <w:pStyle w:val="TOC3"/>
+            <w:tabs>
+              <w:tab w:val="right" w:leader="dot" w:pos="9350"/>
+            </w:tabs>
+            <w:rPr>
+              <w:noProof/>
+              <w:sz w:val="22"/>
+              <w:szCs w:val="22"/>
+              <w:lang w:val="en-US" w:eastAsia="en-US"/>
+            </w:rPr>
+          </w:pPr>
+          <w:hyperlink w:anchor="_Toc449304161" w:history="1">
+            <w:r>
+              <w:rPr>
+                <w:rStyle w:val="Hyperlink"/>
+                <w:noProof/>
+              </w:rPr>
+              <w:t>Flow Chart</w:t>
+            </w:r>
+            <w:r>
+              <w:rPr>
+                <w:noProof/>
+                <w:webHidden/>
+              </w:rPr>
+              <w:tab/>
+            </w:r>
+            <w:r>
+              <w:rPr>
+                <w:noProof/>
+                <w:webHidden/>
+              </w:rPr>
+              <w:fldChar w:fldCharType="begin"/>
+            </w:r>
+            <w:r>
+              <w:rPr>
+                <w:noProof/>
+                <w:webHidden/>
+              </w:rPr>
+              <w:instrText xml:space="preserve"> PAGEREF _Toc449304161 \h </w:instrText>
+            </w:r>
+            <w:r>
+              <w:rPr>
+                <w:noProof/>
+                <w:webHidden/>
+              </w:rPr>
+            </w:r>
+            <w:r>
+              <w:rPr>
+                <w:noProof/>
+                <w:webHidden/>
+              </w:rPr>
+              <w:fldChar w:fldCharType="separate"/>
+            </w:r>
+            <w:r>
+              <w:rPr>
+                <w:noProof/>
+                <w:webHidden/>
+              </w:rPr>
+              <w:t>18</w:t>
+            </w:r>
+            <w:r>
+              <w:rPr>
+                <w:noProof/>
+                <w:webHidden/>
+              </w:rPr>
+              <w:fldChar w:fldCharType="end"/>
+            </w:r>
+          </w:hyperlink>
+        </w:p>
+        <w:p>
+          <w:pPr>
+            <w:pStyle w:val="TOC3"/>
+            <w:tabs>
+              <w:tab w:val="right" w:leader="dot" w:pos="9350"/>
+            </w:tabs>
+            <w:rPr>
+              <w:noProof/>
+              <w:sz w:val="22"/>
+              <w:szCs w:val="22"/>
+              <w:lang w:val="en-US" w:eastAsia="en-US"/>
+            </w:rPr>
+          </w:pPr>
+          <w:hyperlink w:anchor="_Toc449304162" w:history="1">
+            <w:r>
+              <w:rPr>
+                <w:rStyle w:val="Hyperlink"/>
+                <w:noProof/>
+              </w:rPr>
+              <w:t>Wireframes</w:t>
+            </w:r>
+            <w:r>
+              <w:rPr>
+                <w:noProof/>
+                <w:webHidden/>
+              </w:rPr>
+              <w:tab/>
+            </w:r>
+            <w:r>
+              <w:rPr>
+                <w:noProof/>
+                <w:webHidden/>
+              </w:rPr>
+              <w:fldChar w:fldCharType="begin"/>
+            </w:r>
+            <w:r>
+              <w:rPr>
+                <w:noProof/>
+                <w:webHidden/>
+              </w:rPr>
+              <w:instrText xml:space="preserve"> PAGEREF _Toc449304162 \h </w:instrText>
+            </w:r>
+            <w:r>
+              <w:rPr>
+                <w:noProof/>
+                <w:webHidden/>
+              </w:rPr>
+            </w:r>
+            <w:r>
+              <w:rPr>
+                <w:noProof/>
+                <w:webHidden/>
+              </w:rPr>
+              <w:fldChar w:fldCharType="separate"/>
+            </w:r>
+            <w:r>
+              <w:rPr>
+                <w:noProof/>
+                <w:webHidden/>
+              </w:rPr>
+              <w:t>19</w:t>
             </w:r>
             <w:r>
               <w:rPr>
@@ -1921,7 +2636,7 @@
               <w:lang w:val="en-US" w:eastAsia="en-US"/>
             </w:rPr>
           </w:pPr>
-          <w:hyperlink w:anchor="_Toc448494953" w:history="1">
+          <w:hyperlink w:anchor="_Toc449304163" w:history="1">
             <w:r>
               <w:rPr>
                 <w:rStyle w:val="Hyperlink"/>
@@ -1950,7 +2665,7 @@
                 <w:noProof/>
                 <w:webHidden/>
               </w:rPr>
-              <w:instrText xml:space="preserve"> PAGEREF _Toc448494953 \h </w:instrText>
+              <w:instrText xml:space="preserve"> PAGEREF _Toc449304163 \h </w:instrText>
             </w:r>
             <w:r>
               <w:rPr>
@@ -1970,7 +2685,7 @@
                 <w:noProof/>
                 <w:webHidden/>
               </w:rPr>
-              <w:t>8</w:t>
+              <w:t>19</w:t>
             </w:r>
             <w:r>
               <w:rPr>
@@ -1994,7 +2709,7 @@
               <w:lang w:val="en-US" w:eastAsia="en-US"/>
             </w:rPr>
           </w:pPr>
-          <w:hyperlink w:anchor="_Toc448494954" w:history="1">
+          <w:hyperlink w:anchor="_Toc449304164" w:history="1">
             <w:r>
               <w:rPr>
                 <w:rStyle w:val="Hyperlink"/>
@@ -2023,7 +2738,7 @@
                 <w:noProof/>
                 <w:webHidden/>
               </w:rPr>
-              <w:instrText xml:space="preserve"> PAGEREF _Toc448494954 \h </w:instrText>
+              <w:instrText xml:space="preserve"> PAGEREF _Toc449304164 \h </w:instrText>
             </w:r>
             <w:r>
               <w:rPr>
@@ -2043,7 +2758,7 @@
                 <w:noProof/>
                 <w:webHidden/>
               </w:rPr>
-              <w:t>9</w:t>
+              <w:t>20</w:t>
             </w:r>
             <w:r>
               <w:rPr>
@@ -2067,7 +2782,7 @@
               <w:lang w:val="en-US" w:eastAsia="en-US"/>
             </w:rPr>
           </w:pPr>
-          <w:hyperlink w:anchor="_Toc448494955" w:history="1">
+          <w:hyperlink w:anchor="_Toc449304165" w:history="1">
             <w:r>
               <w:rPr>
                 <w:rStyle w:val="Hyperlink"/>
@@ -2096,7 +2811,7 @@
                 <w:noProof/>
                 <w:webHidden/>
               </w:rPr>
-              <w:instrText xml:space="preserve"> PAGEREF _Toc448494955 \h </w:instrText>
+              <w:instrText xml:space="preserve"> PAGEREF _Toc449304165 \h </w:instrText>
             </w:r>
             <w:r>
               <w:rPr>
@@ -2116,7 +2831,80 @@
                 <w:noProof/>
                 <w:webHidden/>
               </w:rPr>
-              <w:t>9</w:t>
+              <w:t>20</w:t>
+            </w:r>
+            <w:r>
+              <w:rPr>
+                <w:noProof/>
+                <w:webHidden/>
+              </w:rPr>
+              <w:fldChar w:fldCharType="end"/>
+            </w:r>
+          </w:hyperlink>
+        </w:p>
+        <w:p>
+          <w:pPr>
+            <w:pStyle w:val="TOC1"/>
+            <w:tabs>
+              <w:tab w:val="right" w:leader="dot" w:pos="9350"/>
+            </w:tabs>
+            <w:rPr>
+              <w:noProof/>
+              <w:sz w:val="22"/>
+              <w:szCs w:val="22"/>
+              <w:lang w:val="en-US" w:eastAsia="en-US"/>
+            </w:rPr>
+          </w:pPr>
+          <w:hyperlink w:anchor="_Toc449304166" w:history="1">
+            <w:r>
+              <w:rPr>
+                <w:rStyle w:val="Hyperlink"/>
+                <w:i/>
+                <w:iCs/>
+                <w:noProof/>
+              </w:rPr>
+              <w:t>SIGN OFF (n/a)</w:t>
+            </w:r>
+            <w:r>
+              <w:rPr>
+                <w:noProof/>
+                <w:webHidden/>
+              </w:rPr>
+              <w:tab/>
+            </w:r>
+            <w:r>
+              <w:rPr>
+                <w:noProof/>
+                <w:webHidden/>
+              </w:rPr>
+              <w:fldChar w:fldCharType="begin"/>
+            </w:r>
+            <w:r>
+              <w:rPr>
+                <w:noProof/>
+                <w:webHidden/>
+              </w:rPr>
+              <w:instrText xml:space="preserve"> PAGEREF _Toc449304166 \h </w:instrText>
+            </w:r>
+            <w:r>
+              <w:rPr>
+                <w:noProof/>
+                <w:webHidden/>
+              </w:rPr>
+            </w:r>
+            <w:r>
+              <w:rPr>
+                <w:noProof/>
+                <w:webHidden/>
+              </w:rPr>
+              <w:fldChar w:fldCharType="separate"/>
+            </w:r>
+            <w:r>
+              <w:rPr>
+                <w:noProof/>
+                <w:webHidden/>
+              </w:rPr>
+              <w:t>20</w:t>
             </w:r>
             <w:r>
               <w:rPr>
@@ -2154,14 +2942,14 @@
           <w:rStyle w:val="SubtleEmphasis"/>
         </w:rPr>
       </w:pPr>
-      <w:bookmarkStart w:id="0" w:name="_Toc448494926"/>
+      <w:bookmarkStart w:id="1" w:name="_Toc449304126"/>
       <w:r>
         <w:rPr>
           <w:rStyle w:val="SubtleEmphasis"/>
         </w:rPr>
         <w:t>Introduction</w:t>
       </w:r>
-      <w:bookmarkEnd w:id="0"/>
+      <w:bookmarkEnd w:id="1"/>
       <w:r>
         <w:rPr>
           <w:rStyle w:val="SubtleEmphasis"/>
@@ -2178,66 +2966,75 @@
       <w:pPr>
         <w:pStyle w:val="Heading1"/>
       </w:pPr>
-      <w:bookmarkStart w:id="1" w:name="_Toc448494927"/>
+      <w:bookmarkStart w:id="2" w:name="_Toc449304127"/>
       <w:r>
         <w:t>Bios</w:t>
       </w:r>
-      <w:bookmarkEnd w:id="1"/>
+      <w:bookmarkEnd w:id="2"/>
     </w:p>
     <w:p>
       <w:pPr>
         <w:pStyle w:val="Heading3"/>
       </w:pPr>
-      <w:bookmarkStart w:id="2" w:name="_Toc448494928"/>
+      <w:bookmarkStart w:id="3" w:name="_Toc449304128"/>
       <w:r>
         <w:t>Alexander V.</w:t>
       </w:r>
-      <w:bookmarkEnd w:id="2"/>
+      <w:bookmarkEnd w:id="3"/>
     </w:p>
     <w:p>
       <w:pPr>
         <w:pStyle w:val="Heading3"/>
       </w:pPr>
-      <w:bookmarkStart w:id="3" w:name="_Toc448494929"/>
+      <w:bookmarkStart w:id="4" w:name="_Toc449304129"/>
       <w:r>
         <w:t>Bin</w:t>
       </w:r>
-      <w:bookmarkEnd w:id="3"/>
+      <w:bookmarkEnd w:id="4"/>
     </w:p>
     <w:p>
       <w:pPr>
         <w:pStyle w:val="Heading3"/>
       </w:pPr>
-      <w:bookmarkStart w:id="4" w:name="_Toc448494930"/>
+      <w:bookmarkStart w:id="5" w:name="_Toc449304130"/>
       <w:r>
         <w:t>Fatemeh</w:t>
       </w:r>
-      <w:bookmarkEnd w:id="4"/>
-    </w:p>
-    <w:p>
-      <w:r>
-        <w:t>Bio content</w:t>
+      <w:bookmarkEnd w:id="5"/>
+    </w:p>
+    <w:p>
+      <w:r>
+        <w:t xml:space="preserve">Fatemeh </w:t>
+      </w:r>
+      <w:proofErr w:type="spellStart"/>
+      <w:r>
+        <w:t>Abdizadeh</w:t>
+      </w:r>
+      <w:proofErr w:type="spellEnd"/>
+      <w:r>
+        <w:t xml:space="preserve"> is a web developing student at Humber College who used to work as a problem solving IT supporter in Iran Railways and also junior web developer there. She has a B.A. in Software Engineering and also massive knowledge in backend developing especially with .NET.</w:t>
       </w:r>
     </w:p>
     <w:p>
       <w:pPr>
         <w:pStyle w:val="Heading3"/>
       </w:pPr>
-      <w:bookmarkStart w:id="5" w:name="_Toc448494931"/>
-      <w:r>
+      <w:bookmarkStart w:id="6" w:name="_Toc449304131"/>
+      <w:r>
+        <w:lastRenderedPageBreak/>
         <w:t>Lee</w:t>
       </w:r>
-      <w:bookmarkEnd w:id="5"/>
+      <w:bookmarkEnd w:id="6"/>
     </w:p>
     <w:p>
       <w:pPr>
         <w:pStyle w:val="Heading3"/>
       </w:pPr>
-      <w:bookmarkStart w:id="6" w:name="_Toc448494932"/>
+      <w:bookmarkStart w:id="7" w:name="_Toc449304132"/>
       <w:r>
         <w:t>Susan</w:t>
       </w:r>
-      <w:bookmarkEnd w:id="6"/>
+      <w:bookmarkEnd w:id="7"/>
     </w:p>
     <w:p>
       <w:r>
@@ -2253,7 +3050,7 @@
           <w:rStyle w:val="SubtleEmphasis"/>
         </w:rPr>
       </w:pPr>
-      <w:bookmarkStart w:id="7" w:name="_Toc448494933"/>
+      <w:bookmarkStart w:id="8" w:name="_Toc449304133"/>
       <w:r>
         <w:rPr>
           <w:rStyle w:val="SubtleEmphasis"/>
@@ -2266,7 +3063,7 @@
         </w:rPr>
         <w:t xml:space="preserve"> (n/a)</w:t>
       </w:r>
-      <w:bookmarkEnd w:id="7"/>
+      <w:bookmarkEnd w:id="8"/>
     </w:p>
     <w:p>
       <w:pPr>
@@ -2283,7 +3080,7 @@
           <w:rStyle w:val="SubtleEmphasis"/>
         </w:rPr>
       </w:pPr>
-      <w:bookmarkStart w:id="8" w:name="_Toc448494934"/>
+      <w:bookmarkStart w:id="9" w:name="_Toc449304134"/>
       <w:r>
         <w:rPr>
           <w:rStyle w:val="SubtleEmphasis"/>
@@ -2296,7 +3093,7 @@
         </w:rPr>
         <w:t xml:space="preserve"> (n/a)</w:t>
       </w:r>
-      <w:bookmarkEnd w:id="8"/>
+      <w:bookmarkEnd w:id="9"/>
     </w:p>
     <w:p/>
     <w:p>
@@ -2313,12 +3110,11 @@
           <w:rStyle w:val="SubtleEmphasis"/>
         </w:rPr>
       </w:pPr>
-      <w:bookmarkStart w:id="9" w:name="_Toc448494935"/>
-      <w:r>
-        <w:rPr>
-          <w:rStyle w:val="SubtleEmphasis"/>
-        </w:rPr>
-        <w:lastRenderedPageBreak/>
+      <w:bookmarkStart w:id="10" w:name="_Toc449304135"/>
+      <w:r>
+        <w:rPr>
+          <w:rStyle w:val="SubtleEmphasis"/>
+        </w:rPr>
         <w:t>Database schema</w:t>
       </w:r>
       <w:r>
@@ -2327,7 +3123,7 @@
         </w:rPr>
         <w:t xml:space="preserve"> (n/a)</w:t>
       </w:r>
-      <w:bookmarkEnd w:id="9"/>
+      <w:bookmarkEnd w:id="10"/>
     </w:p>
     <w:p/>
     <w:p>
@@ -2362,11 +3158,11 @@
           <w:color w:val="0B5294" w:themeColor="accent1" w:themeShade="BF"/>
         </w:rPr>
       </w:pPr>
-      <w:bookmarkStart w:id="10" w:name="_Toc448494936"/>
+      <w:bookmarkStart w:id="11" w:name="_Toc449304136"/>
       <w:r>
         <w:t>Content plan</w:t>
       </w:r>
-      <w:bookmarkEnd w:id="10"/>
+      <w:bookmarkEnd w:id="11"/>
       <w:r>
         <w:t xml:space="preserve"> </w:t>
       </w:r>
@@ -2375,11 +3171,11 @@
       <w:pPr>
         <w:pStyle w:val="Heading2"/>
       </w:pPr>
-      <w:bookmarkStart w:id="11" w:name="_Toc448494937"/>
+      <w:bookmarkStart w:id="12" w:name="_Toc449304137"/>
       <w:r>
         <w:t>NotreDame Heart Navigation</w:t>
       </w:r>
-      <w:bookmarkEnd w:id="11"/>
+      <w:bookmarkEnd w:id="12"/>
       <w:r>
         <w:t xml:space="preserve"> </w:t>
       </w:r>
@@ -2389,7 +3185,7 @@
         <w:rPr>
           <w:noProof/>
         </w:rPr>
-        <w:pict>
+        <w:object w:dxaOrig="1440" w:dyaOrig="1440">
           <v:shapetype id="_x0000_t75" coordsize="21600,21600" o:spt="75" o:preferrelative="t" path="m@4@5l@4@11@9@11@9@5xe" filled="f" stroked="f">
             <v:stroke joinstyle="miter"/>
             <v:formulas>
@@ -2410,10 +3206,10 @@
             <o:lock v:ext="edit" aspectratio="t"/>
           </v:shapetype>
           <v:shape id="_x0000_s1026" type="#_x0000_t75" style="position:absolute;margin-left:-39.7pt;margin-top:24.55pt;width:552.75pt;height:326.45pt;z-index:251659264;mso-position-horizontal-relative:text;mso-position-vertical-relative:text;mso-width-relative:page;mso-height-relative:page">
-            <v:imagedata r:id="rId9" o:title=""/>
+            <v:imagedata r:id="rId8" o:title=""/>
           </v:shape>
-          <o:OLEObject Type="Embed" ProgID="Visio.Drawing.15" ShapeID="_x0000_s1026" DrawAspect="Content" ObjectID="_1522481665" r:id="rId10"/>
-        </w:pict>
+          <o:OLEObject Type="Embed" ProgID="Visio.Drawing.15" ShapeID="_x0000_s1026" DrawAspect="Content" ObjectID="_1523045932" r:id="rId9"/>
+        </w:object>
       </w:r>
     </w:p>
     <w:p/>
@@ -2443,23 +3239,23 @@
       <w:pPr>
         <w:pStyle w:val="Heading2"/>
       </w:pPr>
-      <w:bookmarkStart w:id="12" w:name="_Toc448494938"/>
+      <w:bookmarkStart w:id="13" w:name="_Toc449304138"/>
       <w:r>
         <w:t>Associate Dean (Heather)</w:t>
       </w:r>
-      <w:bookmarkEnd w:id="12"/>
+      <w:bookmarkEnd w:id="13"/>
     </w:p>
     <w:p>
       <w:r>
         <w:rPr>
           <w:noProof/>
         </w:rPr>
-        <w:pict>
+        <w:object w:dxaOrig="1440" w:dyaOrig="1440">
           <v:shape id="_x0000_s1027" type="#_x0000_t75" style="position:absolute;margin-left:-25pt;margin-top:22pt;width:524.35pt;height:216.8pt;z-index:251661312;mso-position-horizontal-relative:text;mso-position-vertical-relative:text;mso-width-relative:page;mso-height-relative:page">
-            <v:imagedata r:id="rId11" o:title=""/>
+            <v:imagedata r:id="rId10" o:title=""/>
           </v:shape>
-          <o:OLEObject Type="Embed" ProgID="Visio.Drawing.15" ShapeID="_x0000_s1027" DrawAspect="Content" ObjectID="_1522481666" r:id="rId12"/>
-        </w:pict>
+          <o:OLEObject Type="Embed" ProgID="Visio.Drawing.15" ShapeID="_x0000_s1027" DrawAspect="Content" ObjectID="_1523045933" r:id="rId11"/>
+        </w:object>
       </w:r>
     </w:p>
     <w:p/>
@@ -2612,11 +3408,11 @@
       <w:pPr>
         <w:pStyle w:val="Heading2"/>
       </w:pPr>
-      <w:bookmarkStart w:id="13" w:name="_Toc448494939"/>
+      <w:bookmarkStart w:id="14" w:name="_Toc449304139"/>
       <w:r>
         <w:t>Erica (staff introduced by Sean)</w:t>
       </w:r>
-      <w:bookmarkEnd w:id="13"/>
+      <w:bookmarkEnd w:id="14"/>
     </w:p>
     <w:p/>
     <w:p>
@@ -2626,26 +3422,31 @@
           <w:rStyle w:val="SubtleEmphasis"/>
         </w:rPr>
       </w:pPr>
-      <w:bookmarkStart w:id="14" w:name="_Toc447499849"/>
-      <w:bookmarkStart w:id="15" w:name="_Toc447499875"/>
-      <w:bookmarkStart w:id="16" w:name="_Toc448485953"/>
-      <w:bookmarkStart w:id="17" w:name="_Toc448486068"/>
-      <w:bookmarkStart w:id="18" w:name="_Toc448486121"/>
-      <w:bookmarkStart w:id="19" w:name="_Toc448494680"/>
-      <w:bookmarkStart w:id="20" w:name="_Toc448494705"/>
-      <w:bookmarkStart w:id="21" w:name="_Toc448494940"/>
+      <w:bookmarkStart w:id="15" w:name="_Toc447499849"/>
+      <w:bookmarkStart w:id="16" w:name="_Toc447499875"/>
+      <w:bookmarkStart w:id="17" w:name="_Toc448485953"/>
+      <w:bookmarkStart w:id="18" w:name="_Toc448486068"/>
+      <w:bookmarkStart w:id="19" w:name="_Toc448486121"/>
+      <w:bookmarkStart w:id="20" w:name="_Toc448494680"/>
+      <w:bookmarkStart w:id="21" w:name="_Toc448494705"/>
+      <w:bookmarkStart w:id="22" w:name="_Toc448494940"/>
+      <w:bookmarkStart w:id="23" w:name="_Toc449302654"/>
+      <w:bookmarkStart w:id="24" w:name="_Toc449303976"/>
+      <w:bookmarkStart w:id="25" w:name="_Toc449304017"/>
+      <w:bookmarkStart w:id="26" w:name="_Toc449304058"/>
+      <w:bookmarkStart w:id="27" w:name="_Toc449304099"/>
+      <w:bookmarkStart w:id="28" w:name="_Toc449304140"/>
       <w:r>
         <w:rPr>
           <w:noProof/>
         </w:rPr>
-        <w:pict>
+        <w:object w:dxaOrig="1440" w:dyaOrig="1440">
           <v:shape id="_x0000_s1028" type="#_x0000_t75" style="position:absolute;margin-left:-12.9pt;margin-top:-.2pt;width:499.35pt;height:280.4pt;z-index:251663360;mso-position-horizontal-relative:text;mso-position-vertical-relative:text;mso-width-relative:page;mso-height-relative:page">
-            <v:imagedata r:id="rId13" o:title=""/>
+            <v:imagedata r:id="rId12" o:title=""/>
           </v:shape>
-          <o:OLEObject Type="Embed" ProgID="Visio.Drawing.15" ShapeID="_x0000_s1028" DrawAspect="Content" ObjectID="_1522481667" r:id="rId14"/>
-        </w:pict>
-      </w:r>
-      <w:bookmarkEnd w:id="14"/>
+          <o:OLEObject Type="Embed" ProgID="Visio.Drawing.15" ShapeID="_x0000_s1028" DrawAspect="Content" ObjectID="_1523045934" r:id="rId13"/>
+        </w:object>
+      </w:r>
       <w:bookmarkEnd w:id="15"/>
       <w:bookmarkEnd w:id="16"/>
       <w:bookmarkEnd w:id="17"/>
@@ -2653,6 +3454,13 @@
       <w:bookmarkEnd w:id="19"/>
       <w:bookmarkEnd w:id="20"/>
       <w:bookmarkEnd w:id="21"/>
+      <w:bookmarkEnd w:id="22"/>
+      <w:bookmarkEnd w:id="23"/>
+      <w:bookmarkEnd w:id="24"/>
+      <w:bookmarkEnd w:id="25"/>
+      <w:bookmarkEnd w:id="26"/>
+      <w:bookmarkEnd w:id="27"/>
+      <w:bookmarkEnd w:id="28"/>
     </w:p>
     <w:p>
       <w:pPr>
@@ -2765,11 +3573,11 @@
           <w:rStyle w:val="SubtleEmphasis"/>
         </w:rPr>
       </w:pPr>
-      <w:bookmarkStart w:id="22" w:name="_Toc448494941"/>
+      <w:bookmarkStart w:id="29" w:name="_Toc449304141"/>
       <w:r>
         <w:t>Alphosus Eze (Classmate) CardSort</w:t>
       </w:r>
-      <w:bookmarkEnd w:id="22"/>
+      <w:bookmarkEnd w:id="29"/>
     </w:p>
     <w:p>
       <w:pPr>
@@ -2784,12 +3592,12 @@
         <w:rPr>
           <w:noProof/>
         </w:rPr>
-        <w:pict>
+        <w:object w:dxaOrig="1440" w:dyaOrig="1440">
           <v:shape id="_x0000_s1029" type="#_x0000_t75" style="position:absolute;margin-left:-45.55pt;margin-top:-.1pt;width:552pt;height:316.85pt;z-index:251665408;mso-position-horizontal-relative:text;mso-position-vertical-relative:text;mso-width-relative:page;mso-height-relative:page">
-            <v:imagedata r:id="rId15" o:title=""/>
+            <v:imagedata r:id="rId14" o:title=""/>
           </v:shape>
-          <o:OLEObject Type="Embed" ProgID="Visio.Drawing.15" ShapeID="_x0000_s1029" DrawAspect="Content" ObjectID="_1522481668" r:id="rId16"/>
-        </w:pict>
+          <o:OLEObject Type="Embed" ProgID="Visio.Drawing.15" ShapeID="_x0000_s1029" DrawAspect="Content" ObjectID="_1523045935" r:id="rId15"/>
+        </w:object>
       </w:r>
     </w:p>
     <w:p/>
@@ -2826,7 +3634,7 @@
       <w:pPr>
         <w:pStyle w:val="Heading2"/>
       </w:pPr>
-      <w:bookmarkStart w:id="23" w:name="_Toc448494942"/>
+      <w:bookmarkStart w:id="30" w:name="_Toc449304142"/>
       <w:r>
         <w:t xml:space="preserve">Eric </w:t>
       </w:r>
@@ -2838,19 +3646,19 @@
       <w:r>
         <w:t>Classmate) Card Sort</w:t>
       </w:r>
-      <w:bookmarkEnd w:id="23"/>
+      <w:bookmarkEnd w:id="30"/>
     </w:p>
     <w:p>
       <w:r>
         <w:rPr>
           <w:noProof/>
         </w:rPr>
-        <w:pict>
+        <w:object w:dxaOrig="1440" w:dyaOrig="1440">
           <v:shape id="_x0000_s1030" type="#_x0000_t75" style="position:absolute;margin-left:-52pt;margin-top:15.9pt;width:570.75pt;height:310.35pt;z-index:251667456;mso-position-horizontal-relative:text;mso-position-vertical-relative:text;mso-width-relative:page;mso-height-relative:page">
-            <v:imagedata r:id="rId17" o:title=""/>
+            <v:imagedata r:id="rId16" o:title=""/>
           </v:shape>
-          <o:OLEObject Type="Embed" ProgID="Visio.Drawing.15" ShapeID="_x0000_s1030" DrawAspect="Content" ObjectID="_1522481669" r:id="rId18"/>
-        </w:pict>
+          <o:OLEObject Type="Embed" ProgID="Visio.Drawing.15" ShapeID="_x0000_s1030" DrawAspect="Content" ObjectID="_1523045936" r:id="rId17"/>
+        </w:object>
       </w:r>
     </w:p>
     <w:p/>
@@ -2878,7 +3686,7 @@
           <w:rStyle w:val="SubtleEmphasis"/>
         </w:rPr>
       </w:pPr>
-      <w:bookmarkStart w:id="24" w:name="_Toc448494943"/>
+      <w:bookmarkStart w:id="31" w:name="_Toc449304143"/>
       <w:r>
         <w:rPr>
           <w:rStyle w:val="SubtleEmphasis"/>
@@ -2891,7 +3699,7 @@
         </w:rPr>
         <w:t xml:space="preserve"> (n/a)</w:t>
       </w:r>
-      <w:bookmarkEnd w:id="24"/>
+      <w:bookmarkEnd w:id="31"/>
     </w:p>
     <w:p>
       <w:r>
@@ -2899,12 +3707,1214 @@
       </w:r>
     </w:p>
     <w:p>
+      <w:r>
+        <w:tab/>
+      </w:r>
+    </w:p>
+    <w:p/>
+    <w:p/>
+    <w:p>
+      <w:pPr>
+        <w:pStyle w:val="Heading1"/>
+        <w:rPr>
+          <w:rStyle w:val="SubtleEmphasis"/>
+        </w:rPr>
+      </w:pPr>
+      <w:bookmarkStart w:id="32" w:name="_Toc449304144"/>
+      <w:r>
+        <w:rPr>
+          <w:rStyle w:val="SubtleEmphasis"/>
+        </w:rPr>
+        <w:t>Code</w:t>
+      </w:r>
+      <w:r>
+        <w:rPr>
+          <w:rStyle w:val="SubtleEmphasis"/>
+        </w:rPr>
+        <w:t xml:space="preserve"> (n/a)</w:t>
+      </w:r>
+      <w:bookmarkEnd w:id="32"/>
+    </w:p>
+    <w:p>
+      <w:r>
+        <w:tab/>
+      </w:r>
+      <w:r>
+        <w:t>Refer to Appendix A</w:t>
+      </w:r>
+    </w:p>
+    <w:p/>
+    <w:p>
+      <w:pPr>
+        <w:pStyle w:val="Heading1"/>
+        <w:rPr>
+          <w:rStyle w:val="SubtleEmphasis"/>
+        </w:rPr>
+      </w:pPr>
+      <w:bookmarkStart w:id="33" w:name="_Toc449304145"/>
+      <w:r>
+        <w:rPr>
+          <w:rStyle w:val="SubtleEmphasis"/>
+        </w:rPr>
+        <w:t xml:space="preserve">Master </w:t>
+      </w:r>
+      <w:proofErr w:type="gramStart"/>
+      <w:r>
+        <w:rPr>
+          <w:rStyle w:val="SubtleEmphasis"/>
+        </w:rPr>
+        <w:t>page</w:t>
+      </w:r>
+      <w:r>
+        <w:rPr>
+          <w:rStyle w:val="SubtleEmphasis"/>
+        </w:rPr>
+        <w:t>(</w:t>
+      </w:r>
+      <w:proofErr w:type="gramEnd"/>
+      <w:r>
+        <w:rPr>
+          <w:rStyle w:val="SubtleEmphasis"/>
+        </w:rPr>
+        <w:t>n/a)</w:t>
+      </w:r>
+      <w:bookmarkEnd w:id="33"/>
+    </w:p>
+    <w:p>
+      <w:r>
+        <w:tab/>
+        <w:t>__Layout – template wireframe</w:t>
+      </w:r>
+    </w:p>
+    <w:p/>
+    <w:p>
+      <w:pPr>
+        <w:pStyle w:val="Heading1"/>
+      </w:pPr>
+    </w:p>
+    <w:p>
+      <w:pPr>
+        <w:pStyle w:val="Heading1"/>
+        <w:rPr>
+          <w:rStyle w:val="SubtleEmphasis"/>
+        </w:rPr>
+      </w:pPr>
+      <w:bookmarkStart w:id="34" w:name="_Toc449304146"/>
+      <w:r>
+        <w:rPr>
+          <w:rStyle w:val="SubtleEmphasis"/>
+        </w:rPr>
+        <w:t>CSS</w:t>
+      </w:r>
+      <w:r>
+        <w:rPr>
+          <w:rStyle w:val="SubtleEmphasis"/>
+        </w:rPr>
+        <w:t xml:space="preserve"> (n/a)</w:t>
+      </w:r>
+      <w:bookmarkEnd w:id="34"/>
+    </w:p>
+    <w:p/>
+    <w:p>
+      <w:r>
+        <w:tab/>
+      </w:r>
+      <w:r>
+        <w:t>Refer to Appendix B</w:t>
+      </w:r>
+    </w:p>
+    <w:p/>
+    <w:p>
+      <w:pPr>
+        <w:pStyle w:val="Heading1"/>
+        <w:rPr>
+          <w:rStyle w:val="SubtleEmphasis"/>
+        </w:rPr>
+      </w:pPr>
+      <w:bookmarkStart w:id="35" w:name="_Toc449304147"/>
+      <w:r>
+        <w:rPr>
+          <w:rStyle w:val="SubtleEmphasis"/>
+        </w:rPr>
+        <w:t>Features</w:t>
+      </w:r>
+      <w:r>
+        <w:rPr>
+          <w:rStyle w:val="SubtleEmphasis"/>
+        </w:rPr>
+        <w:t xml:space="preserve"> (n/a)</w:t>
+      </w:r>
+      <w:bookmarkEnd w:id="35"/>
+    </w:p>
+    <w:p>
+      <w:r>
+        <w:t xml:space="preserve">Fatemeh </w:t>
+      </w:r>
+      <w:proofErr w:type="spellStart"/>
+      <w:r>
+        <w:t>Abdizadeh</w:t>
+      </w:r>
+      <w:proofErr w:type="spellEnd"/>
+    </w:p>
+    <w:p>
+      <w:pPr>
+        <w:pStyle w:val="Heading2"/>
+      </w:pPr>
+      <w:bookmarkStart w:id="36" w:name="_Toc449304148"/>
+      <w:r>
+        <w:t>Make an appointment</w:t>
+      </w:r>
+      <w:bookmarkEnd w:id="36"/>
+    </w:p>
+    <w:p>
+      <w:pPr>
+        <w:pStyle w:val="Heading3"/>
+      </w:pPr>
+      <w:r>
+        <w:tab/>
+      </w:r>
+      <w:bookmarkStart w:id="37" w:name="_Toc449304149"/>
+      <w:r>
+        <w:t>Narratives</w:t>
+      </w:r>
+      <w:bookmarkEnd w:id="37"/>
+    </w:p>
+    <w:p>
+      <w:pPr>
+        <w:ind w:left="720"/>
+        <w:jc w:val="both"/>
+        <w:rPr>
+          <w:bCs/>
+        </w:rPr>
+      </w:pPr>
+      <w:r>
+        <w:rPr>
+          <w:bCs/>
+        </w:rPr>
+        <w:t xml:space="preserve">Users will be able to fill out a form including their personal information like first name, last name, birthday date, email address, phone number etc. Then, they are supposed to choose a service using a dropdown list such as physiotherapy. After that they can choose a preferred therapist from a dropdown list. They will be able to set their preferred date and time as well. At the end they should submit the form. </w:t>
+      </w:r>
+    </w:p>
+    <w:p>
+      <w:pPr>
+        <w:ind w:left="720"/>
+        <w:jc w:val="both"/>
+        <w:rPr>
+          <w:bCs/>
+        </w:rPr>
+      </w:pPr>
+      <w:r>
+        <w:rPr>
+          <w:bCs/>
+        </w:rPr>
+        <w:t>System will check if any required fields are left blank or contain invalid data, if so error messages will be displayed. Otherwise all the data for this appointment will be saved in the database and a message will be display to confirm that they have booked an appointment successfully. If for some reason the data does not save in the database, an error message will be displayed and ask them to try again.</w:t>
+      </w:r>
+    </w:p>
+    <w:p>
+      <w:pPr>
+        <w:pStyle w:val="Heading3"/>
+      </w:pPr>
+      <w:r>
+        <w:tab/>
+      </w:r>
+      <w:bookmarkStart w:id="38" w:name="_Toc449304150"/>
+      <w:r>
+        <w:t>Database</w:t>
+      </w:r>
+      <w:bookmarkEnd w:id="38"/>
+    </w:p>
+    <w:p>
+      <w:pPr>
+        <w:jc w:val="center"/>
+      </w:pPr>
+      <w:r>
+        <w:rPr>
+          <w:noProof/>
+          <w:lang w:val="en-US"/>
+        </w:rPr>
+        <w:drawing>
+          <wp:inline distT="0" distB="0" distL="0" distR="0" wp14:anchorId="5278A581" wp14:editId="79722C70">
+            <wp:extent cx="5467350" cy="4127966"/>
+            <wp:effectExtent l="0" t="0" r="0" b="6350"/>
+            <wp:docPr id="14" name="Picture 14"/>
+            <wp:cNvGraphicFramePr>
+              <a:graphicFrameLocks xmlns:a="http://schemas.openxmlformats.org/drawingml/2006/main" noChangeAspect="1"/>
+            </wp:cNvGraphicFramePr>
+            <a:graphic xmlns:a="http://schemas.openxmlformats.org/drawingml/2006/main">
+              <a:graphicData uri="http://schemas.openxmlformats.org/drawingml/2006/picture">
+                <pic:pic xmlns:pic="http://schemas.openxmlformats.org/drawingml/2006/picture">
+                  <pic:nvPicPr>
+                    <pic:cNvPr id="14" name="AppointmentDatabase.jpg"/>
+                    <pic:cNvPicPr/>
+                  </pic:nvPicPr>
+                  <pic:blipFill>
+                    <a:blip r:embed="rId18">
+                      <a:extLst>
+                        <a:ext uri="{28A0092B-C50C-407E-A947-70E740481C1C}">
+                          <a14:useLocalDpi xmlns:a14="http://schemas.microsoft.com/office/drawing/2010/main" val="0"/>
+                        </a:ext>
+                      </a:extLst>
+                    </a:blip>
+                    <a:stretch>
+                      <a:fillRect/>
+                    </a:stretch>
+                  </pic:blipFill>
+                  <pic:spPr>
+                    <a:xfrm>
+                      <a:off x="0" y="0"/>
+                      <a:ext cx="5472201" cy="4131628"/>
+                    </a:xfrm>
+                    <a:prstGeom prst="rect">
+                      <a:avLst/>
+                    </a:prstGeom>
+                  </pic:spPr>
+                </pic:pic>
+              </a:graphicData>
+            </a:graphic>
+          </wp:inline>
+        </w:drawing>
+      </w:r>
+    </w:p>
+    <w:p>
+      <w:pPr>
+        <w:pStyle w:val="Heading3"/>
+      </w:pPr>
+      <w:bookmarkStart w:id="39" w:name="_Toc449304151"/>
+      <w:r>
+        <w:lastRenderedPageBreak/>
+        <w:t>Flow Chart</w:t>
+      </w:r>
+      <w:bookmarkEnd w:id="39"/>
+    </w:p>
+    <w:p>
+      <w:pPr>
+        <w:jc w:val="center"/>
+      </w:pPr>
+      <w:r>
+        <w:rPr>
+          <w:b/>
+          <w:noProof/>
+          <w:sz w:val="26"/>
+          <w:szCs w:val="26"/>
+          <w:lang w:val="en-US"/>
+        </w:rPr>
+        <w:drawing>
+          <wp:inline distT="0" distB="0" distL="0" distR="0" wp14:anchorId="2035BC97" wp14:editId="4890A161">
+            <wp:extent cx="5178699" cy="7033846"/>
+            <wp:effectExtent l="0" t="0" r="3175" b="0"/>
+            <wp:docPr id="10" name="Picture 10"/>
+            <wp:cNvGraphicFramePr>
+              <a:graphicFrameLocks xmlns:a="http://schemas.openxmlformats.org/drawingml/2006/main" noChangeAspect="1"/>
+            </wp:cNvGraphicFramePr>
+            <a:graphic xmlns:a="http://schemas.openxmlformats.org/drawingml/2006/main">
+              <a:graphicData uri="http://schemas.openxmlformats.org/drawingml/2006/picture">
+                <pic:pic xmlns:pic="http://schemas.openxmlformats.org/drawingml/2006/picture">
+                  <pic:nvPicPr>
+                    <pic:cNvPr id="1" name="appointment.jpg"/>
+                    <pic:cNvPicPr/>
+                  </pic:nvPicPr>
+                  <pic:blipFill>
+                    <a:blip r:embed="rId19">
+                      <a:extLst>
+                        <a:ext uri="{28A0092B-C50C-407E-A947-70E740481C1C}">
+                          <a14:useLocalDpi xmlns:a14="http://schemas.microsoft.com/office/drawing/2010/main" val="0"/>
+                        </a:ext>
+                      </a:extLst>
+                    </a:blip>
+                    <a:stretch>
+                      <a:fillRect/>
+                    </a:stretch>
+                  </pic:blipFill>
+                  <pic:spPr>
+                    <a:xfrm>
+                      <a:off x="0" y="0"/>
+                      <a:ext cx="5182661" cy="7039227"/>
+                    </a:xfrm>
+                    <a:prstGeom prst="rect">
+                      <a:avLst/>
+                    </a:prstGeom>
+                  </pic:spPr>
+                </pic:pic>
+              </a:graphicData>
+            </a:graphic>
+          </wp:inline>
+        </w:drawing>
+      </w:r>
+    </w:p>
+    <w:p/>
+    <w:p/>
+    <w:p/>
+    <w:p>
+      <w:pPr>
+        <w:jc w:val="center"/>
+      </w:pPr>
+      <w:r>
+        <w:rPr>
+          <w:noProof/>
+          <w:lang w:val="en-US"/>
+        </w:rPr>
+        <w:drawing>
+          <wp:inline distT="0" distB="0" distL="0" distR="0" wp14:anchorId="5843DBAB" wp14:editId="3E4F25F5">
+            <wp:extent cx="5943600" cy="4457700"/>
+            <wp:effectExtent l="0" t="0" r="0" b="0"/>
+            <wp:docPr id="3" name="Picture 3"/>
+            <wp:cNvGraphicFramePr>
+              <a:graphicFrameLocks xmlns:a="http://schemas.openxmlformats.org/drawingml/2006/main" noChangeAspect="1"/>
+            </wp:cNvGraphicFramePr>
+            <a:graphic xmlns:a="http://schemas.openxmlformats.org/drawingml/2006/main">
+              <a:graphicData uri="http://schemas.openxmlformats.org/drawingml/2006/picture">
+                <pic:pic xmlns:pic="http://schemas.openxmlformats.org/drawingml/2006/picture">
+                  <pic:nvPicPr>
+                    <pic:cNvPr id="3" name="Appointment-admin.jpg"/>
+                    <pic:cNvPicPr/>
+                  </pic:nvPicPr>
+                  <pic:blipFill>
+                    <a:blip r:embed="rId20">
+                      <a:extLst>
+                        <a:ext uri="{28A0092B-C50C-407E-A947-70E740481C1C}">
+                          <a14:useLocalDpi xmlns:a14="http://schemas.microsoft.com/office/drawing/2010/main" val="0"/>
+                        </a:ext>
+                      </a:extLst>
+                    </a:blip>
+                    <a:stretch>
+                      <a:fillRect/>
+                    </a:stretch>
+                  </pic:blipFill>
+                  <pic:spPr>
+                    <a:xfrm>
+                      <a:off x="0" y="0"/>
+                      <a:ext cx="5943600" cy="4457700"/>
+                    </a:xfrm>
+                    <a:prstGeom prst="rect">
+                      <a:avLst/>
+                    </a:prstGeom>
+                  </pic:spPr>
+                </pic:pic>
+              </a:graphicData>
+            </a:graphic>
+          </wp:inline>
+        </w:drawing>
+      </w:r>
+    </w:p>
+    <w:p>
+      <w:pPr>
+        <w:pStyle w:val="Heading3"/>
+      </w:pPr>
+      <w:r>
+        <w:tab/>
+      </w:r>
+    </w:p>
+    <w:p>
+      <w:pPr>
+        <w:pStyle w:val="Heading3"/>
+      </w:pPr>
+    </w:p>
+    <w:p>
+      <w:pPr>
+        <w:pStyle w:val="Heading3"/>
+      </w:pPr>
+    </w:p>
+    <w:p>
+      <w:pPr>
+        <w:pStyle w:val="Heading3"/>
+      </w:pPr>
+    </w:p>
+    <w:p>
+      <w:pPr>
+        <w:pStyle w:val="Heading3"/>
+      </w:pPr>
+    </w:p>
+    <w:p>
+      <w:pPr>
+        <w:pStyle w:val="Heading3"/>
+      </w:pPr>
+    </w:p>
+    <w:p>
+      <w:pPr>
+        <w:pStyle w:val="Heading3"/>
+      </w:pPr>
+    </w:p>
+    <w:p>
+      <w:pPr>
+        <w:pStyle w:val="Heading3"/>
+      </w:pPr>
+    </w:p>
+    <w:p>
+      <w:pPr>
+        <w:pStyle w:val="Heading3"/>
+      </w:pPr>
+      <w:bookmarkStart w:id="40" w:name="_Toc449304152"/>
+      <w:r>
+        <w:lastRenderedPageBreak/>
+        <w:t>Wireframes</w:t>
+      </w:r>
+      <w:bookmarkEnd w:id="40"/>
+    </w:p>
+    <w:p>
+      <w:pPr>
+        <w:jc w:val="center"/>
+      </w:pPr>
+      <w:r>
+        <w:rPr>
+          <w:noProof/>
+          <w:lang w:val="en-US"/>
+        </w:rPr>
+        <w:drawing>
+          <wp:inline distT="0" distB="0" distL="0" distR="0" wp14:anchorId="33D7D6E0" wp14:editId="7A5B2D55">
+            <wp:extent cx="4286250" cy="6191250"/>
+            <wp:effectExtent l="0" t="0" r="0" b="0"/>
+            <wp:docPr id="8" name="Picture 8"/>
+            <wp:cNvGraphicFramePr>
+              <a:graphicFrameLocks xmlns:a="http://schemas.openxmlformats.org/drawingml/2006/main" noChangeAspect="1"/>
+            </wp:cNvGraphicFramePr>
+            <a:graphic xmlns:a="http://schemas.openxmlformats.org/drawingml/2006/main">
+              <a:graphicData uri="http://schemas.openxmlformats.org/drawingml/2006/picture">
+                <pic:pic xmlns:pic="http://schemas.openxmlformats.org/drawingml/2006/picture">
+                  <pic:nvPicPr>
+                    <pic:cNvPr id="8" name="Make an Appointment.png"/>
+                    <pic:cNvPicPr/>
+                  </pic:nvPicPr>
+                  <pic:blipFill>
+                    <a:blip r:embed="rId21">
+                      <a:extLst>
+                        <a:ext uri="{28A0092B-C50C-407E-A947-70E740481C1C}">
+                          <a14:useLocalDpi xmlns:a14="http://schemas.microsoft.com/office/drawing/2010/main" val="0"/>
+                        </a:ext>
+                      </a:extLst>
+                    </a:blip>
+                    <a:stretch>
+                      <a:fillRect/>
+                    </a:stretch>
+                  </pic:blipFill>
+                  <pic:spPr>
+                    <a:xfrm>
+                      <a:off x="0" y="0"/>
+                      <a:ext cx="4286250" cy="6191250"/>
+                    </a:xfrm>
+                    <a:prstGeom prst="rect">
+                      <a:avLst/>
+                    </a:prstGeom>
+                  </pic:spPr>
+                </pic:pic>
+              </a:graphicData>
+            </a:graphic>
+          </wp:inline>
+        </w:drawing>
+      </w:r>
+    </w:p>
+    <w:p>
+      <w:pPr>
+        <w:jc w:val="center"/>
+      </w:pPr>
+    </w:p>
+    <w:p>
+      <w:pPr>
+        <w:jc w:val="center"/>
+      </w:pPr>
+      <w:r>
+        <w:rPr>
+          <w:noProof/>
+          <w:lang w:val="en-US"/>
+        </w:rPr>
+        <w:lastRenderedPageBreak/>
+        <w:drawing>
+          <wp:inline distT="0" distB="0" distL="0" distR="0" wp14:anchorId="7F6F7211" wp14:editId="7177FFAB">
+            <wp:extent cx="5943600" cy="6077585"/>
+            <wp:effectExtent l="0" t="0" r="0" b="0"/>
+            <wp:docPr id="4" name="Picture 4"/>
+            <wp:cNvGraphicFramePr>
+              <a:graphicFrameLocks xmlns:a="http://schemas.openxmlformats.org/drawingml/2006/main" noChangeAspect="1"/>
+            </wp:cNvGraphicFramePr>
+            <a:graphic xmlns:a="http://schemas.openxmlformats.org/drawingml/2006/main">
+              <a:graphicData uri="http://schemas.openxmlformats.org/drawingml/2006/picture">
+                <pic:pic xmlns:pic="http://schemas.openxmlformats.org/drawingml/2006/picture">
+                  <pic:nvPicPr>
+                    <pic:cNvPr id="4" name="Make an appointment Admin.png"/>
+                    <pic:cNvPicPr/>
+                  </pic:nvPicPr>
+                  <pic:blipFill>
+                    <a:blip r:embed="rId22">
+                      <a:extLst>
+                        <a:ext uri="{28A0092B-C50C-407E-A947-70E740481C1C}">
+                          <a14:useLocalDpi xmlns:a14="http://schemas.microsoft.com/office/drawing/2010/main" val="0"/>
+                        </a:ext>
+                      </a:extLst>
+                    </a:blip>
+                    <a:stretch>
+                      <a:fillRect/>
+                    </a:stretch>
+                  </pic:blipFill>
+                  <pic:spPr>
+                    <a:xfrm>
+                      <a:off x="0" y="0"/>
+                      <a:ext cx="5943600" cy="6077585"/>
+                    </a:xfrm>
+                    <a:prstGeom prst="rect">
+                      <a:avLst/>
+                    </a:prstGeom>
+                  </pic:spPr>
+                </pic:pic>
+              </a:graphicData>
+            </a:graphic>
+          </wp:inline>
+        </w:drawing>
+      </w:r>
+    </w:p>
+    <w:p>
+      <w:pPr>
+        <w:jc w:val="center"/>
+      </w:pPr>
+    </w:p>
+    <w:p>
+      <w:pPr>
+        <w:jc w:val="center"/>
+      </w:pPr>
+    </w:p>
+    <w:p>
+      <w:pPr>
+        <w:jc w:val="center"/>
+      </w:pPr>
+    </w:p>
+    <w:p>
+      <w:pPr>
+        <w:jc w:val="center"/>
+      </w:pPr>
+    </w:p>
+    <w:p>
+      <w:pPr>
+        <w:jc w:val="center"/>
+      </w:pPr>
+    </w:p>
+    <w:p>
+      <w:pPr>
+        <w:jc w:val="center"/>
+      </w:pPr>
+    </w:p>
+    <w:p>
+      <w:pPr>
+        <w:pStyle w:val="Heading2"/>
+      </w:pPr>
+      <w:bookmarkStart w:id="41" w:name="_Toc449304153"/>
+      <w:r>
+        <w:lastRenderedPageBreak/>
+        <w:t>Navigation Management</w:t>
+      </w:r>
+      <w:bookmarkEnd w:id="41"/>
+    </w:p>
+    <w:p>
+      <w:pPr>
+        <w:pStyle w:val="Heading3"/>
+      </w:pPr>
+      <w:r>
+        <w:tab/>
+      </w:r>
+      <w:bookmarkStart w:id="42" w:name="_Toc449304154"/>
+      <w:r>
+        <w:t>Narratives</w:t>
+      </w:r>
+      <w:bookmarkEnd w:id="42"/>
+    </w:p>
+    <w:p>
+      <w:pPr>
+        <w:ind w:left="720"/>
+      </w:pPr>
+      <w:r>
+        <w:t xml:space="preserve">In order to add a new link (category) or edit and delete the current ones, we need to be able to manage the navigation which only admin users will be able to make it once they log in successfully into the content management system. They can see the list of categories and by clicking on “Edit” or “Delete” they can make changes. </w:t>
+      </w:r>
+    </w:p>
+    <w:p>
+      <w:pPr>
+        <w:ind w:left="720"/>
+      </w:pPr>
+      <w:r>
+        <w:t>If they click on the “add new category” button a new page will be displayed in which they are supposed to enter a name and choose a parent link from a dropdown list and write a description and finally click on “Add category” button. System will check if any required fields are left blank or filled with invalid data if so an error message will be displayed. Otherwise new data will be stored in database and the new link will be added to the website.</w:t>
+      </w:r>
+    </w:p>
+    <w:p/>
+    <w:p>
+      <w:pPr>
+        <w:pStyle w:val="Heading3"/>
+      </w:pPr>
+      <w:r>
+        <w:tab/>
+      </w:r>
+      <w:bookmarkStart w:id="43" w:name="_Toc449304155"/>
+      <w:r>
+        <w:t>Database</w:t>
+      </w:r>
+      <w:bookmarkEnd w:id="43"/>
+    </w:p>
+    <w:p>
+      <w:pPr>
+        <w:jc w:val="center"/>
+      </w:pPr>
+      <w:r>
+        <w:rPr>
+          <w:b/>
+          <w:bCs/>
+          <w:noProof/>
+          <w:sz w:val="28"/>
+          <w:szCs w:val="28"/>
+          <w:lang w:val="en-US"/>
+        </w:rPr>
+        <w:drawing>
+          <wp:inline distT="0" distB="0" distL="0" distR="0" wp14:anchorId="43101F47" wp14:editId="5C8CBE62">
+            <wp:extent cx="2295525" cy="3181350"/>
+            <wp:effectExtent l="0" t="0" r="9525" b="0"/>
+            <wp:docPr id="16" name="Picture 16"/>
+            <wp:cNvGraphicFramePr>
+              <a:graphicFrameLocks xmlns:a="http://schemas.openxmlformats.org/drawingml/2006/main" noChangeAspect="1"/>
+            </wp:cNvGraphicFramePr>
+            <a:graphic xmlns:a="http://schemas.openxmlformats.org/drawingml/2006/main">
+              <a:graphicData uri="http://schemas.openxmlformats.org/drawingml/2006/picture">
+                <pic:pic xmlns:pic="http://schemas.openxmlformats.org/drawingml/2006/picture">
+                  <pic:nvPicPr>
+                    <pic:cNvPr id="16" name="Navigation-database.jpg"/>
+                    <pic:cNvPicPr/>
+                  </pic:nvPicPr>
+                  <pic:blipFill>
+                    <a:blip r:embed="rId23">
+                      <a:extLst>
+                        <a:ext uri="{28A0092B-C50C-407E-A947-70E740481C1C}">
+                          <a14:useLocalDpi xmlns:a14="http://schemas.microsoft.com/office/drawing/2010/main" val="0"/>
+                        </a:ext>
+                      </a:extLst>
+                    </a:blip>
+                    <a:stretch>
+                      <a:fillRect/>
+                    </a:stretch>
+                  </pic:blipFill>
+                  <pic:spPr>
+                    <a:xfrm>
+                      <a:off x="0" y="0"/>
+                      <a:ext cx="2295525" cy="3181350"/>
+                    </a:xfrm>
+                    <a:prstGeom prst="rect">
+                      <a:avLst/>
+                    </a:prstGeom>
+                  </pic:spPr>
+                </pic:pic>
+              </a:graphicData>
+            </a:graphic>
+          </wp:inline>
+        </w:drawing>
+      </w:r>
+    </w:p>
+    <w:p>
+      <w:pPr>
+        <w:jc w:val="center"/>
+      </w:pPr>
+    </w:p>
+    <w:p>
+      <w:pPr>
+        <w:jc w:val="center"/>
+      </w:pPr>
+    </w:p>
+    <w:p>
+      <w:pPr>
+        <w:jc w:val="center"/>
+      </w:pPr>
+    </w:p>
+    <w:p>
+      <w:pPr>
+        <w:jc w:val="center"/>
+      </w:pPr>
+    </w:p>
+    <w:p>
+      <w:pPr>
+        <w:jc w:val="center"/>
+      </w:pPr>
+    </w:p>
+    <w:p>
+      <w:pPr>
+        <w:pStyle w:val="Heading3"/>
+      </w:pPr>
       <w:r>
         <w:lastRenderedPageBreak/>
         <w:tab/>
       </w:r>
-    </w:p>
-    <w:p/>
+      <w:bookmarkStart w:id="44" w:name="_Toc449304156"/>
+      <w:r>
+        <w:t>Flow Chart</w:t>
+      </w:r>
+      <w:bookmarkEnd w:id="44"/>
+    </w:p>
+    <w:p>
+      <w:pPr>
+        <w:jc w:val="center"/>
+      </w:pPr>
+      <w:r>
+        <w:rPr>
+          <w:b/>
+          <w:bCs/>
+          <w:noProof/>
+          <w:sz w:val="28"/>
+          <w:szCs w:val="28"/>
+          <w:lang w:val="en-US"/>
+        </w:rPr>
+        <w:drawing>
+          <wp:inline distT="0" distB="0" distL="0" distR="0" wp14:anchorId="160028AF" wp14:editId="1F2583E3">
+            <wp:extent cx="5943600" cy="6621145"/>
+            <wp:effectExtent l="0" t="0" r="0" b="8255"/>
+            <wp:docPr id="2" name="Picture 2"/>
+            <wp:cNvGraphicFramePr>
+              <a:graphicFrameLocks xmlns:a="http://schemas.openxmlformats.org/drawingml/2006/main" noChangeAspect="1"/>
+            </wp:cNvGraphicFramePr>
+            <a:graphic xmlns:a="http://schemas.openxmlformats.org/drawingml/2006/main">
+              <a:graphicData uri="http://schemas.openxmlformats.org/drawingml/2006/picture">
+                <pic:pic xmlns:pic="http://schemas.openxmlformats.org/drawingml/2006/picture">
+                  <pic:nvPicPr>
+                    <pic:cNvPr id="2" name="Navigation.jpg"/>
+                    <pic:cNvPicPr/>
+                  </pic:nvPicPr>
+                  <pic:blipFill>
+                    <a:blip r:embed="rId24">
+                      <a:extLst>
+                        <a:ext uri="{28A0092B-C50C-407E-A947-70E740481C1C}">
+                          <a14:useLocalDpi xmlns:a14="http://schemas.microsoft.com/office/drawing/2010/main" val="0"/>
+                        </a:ext>
+                      </a:extLst>
+                    </a:blip>
+                    <a:stretch>
+                      <a:fillRect/>
+                    </a:stretch>
+                  </pic:blipFill>
+                  <pic:spPr>
+                    <a:xfrm>
+                      <a:off x="0" y="0"/>
+                      <a:ext cx="5943600" cy="6621145"/>
+                    </a:xfrm>
+                    <a:prstGeom prst="rect">
+                      <a:avLst/>
+                    </a:prstGeom>
+                  </pic:spPr>
+                </pic:pic>
+              </a:graphicData>
+            </a:graphic>
+          </wp:inline>
+        </w:drawing>
+      </w:r>
+    </w:p>
+    <w:p>
+      <w:pPr>
+        <w:jc w:val="center"/>
+      </w:pPr>
+    </w:p>
+    <w:p>
+      <w:pPr>
+        <w:jc w:val="center"/>
+      </w:pPr>
+    </w:p>
+    <w:p>
+      <w:pPr>
+        <w:jc w:val="center"/>
+      </w:pPr>
+    </w:p>
+    <w:p>
+      <w:pPr>
+        <w:pStyle w:val="Heading3"/>
+      </w:pPr>
+      <w:r>
+        <w:lastRenderedPageBreak/>
+        <w:tab/>
+      </w:r>
+      <w:bookmarkStart w:id="45" w:name="_Toc449304157"/>
+      <w:r>
+        <w:t>Wireframes</w:t>
+      </w:r>
+      <w:bookmarkEnd w:id="45"/>
+    </w:p>
+    <w:p/>
+    <w:p>
+      <w:pPr>
+        <w:jc w:val="center"/>
+      </w:pPr>
+      <w:r>
+        <w:rPr>
+          <w:b/>
+          <w:bCs/>
+          <w:noProof/>
+          <w:sz w:val="28"/>
+          <w:szCs w:val="28"/>
+          <w:lang w:val="en-US"/>
+        </w:rPr>
+        <w:drawing>
+          <wp:inline distT="0" distB="0" distL="0" distR="0" wp14:anchorId="5817B513" wp14:editId="208A8C3F">
+            <wp:extent cx="5943600" cy="4805045"/>
+            <wp:effectExtent l="0" t="0" r="0" b="0"/>
+            <wp:docPr id="11" name="Picture 11"/>
+            <wp:cNvGraphicFramePr>
+              <a:graphicFrameLocks xmlns:a="http://schemas.openxmlformats.org/drawingml/2006/main" noChangeAspect="1"/>
+            </wp:cNvGraphicFramePr>
+            <a:graphic xmlns:a="http://schemas.openxmlformats.org/drawingml/2006/main">
+              <a:graphicData uri="http://schemas.openxmlformats.org/drawingml/2006/picture">
+                <pic:pic xmlns:pic="http://schemas.openxmlformats.org/drawingml/2006/picture">
+                  <pic:nvPicPr>
+                    <pic:cNvPr id="11" name="Navigation Managment.png"/>
+                    <pic:cNvPicPr/>
+                  </pic:nvPicPr>
+                  <pic:blipFill>
+                    <a:blip r:embed="rId25">
+                      <a:extLst>
+                        <a:ext uri="{28A0092B-C50C-407E-A947-70E740481C1C}">
+                          <a14:useLocalDpi xmlns:a14="http://schemas.microsoft.com/office/drawing/2010/main" val="0"/>
+                        </a:ext>
+                      </a:extLst>
+                    </a:blip>
+                    <a:stretch>
+                      <a:fillRect/>
+                    </a:stretch>
+                  </pic:blipFill>
+                  <pic:spPr>
+                    <a:xfrm>
+                      <a:off x="0" y="0"/>
+                      <a:ext cx="5943600" cy="4805045"/>
+                    </a:xfrm>
+                    <a:prstGeom prst="rect">
+                      <a:avLst/>
+                    </a:prstGeom>
+                  </pic:spPr>
+                </pic:pic>
+              </a:graphicData>
+            </a:graphic>
+          </wp:inline>
+        </w:drawing>
+      </w:r>
+    </w:p>
+    <w:p>
+      <w:pPr>
+        <w:pStyle w:val="Heading2"/>
+      </w:pPr>
+    </w:p>
+    <w:p>
+      <w:pPr>
+        <w:pStyle w:val="Heading2"/>
+      </w:pPr>
+    </w:p>
+    <w:p>
+      <w:pPr>
+        <w:pStyle w:val="Heading2"/>
+      </w:pPr>
+    </w:p>
+    <w:p>
+      <w:pPr>
+        <w:pStyle w:val="Heading2"/>
+      </w:pPr>
+    </w:p>
+    <w:p>
+      <w:pPr>
+        <w:pStyle w:val="Heading2"/>
+      </w:pPr>
+    </w:p>
+    <w:p>
+      <w:pPr>
+        <w:pStyle w:val="Heading2"/>
+      </w:pPr>
+    </w:p>
+    <w:p>
+      <w:pPr>
+        <w:pStyle w:val="Heading2"/>
+      </w:pPr>
+    </w:p>
+    <w:p>
+      <w:pPr>
+        <w:pStyle w:val="Heading2"/>
+      </w:pPr>
+    </w:p>
+    <w:p>
+      <w:pPr>
+        <w:pStyle w:val="Heading2"/>
+      </w:pPr>
+    </w:p>
+    <w:p>
+      <w:pPr>
+        <w:pStyle w:val="Heading2"/>
+      </w:pPr>
+      <w:bookmarkStart w:id="46" w:name="_Toc449304158"/>
+      <w:r>
+        <w:t>Add a new page</w:t>
+      </w:r>
+      <w:bookmarkEnd w:id="46"/>
+    </w:p>
+    <w:p>
+      <w:pPr>
+        <w:pStyle w:val="Heading3"/>
+      </w:pPr>
+      <w:r>
+        <w:tab/>
+      </w:r>
+      <w:bookmarkStart w:id="47" w:name="_Toc449304159"/>
+      <w:r>
+        <w:t>Narratives</w:t>
+      </w:r>
+      <w:bookmarkEnd w:id="47"/>
+    </w:p>
+    <w:p>
+      <w:pPr>
+        <w:ind w:left="720"/>
+        <w:jc w:val="both"/>
+        <w:rPr>
+          <w:b/>
+          <w:bCs/>
+        </w:rPr>
+      </w:pPr>
+      <w:r>
+        <w:t>Only admin users have access to create a new page once they log in successfully into the content management system. When admin users click on “Add new page” button, a new window will be displayed and they are supposed to enter a title for the page and there is a text editor in which they can type or paste the content and edit and style it. Next step is to either choose one of the existing categories which is displayed to them or create a new category by clicking on the “Add a new category” button which will give them a form that they are supposed to give a name to the new category and select the parent category from a dropdown list options.</w:t>
+      </w:r>
+    </w:p>
+    <w:p>
+      <w:pPr>
+        <w:ind w:left="720"/>
+        <w:jc w:val="both"/>
+      </w:pPr>
+      <w:r>
+        <w:t>At the end they are supposed to click on “Publish” button. System will check if any required fields are left blank, if so an error message will be shown. Only if no required fields are left blank or filled with invalid data, system will store the data in the database and publish the new page.</w:t>
+      </w:r>
+    </w:p>
+    <w:p>
+      <w:pPr>
+        <w:pStyle w:val="Heading3"/>
+      </w:pPr>
+      <w:r>
+        <w:tab/>
+      </w:r>
+      <w:bookmarkStart w:id="48" w:name="_Toc449304160"/>
+      <w:r>
+        <w:t>Database</w:t>
+      </w:r>
+      <w:bookmarkEnd w:id="48"/>
+    </w:p>
+    <w:p>
+      <w:pPr>
+        <w:jc w:val="center"/>
+      </w:pPr>
+      <w:r>
+        <w:rPr>
+          <w:noProof/>
+          <w:sz w:val="28"/>
+          <w:szCs w:val="28"/>
+          <w:lang w:val="en-US"/>
+        </w:rPr>
+        <w:drawing>
+          <wp:inline distT="0" distB="0" distL="0" distR="0" wp14:anchorId="71BEC8C5" wp14:editId="3F29309E">
+            <wp:extent cx="4333875" cy="2313513"/>
+            <wp:effectExtent l="0" t="0" r="0" b="0"/>
+            <wp:docPr id="15" name="Picture 15"/>
+            <wp:cNvGraphicFramePr>
+              <a:graphicFrameLocks xmlns:a="http://schemas.openxmlformats.org/drawingml/2006/main" noChangeAspect="1"/>
+            </wp:cNvGraphicFramePr>
+            <a:graphic xmlns:a="http://schemas.openxmlformats.org/drawingml/2006/main">
+              <a:graphicData uri="http://schemas.openxmlformats.org/drawingml/2006/picture">
+                <pic:pic xmlns:pic="http://schemas.openxmlformats.org/drawingml/2006/picture">
+                  <pic:nvPicPr>
+                    <pic:cNvPr id="15" name="NewPage.jpg"/>
+                    <pic:cNvPicPr/>
+                  </pic:nvPicPr>
+                  <pic:blipFill>
+                    <a:blip r:embed="rId26">
+                      <a:extLst>
+                        <a:ext uri="{28A0092B-C50C-407E-A947-70E740481C1C}">
+                          <a14:useLocalDpi xmlns:a14="http://schemas.microsoft.com/office/drawing/2010/main" val="0"/>
+                        </a:ext>
+                      </a:extLst>
+                    </a:blip>
+                    <a:stretch>
+                      <a:fillRect/>
+                    </a:stretch>
+                  </pic:blipFill>
+                  <pic:spPr>
+                    <a:xfrm>
+                      <a:off x="0" y="0"/>
+                      <a:ext cx="4353870" cy="2324187"/>
+                    </a:xfrm>
+                    <a:prstGeom prst="rect">
+                      <a:avLst/>
+                    </a:prstGeom>
+                  </pic:spPr>
+                </pic:pic>
+              </a:graphicData>
+            </a:graphic>
+          </wp:inline>
+        </w:drawing>
+      </w:r>
+    </w:p>
+    <w:p>
+      <w:pPr>
+        <w:jc w:val="center"/>
+      </w:pPr>
+    </w:p>
+    <w:p>
+      <w:pPr>
+        <w:jc w:val="center"/>
+      </w:pPr>
+    </w:p>
+    <w:p>
+      <w:pPr>
+        <w:jc w:val="center"/>
+      </w:pPr>
+    </w:p>
+    <w:p>
+      <w:pPr>
+        <w:jc w:val="center"/>
+      </w:pPr>
+    </w:p>
+    <w:p>
+      <w:pPr>
+        <w:jc w:val="center"/>
+      </w:pPr>
+    </w:p>
+    <w:p>
+      <w:pPr>
+        <w:jc w:val="center"/>
+      </w:pPr>
+    </w:p>
+    <w:p>
+      <w:pPr>
+        <w:jc w:val="center"/>
+      </w:pPr>
+    </w:p>
+    <w:p>
+      <w:pPr>
+        <w:pStyle w:val="Heading3"/>
+      </w:pPr>
+      <w:r>
+        <w:lastRenderedPageBreak/>
+        <w:tab/>
+      </w:r>
+      <w:bookmarkStart w:id="49" w:name="_Toc449304161"/>
+      <w:r>
+        <w:t>Flow Chart</w:t>
+      </w:r>
+      <w:bookmarkEnd w:id="49"/>
+    </w:p>
+    <w:p>
+      <w:pPr>
+        <w:jc w:val="center"/>
+      </w:pPr>
+      <w:r>
+        <w:rPr>
+          <w:b/>
+          <w:bCs/>
+          <w:noProof/>
+          <w:sz w:val="28"/>
+          <w:szCs w:val="28"/>
+          <w:lang w:val="en-US"/>
+        </w:rPr>
+        <w:drawing>
+          <wp:inline distT="0" distB="0" distL="0" distR="0" wp14:anchorId="1EB65A0C" wp14:editId="54A937C1">
+            <wp:extent cx="4144985" cy="7399944"/>
+            <wp:effectExtent l="0" t="0" r="8255" b="0"/>
+            <wp:docPr id="5" name="Picture 5"/>
+            <wp:cNvGraphicFramePr>
+              <a:graphicFrameLocks xmlns:a="http://schemas.openxmlformats.org/drawingml/2006/main" noChangeAspect="1"/>
+            </wp:cNvGraphicFramePr>
+            <a:graphic xmlns:a="http://schemas.openxmlformats.org/drawingml/2006/main">
+              <a:graphicData uri="http://schemas.openxmlformats.org/drawingml/2006/picture">
+                <pic:pic xmlns:pic="http://schemas.openxmlformats.org/drawingml/2006/picture">
+                  <pic:nvPicPr>
+                    <pic:cNvPr id="5" name="NewPage-Dataflow.jpg"/>
+                    <pic:cNvPicPr/>
+                  </pic:nvPicPr>
+                  <pic:blipFill>
+                    <a:blip r:embed="rId27">
+                      <a:extLst>
+                        <a:ext uri="{28A0092B-C50C-407E-A947-70E740481C1C}">
+                          <a14:useLocalDpi xmlns:a14="http://schemas.microsoft.com/office/drawing/2010/main" val="0"/>
+                        </a:ext>
+                      </a:extLst>
+                    </a:blip>
+                    <a:stretch>
+                      <a:fillRect/>
+                    </a:stretch>
+                  </pic:blipFill>
+                  <pic:spPr>
+                    <a:xfrm>
+                      <a:off x="0" y="0"/>
+                      <a:ext cx="4158957" cy="7424888"/>
+                    </a:xfrm>
+                    <a:prstGeom prst="rect">
+                      <a:avLst/>
+                    </a:prstGeom>
+                  </pic:spPr>
+                </pic:pic>
+              </a:graphicData>
+            </a:graphic>
+          </wp:inline>
+        </w:drawing>
+      </w:r>
+    </w:p>
+    <w:p>
+      <w:pPr>
+        <w:jc w:val="center"/>
+      </w:pPr>
+    </w:p>
+    <w:p>
+      <w:pPr>
+        <w:pStyle w:val="Heading3"/>
+      </w:pPr>
+      <w:r>
+        <w:lastRenderedPageBreak/>
+        <w:tab/>
+      </w:r>
+      <w:bookmarkStart w:id="50" w:name="_Toc449304162"/>
+      <w:r>
+        <w:t>Wireframes</w:t>
+      </w:r>
+      <w:bookmarkEnd w:id="50"/>
+    </w:p>
+    <w:p/>
+    <w:p>
+      <w:r>
+        <w:rPr>
+          <w:b/>
+          <w:bCs/>
+          <w:noProof/>
+          <w:sz w:val="28"/>
+          <w:szCs w:val="28"/>
+          <w:lang w:val="en-US"/>
+        </w:rPr>
+        <w:drawing>
+          <wp:inline distT="0" distB="0" distL="0" distR="0" wp14:anchorId="4C5924CC" wp14:editId="12E58E90">
+            <wp:extent cx="5943600" cy="6467475"/>
+            <wp:effectExtent l="0" t="0" r="0" b="9525"/>
+            <wp:docPr id="12" name="Picture 12"/>
+            <wp:cNvGraphicFramePr>
+              <a:graphicFrameLocks xmlns:a="http://schemas.openxmlformats.org/drawingml/2006/main" noChangeAspect="1"/>
+            </wp:cNvGraphicFramePr>
+            <a:graphic xmlns:a="http://schemas.openxmlformats.org/drawingml/2006/main">
+              <a:graphicData uri="http://schemas.openxmlformats.org/drawingml/2006/picture">
+                <pic:pic xmlns:pic="http://schemas.openxmlformats.org/drawingml/2006/picture">
+                  <pic:nvPicPr>
+                    <pic:cNvPr id="12" name="Add a page.png"/>
+                    <pic:cNvPicPr/>
+                  </pic:nvPicPr>
+                  <pic:blipFill>
+                    <a:blip r:embed="rId28">
+                      <a:extLst>
+                        <a:ext uri="{28A0092B-C50C-407E-A947-70E740481C1C}">
+                          <a14:useLocalDpi xmlns:a14="http://schemas.microsoft.com/office/drawing/2010/main" val="0"/>
+                        </a:ext>
+                      </a:extLst>
+                    </a:blip>
+                    <a:stretch>
+                      <a:fillRect/>
+                    </a:stretch>
+                  </pic:blipFill>
+                  <pic:spPr>
+                    <a:xfrm>
+                      <a:off x="0" y="0"/>
+                      <a:ext cx="5943600" cy="6467475"/>
+                    </a:xfrm>
+                    <a:prstGeom prst="rect">
+                      <a:avLst/>
+                    </a:prstGeom>
+                  </pic:spPr>
+                </pic:pic>
+              </a:graphicData>
+            </a:graphic>
+          </wp:inline>
+        </w:drawing>
+      </w:r>
+    </w:p>
     <w:p/>
     <w:p>
       <w:pPr>
@@ -2913,12 +4923,12 @@
           <w:rStyle w:val="SubtleEmphasis"/>
         </w:rPr>
       </w:pPr>
-      <w:bookmarkStart w:id="25" w:name="_Toc448494944"/>
-      <w:r>
-        <w:rPr>
-          <w:rStyle w:val="SubtleEmphasis"/>
-        </w:rPr>
-        <w:t>Code</w:t>
+      <w:bookmarkStart w:id="51" w:name="_Toc449304163"/>
+      <w:r>
+        <w:rPr>
+          <w:rStyle w:val="SubtleEmphasis"/>
+        </w:rPr>
+        <w:t>Development schedule</w:t>
       </w:r>
       <w:r>
         <w:rPr>
@@ -2926,16 +4936,9 @@
         </w:rPr>
         <w:t xml:space="preserve"> (n/a)</w:t>
       </w:r>
-      <w:bookmarkEnd w:id="25"/>
-    </w:p>
-    <w:p>
-      <w:r>
-        <w:tab/>
-      </w:r>
-      <w:r>
-        <w:t>Refer to Appendix A</w:t>
-      </w:r>
-    </w:p>
+      <w:bookmarkEnd w:id="51"/>
+    </w:p>
+    <w:p/>
     <w:p/>
     <w:p>
       <w:pPr>
@@ -2944,19 +4947,19 @@
           <w:rStyle w:val="SubtleEmphasis"/>
         </w:rPr>
       </w:pPr>
-      <w:bookmarkStart w:id="26" w:name="_Toc448494945"/>
-      <w:r>
-        <w:rPr>
-          <w:rStyle w:val="SubtleEmphasis"/>
-        </w:rPr>
-        <w:t xml:space="preserve">Master </w:t>
+      <w:bookmarkStart w:id="52" w:name="_Toc449304164"/>
+      <w:r>
+        <w:rPr>
+          <w:rStyle w:val="SubtleEmphasis"/>
+        </w:rPr>
+        <w:t xml:space="preserve">Maintenance </w:t>
       </w:r>
       <w:proofErr w:type="gramStart"/>
       <w:r>
         <w:rPr>
           <w:rStyle w:val="SubtleEmphasis"/>
         </w:rPr>
-        <w:t>page</w:t>
+        <w:t>plan</w:t>
       </w:r>
       <w:r>
         <w:rPr>
@@ -2971,196 +4974,7 @@
         </w:rPr>
         <w:t>n/a)</w:t>
       </w:r>
-      <w:bookmarkEnd w:id="26"/>
-    </w:p>
-    <w:p>
-      <w:r>
-        <w:tab/>
-        <w:t>__Layout – template wireframe</w:t>
-      </w:r>
-    </w:p>
-    <w:p/>
-    <w:p>
-      <w:pPr>
-        <w:pStyle w:val="Heading1"/>
-      </w:pPr>
-    </w:p>
-    <w:p>
-      <w:pPr>
-        <w:pStyle w:val="Heading1"/>
-        <w:rPr>
-          <w:rStyle w:val="SubtleEmphasis"/>
-        </w:rPr>
-      </w:pPr>
-      <w:bookmarkStart w:id="27" w:name="_Toc448494946"/>
-      <w:r>
-        <w:rPr>
-          <w:rStyle w:val="SubtleEmphasis"/>
-        </w:rPr>
-        <w:t>CSS</w:t>
-      </w:r>
-      <w:r>
-        <w:rPr>
-          <w:rStyle w:val="SubtleEmphasis"/>
-        </w:rPr>
-        <w:t xml:space="preserve"> (n/a)</w:t>
-      </w:r>
-      <w:bookmarkEnd w:id="27"/>
-    </w:p>
-    <w:p/>
-    <w:p>
-      <w:r>
-        <w:tab/>
-      </w:r>
-      <w:r>
-        <w:t>Refer to Appendix B</w:t>
-      </w:r>
-    </w:p>
-    <w:p/>
-    <w:p>
-      <w:pPr>
-        <w:pStyle w:val="Heading1"/>
-        <w:rPr>
-          <w:rStyle w:val="SubtleEmphasis"/>
-        </w:rPr>
-      </w:pPr>
-      <w:bookmarkStart w:id="28" w:name="_Toc448494947"/>
-      <w:r>
-        <w:rPr>
-          <w:rStyle w:val="SubtleEmphasis"/>
-        </w:rPr>
-        <w:t>Features</w:t>
-      </w:r>
-      <w:r>
-        <w:rPr>
-          <w:rStyle w:val="SubtleEmphasis"/>
-        </w:rPr>
-        <w:t xml:space="preserve"> (n/a)</w:t>
-      </w:r>
-      <w:bookmarkEnd w:id="28"/>
-    </w:p>
-    <w:p/>
-    <w:p>
-      <w:pPr>
-        <w:pStyle w:val="Heading2"/>
-      </w:pPr>
-      <w:bookmarkStart w:id="29" w:name="_Toc448494948"/>
-      <w:r>
-        <w:t>Feature name</w:t>
-      </w:r>
-      <w:bookmarkEnd w:id="29"/>
-    </w:p>
-    <w:p>
-      <w:pPr>
-        <w:pStyle w:val="Heading3"/>
-      </w:pPr>
-      <w:r>
-        <w:tab/>
-      </w:r>
-      <w:bookmarkStart w:id="30" w:name="_Toc448494949"/>
-      <w:r>
-        <w:t>Narratives</w:t>
-      </w:r>
-      <w:bookmarkEnd w:id="30"/>
-    </w:p>
-    <w:p>
-      <w:pPr>
-        <w:pStyle w:val="Heading3"/>
-      </w:pPr>
-      <w:r>
-        <w:tab/>
-      </w:r>
-      <w:bookmarkStart w:id="31" w:name="_Toc448494950"/>
-      <w:r>
-        <w:t>Database</w:t>
-      </w:r>
-      <w:bookmarkEnd w:id="31"/>
-    </w:p>
-    <w:p>
-      <w:pPr>
-        <w:pStyle w:val="Heading3"/>
-      </w:pPr>
-      <w:r>
-        <w:tab/>
-      </w:r>
-      <w:bookmarkStart w:id="32" w:name="_Toc448494951"/>
-      <w:r>
-        <w:t>Flow Chart</w:t>
-      </w:r>
-      <w:bookmarkEnd w:id="32"/>
-    </w:p>
-    <w:p>
-      <w:pPr>
-        <w:pStyle w:val="Heading3"/>
-      </w:pPr>
-      <w:r>
-        <w:tab/>
-      </w:r>
-      <w:bookmarkStart w:id="33" w:name="_Toc448494952"/>
-      <w:r>
-        <w:t>Wireframes</w:t>
-      </w:r>
-      <w:bookmarkEnd w:id="33"/>
-    </w:p>
-    <w:p>
-      <w:pPr>
-        <w:pStyle w:val="Heading1"/>
-        <w:rPr>
-          <w:rStyle w:val="SubtleEmphasis"/>
-        </w:rPr>
-      </w:pPr>
-      <w:bookmarkStart w:id="34" w:name="_Toc448494953"/>
-      <w:r>
-        <w:rPr>
-          <w:rStyle w:val="SubtleEmphasis"/>
-        </w:rPr>
-        <w:t>Development schedule</w:t>
-      </w:r>
-      <w:r>
-        <w:rPr>
-          <w:rStyle w:val="SubtleEmphasis"/>
-        </w:rPr>
-        <w:t xml:space="preserve"> (n/a)</w:t>
-      </w:r>
-      <w:bookmarkEnd w:id="34"/>
-    </w:p>
-    <w:p/>
-    <w:p/>
-    <w:p>
-      <w:pPr>
-        <w:pStyle w:val="Heading1"/>
-        <w:rPr>
-          <w:rStyle w:val="SubtleEmphasis"/>
-        </w:rPr>
-      </w:pPr>
-      <w:bookmarkStart w:id="35" w:name="_Toc448494954"/>
-      <w:r>
-        <w:rPr>
-          <w:rStyle w:val="SubtleEmphasis"/>
-        </w:rPr>
-        <w:t xml:space="preserve">Maintenance </w:t>
-      </w:r>
-      <w:proofErr w:type="gramStart"/>
-      <w:r>
-        <w:rPr>
-          <w:rStyle w:val="SubtleEmphasis"/>
-        </w:rPr>
-        <w:t>plan</w:t>
-      </w:r>
-      <w:r>
-        <w:rPr>
-          <w:rStyle w:val="SubtleEmphasis"/>
-        </w:rPr>
-        <w:t>(</w:t>
-      </w:r>
-      <w:proofErr w:type="gramEnd"/>
-      <w:r>
-        <w:rPr>
-          <w:rStyle w:val="SubtleEmphasis"/>
-        </w:rPr>
-        <w:t>n/a)</w:t>
-      </w:r>
-      <w:bookmarkEnd w:id="35"/>
+      <w:bookmarkEnd w:id="52"/>
     </w:p>
     <w:p>
       <w:pPr>
@@ -3188,7 +5002,7 @@
           <w:rStyle w:val="SubtleEmphasis"/>
         </w:rPr>
       </w:pPr>
-      <w:bookmarkStart w:id="36" w:name="_Toc448494955"/>
+      <w:bookmarkStart w:id="53" w:name="_Toc449304165"/>
       <w:r>
         <w:rPr>
           <w:rStyle w:val="SubtleEmphasis"/>
@@ -3215,7 +5029,7 @@
         </w:rPr>
         <w:t>n/a)</w:t>
       </w:r>
-      <w:bookmarkEnd w:id="36"/>
+      <w:bookmarkEnd w:id="53"/>
     </w:p>
     <w:p>
       <w:pPr>
@@ -3224,24 +5038,24 @@
           <w:rStyle w:val="SubtleEmphasis"/>
         </w:rPr>
       </w:pPr>
+      <w:bookmarkStart w:id="54" w:name="_Toc449304166"/>
       <w:r>
         <w:rPr>
           <w:rStyle w:val="SubtleEmphasis"/>
         </w:rPr>
         <w:t xml:space="preserve">SIGN OFF </w:t>
       </w:r>
-      <w:bookmarkStart w:id="37" w:name="_GoBack"/>
-      <w:bookmarkEnd w:id="37"/>
       <w:r>
         <w:rPr>
           <w:rStyle w:val="SubtleEmphasis"/>
         </w:rPr>
         <w:t>(n/a)</w:t>
       </w:r>
+      <w:bookmarkEnd w:id="54"/>
     </w:p>
     <w:p/>
     <w:sectPr>
-      <w:footerReference w:type="default" r:id="rId19"/>
+      <w:footerReference w:type="default" r:id="rId29"/>
       <w:pgSz w:w="12240" w:h="15840"/>
       <w:pgMar w:top="1440" w:right="1440" w:bottom="1440" w:left="1440" w:header="720" w:footer="720" w:gutter="0"/>
       <w:pgNumType w:start="1"/>
@@ -3252,7 +5066,7 @@
 </file>
 
 <file path=word/endnotes.xml><?xml version="1.0" encoding="utf-8"?>
-<w:endnotes xmlns:wpc="http://schemas.microsoft.com/office/word/2010/wordprocessingCanvas" xmlns:mc="http://schemas.openxmlformats.org/markup-compatibility/2006" xmlns:o="urn:schemas-microsoft-com:office:office" xmlns:r="http://schemas.openxmlformats.org/officeDocument/2006/relationships" xmlns:m="http://schemas.openxmlformats.org/officeDocument/2006/math" xmlns:v="urn:schemas-microsoft-com:vml" xmlns:wp14="http://schemas.microsoft.com/office/word/2010/wordprocessingDrawing" xmlns:wp="http://schemas.openxmlformats.org/drawingml/2006/wordprocessingDrawing" xmlns:w10="urn:schemas-microsoft-com:office:word" xmlns:w="http://schemas.openxmlformats.org/wordprocessingml/2006/main" xmlns:w14="http://schemas.microsoft.com/office/word/2010/wordml" xmlns:wpg="http://schemas.microsoft.com/office/word/2010/wordprocessingGroup" xmlns:wpi="http://schemas.microsoft.com/office/word/2010/wordprocessingInk" xmlns:wne="http://schemas.microsoft.com/office/word/2006/wordml" xmlns:wps="http://schemas.microsoft.com/office/word/2010/wordprocessingShape" mc:Ignorable="w14 wp14">
+<w:endnotes xmlns:wpc="http://schemas.microsoft.com/office/word/2010/wordprocessingCanvas" xmlns:mc="http://schemas.openxmlformats.org/markup-compatibility/2006" xmlns:o="urn:schemas-microsoft-com:office:office" xmlns:r="http://schemas.openxmlformats.org/officeDocument/2006/relationships" xmlns:m="http://schemas.openxmlformats.org/officeDocument/2006/math" xmlns:v="urn:schemas-microsoft-com:vml" xmlns:wp14="http://schemas.microsoft.com/office/word/2010/wordprocessingDrawing" xmlns:wp="http://schemas.openxmlformats.org/drawingml/2006/wordprocessingDrawing" xmlns:w10="urn:schemas-microsoft-com:office:word" xmlns:w="http://schemas.openxmlformats.org/wordprocessingml/2006/main" xmlns:w14="http://schemas.microsoft.com/office/word/2010/wordml" xmlns:w15="http://schemas.microsoft.com/office/word/2012/wordml" xmlns:wpg="http://schemas.microsoft.com/office/word/2010/wordprocessingGroup" xmlns:wpi="http://schemas.microsoft.com/office/word/2010/wordprocessingInk" xmlns:wne="http://schemas.microsoft.com/office/word/2006/wordml" xmlns:wps="http://schemas.microsoft.com/office/word/2010/wordprocessingShape" mc:Ignorable="w14 w15 wp14">
   <w:endnote w:type="separator" w:id="-1">
     <w:p>
       <w:pPr>
@@ -3277,7 +5091,7 @@
 </file>
 
 <file path=word/footer1.xml><?xml version="1.0" encoding="utf-8"?>
-<w:ftr xmlns:wpc="http://schemas.microsoft.com/office/word/2010/wordprocessingCanvas" xmlns:mc="http://schemas.openxmlformats.org/markup-compatibility/2006" xmlns:o="urn:schemas-microsoft-com:office:office" xmlns:r="http://schemas.openxmlformats.org/officeDocument/2006/relationships" xmlns:m="http://schemas.openxmlformats.org/officeDocument/2006/math" xmlns:v="urn:schemas-microsoft-com:vml" xmlns:wp14="http://schemas.microsoft.com/office/word/2010/wordprocessingDrawing" xmlns:wp="http://schemas.openxmlformats.org/drawingml/2006/wordprocessingDrawing" xmlns:w10="urn:schemas-microsoft-com:office:word" xmlns:w="http://schemas.openxmlformats.org/wordprocessingml/2006/main" xmlns:w14="http://schemas.microsoft.com/office/word/2010/wordml" xmlns:wpg="http://schemas.microsoft.com/office/word/2010/wordprocessingGroup" xmlns:wpi="http://schemas.microsoft.com/office/word/2010/wordprocessingInk" xmlns:wne="http://schemas.microsoft.com/office/word/2006/wordml" xmlns:wps="http://schemas.microsoft.com/office/word/2010/wordprocessingShape" mc:Ignorable="w14 wp14">
+<w:ftr xmlns:wpc="http://schemas.microsoft.com/office/word/2010/wordprocessingCanvas" xmlns:mc="http://schemas.openxmlformats.org/markup-compatibility/2006" xmlns:o="urn:schemas-microsoft-com:office:office" xmlns:r="http://schemas.openxmlformats.org/officeDocument/2006/relationships" xmlns:m="http://schemas.openxmlformats.org/officeDocument/2006/math" xmlns:v="urn:schemas-microsoft-com:vml" xmlns:wp14="http://schemas.microsoft.com/office/word/2010/wordprocessingDrawing" xmlns:wp="http://schemas.openxmlformats.org/drawingml/2006/wordprocessingDrawing" xmlns:w10="urn:schemas-microsoft-com:office:word" xmlns:w="http://schemas.openxmlformats.org/wordprocessingml/2006/main" xmlns:w14="http://schemas.microsoft.com/office/word/2010/wordml" xmlns:w15="http://schemas.microsoft.com/office/word/2012/wordml" xmlns:wpg="http://schemas.microsoft.com/office/word/2010/wordprocessingGroup" xmlns:wpi="http://schemas.microsoft.com/office/word/2010/wordprocessingInk" xmlns:wne="http://schemas.microsoft.com/office/word/2006/wordml" xmlns:wps="http://schemas.microsoft.com/office/word/2010/wordprocessingShape" mc:Ignorable="w14 w15 wp14">
   <w:p>
     <w:pPr>
       <w:pStyle w:val="Footer"/>
@@ -3326,7 +5140,7 @@
           <w:rPr>
             <w:noProof/>
           </w:rPr>
-          <w:t>9</w:t>
+          <w:t>20</w:t>
         </w:r>
         <w:r>
           <w:rPr>
@@ -3346,7 +5160,7 @@
 </file>
 
 <file path=word/footnotes.xml><?xml version="1.0" encoding="utf-8"?>
-<w:footnotes xmlns:wpc="http://schemas.microsoft.com/office/word/2010/wordprocessingCanvas" xmlns:mc="http://schemas.openxmlformats.org/markup-compatibility/2006" xmlns:o="urn:schemas-microsoft-com:office:office" xmlns:r="http://schemas.openxmlformats.org/officeDocument/2006/relationships" xmlns:m="http://schemas.openxmlformats.org/officeDocument/2006/math" xmlns:v="urn:schemas-microsoft-com:vml" xmlns:wp14="http://schemas.microsoft.com/office/word/2010/wordprocessingDrawing" xmlns:wp="http://schemas.openxmlformats.org/drawingml/2006/wordprocessingDrawing" xmlns:w10="urn:schemas-microsoft-com:office:word" xmlns:w="http://schemas.openxmlformats.org/wordprocessingml/2006/main" xmlns:w14="http://schemas.microsoft.com/office/word/2010/wordml" xmlns:wpg="http://schemas.microsoft.com/office/word/2010/wordprocessingGroup" xmlns:wpi="http://schemas.microsoft.com/office/word/2010/wordprocessingInk" xmlns:wne="http://schemas.microsoft.com/office/word/2006/wordml" xmlns:wps="http://schemas.microsoft.com/office/word/2010/wordprocessingShape" mc:Ignorable="w14 wp14">
+<w:footnotes xmlns:wpc="http://schemas.microsoft.com/office/word/2010/wordprocessingCanvas" xmlns:mc="http://schemas.openxmlformats.org/markup-compatibility/2006" xmlns:o="urn:schemas-microsoft-com:office:office" xmlns:r="http://schemas.openxmlformats.org/officeDocument/2006/relationships" xmlns:m="http://schemas.openxmlformats.org/officeDocument/2006/math" xmlns:v="urn:schemas-microsoft-com:vml" xmlns:wp14="http://schemas.microsoft.com/office/word/2010/wordprocessingDrawing" xmlns:wp="http://schemas.openxmlformats.org/drawingml/2006/wordprocessingDrawing" xmlns:w10="urn:schemas-microsoft-com:office:word" xmlns:w="http://schemas.openxmlformats.org/wordprocessingml/2006/main" xmlns:w14="http://schemas.microsoft.com/office/word/2010/wordml" xmlns:w15="http://schemas.microsoft.com/office/word/2012/wordml" xmlns:wpg="http://schemas.microsoft.com/office/word/2010/wordprocessingGroup" xmlns:wpi="http://schemas.microsoft.com/office/word/2010/wordprocessingInk" xmlns:wne="http://schemas.microsoft.com/office/word/2006/wordml" xmlns:wps="http://schemas.microsoft.com/office/word/2010/wordprocessingShape" mc:Ignorable="w14 w15 wp14">
   <w:footnote w:type="separator" w:id="-1">
     <w:p>
       <w:pPr>
@@ -3371,8 +5185,8 @@
 </file>
 
 <file path=word/numbering.xml><?xml version="1.0" encoding="utf-8"?>
-<w:numbering xmlns:wpc="http://schemas.microsoft.com/office/word/2010/wordprocessingCanvas" xmlns:mc="http://schemas.openxmlformats.org/markup-compatibility/2006" xmlns:o="urn:schemas-microsoft-com:office:office" xmlns:r="http://schemas.openxmlformats.org/officeDocument/2006/relationships" xmlns:m="http://schemas.openxmlformats.org/officeDocument/2006/math" xmlns:v="urn:schemas-microsoft-com:vml" xmlns:wp14="http://schemas.microsoft.com/office/word/2010/wordprocessingDrawing" xmlns:wp="http://schemas.openxmlformats.org/drawingml/2006/wordprocessingDrawing" xmlns:w10="urn:schemas-microsoft-com:office:word" xmlns:w="http://schemas.openxmlformats.org/wordprocessingml/2006/main" xmlns:w14="http://schemas.microsoft.com/office/word/2010/wordml" xmlns:wpg="http://schemas.microsoft.com/office/word/2010/wordprocessingGroup" xmlns:wpi="http://schemas.microsoft.com/office/word/2010/wordprocessingInk" xmlns:wne="http://schemas.microsoft.com/office/word/2006/wordml" xmlns:wps="http://schemas.microsoft.com/office/word/2010/wordprocessingShape" mc:Ignorable="w14 wp14">
-  <w:abstractNum w:abstractNumId="0">
+<w:numbering xmlns:wpc="http://schemas.microsoft.com/office/word/2010/wordprocessingCanvas" xmlns:mc="http://schemas.openxmlformats.org/markup-compatibility/2006" xmlns:o="urn:schemas-microsoft-com:office:office" xmlns:r="http://schemas.openxmlformats.org/officeDocument/2006/relationships" xmlns:m="http://schemas.openxmlformats.org/officeDocument/2006/math" xmlns:v="urn:schemas-microsoft-com:vml" xmlns:wp14="http://schemas.microsoft.com/office/word/2010/wordprocessingDrawing" xmlns:wp="http://schemas.openxmlformats.org/drawingml/2006/wordprocessingDrawing" xmlns:w10="urn:schemas-microsoft-com:office:word" xmlns:w="http://schemas.openxmlformats.org/wordprocessingml/2006/main" xmlns:w14="http://schemas.microsoft.com/office/word/2010/wordml" xmlns:w15="http://schemas.microsoft.com/office/word/2012/wordml" xmlns:wpg="http://schemas.microsoft.com/office/word/2010/wordprocessingGroup" xmlns:wpi="http://schemas.microsoft.com/office/word/2010/wordprocessingInk" xmlns:wne="http://schemas.microsoft.com/office/word/2006/wordml" xmlns:wps="http://schemas.microsoft.com/office/word/2010/wordprocessingShape" mc:Ignorable="w14 w15 wp14">
+  <w:abstractNum w:abstractNumId="0" w15:restartNumberingAfterBreak="0">
     <w:nsid w:val="15440950"/>
     <w:multiLevelType w:val="hybridMultilevel"/>
     <w:tmpl w:val="7F44D3FA"/>
@@ -3491,7 +5305,7 @@
 </file>
 
 <file path=word/styles.xml><?xml version="1.0" encoding="utf-8"?>
-<w:styles xmlns:mc="http://schemas.openxmlformats.org/markup-compatibility/2006" xmlns:r="http://schemas.openxmlformats.org/officeDocument/2006/relationships" xmlns:w="http://schemas.openxmlformats.org/wordprocessingml/2006/main" xmlns:w14="http://schemas.microsoft.com/office/word/2010/wordml" mc:Ignorable="w14">
+<w:styles xmlns:mc="http://schemas.openxmlformats.org/markup-compatibility/2006" xmlns:r="http://schemas.openxmlformats.org/officeDocument/2006/relationships" xmlns:w="http://schemas.openxmlformats.org/wordprocessingml/2006/main" xmlns:w14="http://schemas.microsoft.com/office/word/2010/wordml" xmlns:w15="http://schemas.microsoft.com/office/word/2012/wordml" mc:Ignorable="w14 w15">
   <w:docDefaults>
     <w:rPrDefault>
       <w:rPr>
@@ -3507,144 +5321,378 @@
       </w:pPr>
     </w:pPrDefault>
   </w:docDefaults>
-  <w:latentStyles w:defLockedState="0" w:defUIPriority="99" w:defSemiHidden="1" w:defUnhideWhenUsed="1" w:defQFormat="0" w:count="267">
-    <w:lsdException w:name="Normal" w:semiHidden="0" w:uiPriority="0" w:unhideWhenUsed="0" w:qFormat="1"/>
-    <w:lsdException w:name="heading 1" w:semiHidden="0" w:uiPriority="9" w:unhideWhenUsed="0" w:qFormat="1"/>
-    <w:lsdException w:name="heading 2" w:uiPriority="9" w:qFormat="1"/>
-    <w:lsdException w:name="heading 3" w:uiPriority="9" w:qFormat="1"/>
-    <w:lsdException w:name="heading 4" w:uiPriority="9" w:qFormat="1"/>
-    <w:lsdException w:name="heading 5" w:uiPriority="9" w:qFormat="1"/>
-    <w:lsdException w:name="heading 6" w:uiPriority="9" w:qFormat="1"/>
-    <w:lsdException w:name="heading 7" w:uiPriority="9" w:qFormat="1"/>
-    <w:lsdException w:name="heading 8" w:uiPriority="9" w:qFormat="1"/>
-    <w:lsdException w:name="heading 9" w:uiPriority="9" w:qFormat="1"/>
-    <w:lsdException w:name="toc 1" w:uiPriority="39"/>
-    <w:lsdException w:name="toc 2" w:uiPriority="39"/>
-    <w:lsdException w:name="toc 3" w:uiPriority="39"/>
-    <w:lsdException w:name="toc 4" w:uiPriority="39"/>
-    <w:lsdException w:name="toc 5" w:uiPriority="39"/>
-    <w:lsdException w:name="toc 6" w:uiPriority="39"/>
-    <w:lsdException w:name="toc 7" w:uiPriority="39"/>
-    <w:lsdException w:name="toc 8" w:uiPriority="39"/>
-    <w:lsdException w:name="toc 9" w:uiPriority="39"/>
-    <w:lsdException w:name="caption" w:uiPriority="35" w:qFormat="1"/>
-    <w:lsdException w:name="Title" w:semiHidden="0" w:uiPriority="10" w:unhideWhenUsed="0" w:qFormat="1"/>
-    <w:lsdException w:name="Default Paragraph Font" w:uiPriority="1"/>
-    <w:lsdException w:name="Subtitle" w:semiHidden="0" w:uiPriority="11" w:unhideWhenUsed="0" w:qFormat="1"/>
-    <w:lsdException w:name="Strong" w:semiHidden="0" w:uiPriority="22" w:unhideWhenUsed="0" w:qFormat="1"/>
-    <w:lsdException w:name="Emphasis" w:semiHidden="0" w:uiPriority="20" w:unhideWhenUsed="0" w:qFormat="1"/>
-    <w:lsdException w:name="Table Grid" w:semiHidden="0" w:uiPriority="59" w:unhideWhenUsed="0"/>
-    <w:lsdException w:name="Placeholder Text" w:unhideWhenUsed="0"/>
-    <w:lsdException w:name="No Spacing" w:semiHidden="0" w:uiPriority="1" w:unhideWhenUsed="0" w:qFormat="1"/>
-    <w:lsdException w:name="Light Shading" w:semiHidden="0" w:uiPriority="60" w:unhideWhenUsed="0"/>
-    <w:lsdException w:name="Light List" w:semiHidden="0" w:uiPriority="61" w:unhideWhenUsed="0"/>
-    <w:lsdException w:name="Light Grid" w:semiHidden="0" w:uiPriority="62" w:unhideWhenUsed="0"/>
-    <w:lsdException w:name="Medium Shading 1" w:semiHidden="0" w:uiPriority="63" w:unhideWhenUsed="0"/>
-    <w:lsdException w:name="Medium Shading 2" w:semiHidden="0" w:uiPriority="64" w:unhideWhenUsed="0"/>
-    <w:lsdException w:name="Medium List 1" w:semiHidden="0" w:uiPriority="65" w:unhideWhenUsed="0"/>
-    <w:lsdException w:name="Medium List 2" w:semiHidden="0" w:uiPriority="66" w:unhideWhenUsed="0"/>
-    <w:lsdException w:name="Medium Grid 1" w:semiHidden="0" w:uiPriority="67" w:unhideWhenUsed="0"/>
-    <w:lsdException w:name="Medium Grid 2" w:semiHidden="0" w:uiPriority="68" w:unhideWhenUsed="0"/>
-    <w:lsdException w:name="Medium Grid 3" w:semiHidden="0" w:uiPriority="69" w:unhideWhenUsed="0"/>
-    <w:lsdException w:name="Dark List" w:semiHidden="0" w:uiPriority="70" w:unhideWhenUsed="0"/>
-    <w:lsdException w:name="Colorful Shading" w:semiHidden="0" w:uiPriority="71" w:unhideWhenUsed="0"/>
-    <w:lsdException w:name="Colorful List" w:semiHidden="0" w:uiPriority="72" w:unhideWhenUsed="0"/>
-    <w:lsdException w:name="Colorful Grid" w:semiHidden="0" w:uiPriority="73" w:unhideWhenUsed="0"/>
-    <w:lsdException w:name="Light Shading Accent 1" w:semiHidden="0" w:uiPriority="60" w:unhideWhenUsed="0"/>
-    <w:lsdException w:name="Light List Accent 1" w:semiHidden="0" w:uiPriority="61" w:unhideWhenUsed="0"/>
-    <w:lsdException w:name="Light Grid Accent 1" w:semiHidden="0" w:uiPriority="62" w:unhideWhenUsed="0"/>
-    <w:lsdException w:name="Medium Shading 1 Accent 1" w:semiHidden="0" w:uiPriority="63" w:unhideWhenUsed="0"/>
-    <w:lsdException w:name="Medium Shading 2 Accent 1" w:semiHidden="0" w:uiPriority="64" w:unhideWhenUsed="0"/>
-    <w:lsdException w:name="Medium List 1 Accent 1" w:semiHidden="0" w:uiPriority="65" w:unhideWhenUsed="0"/>
-    <w:lsdException w:name="Revision" w:unhideWhenUsed="0"/>
-    <w:lsdException w:name="List Paragraph" w:semiHidden="0" w:uiPriority="34" w:unhideWhenUsed="0" w:qFormat="1"/>
-    <w:lsdException w:name="Quote" w:semiHidden="0" w:uiPriority="29" w:unhideWhenUsed="0" w:qFormat="1"/>
-    <w:lsdException w:name="Intense Quote" w:semiHidden="0" w:uiPriority="30" w:unhideWhenUsed="0" w:qFormat="1"/>
-    <w:lsdException w:name="Medium List 2 Accent 1" w:semiHidden="0" w:uiPriority="66" w:unhideWhenUsed="0"/>
-    <w:lsdException w:name="Medium Grid 1 Accent 1" w:semiHidden="0" w:uiPriority="67" w:unhideWhenUsed="0"/>
-    <w:lsdException w:name="Medium Grid 2 Accent 1" w:semiHidden="0" w:uiPriority="68" w:unhideWhenUsed="0"/>
-    <w:lsdException w:name="Medium Grid 3 Accent 1" w:semiHidden="0" w:uiPriority="69" w:unhideWhenUsed="0"/>
-    <w:lsdException w:name="Dark List Accent 1" w:semiHidden="0" w:uiPriority="70" w:unhideWhenUsed="0"/>
-    <w:lsdException w:name="Colorful Shading Accent 1" w:semiHidden="0" w:uiPriority="71" w:unhideWhenUsed="0"/>
-    <w:lsdException w:name="Colorful List Accent 1" w:semiHidden="0" w:uiPriority="72" w:unhideWhenUsed="0"/>
-    <w:lsdException w:name="Colorful Grid Accent 1" w:semiHidden="0" w:uiPriority="73" w:unhideWhenUsed="0"/>
-    <w:lsdException w:name="Light Shading Accent 2" w:semiHidden="0" w:uiPriority="60" w:unhideWhenUsed="0"/>
-    <w:lsdException w:name="Light List Accent 2" w:semiHidden="0" w:uiPriority="61" w:unhideWhenUsed="0"/>
-    <w:lsdException w:name="Light Grid Accent 2" w:semiHidden="0" w:uiPriority="62" w:unhideWhenUsed="0"/>
-    <w:lsdException w:name="Medium Shading 1 Accent 2" w:semiHidden="0" w:uiPriority="63" w:unhideWhenUsed="0"/>
-    <w:lsdException w:name="Medium Shading 2 Accent 2" w:semiHidden="0" w:uiPriority="64" w:unhideWhenUsed="0"/>
-    <w:lsdException w:name="Medium List 1 Accent 2" w:semiHidden="0" w:uiPriority="65" w:unhideWhenUsed="0"/>
-    <w:lsdException w:name="Medium List 2 Accent 2" w:semiHidden="0" w:uiPriority="66" w:unhideWhenUsed="0"/>
-    <w:lsdException w:name="Medium Grid 1 Accent 2" w:semiHidden="0" w:uiPriority="67" w:unhideWhenUsed="0"/>
-    <w:lsdException w:name="Medium Grid 2 Accent 2" w:semiHidden="0" w:uiPriority="68" w:unhideWhenUsed="0"/>
-    <w:lsdException w:name="Medium Grid 3 Accent 2" w:semiHidden="0" w:uiPriority="69" w:unhideWhenUsed="0"/>
-    <w:lsdException w:name="Dark List Accent 2" w:semiHidden="0" w:uiPriority="70" w:unhideWhenUsed="0"/>
-    <w:lsdException w:name="Colorful Shading Accent 2" w:semiHidden="0" w:uiPriority="71" w:unhideWhenUsed="0"/>
-    <w:lsdException w:name="Colorful List Accent 2" w:semiHidden="0" w:uiPriority="72" w:unhideWhenUsed="0"/>
-    <w:lsdException w:name="Colorful Grid Accent 2" w:semiHidden="0" w:uiPriority="73" w:unhideWhenUsed="0"/>
-    <w:lsdException w:name="Light Shading Accent 3" w:semiHidden="0" w:uiPriority="60" w:unhideWhenUsed="0"/>
-    <w:lsdException w:name="Light List Accent 3" w:semiHidden="0" w:uiPriority="61" w:unhideWhenUsed="0"/>
-    <w:lsdException w:name="Light Grid Accent 3" w:semiHidden="0" w:uiPriority="62" w:unhideWhenUsed="0"/>
-    <w:lsdException w:name="Medium Shading 1 Accent 3" w:semiHidden="0" w:uiPriority="63" w:unhideWhenUsed="0"/>
-    <w:lsdException w:name="Medium Shading 2 Accent 3" w:semiHidden="0" w:uiPriority="64" w:unhideWhenUsed="0"/>
-    <w:lsdException w:name="Medium List 1 Accent 3" w:semiHidden="0" w:uiPriority="65" w:unhideWhenUsed="0"/>
-    <w:lsdException w:name="Medium List 2 Accent 3" w:semiHidden="0" w:uiPriority="66" w:unhideWhenUsed="0"/>
-    <w:lsdException w:name="Medium Grid 1 Accent 3" w:semiHidden="0" w:uiPriority="67" w:unhideWhenUsed="0"/>
-    <w:lsdException w:name="Medium Grid 2 Accent 3" w:semiHidden="0" w:uiPriority="68" w:unhideWhenUsed="0"/>
-    <w:lsdException w:name="Medium Grid 3 Accent 3" w:semiHidden="0" w:uiPriority="69" w:unhideWhenUsed="0"/>
-    <w:lsdException w:name="Dark List Accent 3" w:semiHidden="0" w:uiPriority="70" w:unhideWhenUsed="0"/>
-    <w:lsdException w:name="Colorful Shading Accent 3" w:semiHidden="0" w:uiPriority="71" w:unhideWhenUsed="0"/>
-    <w:lsdException w:name="Colorful List Accent 3" w:semiHidden="0" w:uiPriority="72" w:unhideWhenUsed="0"/>
-    <w:lsdException w:name="Colorful Grid Accent 3" w:semiHidden="0" w:uiPriority="73" w:unhideWhenUsed="0"/>
-    <w:lsdException w:name="Light Shading Accent 4" w:semiHidden="0" w:uiPriority="60" w:unhideWhenUsed="0"/>
-    <w:lsdException w:name="Light List Accent 4" w:semiHidden="0" w:uiPriority="61" w:unhideWhenUsed="0"/>
-    <w:lsdException w:name="Light Grid Accent 4" w:semiHidden="0" w:uiPriority="62" w:unhideWhenUsed="0"/>
-    <w:lsdException w:name="Medium Shading 1 Accent 4" w:semiHidden="0" w:uiPriority="63" w:unhideWhenUsed="0"/>
-    <w:lsdException w:name="Medium Shading 2 Accent 4" w:semiHidden="0" w:uiPriority="64" w:unhideWhenUsed="0"/>
-    <w:lsdException w:name="Medium List 1 Accent 4" w:semiHidden="0" w:uiPriority="65" w:unhideWhenUsed="0"/>
-    <w:lsdException w:name="Medium List 2 Accent 4" w:semiHidden="0" w:uiPriority="66" w:unhideWhenUsed="0"/>
-    <w:lsdException w:name="Medium Grid 1 Accent 4" w:semiHidden="0" w:uiPriority="67" w:unhideWhenUsed="0"/>
-    <w:lsdException w:name="Medium Grid 2 Accent 4" w:semiHidden="0" w:uiPriority="68" w:unhideWhenUsed="0"/>
-    <w:lsdException w:name="Medium Grid 3 Accent 4" w:semiHidden="0" w:uiPriority="69" w:unhideWhenUsed="0"/>
-    <w:lsdException w:name="Dark List Accent 4" w:semiHidden="0" w:uiPriority="70" w:unhideWhenUsed="0"/>
-    <w:lsdException w:name="Colorful Shading Accent 4" w:semiHidden="0" w:uiPriority="71" w:unhideWhenUsed="0"/>
-    <w:lsdException w:name="Colorful List Accent 4" w:semiHidden="0" w:uiPriority="72" w:unhideWhenUsed="0"/>
-    <w:lsdException w:name="Colorful Grid Accent 4" w:semiHidden="0" w:uiPriority="73" w:unhideWhenUsed="0"/>
-    <w:lsdException w:name="Light Shading Accent 5" w:semiHidden="0" w:uiPriority="60" w:unhideWhenUsed="0"/>
-    <w:lsdException w:name="Light List Accent 5" w:semiHidden="0" w:uiPriority="61" w:unhideWhenUsed="0"/>
-    <w:lsdException w:name="Light Grid Accent 5" w:semiHidden="0" w:uiPriority="62" w:unhideWhenUsed="0"/>
-    <w:lsdException w:name="Medium Shading 1 Accent 5" w:semiHidden="0" w:uiPriority="63" w:unhideWhenUsed="0"/>
-    <w:lsdException w:name="Medium Shading 2 Accent 5" w:semiHidden="0" w:uiPriority="64" w:unhideWhenUsed="0"/>
-    <w:lsdException w:name="Medium List 1 Accent 5" w:semiHidden="0" w:uiPriority="65" w:unhideWhenUsed="0"/>
-    <w:lsdException w:name="Medium List 2 Accent 5" w:semiHidden="0" w:uiPriority="66" w:unhideWhenUsed="0"/>
-    <w:lsdException w:name="Medium Grid 1 Accent 5" w:semiHidden="0" w:uiPriority="67" w:unhideWhenUsed="0"/>
-    <w:lsdException w:name="Medium Grid 2 Accent 5" w:semiHidden="0" w:uiPriority="68" w:unhideWhenUsed="0"/>
-    <w:lsdException w:name="Medium Grid 3 Accent 5" w:semiHidden="0" w:uiPriority="69" w:unhideWhenUsed="0"/>
-    <w:lsdException w:name="Dark List Accent 5" w:semiHidden="0" w:uiPriority="70" w:unhideWhenUsed="0"/>
-    <w:lsdException w:name="Colorful Shading Accent 5" w:semiHidden="0" w:uiPriority="71" w:unhideWhenUsed="0"/>
-    <w:lsdException w:name="Colorful List Accent 5" w:semiHidden="0" w:uiPriority="72" w:unhideWhenUsed="0"/>
-    <w:lsdException w:name="Colorful Grid Accent 5" w:semiHidden="0" w:uiPriority="73" w:unhideWhenUsed="0"/>
-    <w:lsdException w:name="Light Shading Accent 6" w:semiHidden="0" w:uiPriority="60" w:unhideWhenUsed="0"/>
-    <w:lsdException w:name="Light List Accent 6" w:semiHidden="0" w:uiPriority="61" w:unhideWhenUsed="0"/>
-    <w:lsdException w:name="Light Grid Accent 6" w:semiHidden="0" w:uiPriority="62" w:unhideWhenUsed="0"/>
-    <w:lsdException w:name="Medium Shading 1 Accent 6" w:semiHidden="0" w:uiPriority="63" w:unhideWhenUsed="0"/>
-    <w:lsdException w:name="Medium Shading 2 Accent 6" w:semiHidden="0" w:uiPriority="64" w:unhideWhenUsed="0"/>
-    <w:lsdException w:name="Medium List 1 Accent 6" w:semiHidden="0" w:uiPriority="65" w:unhideWhenUsed="0"/>
-    <w:lsdException w:name="Medium List 2 Accent 6" w:semiHidden="0" w:uiPriority="66" w:unhideWhenUsed="0"/>
-    <w:lsdException w:name="Medium Grid 1 Accent 6" w:semiHidden="0" w:uiPriority="67" w:unhideWhenUsed="0"/>
-    <w:lsdException w:name="Medium Grid 2 Accent 6" w:semiHidden="0" w:uiPriority="68" w:unhideWhenUsed="0"/>
-    <w:lsdException w:name="Medium Grid 3 Accent 6" w:semiHidden="0" w:uiPriority="69" w:unhideWhenUsed="0"/>
-    <w:lsdException w:name="Dark List Accent 6" w:semiHidden="0" w:uiPriority="70" w:unhideWhenUsed="0"/>
-    <w:lsdException w:name="Colorful Shading Accent 6" w:semiHidden="0" w:uiPriority="71" w:unhideWhenUsed="0"/>
-    <w:lsdException w:name="Colorful List Accent 6" w:semiHidden="0" w:uiPriority="72" w:unhideWhenUsed="0"/>
-    <w:lsdException w:name="Colorful Grid Accent 6" w:semiHidden="0" w:uiPriority="73" w:unhideWhenUsed="0"/>
-    <w:lsdException w:name="Subtle Emphasis" w:semiHidden="0" w:uiPriority="19" w:unhideWhenUsed="0" w:qFormat="1"/>
-    <w:lsdException w:name="Intense Emphasis" w:semiHidden="0" w:uiPriority="21" w:unhideWhenUsed="0" w:qFormat="1"/>
-    <w:lsdException w:name="Subtle Reference" w:semiHidden="0" w:uiPriority="31" w:unhideWhenUsed="0" w:qFormat="1"/>
-    <w:lsdException w:name="Intense Reference" w:semiHidden="0" w:uiPriority="32" w:unhideWhenUsed="0" w:qFormat="1"/>
-    <w:lsdException w:name="Book Title" w:semiHidden="0" w:uiPriority="33" w:unhideWhenUsed="0" w:qFormat="1"/>
-    <w:lsdException w:name="Bibliography" w:uiPriority="37"/>
-    <w:lsdException w:name="TOC Heading" w:uiPriority="39" w:qFormat="1"/>
+  <w:latentStyles w:defLockedState="0" w:defUIPriority="99" w:defSemiHidden="0" w:defUnhideWhenUsed="0" w:defQFormat="0" w:count="371">
+    <w:lsdException w:name="Normal" w:uiPriority="0" w:qFormat="1"/>
+    <w:lsdException w:name="heading 1" w:uiPriority="9" w:qFormat="1"/>
+    <w:lsdException w:name="heading 2" w:semiHidden="1" w:uiPriority="9" w:unhideWhenUsed="1" w:qFormat="1"/>
+    <w:lsdException w:name="heading 3" w:semiHidden="1" w:uiPriority="9" w:unhideWhenUsed="1" w:qFormat="1"/>
+    <w:lsdException w:name="heading 4" w:semiHidden="1" w:uiPriority="9" w:unhideWhenUsed="1" w:qFormat="1"/>
+    <w:lsdException w:name="heading 5" w:semiHidden="1" w:uiPriority="9" w:unhideWhenUsed="1" w:qFormat="1"/>
+    <w:lsdException w:name="heading 6" w:semiHidden="1" w:uiPriority="9" w:unhideWhenUsed="1" w:qFormat="1"/>
+    <w:lsdException w:name="heading 7" w:semiHidden="1" w:uiPriority="9" w:unhideWhenUsed="1" w:qFormat="1"/>
+    <w:lsdException w:name="heading 8" w:semiHidden="1" w:uiPriority="9" w:unhideWhenUsed="1" w:qFormat="1"/>
+    <w:lsdException w:name="heading 9" w:semiHidden="1" w:uiPriority="9" w:unhideWhenUsed="1" w:qFormat="1"/>
+    <w:lsdException w:name="index 1" w:semiHidden="1" w:unhideWhenUsed="1"/>
+    <w:lsdException w:name="index 2" w:semiHidden="1" w:unhideWhenUsed="1"/>
+    <w:lsdException w:name="index 3" w:semiHidden="1" w:unhideWhenUsed="1"/>
+    <w:lsdException w:name="index 4" w:semiHidden="1" w:unhideWhenUsed="1"/>
+    <w:lsdException w:name="index 5" w:semiHidden="1" w:unhideWhenUsed="1"/>
+    <w:lsdException w:name="index 6" w:semiHidden="1" w:unhideWhenUsed="1"/>
+    <w:lsdException w:name="index 7" w:semiHidden="1" w:unhideWhenUsed="1"/>
+    <w:lsdException w:name="index 8" w:semiHidden="1" w:unhideWhenUsed="1"/>
+    <w:lsdException w:name="index 9" w:semiHidden="1" w:unhideWhenUsed="1"/>
+    <w:lsdException w:name="toc 1" w:semiHidden="1" w:uiPriority="39" w:unhideWhenUsed="1"/>
+    <w:lsdException w:name="toc 2" w:semiHidden="1" w:uiPriority="39" w:unhideWhenUsed="1"/>
+    <w:lsdException w:name="toc 3" w:semiHidden="1" w:uiPriority="39" w:unhideWhenUsed="1"/>
+    <w:lsdException w:name="toc 4" w:semiHidden="1" w:uiPriority="39" w:unhideWhenUsed="1"/>
+    <w:lsdException w:name="toc 5" w:semiHidden="1" w:uiPriority="39" w:unhideWhenUsed="1"/>
+    <w:lsdException w:name="toc 6" w:semiHidden="1" w:uiPriority="39" w:unhideWhenUsed="1"/>
+    <w:lsdException w:name="toc 7" w:semiHidden="1" w:uiPriority="39" w:unhideWhenUsed="1"/>
+    <w:lsdException w:name="toc 8" w:semiHidden="1" w:uiPriority="39" w:unhideWhenUsed="1"/>
+    <w:lsdException w:name="toc 9" w:semiHidden="1" w:uiPriority="39" w:unhideWhenUsed="1"/>
+    <w:lsdException w:name="Normal Indent" w:semiHidden="1" w:unhideWhenUsed="1"/>
+    <w:lsdException w:name="footnote text" w:semiHidden="1" w:unhideWhenUsed="1"/>
+    <w:lsdException w:name="annotation text" w:semiHidden="1" w:unhideWhenUsed="1"/>
+    <w:lsdException w:name="header" w:semiHidden="1" w:unhideWhenUsed="1"/>
+    <w:lsdException w:name="footer" w:semiHidden="1" w:unhideWhenUsed="1"/>
+    <w:lsdException w:name="index heading" w:semiHidden="1" w:unhideWhenUsed="1"/>
+    <w:lsdException w:name="caption" w:semiHidden="1" w:uiPriority="35" w:unhideWhenUsed="1" w:qFormat="1"/>
+    <w:lsdException w:name="table of figures" w:semiHidden="1" w:unhideWhenUsed="1"/>
+    <w:lsdException w:name="envelope address" w:semiHidden="1" w:unhideWhenUsed="1"/>
+    <w:lsdException w:name="envelope return" w:semiHidden="1" w:unhideWhenUsed="1"/>
+    <w:lsdException w:name="footnote reference" w:semiHidden="1" w:unhideWhenUsed="1"/>
+    <w:lsdException w:name="annotation reference" w:semiHidden="1" w:unhideWhenUsed="1"/>
+    <w:lsdException w:name="line number" w:semiHidden="1" w:unhideWhenUsed="1"/>
+    <w:lsdException w:name="page number" w:semiHidden="1" w:unhideWhenUsed="1"/>
+    <w:lsdException w:name="endnote reference" w:semiHidden="1" w:unhideWhenUsed="1"/>
+    <w:lsdException w:name="endnote text" w:semiHidden="1" w:unhideWhenUsed="1"/>
+    <w:lsdException w:name="table of authorities" w:semiHidden="1" w:unhideWhenUsed="1"/>
+    <w:lsdException w:name="macro" w:semiHidden="1" w:unhideWhenUsed="1"/>
+    <w:lsdException w:name="toa heading" w:semiHidden="1" w:unhideWhenUsed="1"/>
+    <w:lsdException w:name="List" w:semiHidden="1" w:unhideWhenUsed="1"/>
+    <w:lsdException w:name="List Bullet" w:semiHidden="1" w:unhideWhenUsed="1"/>
+    <w:lsdException w:name="List Number" w:semiHidden="1" w:unhideWhenUsed="1"/>
+    <w:lsdException w:name="List 2" w:semiHidden="1" w:unhideWhenUsed="1"/>
+    <w:lsdException w:name="List 3" w:semiHidden="1" w:unhideWhenUsed="1"/>
+    <w:lsdException w:name="List 4" w:semiHidden="1" w:unhideWhenUsed="1"/>
+    <w:lsdException w:name="List 5" w:semiHidden="1" w:unhideWhenUsed="1"/>
+    <w:lsdException w:name="List Bullet 2" w:semiHidden="1" w:unhideWhenUsed="1"/>
+    <w:lsdException w:name="List Bullet 3" w:semiHidden="1" w:unhideWhenUsed="1"/>
+    <w:lsdException w:name="List Bullet 4" w:semiHidden="1" w:unhideWhenUsed="1"/>
+    <w:lsdException w:name="List Bullet 5" w:semiHidden="1" w:unhideWhenUsed="1"/>
+    <w:lsdException w:name="List Number 2" w:semiHidden="1" w:unhideWhenUsed="1"/>
+    <w:lsdException w:name="List Number 3" w:semiHidden="1" w:unhideWhenUsed="1"/>
+    <w:lsdException w:name="List Number 4" w:semiHidden="1" w:unhideWhenUsed="1"/>
+    <w:lsdException w:name="List Number 5" w:semiHidden="1" w:unhideWhenUsed="1"/>
+    <w:lsdException w:name="Title" w:uiPriority="10" w:qFormat="1"/>
+    <w:lsdException w:name="Closing" w:semiHidden="1" w:unhideWhenUsed="1"/>
+    <w:lsdException w:name="Signature" w:semiHidden="1" w:unhideWhenUsed="1"/>
+    <w:lsdException w:name="Default Paragraph Font" w:semiHidden="1" w:uiPriority="1" w:unhideWhenUsed="1"/>
+    <w:lsdException w:name="Body Text" w:semiHidden="1" w:unhideWhenUsed="1"/>
+    <w:lsdException w:name="Body Text Indent" w:semiHidden="1" w:unhideWhenUsed="1"/>
+    <w:lsdException w:name="List Continue" w:semiHidden="1" w:unhideWhenUsed="1"/>
+    <w:lsdException w:name="List Continue 2" w:semiHidden="1" w:unhideWhenUsed="1"/>
+    <w:lsdException w:name="List Continue 3" w:semiHidden="1" w:unhideWhenUsed="1"/>
+    <w:lsdException w:name="List Continue 4" w:semiHidden="1" w:unhideWhenUsed="1"/>
+    <w:lsdException w:name="List Continue 5" w:semiHidden="1" w:unhideWhenUsed="1"/>
+    <w:lsdException w:name="Message Header" w:semiHidden="1" w:unhideWhenUsed="1"/>
+    <w:lsdException w:name="Subtitle" w:uiPriority="11" w:qFormat="1"/>
+    <w:lsdException w:name="Salutation" w:semiHidden="1" w:unhideWhenUsed="1"/>
+    <w:lsdException w:name="Date" w:semiHidden="1" w:unhideWhenUsed="1"/>
+    <w:lsdException w:name="Body Text First Indent" w:semiHidden="1" w:unhideWhenUsed="1"/>
+    <w:lsdException w:name="Body Text First Indent 2" w:semiHidden="1" w:unhideWhenUsed="1"/>
+    <w:lsdException w:name="Note Heading" w:semiHidden="1" w:unhideWhenUsed="1"/>
+    <w:lsdException w:name="Body Text 2" w:semiHidden="1" w:unhideWhenUsed="1"/>
+    <w:lsdException w:name="Body Text 3" w:semiHidden="1" w:unhideWhenUsed="1"/>
+    <w:lsdException w:name="Body Text Indent 2" w:semiHidden="1" w:unhideWhenUsed="1"/>
+    <w:lsdException w:name="Body Text Indent 3" w:semiHidden="1" w:unhideWhenUsed="1"/>
+    <w:lsdException w:name="Block Text" w:semiHidden="1" w:unhideWhenUsed="1"/>
+    <w:lsdException w:name="Hyperlink" w:semiHidden="1" w:unhideWhenUsed="1"/>
+    <w:lsdException w:name="FollowedHyperlink" w:semiHidden="1" w:unhideWhenUsed="1"/>
+    <w:lsdException w:name="Strong" w:uiPriority="22" w:qFormat="1"/>
+    <w:lsdException w:name="Emphasis" w:uiPriority="20" w:qFormat="1"/>
+    <w:lsdException w:name="Document Map" w:semiHidden="1" w:unhideWhenUsed="1"/>
+    <w:lsdException w:name="Plain Text" w:semiHidden="1" w:unhideWhenUsed="1"/>
+    <w:lsdException w:name="E-mail Signature" w:semiHidden="1" w:unhideWhenUsed="1"/>
+    <w:lsdException w:name="HTML Top of Form" w:semiHidden="1" w:unhideWhenUsed="1"/>
+    <w:lsdException w:name="HTML Bottom of Form" w:semiHidden="1" w:unhideWhenUsed="1"/>
+    <w:lsdException w:name="Normal (Web)" w:semiHidden="1" w:unhideWhenUsed="1"/>
+    <w:lsdException w:name="HTML Acronym" w:semiHidden="1" w:unhideWhenUsed="1"/>
+    <w:lsdException w:name="HTML Address" w:semiHidden="1" w:unhideWhenUsed="1"/>
+    <w:lsdException w:name="HTML Cite" w:semiHidden="1" w:unhideWhenUsed="1"/>
+    <w:lsdException w:name="HTML Code" w:semiHidden="1" w:unhideWhenUsed="1"/>
+    <w:lsdException w:name="HTML Definition" w:semiHidden="1" w:unhideWhenUsed="1"/>
+    <w:lsdException w:name="HTML Keyboard" w:semiHidden="1" w:unhideWhenUsed="1"/>
+    <w:lsdException w:name="HTML Preformatted" w:semiHidden="1" w:unhideWhenUsed="1"/>
+    <w:lsdException w:name="HTML Sample" w:semiHidden="1" w:unhideWhenUsed="1"/>
+    <w:lsdException w:name="HTML Typewriter" w:semiHidden="1" w:unhideWhenUsed="1"/>
+    <w:lsdException w:name="HTML Variable" w:semiHidden="1" w:unhideWhenUsed="1"/>
+    <w:lsdException w:name="Normal Table" w:semiHidden="1" w:unhideWhenUsed="1"/>
+    <w:lsdException w:name="annotation subject" w:semiHidden="1" w:unhideWhenUsed="1"/>
+    <w:lsdException w:name="No List" w:semiHidden="1" w:unhideWhenUsed="1"/>
+    <w:lsdException w:name="Outline List 1" w:semiHidden="1" w:unhideWhenUsed="1"/>
+    <w:lsdException w:name="Outline List 2" w:semiHidden="1" w:unhideWhenUsed="1"/>
+    <w:lsdException w:name="Outline List 3" w:semiHidden="1" w:unhideWhenUsed="1"/>
+    <w:lsdException w:name="Table Simple 1" w:semiHidden="1" w:unhideWhenUsed="1"/>
+    <w:lsdException w:name="Table Simple 2" w:semiHidden="1" w:unhideWhenUsed="1"/>
+    <w:lsdException w:name="Table Simple 3" w:semiHidden="1" w:unhideWhenUsed="1"/>
+    <w:lsdException w:name="Table Classic 1" w:semiHidden="1" w:unhideWhenUsed="1"/>
+    <w:lsdException w:name="Table Classic 2" w:semiHidden="1" w:unhideWhenUsed="1"/>
+    <w:lsdException w:name="Table Classic 3" w:semiHidden="1" w:unhideWhenUsed="1"/>
+    <w:lsdException w:name="Table Classic 4" w:semiHidden="1" w:unhideWhenUsed="1"/>
+    <w:lsdException w:name="Table Colorful 1" w:semiHidden="1" w:unhideWhenUsed="1"/>
+    <w:lsdException w:name="Table Colorful 2" w:semiHidden="1" w:unhideWhenUsed="1"/>
+    <w:lsdException w:name="Table Colorful 3" w:semiHidden="1" w:unhideWhenUsed="1"/>
+    <w:lsdException w:name="Table Columns 1" w:semiHidden="1" w:unhideWhenUsed="1"/>
+    <w:lsdException w:name="Table Columns 2" w:semiHidden="1" w:unhideWhenUsed="1"/>
+    <w:lsdException w:name="Table Columns 3" w:semiHidden="1" w:unhideWhenUsed="1"/>
+    <w:lsdException w:name="Table Columns 4" w:semiHidden="1" w:unhideWhenUsed="1"/>
+    <w:lsdException w:name="Table Columns 5" w:semiHidden="1" w:unhideWhenUsed="1"/>
+    <w:lsdException w:name="Table Grid 1" w:semiHidden="1" w:unhideWhenUsed="1"/>
+    <w:lsdException w:name="Table Grid 2" w:semiHidden="1" w:unhideWhenUsed="1"/>
+    <w:lsdException w:name="Table Grid 3" w:semiHidden="1" w:unhideWhenUsed="1"/>
+    <w:lsdException w:name="Table Grid 4" w:semiHidden="1" w:unhideWhenUsed="1"/>
+    <w:lsdException w:name="Table Grid 5" w:semiHidden="1" w:unhideWhenUsed="1"/>
+    <w:lsdException w:name="Table Grid 6" w:semiHidden="1" w:unhideWhenUsed="1"/>
+    <w:lsdException w:name="Table Grid 7" w:semiHidden="1" w:unhideWhenUsed="1"/>
+    <w:lsdException w:name="Table Grid 8" w:semiHidden="1" w:unhideWhenUsed="1"/>
+    <w:lsdException w:name="Table List 1" w:semiHidden="1" w:unhideWhenUsed="1"/>
+    <w:lsdException w:name="Table List 2" w:semiHidden="1" w:unhideWhenUsed="1"/>
+    <w:lsdException w:name="Table List 3" w:semiHidden="1" w:unhideWhenUsed="1"/>
+    <w:lsdException w:name="Table List 4" w:semiHidden="1" w:unhideWhenUsed="1"/>
+    <w:lsdException w:name="Table List 5" w:semiHidden="1" w:unhideWhenUsed="1"/>
+    <w:lsdException w:name="Table List 6" w:semiHidden="1" w:unhideWhenUsed="1"/>
+    <w:lsdException w:name="Table List 7" w:semiHidden="1" w:unhideWhenUsed="1"/>
+    <w:lsdException w:name="Table List 8" w:semiHidden="1" w:unhideWhenUsed="1"/>
+    <w:lsdException w:name="Table 3D effects 1" w:semiHidden="1" w:unhideWhenUsed="1"/>
+    <w:lsdException w:name="Table 3D effects 2" w:semiHidden="1" w:unhideWhenUsed="1"/>
+    <w:lsdException w:name="Table 3D effects 3" w:semiHidden="1" w:unhideWhenUsed="1"/>
+    <w:lsdException w:name="Table Contemporary" w:semiHidden="1" w:unhideWhenUsed="1"/>
+    <w:lsdException w:name="Table Elegant" w:semiHidden="1" w:unhideWhenUsed="1"/>
+    <w:lsdException w:name="Table Professional" w:semiHidden="1" w:unhideWhenUsed="1"/>
+    <w:lsdException w:name="Table Subtle 1" w:semiHidden="1" w:unhideWhenUsed="1"/>
+    <w:lsdException w:name="Table Subtle 2" w:semiHidden="1" w:unhideWhenUsed="1"/>
+    <w:lsdException w:name="Table Web 1" w:semiHidden="1" w:unhideWhenUsed="1"/>
+    <w:lsdException w:name="Table Web 2" w:semiHidden="1" w:unhideWhenUsed="1"/>
+    <w:lsdException w:name="Table Web 3" w:semiHidden="1" w:unhideWhenUsed="1"/>
+    <w:lsdException w:name="Balloon Text" w:semiHidden="1" w:unhideWhenUsed="1"/>
+    <w:lsdException w:name="Table Grid" w:uiPriority="59"/>
+    <w:lsdException w:name="Table Theme" w:semiHidden="1" w:unhideWhenUsed="1"/>
+    <w:lsdException w:name="Placeholder Text" w:semiHidden="1"/>
+    <w:lsdException w:name="No Spacing" w:uiPriority="1" w:qFormat="1"/>
+    <w:lsdException w:name="Light Shading" w:uiPriority="60"/>
+    <w:lsdException w:name="Light List" w:uiPriority="61"/>
+    <w:lsdException w:name="Light Grid" w:uiPriority="62"/>
+    <w:lsdException w:name="Medium Shading 1" w:uiPriority="63"/>
+    <w:lsdException w:name="Medium Shading 2" w:uiPriority="64"/>
+    <w:lsdException w:name="Medium List 1" w:uiPriority="65"/>
+    <w:lsdException w:name="Medium List 2" w:uiPriority="66"/>
+    <w:lsdException w:name="Medium Grid 1" w:uiPriority="67"/>
+    <w:lsdException w:name="Medium Grid 2" w:uiPriority="68"/>
+    <w:lsdException w:name="Medium Grid 3" w:uiPriority="69"/>
+    <w:lsdException w:name="Dark List" w:uiPriority="70"/>
+    <w:lsdException w:name="Colorful Shading" w:uiPriority="71"/>
+    <w:lsdException w:name="Colorful List" w:uiPriority="72"/>
+    <w:lsdException w:name="Colorful Grid" w:uiPriority="73"/>
+    <w:lsdException w:name="Light Shading Accent 1" w:uiPriority="60"/>
+    <w:lsdException w:name="Light List Accent 1" w:uiPriority="61"/>
+    <w:lsdException w:name="Light Grid Accent 1" w:uiPriority="62"/>
+    <w:lsdException w:name="Medium Shading 1 Accent 1" w:uiPriority="63"/>
+    <w:lsdException w:name="Medium Shading 2 Accent 1" w:uiPriority="64"/>
+    <w:lsdException w:name="Medium List 1 Accent 1" w:uiPriority="65"/>
+    <w:lsdException w:name="Revision" w:semiHidden="1"/>
+    <w:lsdException w:name="List Paragraph" w:uiPriority="34" w:qFormat="1"/>
+    <w:lsdException w:name="Quote" w:uiPriority="29" w:qFormat="1"/>
+    <w:lsdException w:name="Intense Quote" w:uiPriority="30" w:qFormat="1"/>
+    <w:lsdException w:name="Medium List 2 Accent 1" w:uiPriority="66"/>
+    <w:lsdException w:name="Medium Grid 1 Accent 1" w:uiPriority="67"/>
+    <w:lsdException w:name="Medium Grid 2 Accent 1" w:uiPriority="68"/>
+    <w:lsdException w:name="Medium Grid 3 Accent 1" w:uiPriority="69"/>
+    <w:lsdException w:name="Dark List Accent 1" w:uiPriority="70"/>
+    <w:lsdException w:name="Colorful Shading Accent 1" w:uiPriority="71"/>
+    <w:lsdException w:name="Colorful List Accent 1" w:uiPriority="72"/>
+    <w:lsdException w:name="Colorful Grid Accent 1" w:uiPriority="73"/>
+    <w:lsdException w:name="Light Shading Accent 2" w:uiPriority="60"/>
+    <w:lsdException w:name="Light List Accent 2" w:uiPriority="61"/>
+    <w:lsdException w:name="Light Grid Accent 2" w:uiPriority="62"/>
+    <w:lsdException w:name="Medium Shading 1 Accent 2" w:uiPriority="63"/>
+    <w:lsdException w:name="Medium Shading 2 Accent 2" w:uiPriority="64"/>
+    <w:lsdException w:name="Medium List 1 Accent 2" w:uiPriority="65"/>
+    <w:lsdException w:name="Medium List 2 Accent 2" w:uiPriority="66"/>
+    <w:lsdException w:name="Medium Grid 1 Accent 2" w:uiPriority="67"/>
+    <w:lsdException w:name="Medium Grid 2 Accent 2" w:uiPriority="68"/>
+    <w:lsdException w:name="Medium Grid 3 Accent 2" w:uiPriority="69"/>
+    <w:lsdException w:name="Dark List Accent 2" w:uiPriority="70"/>
+    <w:lsdException w:name="Colorful Shading Accent 2" w:uiPriority="71"/>
+    <w:lsdException w:name="Colorful List Accent 2" w:uiPriority="72"/>
+    <w:lsdException w:name="Colorful Grid Accent 2" w:uiPriority="73"/>
+    <w:lsdException w:name="Light Shading Accent 3" w:uiPriority="60"/>
+    <w:lsdException w:name="Light List Accent 3" w:uiPriority="61"/>
+    <w:lsdException w:name="Light Grid Accent 3" w:uiPriority="62"/>
+    <w:lsdException w:name="Medium Shading 1 Accent 3" w:uiPriority="63"/>
+    <w:lsdException w:name="Medium Shading 2 Accent 3" w:uiPriority="64"/>
+    <w:lsdException w:name="Medium List 1 Accent 3" w:uiPriority="65"/>
+    <w:lsdException w:name="Medium List 2 Accent 3" w:uiPriority="66"/>
+    <w:lsdException w:name="Medium Grid 1 Accent 3" w:uiPriority="67"/>
+    <w:lsdException w:name="Medium Grid 2 Accent 3" w:uiPriority="68"/>
+    <w:lsdException w:name="Medium Grid 3 Accent 3" w:uiPriority="69"/>
+    <w:lsdException w:name="Dark List Accent 3" w:uiPriority="70"/>
+    <w:lsdException w:name="Colorful Shading Accent 3" w:uiPriority="71"/>
+    <w:lsdException w:name="Colorful List Accent 3" w:uiPriority="72"/>
+    <w:lsdException w:name="Colorful Grid Accent 3" w:uiPriority="73"/>
+    <w:lsdException w:name="Light Shading Accent 4" w:uiPriority="60"/>
+    <w:lsdException w:name="Light List Accent 4" w:uiPriority="61"/>
+    <w:lsdException w:name="Light Grid Accent 4" w:uiPriority="62"/>
+    <w:lsdException w:name="Medium Shading 1 Accent 4" w:uiPriority="63"/>
+    <w:lsdException w:name="Medium Shading 2 Accent 4" w:uiPriority="64"/>
+    <w:lsdException w:name="Medium List 1 Accent 4" w:uiPriority="65"/>
+    <w:lsdException w:name="Medium List 2 Accent 4" w:uiPriority="66"/>
+    <w:lsdException w:name="Medium Grid 1 Accent 4" w:uiPriority="67"/>
+    <w:lsdException w:name="Medium Grid 2 Accent 4" w:uiPriority="68"/>
+    <w:lsdException w:name="Medium Grid 3 Accent 4" w:uiPriority="69"/>
+    <w:lsdException w:name="Dark List Accent 4" w:uiPriority="70"/>
+    <w:lsdException w:name="Colorful Shading Accent 4" w:uiPriority="71"/>
+    <w:lsdException w:name="Colorful List Accent 4" w:uiPriority="72"/>
+    <w:lsdException w:name="Colorful Grid Accent 4" w:uiPriority="73"/>
+    <w:lsdException w:name="Light Shading Accent 5" w:uiPriority="60"/>
+    <w:lsdException w:name="Light List Accent 5" w:uiPriority="61"/>
+    <w:lsdException w:name="Light Grid Accent 5" w:uiPriority="62"/>
+    <w:lsdException w:name="Medium Shading 1 Accent 5" w:uiPriority="63"/>
+    <w:lsdException w:name="Medium Shading 2 Accent 5" w:uiPriority="64"/>
+    <w:lsdException w:name="Medium List 1 Accent 5" w:uiPriority="65"/>
+    <w:lsdException w:name="Medium List 2 Accent 5" w:uiPriority="66"/>
+    <w:lsdException w:name="Medium Grid 1 Accent 5" w:uiPriority="67"/>
+    <w:lsdException w:name="Medium Grid 2 Accent 5" w:uiPriority="68"/>
+    <w:lsdException w:name="Medium Grid 3 Accent 5" w:uiPriority="69"/>
+    <w:lsdException w:name="Dark List Accent 5" w:uiPriority="70"/>
+    <w:lsdException w:name="Colorful Shading Accent 5" w:uiPriority="71"/>
+    <w:lsdException w:name="Colorful List Accent 5" w:uiPriority="72"/>
+    <w:lsdException w:name="Colorful Grid Accent 5" w:uiPriority="73"/>
+    <w:lsdException w:name="Light Shading Accent 6" w:uiPriority="60"/>
+    <w:lsdException w:name="Light List Accent 6" w:uiPriority="61"/>
+    <w:lsdException w:name="Light Grid Accent 6" w:uiPriority="62"/>
+    <w:lsdException w:name="Medium Shading 1 Accent 6" w:uiPriority="63"/>
+    <w:lsdException w:name="Medium Shading 2 Accent 6" w:uiPriority="64"/>
+    <w:lsdException w:name="Medium List 1 Accent 6" w:uiPriority="65"/>
+    <w:lsdException w:name="Medium List 2 Accent 6" w:uiPriority="66"/>
+    <w:lsdException w:name="Medium Grid 1 Accent 6" w:uiPriority="67"/>
+    <w:lsdException w:name="Medium Grid 2 Accent 6" w:uiPriority="68"/>
+    <w:lsdException w:name="Medium Grid 3 Accent 6" w:uiPriority="69"/>
+    <w:lsdException w:name="Dark List Accent 6" w:uiPriority="70"/>
+    <w:lsdException w:name="Colorful Shading Accent 6" w:uiPriority="71"/>
+    <w:lsdException w:name="Colorful List Accent 6" w:uiPriority="72"/>
+    <w:lsdException w:name="Colorful Grid Accent 6" w:uiPriority="73"/>
+    <w:lsdException w:name="Subtle Emphasis" w:uiPriority="19" w:qFormat="1"/>
+    <w:lsdException w:name="Intense Emphasis" w:uiPriority="21" w:qFormat="1"/>
+    <w:lsdException w:name="Subtle Reference" w:uiPriority="31" w:qFormat="1"/>
+    <w:lsdException w:name="Intense Reference" w:uiPriority="32" w:qFormat="1"/>
+    <w:lsdException w:name="Book Title" w:uiPriority="33" w:qFormat="1"/>
+    <w:lsdException w:name="Bibliography" w:semiHidden="1" w:uiPriority="37" w:unhideWhenUsed="1"/>
+    <w:lsdException w:name="TOC Heading" w:semiHidden="1" w:uiPriority="39" w:unhideWhenUsed="1" w:qFormat="1"/>
+    <w:lsdException w:name="Plain Table 1" w:uiPriority="41"/>
+    <w:lsdException w:name="Plain Table 2" w:uiPriority="42"/>
+    <w:lsdException w:name="Plain Table 3" w:uiPriority="43"/>
+    <w:lsdException w:name="Plain Table 4" w:uiPriority="44"/>
+    <w:lsdException w:name="Plain Table 5" w:uiPriority="45"/>
+    <w:lsdException w:name="Grid Table Light" w:uiPriority="40"/>
+    <w:lsdException w:name="Grid Table 1 Light" w:uiPriority="46"/>
+    <w:lsdException w:name="Grid Table 2" w:uiPriority="47"/>
+    <w:lsdException w:name="Grid Table 3" w:uiPriority="48"/>
+    <w:lsdException w:name="Grid Table 4" w:uiPriority="49"/>
+    <w:lsdException w:name="Grid Table 5 Dark" w:uiPriority="50"/>
+    <w:lsdException w:name="Grid Table 6 Colorful" w:uiPriority="51"/>
+    <w:lsdException w:name="Grid Table 7 Colorful" w:uiPriority="52"/>
+    <w:lsdException w:name="Grid Table 1 Light Accent 1" w:uiPriority="46"/>
+    <w:lsdException w:name="Grid Table 2 Accent 1" w:uiPriority="47"/>
+    <w:lsdException w:name="Grid Table 3 Accent 1" w:uiPriority="48"/>
+    <w:lsdException w:name="Grid Table 4 Accent 1" w:uiPriority="49"/>
+    <w:lsdException w:name="Grid Table 5 Dark Accent 1" w:uiPriority="50"/>
+    <w:lsdException w:name="Grid Table 6 Colorful Accent 1" w:uiPriority="51"/>
+    <w:lsdException w:name="Grid Table 7 Colorful Accent 1" w:uiPriority="52"/>
+    <w:lsdException w:name="Grid Table 1 Light Accent 2" w:uiPriority="46"/>
+    <w:lsdException w:name="Grid Table 2 Accent 2" w:uiPriority="47"/>
+    <w:lsdException w:name="Grid Table 3 Accent 2" w:uiPriority="48"/>
+    <w:lsdException w:name="Grid Table 4 Accent 2" w:uiPriority="49"/>
+    <w:lsdException w:name="Grid Table 5 Dark Accent 2" w:uiPriority="50"/>
+    <w:lsdException w:name="Grid Table 6 Colorful Accent 2" w:uiPriority="51"/>
+    <w:lsdException w:name="Grid Table 7 Colorful Accent 2" w:uiPriority="52"/>
+    <w:lsdException w:name="Grid Table 1 Light Accent 3" w:uiPriority="46"/>
+    <w:lsdException w:name="Grid Table 2 Accent 3" w:uiPriority="47"/>
+    <w:lsdException w:name="Grid Table 3 Accent 3" w:uiPriority="48"/>
+    <w:lsdException w:name="Grid Table 4 Accent 3" w:uiPriority="49"/>
+    <w:lsdException w:name="Grid Table 5 Dark Accent 3" w:uiPriority="50"/>
+    <w:lsdException w:name="Grid Table 6 Colorful Accent 3" w:uiPriority="51"/>
+    <w:lsdException w:name="Grid Table 7 Colorful Accent 3" w:uiPriority="52"/>
+    <w:lsdException w:name="Grid Table 1 Light Accent 4" w:uiPriority="46"/>
+    <w:lsdException w:name="Grid Table 2 Accent 4" w:uiPriority="47"/>
+    <w:lsdException w:name="Grid Table 3 Accent 4" w:uiPriority="48"/>
+    <w:lsdException w:name="Grid Table 4 Accent 4" w:uiPriority="49"/>
+    <w:lsdException w:name="Grid Table 5 Dark Accent 4" w:uiPriority="50"/>
+    <w:lsdException w:name="Grid Table 6 Colorful Accent 4" w:uiPriority="51"/>
+    <w:lsdException w:name="Grid Table 7 Colorful Accent 4" w:uiPriority="52"/>
+    <w:lsdException w:name="Grid Table 1 Light Accent 5" w:uiPriority="46"/>
+    <w:lsdException w:name="Grid Table 2 Accent 5" w:uiPriority="47"/>
+    <w:lsdException w:name="Grid Table 3 Accent 5" w:uiPriority="48"/>
+    <w:lsdException w:name="Grid Table 4 Accent 5" w:uiPriority="49"/>
+    <w:lsdException w:name="Grid Table 5 Dark Accent 5" w:uiPriority="50"/>
+    <w:lsdException w:name="Grid Table 6 Colorful Accent 5" w:uiPriority="51"/>
+    <w:lsdException w:name="Grid Table 7 Colorful Accent 5" w:uiPriority="52"/>
+    <w:lsdException w:name="Grid Table 1 Light Accent 6" w:uiPriority="46"/>
+    <w:lsdException w:name="Grid Table 2 Accent 6" w:uiPriority="47"/>
+    <w:lsdException w:name="Grid Table 3 Accent 6" w:uiPriority="48"/>
+    <w:lsdException w:name="Grid Table 4 Accent 6" w:uiPriority="49"/>
+    <w:lsdException w:name="Grid Table 5 Dark Accent 6" w:uiPriority="50"/>
+    <w:lsdException w:name="Grid Table 6 Colorful Accent 6" w:uiPriority="51"/>
+    <w:lsdException w:name="Grid Table 7 Colorful Accent 6" w:uiPriority="52"/>
+    <w:lsdException w:name="List Table 1 Light" w:uiPriority="46"/>
+    <w:lsdException w:name="List Table 2" w:uiPriority="47"/>
+    <w:lsdException w:name="List Table 3" w:uiPriority="48"/>
+    <w:lsdException w:name="List Table 4" w:uiPriority="49"/>
+    <w:lsdException w:name="List Table 5 Dark" w:uiPriority="50"/>
+    <w:lsdException w:name="List Table 6 Colorful" w:uiPriority="51"/>
+    <w:lsdException w:name="List Table 7 Colorful" w:uiPriority="52"/>
+    <w:lsdException w:name="List Table 1 Light Accent 1" w:uiPriority="46"/>
+    <w:lsdException w:name="List Table 2 Accent 1" w:uiPriority="47"/>
+    <w:lsdException w:name="List Table 3 Accent 1" w:uiPriority="48"/>
+    <w:lsdException w:name="List Table 4 Accent 1" w:uiPriority="49"/>
+    <w:lsdException w:name="List Table 5 Dark Accent 1" w:uiPriority="50"/>
+    <w:lsdException w:name="List Table 6 Colorful Accent 1" w:uiPriority="51"/>
+    <w:lsdException w:name="List Table 7 Colorful Accent 1" w:uiPriority="52"/>
+    <w:lsdException w:name="List Table 1 Light Accent 2" w:uiPriority="46"/>
+    <w:lsdException w:name="List Table 2 Accent 2" w:uiPriority="47"/>
+    <w:lsdException w:name="List Table 3 Accent 2" w:uiPriority="48"/>
+    <w:lsdException w:name="List Table 4 Accent 2" w:uiPriority="49"/>
+    <w:lsdException w:name="List Table 5 Dark Accent 2" w:uiPriority="50"/>
+    <w:lsdException w:name="List Table 6 Colorful Accent 2" w:uiPriority="51"/>
+    <w:lsdException w:name="List Table 7 Colorful Accent 2" w:uiPriority="52"/>
+    <w:lsdException w:name="List Table 1 Light Accent 3" w:uiPriority="46"/>
+    <w:lsdException w:name="List Table 2 Accent 3" w:uiPriority="47"/>
+    <w:lsdException w:name="List Table 3 Accent 3" w:uiPriority="48"/>
+    <w:lsdException w:name="List Table 4 Accent 3" w:uiPriority="49"/>
+    <w:lsdException w:name="List Table 5 Dark Accent 3" w:uiPriority="50"/>
+    <w:lsdException w:name="List Table 6 Colorful Accent 3" w:uiPriority="51"/>
+    <w:lsdException w:name="List Table 7 Colorful Accent 3" w:uiPriority="52"/>
+    <w:lsdException w:name="List Table 1 Light Accent 4" w:uiPriority="46"/>
+    <w:lsdException w:name="List Table 2 Accent 4" w:uiPriority="47"/>
+    <w:lsdException w:name="List Table 3 Accent 4" w:uiPriority="48"/>
+    <w:lsdException w:name="List Table 4 Accent 4" w:uiPriority="49"/>
+    <w:lsdException w:name="List Table 5 Dark Accent 4" w:uiPriority="50"/>
+    <w:lsdException w:name="List Table 6 Colorful Accent 4" w:uiPriority="51"/>
+    <w:lsdException w:name="List Table 7 Colorful Accent 4" w:uiPriority="52"/>
+    <w:lsdException w:name="List Table 1 Light Accent 5" w:uiPriority="46"/>
+    <w:lsdException w:name="List Table 2 Accent 5" w:uiPriority="47"/>
+    <w:lsdException w:name="List Table 3 Accent 5" w:uiPriority="48"/>
+    <w:lsdException w:name="List Table 4 Accent 5" w:uiPriority="49"/>
+    <w:lsdException w:name="List Table 5 Dark Accent 5" w:uiPriority="50"/>
+    <w:lsdException w:name="List Table 6 Colorful Accent 5" w:uiPriority="51"/>
+    <w:lsdException w:name="List Table 7 Colorful Accent 5" w:uiPriority="52"/>
+    <w:lsdException w:name="List Table 1 Light Accent 6" w:uiPriority="46"/>
+    <w:lsdException w:name="List Table 2 Accent 6" w:uiPriority="47"/>
+    <w:lsdException w:name="List Table 3 Accent 6" w:uiPriority="48"/>
+    <w:lsdException w:name="List Table 4 Accent 6" w:uiPriority="49"/>
+    <w:lsdException w:name="List Table 5 Dark Accent 6" w:uiPriority="50"/>
+    <w:lsdException w:name="List Table 6 Colorful Accent 6" w:uiPriority="51"/>
+    <w:lsdException w:name="List Table 7 Colorful Accent 6" w:uiPriority="52"/>
   </w:latentStyles>
   <w:style w:type="paragraph" w:default="1" w:styleId="Normal">
     <w:name w:val="Normal"/>
@@ -3869,938 +5917,6 @@
   <w:style w:type="character" w:default="1" w:styleId="DefaultParagraphFont">
     <w:name w:val="Default Paragraph Font"/>
     <w:uiPriority w:val="1"/>
-    <w:semiHidden/>
-    <w:unhideWhenUsed/>
-  </w:style>
-  <w:style w:type="table" w:default="1" w:styleId="TableNormal">
-    <w:name w:val="Normal Table"/>
-    <w:uiPriority w:val="99"/>
-    <w:semiHidden/>
-    <w:unhideWhenUsed/>
-    <w:tblPr>
-      <w:tblInd w:w="0" w:type="dxa"/>
-      <w:tblCellMar>
-        <w:top w:w="0" w:type="dxa"/>
-        <w:left w:w="108" w:type="dxa"/>
-        <w:bottom w:w="0" w:type="dxa"/>
-        <w:right w:w="108" w:type="dxa"/>
-      </w:tblCellMar>
-    </w:tblPr>
-  </w:style>
-  <w:style w:type="numbering" w:default="1" w:styleId="NoList">
-    <w:name w:val="No List"/>
-    <w:uiPriority w:val="99"/>
-    <w:semiHidden/>
-    <w:unhideWhenUsed/>
-  </w:style>
-  <w:style w:type="paragraph" w:styleId="Title">
-    <w:name w:val="Title"/>
-    <w:basedOn w:val="Normal"/>
-    <w:next w:val="Normal"/>
-    <w:link w:val="TitleChar"/>
-    <w:uiPriority w:val="10"/>
-    <w:qFormat/>
-    <w:rsid w:val="00DE1218"/>
-    <w:pPr>
-      <w:spacing w:before="720"/>
-    </w:pPr>
-    <w:rPr>
-      <w:caps/>
-      <w:color w:val="0F6FC6" w:themeColor="accent1"/>
-      <w:spacing w:val="10"/>
-      <w:kern w:val="28"/>
-      <w:sz w:val="52"/>
-      <w:szCs w:val="52"/>
-    </w:rPr>
-  </w:style>
-  <w:style w:type="paragraph" w:styleId="Subtitle">
-    <w:name w:val="Subtitle"/>
-    <w:basedOn w:val="Normal"/>
-    <w:next w:val="Normal"/>
-    <w:link w:val="SubtitleChar"/>
-    <w:uiPriority w:val="11"/>
-    <w:qFormat/>
-    <w:rsid w:val="00DE1218"/>
-    <w:pPr>
-      <w:spacing w:after="1000" w:line="240" w:lineRule="auto"/>
-    </w:pPr>
-    <w:rPr>
-      <w:caps/>
-      <w:color w:val="595959" w:themeColor="text1" w:themeTint="A6"/>
-      <w:spacing w:val="10"/>
-      <w:sz w:val="24"/>
-      <w:szCs w:val="24"/>
-    </w:rPr>
-  </w:style>
-  <w:style w:type="paragraph" w:styleId="ListParagraph">
-    <w:name w:val="List Paragraph"/>
-    <w:basedOn w:val="Normal"/>
-    <w:uiPriority w:val="34"/>
-    <w:qFormat/>
-    <w:rsid w:val="00DE1218"/>
-    <w:pPr>
-      <w:ind w:left="720"/>
-      <w:contextualSpacing/>
-    </w:pPr>
-  </w:style>
-  <w:style w:type="character" w:styleId="IntenseEmphasis">
-    <w:name w:val="Intense Emphasis"/>
-    <w:uiPriority w:val="21"/>
-    <w:qFormat/>
-    <w:rsid w:val="00DE1218"/>
-    <w:rPr>
-      <w:b/>
-      <w:bCs/>
-      <w:caps/>
-      <w:color w:val="073662" w:themeColor="accent1" w:themeShade="7F"/>
-      <w:spacing w:val="10"/>
-    </w:rPr>
-  </w:style>
-  <w:style w:type="character" w:styleId="Emphasis">
-    <w:name w:val="Emphasis"/>
-    <w:uiPriority w:val="20"/>
-    <w:qFormat/>
-    <w:rsid w:val="00DE1218"/>
-    <w:rPr>
-      <w:caps/>
-      <w:color w:val="073662" w:themeColor="accent1" w:themeShade="7F"/>
-      <w:spacing w:val="5"/>
-    </w:rPr>
-  </w:style>
-  <w:style w:type="character" w:styleId="SubtleEmphasis">
-    <w:name w:val="Subtle Emphasis"/>
-    <w:uiPriority w:val="19"/>
-    <w:qFormat/>
-    <w:rsid w:val="00DE1218"/>
-    <w:rPr>
-      <w:i/>
-      <w:iCs/>
-      <w:color w:val="073662" w:themeColor="accent1" w:themeShade="7F"/>
-    </w:rPr>
-  </w:style>
-  <w:style w:type="character" w:customStyle="1" w:styleId="Heading7Char">
-    <w:name w:val="Heading 7 Char"/>
-    <w:basedOn w:val="DefaultParagraphFont"/>
-    <w:link w:val="Heading7"/>
-    <w:uiPriority w:val="9"/>
-    <w:rsid w:val="00DE1218"/>
-    <w:rPr>
-      <w:caps/>
-      <w:color w:val="0B5294" w:themeColor="accent1" w:themeShade="BF"/>
-      <w:spacing w:val="10"/>
-    </w:rPr>
-  </w:style>
-  <w:style w:type="character" w:customStyle="1" w:styleId="Heading1Char">
-    <w:name w:val="Heading 1 Char"/>
-    <w:basedOn w:val="DefaultParagraphFont"/>
-    <w:link w:val="Heading1"/>
-    <w:uiPriority w:val="9"/>
-    <w:rsid w:val="00314D7F"/>
-    <w:rPr>
-      <w:b/>
-      <w:bCs/>
-      <w:caps/>
-      <w:color w:val="0B5294" w:themeColor="accent1" w:themeShade="BF"/>
-      <w:spacing w:val="15"/>
-      <w:sz w:val="28"/>
-    </w:rPr>
-  </w:style>
-  <w:style w:type="character" w:customStyle="1" w:styleId="Heading2Char">
-    <w:name w:val="Heading 2 Char"/>
-    <w:basedOn w:val="DefaultParagraphFont"/>
-    <w:link w:val="Heading2"/>
-    <w:uiPriority w:val="9"/>
-    <w:rsid w:val="00314D7F"/>
-    <w:rPr>
-      <w:spacing w:val="15"/>
-    </w:rPr>
-  </w:style>
-  <w:style w:type="character" w:customStyle="1" w:styleId="Heading3Char">
-    <w:name w:val="Heading 3 Char"/>
-    <w:basedOn w:val="DefaultParagraphFont"/>
-    <w:link w:val="Heading3"/>
-    <w:uiPriority w:val="9"/>
-    <w:rsid w:val="00465A37"/>
-    <w:rPr>
-      <w:caps/>
-      <w:color w:val="073662" w:themeColor="accent1" w:themeShade="7F"/>
-      <w:spacing w:val="15"/>
-    </w:rPr>
-  </w:style>
-  <w:style w:type="character" w:customStyle="1" w:styleId="Heading4Char">
-    <w:name w:val="Heading 4 Char"/>
-    <w:basedOn w:val="DefaultParagraphFont"/>
-    <w:link w:val="Heading4"/>
-    <w:uiPriority w:val="9"/>
-    <w:rsid w:val="00DE1218"/>
-    <w:rPr>
-      <w:caps/>
-      <w:color w:val="0B5294" w:themeColor="accent1" w:themeShade="BF"/>
-      <w:spacing w:val="10"/>
-    </w:rPr>
-  </w:style>
-  <w:style w:type="character" w:customStyle="1" w:styleId="Heading5Char">
-    <w:name w:val="Heading 5 Char"/>
-    <w:basedOn w:val="DefaultParagraphFont"/>
-    <w:link w:val="Heading5"/>
-    <w:uiPriority w:val="9"/>
-    <w:rsid w:val="00DE1218"/>
-    <w:rPr>
-      <w:caps/>
-      <w:color w:val="0B5294" w:themeColor="accent1" w:themeShade="BF"/>
-      <w:spacing w:val="10"/>
-    </w:rPr>
-  </w:style>
-  <w:style w:type="character" w:customStyle="1" w:styleId="Heading6Char">
-    <w:name w:val="Heading 6 Char"/>
-    <w:basedOn w:val="DefaultParagraphFont"/>
-    <w:link w:val="Heading6"/>
-    <w:uiPriority w:val="9"/>
-    <w:rsid w:val="00DE1218"/>
-    <w:rPr>
-      <w:caps/>
-      <w:color w:val="0B5294" w:themeColor="accent1" w:themeShade="BF"/>
-      <w:spacing w:val="10"/>
-    </w:rPr>
-  </w:style>
-  <w:style w:type="character" w:customStyle="1" w:styleId="Heading8Char">
-    <w:name w:val="Heading 8 Char"/>
-    <w:basedOn w:val="DefaultParagraphFont"/>
-    <w:link w:val="Heading8"/>
-    <w:uiPriority w:val="9"/>
-    <w:semiHidden/>
-    <w:rsid w:val="00DE1218"/>
-    <w:rPr>
-      <w:caps/>
-      <w:spacing w:val="10"/>
-      <w:sz w:val="18"/>
-      <w:szCs w:val="18"/>
-    </w:rPr>
-  </w:style>
-  <w:style w:type="character" w:customStyle="1" w:styleId="Heading9Char">
-    <w:name w:val="Heading 9 Char"/>
-    <w:basedOn w:val="DefaultParagraphFont"/>
-    <w:link w:val="Heading9"/>
-    <w:uiPriority w:val="9"/>
-    <w:semiHidden/>
-    <w:rsid w:val="00DE1218"/>
-    <w:rPr>
-      <w:i/>
-      <w:caps/>
-      <w:spacing w:val="10"/>
-      <w:sz w:val="18"/>
-      <w:szCs w:val="18"/>
-    </w:rPr>
-  </w:style>
-  <w:style w:type="paragraph" w:styleId="Caption">
-    <w:name w:val="caption"/>
-    <w:basedOn w:val="Normal"/>
-    <w:next w:val="Normal"/>
-    <w:uiPriority w:val="35"/>
-    <w:semiHidden/>
-    <w:unhideWhenUsed/>
-    <w:qFormat/>
-    <w:rsid w:val="00DE1218"/>
-    <w:rPr>
-      <w:b/>
-      <w:bCs/>
-      <w:color w:val="0B5294" w:themeColor="accent1" w:themeShade="BF"/>
-      <w:sz w:val="16"/>
-      <w:szCs w:val="16"/>
-    </w:rPr>
-  </w:style>
-  <w:style w:type="character" w:customStyle="1" w:styleId="TitleChar">
-    <w:name w:val="Title Char"/>
-    <w:basedOn w:val="DefaultParagraphFont"/>
-    <w:link w:val="Title"/>
-    <w:uiPriority w:val="10"/>
-    <w:rsid w:val="00DE1218"/>
-    <w:rPr>
-      <w:caps/>
-      <w:color w:val="0F6FC6" w:themeColor="accent1"/>
-      <w:spacing w:val="10"/>
-      <w:kern w:val="28"/>
-      <w:sz w:val="52"/>
-      <w:szCs w:val="52"/>
-    </w:rPr>
-  </w:style>
-  <w:style w:type="character" w:customStyle="1" w:styleId="SubtitleChar">
-    <w:name w:val="Subtitle Char"/>
-    <w:basedOn w:val="DefaultParagraphFont"/>
-    <w:link w:val="Subtitle"/>
-    <w:uiPriority w:val="11"/>
-    <w:rsid w:val="00DE1218"/>
-    <w:rPr>
-      <w:caps/>
-      <w:color w:val="595959" w:themeColor="text1" w:themeTint="A6"/>
-      <w:spacing w:val="10"/>
-      <w:sz w:val="24"/>
-      <w:szCs w:val="24"/>
-    </w:rPr>
-  </w:style>
-  <w:style w:type="character" w:styleId="Strong">
-    <w:name w:val="Strong"/>
-    <w:uiPriority w:val="22"/>
-    <w:qFormat/>
-    <w:rsid w:val="00DE1218"/>
-    <w:rPr>
-      <w:b/>
-      <w:bCs/>
-    </w:rPr>
-  </w:style>
-  <w:style w:type="paragraph" w:styleId="NoSpacing">
-    <w:name w:val="No Spacing"/>
-    <w:basedOn w:val="Normal"/>
-    <w:link w:val="NoSpacingChar"/>
-    <w:uiPriority w:val="1"/>
-    <w:qFormat/>
-    <w:rsid w:val="00DE1218"/>
-    <w:pPr>
-      <w:spacing w:before="0" w:after="0" w:line="240" w:lineRule="auto"/>
-    </w:pPr>
-  </w:style>
-  <w:style w:type="character" w:customStyle="1" w:styleId="NoSpacingChar">
-    <w:name w:val="No Spacing Char"/>
-    <w:basedOn w:val="DefaultParagraphFont"/>
-    <w:link w:val="NoSpacing"/>
-    <w:uiPriority w:val="1"/>
-    <w:rsid w:val="00DE1218"/>
-    <w:rPr>
-      <w:sz w:val="20"/>
-      <w:szCs w:val="20"/>
-    </w:rPr>
-  </w:style>
-  <w:style w:type="paragraph" w:styleId="Quote">
-    <w:name w:val="Quote"/>
-    <w:basedOn w:val="Normal"/>
-    <w:next w:val="Normal"/>
-    <w:link w:val="QuoteChar"/>
-    <w:uiPriority w:val="29"/>
-    <w:qFormat/>
-    <w:rsid w:val="00DE1218"/>
-    <w:rPr>
-      <w:i/>
-      <w:iCs/>
-    </w:rPr>
-  </w:style>
-  <w:style w:type="character" w:customStyle="1" w:styleId="QuoteChar">
-    <w:name w:val="Quote Char"/>
-    <w:basedOn w:val="DefaultParagraphFont"/>
-    <w:link w:val="Quote"/>
-    <w:uiPriority w:val="29"/>
-    <w:rsid w:val="00DE1218"/>
-    <w:rPr>
-      <w:i/>
-      <w:iCs/>
-      <w:sz w:val="20"/>
-      <w:szCs w:val="20"/>
-    </w:rPr>
-  </w:style>
-  <w:style w:type="paragraph" w:styleId="IntenseQuote">
-    <w:name w:val="Intense Quote"/>
-    <w:basedOn w:val="Normal"/>
-    <w:next w:val="Normal"/>
-    <w:link w:val="IntenseQuoteChar"/>
-    <w:uiPriority w:val="30"/>
-    <w:qFormat/>
-    <w:rsid w:val="00DE1218"/>
-    <w:pPr>
-      <w:pBdr>
-        <w:top w:val="single" w:sz="4" w:space="10" w:color="0F6FC6" w:themeColor="accent1"/>
-        <w:left w:val="single" w:sz="4" w:space="10" w:color="0F6FC6" w:themeColor="accent1"/>
-      </w:pBdr>
-      <w:spacing w:after="0"/>
-      <w:ind w:left="1296" w:right="1152"/>
-      <w:jc w:val="both"/>
-    </w:pPr>
-    <w:rPr>
-      <w:i/>
-      <w:iCs/>
-      <w:color w:val="0F6FC6" w:themeColor="accent1"/>
-    </w:rPr>
-  </w:style>
-  <w:style w:type="character" w:customStyle="1" w:styleId="IntenseQuoteChar">
-    <w:name w:val="Intense Quote Char"/>
-    <w:basedOn w:val="DefaultParagraphFont"/>
-    <w:link w:val="IntenseQuote"/>
-    <w:uiPriority w:val="30"/>
-    <w:rsid w:val="00DE1218"/>
-    <w:rPr>
-      <w:i/>
-      <w:iCs/>
-      <w:color w:val="0F6FC6" w:themeColor="accent1"/>
-      <w:sz w:val="20"/>
-      <w:szCs w:val="20"/>
-    </w:rPr>
-  </w:style>
-  <w:style w:type="character" w:styleId="SubtleReference">
-    <w:name w:val="Subtle Reference"/>
-    <w:uiPriority w:val="31"/>
-    <w:qFormat/>
-    <w:rsid w:val="00DE1218"/>
-    <w:rPr>
-      <w:b/>
-      <w:bCs/>
-      <w:color w:val="0F6FC6" w:themeColor="accent1"/>
-    </w:rPr>
-  </w:style>
-  <w:style w:type="character" w:styleId="IntenseReference">
-    <w:name w:val="Intense Reference"/>
-    <w:uiPriority w:val="32"/>
-    <w:qFormat/>
-    <w:rsid w:val="00DE1218"/>
-    <w:rPr>
-      <w:b/>
-      <w:bCs/>
-      <w:i/>
-      <w:iCs/>
-      <w:caps/>
-      <w:color w:val="0F6FC6" w:themeColor="accent1"/>
-    </w:rPr>
-  </w:style>
-  <w:style w:type="character" w:styleId="BookTitle">
-    <w:name w:val="Book Title"/>
-    <w:uiPriority w:val="33"/>
-    <w:qFormat/>
-    <w:rsid w:val="00DE1218"/>
-    <w:rPr>
-      <w:b/>
-      <w:bCs/>
-      <w:i/>
-      <w:iCs/>
-      <w:spacing w:val="9"/>
-    </w:rPr>
-  </w:style>
-  <w:style w:type="paragraph" w:styleId="TOCHeading">
-    <w:name w:val="TOC Heading"/>
-    <w:basedOn w:val="Heading1"/>
-    <w:next w:val="Normal"/>
-    <w:uiPriority w:val="39"/>
-    <w:semiHidden/>
-    <w:unhideWhenUsed/>
-    <w:qFormat/>
-    <w:rsid w:val="00DE1218"/>
-    <w:pPr>
-      <w:outlineLvl w:val="9"/>
-    </w:pPr>
-    <w:rPr>
-      <w:lang w:bidi="en-US"/>
-    </w:rPr>
-  </w:style>
-  <w:style w:type="paragraph" w:styleId="BalloonText">
-    <w:name w:val="Balloon Text"/>
-    <w:basedOn w:val="Normal"/>
-    <w:link w:val="BalloonTextChar"/>
-    <w:uiPriority w:val="99"/>
-    <w:semiHidden/>
-    <w:unhideWhenUsed/>
-    <w:rsid w:val="00DE1218"/>
-    <w:pPr>
-      <w:spacing w:before="0" w:after="0" w:line="240" w:lineRule="auto"/>
-    </w:pPr>
-    <w:rPr>
-      <w:rFonts w:ascii="Tahoma" w:hAnsi="Tahoma" w:cs="Tahoma"/>
-      <w:sz w:val="16"/>
-      <w:szCs w:val="16"/>
-    </w:rPr>
-  </w:style>
-  <w:style w:type="character" w:customStyle="1" w:styleId="BalloonTextChar">
-    <w:name w:val="Balloon Text Char"/>
-    <w:basedOn w:val="DefaultParagraphFont"/>
-    <w:link w:val="BalloonText"/>
-    <w:uiPriority w:val="99"/>
-    <w:semiHidden/>
-    <w:rsid w:val="00DE1218"/>
-    <w:rPr>
-      <w:rFonts w:ascii="Tahoma" w:hAnsi="Tahoma" w:cs="Tahoma"/>
-      <w:sz w:val="16"/>
-      <w:szCs w:val="16"/>
-    </w:rPr>
-  </w:style>
-  <w:style w:type="paragraph" w:styleId="TOC1">
-    <w:name w:val="toc 1"/>
-    <w:basedOn w:val="Normal"/>
-    <w:next w:val="Normal"/>
-    <w:autoRedefine/>
-    <w:uiPriority w:val="39"/>
-    <w:unhideWhenUsed/>
-    <w:rsid w:val="00860DFC"/>
-    <w:pPr>
-      <w:spacing w:after="100"/>
-    </w:pPr>
-  </w:style>
-  <w:style w:type="character" w:styleId="Hyperlink">
-    <w:name w:val="Hyperlink"/>
-    <w:basedOn w:val="DefaultParagraphFont"/>
-    <w:uiPriority w:val="99"/>
-    <w:unhideWhenUsed/>
-    <w:rsid w:val="00860DFC"/>
-    <w:rPr>
-      <w:color w:val="F49100" w:themeColor="hyperlink"/>
-      <w:u w:val="single"/>
-    </w:rPr>
-  </w:style>
-  <w:style w:type="paragraph" w:styleId="Header">
-    <w:name w:val="header"/>
-    <w:basedOn w:val="Normal"/>
-    <w:link w:val="HeaderChar"/>
-    <w:uiPriority w:val="99"/>
-    <w:unhideWhenUsed/>
-    <w:rsid w:val="002F459E"/>
-    <w:pPr>
-      <w:tabs>
-        <w:tab w:val="center" w:pos="4680"/>
-        <w:tab w:val="right" w:pos="9360"/>
-      </w:tabs>
-      <w:spacing w:before="0" w:after="0" w:line="240" w:lineRule="auto"/>
-    </w:pPr>
-  </w:style>
-  <w:style w:type="character" w:customStyle="1" w:styleId="HeaderChar">
-    <w:name w:val="Header Char"/>
-    <w:basedOn w:val="DefaultParagraphFont"/>
-    <w:link w:val="Header"/>
-    <w:uiPriority w:val="99"/>
-    <w:rsid w:val="002F459E"/>
-    <w:rPr>
-      <w:sz w:val="20"/>
-      <w:szCs w:val="20"/>
-    </w:rPr>
-  </w:style>
-  <w:style w:type="paragraph" w:styleId="Footer">
-    <w:name w:val="footer"/>
-    <w:basedOn w:val="Normal"/>
-    <w:link w:val="FooterChar"/>
-    <w:uiPriority w:val="99"/>
-    <w:unhideWhenUsed/>
-    <w:rsid w:val="002F459E"/>
-    <w:pPr>
-      <w:tabs>
-        <w:tab w:val="center" w:pos="4680"/>
-        <w:tab w:val="right" w:pos="9360"/>
-      </w:tabs>
-      <w:spacing w:before="0" w:after="0" w:line="240" w:lineRule="auto"/>
-    </w:pPr>
-  </w:style>
-  <w:style w:type="character" w:customStyle="1" w:styleId="FooterChar">
-    <w:name w:val="Footer Char"/>
-    <w:basedOn w:val="DefaultParagraphFont"/>
-    <w:link w:val="Footer"/>
-    <w:uiPriority w:val="99"/>
-    <w:rsid w:val="002F459E"/>
-    <w:rPr>
-      <w:sz w:val="20"/>
-      <w:szCs w:val="20"/>
-    </w:rPr>
-  </w:style>
-  <w:style w:type="paragraph" w:styleId="TOC2">
-    <w:name w:val="toc 2"/>
-    <w:basedOn w:val="Normal"/>
-    <w:next w:val="Normal"/>
-    <w:autoRedefine/>
-    <w:uiPriority w:val="39"/>
-    <w:unhideWhenUsed/>
-    <w:rsid w:val="00D724C3"/>
-    <w:pPr>
-      <w:spacing w:after="100"/>
-      <w:ind w:left="200"/>
-    </w:pPr>
-  </w:style>
-  <w:style w:type="paragraph" w:styleId="TOC3">
-    <w:name w:val="toc 3"/>
-    <w:basedOn w:val="Normal"/>
-    <w:next w:val="Normal"/>
-    <w:autoRedefine/>
-    <w:uiPriority w:val="39"/>
-    <w:unhideWhenUsed/>
-    <w:rsid w:val="00465A37"/>
-    <w:pPr>
-      <w:spacing w:after="100"/>
-      <w:ind w:left="400"/>
-    </w:pPr>
-  </w:style>
-</w:styles>
-</file>
-
-<file path=word/stylesWithEffects.xml><?xml version="1.0" encoding="utf-8"?>
-<w:styles xmlns:wpc="http://schemas.microsoft.com/office/word/2010/wordprocessingCanvas" xmlns:mc="http://schemas.openxmlformats.org/markup-compatibility/2006" xmlns:o="urn:schemas-microsoft-com:office:office" xmlns:r="http://schemas.openxmlformats.org/officeDocument/2006/relationships" xmlns:m="http://schemas.openxmlformats.org/officeDocument/2006/math" xmlns:v="urn:schemas-microsoft-com:vml" xmlns:wp14="http://schemas.microsoft.com/office/word/2010/wordprocessingDrawing" xmlns:wp="http://schemas.openxmlformats.org/drawingml/2006/wordprocessingDrawing" xmlns:w10="urn:schemas-microsoft-com:office:word" xmlns:w="http://schemas.openxmlformats.org/wordprocessingml/2006/main" xmlns:w14="http://schemas.microsoft.com/office/word/2010/wordml" xmlns:wpg="http://schemas.microsoft.com/office/word/2010/wordprocessingGroup" xmlns:wpi="http://schemas.microsoft.com/office/word/2010/wordprocessingInk" xmlns:wne="http://schemas.microsoft.com/office/word/2006/wordml" xmlns:wps="http://schemas.microsoft.com/office/word/2010/wordprocessingShape" mc:Ignorable="w14 wp14">
-  <w:docDefaults>
-    <w:rPrDefault>
-      <w:rPr>
-        <w:rFonts w:asciiTheme="minorHAnsi" w:eastAsiaTheme="minorEastAsia" w:hAnsiTheme="minorHAnsi" w:cstheme="minorBidi"/>
-        <w:sz w:val="22"/>
-        <w:szCs w:val="22"/>
-        <w:lang w:val="en-CA" w:eastAsia="en-CA" w:bidi="ar-SA"/>
-      </w:rPr>
-    </w:rPrDefault>
-    <w:pPrDefault>
-      <w:pPr>
-        <w:spacing w:before="200" w:after="200" w:line="276" w:lineRule="auto"/>
-      </w:pPr>
-    </w:pPrDefault>
-  </w:docDefaults>
-  <w:latentStyles w:defLockedState="0" w:defUIPriority="99" w:defSemiHidden="1" w:defUnhideWhenUsed="1" w:defQFormat="0" w:count="267">
-    <w:lsdException w:name="Normal" w:semiHidden="0" w:uiPriority="0" w:unhideWhenUsed="0" w:qFormat="1"/>
-    <w:lsdException w:name="heading 1" w:semiHidden="0" w:uiPriority="9" w:unhideWhenUsed="0" w:qFormat="1"/>
-    <w:lsdException w:name="heading 2" w:uiPriority="9" w:qFormat="1"/>
-    <w:lsdException w:name="heading 3" w:uiPriority="9" w:qFormat="1"/>
-    <w:lsdException w:name="heading 4" w:uiPriority="9" w:qFormat="1"/>
-    <w:lsdException w:name="heading 5" w:uiPriority="9" w:qFormat="1"/>
-    <w:lsdException w:name="heading 6" w:uiPriority="9" w:qFormat="1"/>
-    <w:lsdException w:name="heading 7" w:uiPriority="9" w:qFormat="1"/>
-    <w:lsdException w:name="heading 8" w:uiPriority="9" w:qFormat="1"/>
-    <w:lsdException w:name="heading 9" w:uiPriority="9" w:qFormat="1"/>
-    <w:lsdException w:name="toc 1" w:uiPriority="39"/>
-    <w:lsdException w:name="toc 2" w:uiPriority="39"/>
-    <w:lsdException w:name="toc 3" w:uiPriority="39"/>
-    <w:lsdException w:name="toc 4" w:uiPriority="39"/>
-    <w:lsdException w:name="toc 5" w:uiPriority="39"/>
-    <w:lsdException w:name="toc 6" w:uiPriority="39"/>
-    <w:lsdException w:name="toc 7" w:uiPriority="39"/>
-    <w:lsdException w:name="toc 8" w:uiPriority="39"/>
-    <w:lsdException w:name="toc 9" w:uiPriority="39"/>
-    <w:lsdException w:name="caption" w:uiPriority="35" w:qFormat="1"/>
-    <w:lsdException w:name="Title" w:semiHidden="0" w:uiPriority="10" w:unhideWhenUsed="0" w:qFormat="1"/>
-    <w:lsdException w:name="Default Paragraph Font" w:uiPriority="1"/>
-    <w:lsdException w:name="Subtitle" w:semiHidden="0" w:uiPriority="11" w:unhideWhenUsed="0" w:qFormat="1"/>
-    <w:lsdException w:name="Strong" w:semiHidden="0" w:uiPriority="22" w:unhideWhenUsed="0" w:qFormat="1"/>
-    <w:lsdException w:name="Emphasis" w:semiHidden="0" w:uiPriority="20" w:unhideWhenUsed="0" w:qFormat="1"/>
-    <w:lsdException w:name="Table Grid" w:semiHidden="0" w:uiPriority="59" w:unhideWhenUsed="0"/>
-    <w:lsdException w:name="Placeholder Text" w:unhideWhenUsed="0"/>
-    <w:lsdException w:name="No Spacing" w:semiHidden="0" w:uiPriority="1" w:unhideWhenUsed="0" w:qFormat="1"/>
-    <w:lsdException w:name="Light Shading" w:semiHidden="0" w:uiPriority="60" w:unhideWhenUsed="0"/>
-    <w:lsdException w:name="Light List" w:semiHidden="0" w:uiPriority="61" w:unhideWhenUsed="0"/>
-    <w:lsdException w:name="Light Grid" w:semiHidden="0" w:uiPriority="62" w:unhideWhenUsed="0"/>
-    <w:lsdException w:name="Medium Shading 1" w:semiHidden="0" w:uiPriority="63" w:unhideWhenUsed="0"/>
-    <w:lsdException w:name="Medium Shading 2" w:semiHidden="0" w:uiPriority="64" w:unhideWhenUsed="0"/>
-    <w:lsdException w:name="Medium List 1" w:semiHidden="0" w:uiPriority="65" w:unhideWhenUsed="0"/>
-    <w:lsdException w:name="Medium List 2" w:semiHidden="0" w:uiPriority="66" w:unhideWhenUsed="0"/>
-    <w:lsdException w:name="Medium Grid 1" w:semiHidden="0" w:uiPriority="67" w:unhideWhenUsed="0"/>
-    <w:lsdException w:name="Medium Grid 2" w:semiHidden="0" w:uiPriority="68" w:unhideWhenUsed="0"/>
-    <w:lsdException w:name="Medium Grid 3" w:semiHidden="0" w:uiPriority="69" w:unhideWhenUsed="0"/>
-    <w:lsdException w:name="Dark List" w:semiHidden="0" w:uiPriority="70" w:unhideWhenUsed="0"/>
-    <w:lsdException w:name="Colorful Shading" w:semiHidden="0" w:uiPriority="71" w:unhideWhenUsed="0"/>
-    <w:lsdException w:name="Colorful List" w:semiHidden="0" w:uiPriority="72" w:unhideWhenUsed="0"/>
-    <w:lsdException w:name="Colorful Grid" w:semiHidden="0" w:uiPriority="73" w:unhideWhenUsed="0"/>
-    <w:lsdException w:name="Light Shading Accent 1" w:semiHidden="0" w:uiPriority="60" w:unhideWhenUsed="0"/>
-    <w:lsdException w:name="Light List Accent 1" w:semiHidden="0" w:uiPriority="61" w:unhideWhenUsed="0"/>
-    <w:lsdException w:name="Light Grid Accent 1" w:semiHidden="0" w:uiPriority="62" w:unhideWhenUsed="0"/>
-    <w:lsdException w:name="Medium Shading 1 Accent 1" w:semiHidden="0" w:uiPriority="63" w:unhideWhenUsed="0"/>
-    <w:lsdException w:name="Medium Shading 2 Accent 1" w:semiHidden="0" w:uiPriority="64" w:unhideWhenUsed="0"/>
-    <w:lsdException w:name="Medium List 1 Accent 1" w:semiHidden="0" w:uiPriority="65" w:unhideWhenUsed="0"/>
-    <w:lsdException w:name="Revision" w:unhideWhenUsed="0"/>
-    <w:lsdException w:name="List Paragraph" w:semiHidden="0" w:uiPriority="34" w:unhideWhenUsed="0" w:qFormat="1"/>
-    <w:lsdException w:name="Quote" w:semiHidden="0" w:uiPriority="29" w:unhideWhenUsed="0" w:qFormat="1"/>
-    <w:lsdException w:name="Intense Quote" w:semiHidden="0" w:uiPriority="30" w:unhideWhenUsed="0" w:qFormat="1"/>
-    <w:lsdException w:name="Medium List 2 Accent 1" w:semiHidden="0" w:uiPriority="66" w:unhideWhenUsed="0"/>
-    <w:lsdException w:name="Medium Grid 1 Accent 1" w:semiHidden="0" w:uiPriority="67" w:unhideWhenUsed="0"/>
-    <w:lsdException w:name="Medium Grid 2 Accent 1" w:semiHidden="0" w:uiPriority="68" w:unhideWhenUsed="0"/>
-    <w:lsdException w:name="Medium Grid 3 Accent 1" w:semiHidden="0" w:uiPriority="69" w:unhideWhenUsed="0"/>
-    <w:lsdException w:name="Dark List Accent 1" w:semiHidden="0" w:uiPriority="70" w:unhideWhenUsed="0"/>
-    <w:lsdException w:name="Colorful Shading Accent 1" w:semiHidden="0" w:uiPriority="71" w:unhideWhenUsed="0"/>
-    <w:lsdException w:name="Colorful List Accent 1" w:semiHidden="0" w:uiPriority="72" w:unhideWhenUsed="0"/>
-    <w:lsdException w:name="Colorful Grid Accent 1" w:semiHidden="0" w:uiPriority="73" w:unhideWhenUsed="0"/>
-    <w:lsdException w:name="Light Shading Accent 2" w:semiHidden="0" w:uiPriority="60" w:unhideWhenUsed="0"/>
-    <w:lsdException w:name="Light List Accent 2" w:semiHidden="0" w:uiPriority="61" w:unhideWhenUsed="0"/>
-    <w:lsdException w:name="Light Grid Accent 2" w:semiHidden="0" w:uiPriority="62" w:unhideWhenUsed="0"/>
-    <w:lsdException w:name="Medium Shading 1 Accent 2" w:semiHidden="0" w:uiPriority="63" w:unhideWhenUsed="0"/>
-    <w:lsdException w:name="Medium Shading 2 Accent 2" w:semiHidden="0" w:uiPriority="64" w:unhideWhenUsed="0"/>
-    <w:lsdException w:name="Medium List 1 Accent 2" w:semiHidden="0" w:uiPriority="65" w:unhideWhenUsed="0"/>
-    <w:lsdException w:name="Medium List 2 Accent 2" w:semiHidden="0" w:uiPriority="66" w:unhideWhenUsed="0"/>
-    <w:lsdException w:name="Medium Grid 1 Accent 2" w:semiHidden="0" w:uiPriority="67" w:unhideWhenUsed="0"/>
-    <w:lsdException w:name="Medium Grid 2 Accent 2" w:semiHidden="0" w:uiPriority="68" w:unhideWhenUsed="0"/>
-    <w:lsdException w:name="Medium Grid 3 Accent 2" w:semiHidden="0" w:uiPriority="69" w:unhideWhenUsed="0"/>
-    <w:lsdException w:name="Dark List Accent 2" w:semiHidden="0" w:uiPriority="70" w:unhideWhenUsed="0"/>
-    <w:lsdException w:name="Colorful Shading Accent 2" w:semiHidden="0" w:uiPriority="71" w:unhideWhenUsed="0"/>
-    <w:lsdException w:name="Colorful List Accent 2" w:semiHidden="0" w:uiPriority="72" w:unhideWhenUsed="0"/>
-    <w:lsdException w:name="Colorful Grid Accent 2" w:semiHidden="0" w:uiPriority="73" w:unhideWhenUsed="0"/>
-    <w:lsdException w:name="Light Shading Accent 3" w:semiHidden="0" w:uiPriority="60" w:unhideWhenUsed="0"/>
-    <w:lsdException w:name="Light List Accent 3" w:semiHidden="0" w:uiPriority="61" w:unhideWhenUsed="0"/>
-    <w:lsdException w:name="Light Grid Accent 3" w:semiHidden="0" w:uiPriority="62" w:unhideWhenUsed="0"/>
-    <w:lsdException w:name="Medium Shading 1 Accent 3" w:semiHidden="0" w:uiPriority="63" w:unhideWhenUsed="0"/>
-    <w:lsdException w:name="Medium Shading 2 Accent 3" w:semiHidden="0" w:uiPriority="64" w:unhideWhenUsed="0"/>
-    <w:lsdException w:name="Medium List 1 Accent 3" w:semiHidden="0" w:uiPriority="65" w:unhideWhenUsed="0"/>
-    <w:lsdException w:name="Medium List 2 Accent 3" w:semiHidden="0" w:uiPriority="66" w:unhideWhenUsed="0"/>
-    <w:lsdException w:name="Medium Grid 1 Accent 3" w:semiHidden="0" w:uiPriority="67" w:unhideWhenUsed="0"/>
-    <w:lsdException w:name="Medium Grid 2 Accent 3" w:semiHidden="0" w:uiPriority="68" w:unhideWhenUsed="0"/>
-    <w:lsdException w:name="Medium Grid 3 Accent 3" w:semiHidden="0" w:uiPriority="69" w:unhideWhenUsed="0"/>
-    <w:lsdException w:name="Dark List Accent 3" w:semiHidden="0" w:uiPriority="70" w:unhideWhenUsed="0"/>
-    <w:lsdException w:name="Colorful Shading Accent 3" w:semiHidden="0" w:uiPriority="71" w:unhideWhenUsed="0"/>
-    <w:lsdException w:name="Colorful List Accent 3" w:semiHidden="0" w:uiPriority="72" w:unhideWhenUsed="0"/>
-    <w:lsdException w:name="Colorful Grid Accent 3" w:semiHidden="0" w:uiPriority="73" w:unhideWhenUsed="0"/>
-    <w:lsdException w:name="Light Shading Accent 4" w:semiHidden="0" w:uiPriority="60" w:unhideWhenUsed="0"/>
-    <w:lsdException w:name="Light List Accent 4" w:semiHidden="0" w:uiPriority="61" w:unhideWhenUsed="0"/>
-    <w:lsdException w:name="Light Grid Accent 4" w:semiHidden="0" w:uiPriority="62" w:unhideWhenUsed="0"/>
-    <w:lsdException w:name="Medium Shading 1 Accent 4" w:semiHidden="0" w:uiPriority="63" w:unhideWhenUsed="0"/>
-    <w:lsdException w:name="Medium Shading 2 Accent 4" w:semiHidden="0" w:uiPriority="64" w:unhideWhenUsed="0"/>
-    <w:lsdException w:name="Medium List 1 Accent 4" w:semiHidden="0" w:uiPriority="65" w:unhideWhenUsed="0"/>
-    <w:lsdException w:name="Medium List 2 Accent 4" w:semiHidden="0" w:uiPriority="66" w:unhideWhenUsed="0"/>
-    <w:lsdException w:name="Medium Grid 1 Accent 4" w:semiHidden="0" w:uiPriority="67" w:unhideWhenUsed="0"/>
-    <w:lsdException w:name="Medium Grid 2 Accent 4" w:semiHidden="0" w:uiPriority="68" w:unhideWhenUsed="0"/>
-    <w:lsdException w:name="Medium Grid 3 Accent 4" w:semiHidden="0" w:uiPriority="69" w:unhideWhenUsed="0"/>
-    <w:lsdException w:name="Dark List Accent 4" w:semiHidden="0" w:uiPriority="70" w:unhideWhenUsed="0"/>
-    <w:lsdException w:name="Colorful Shading Accent 4" w:semiHidden="0" w:uiPriority="71" w:unhideWhenUsed="0"/>
-    <w:lsdException w:name="Colorful List Accent 4" w:semiHidden="0" w:uiPriority="72" w:unhideWhenUsed="0"/>
-    <w:lsdException w:name="Colorful Grid Accent 4" w:semiHidden="0" w:uiPriority="73" w:unhideWhenUsed="0"/>
-    <w:lsdException w:name="Light Shading Accent 5" w:semiHidden="0" w:uiPriority="60" w:unhideWhenUsed="0"/>
-    <w:lsdException w:name="Light List Accent 5" w:semiHidden="0" w:uiPriority="61" w:unhideWhenUsed="0"/>
-    <w:lsdException w:name="Light Grid Accent 5" w:semiHidden="0" w:uiPriority="62" w:unhideWhenUsed="0"/>
-    <w:lsdException w:name="Medium Shading 1 Accent 5" w:semiHidden="0" w:uiPriority="63" w:unhideWhenUsed="0"/>
-    <w:lsdException w:name="Medium Shading 2 Accent 5" w:semiHidden="0" w:uiPriority="64" w:unhideWhenUsed="0"/>
-    <w:lsdException w:name="Medium List 1 Accent 5" w:semiHidden="0" w:uiPriority="65" w:unhideWhenUsed="0"/>
-    <w:lsdException w:name="Medium List 2 Accent 5" w:semiHidden="0" w:uiPriority="66" w:unhideWhenUsed="0"/>
-    <w:lsdException w:name="Medium Grid 1 Accent 5" w:semiHidden="0" w:uiPriority="67" w:unhideWhenUsed="0"/>
-    <w:lsdException w:name="Medium Grid 2 Accent 5" w:semiHidden="0" w:uiPriority="68" w:unhideWhenUsed="0"/>
-    <w:lsdException w:name="Medium Grid 3 Accent 5" w:semiHidden="0" w:uiPriority="69" w:unhideWhenUsed="0"/>
-    <w:lsdException w:name="Dark List Accent 5" w:semiHidden="0" w:uiPriority="70" w:unhideWhenUsed="0"/>
-    <w:lsdException w:name="Colorful Shading Accent 5" w:semiHidden="0" w:uiPriority="71" w:unhideWhenUsed="0"/>
-    <w:lsdException w:name="Colorful List Accent 5" w:semiHidden="0" w:uiPriority="72" w:unhideWhenUsed="0"/>
-    <w:lsdException w:name="Colorful Grid Accent 5" w:semiHidden="0" w:uiPriority="73" w:unhideWhenUsed="0"/>
-    <w:lsdException w:name="Light Shading Accent 6" w:semiHidden="0" w:uiPriority="60" w:unhideWhenUsed="0"/>
-    <w:lsdException w:name="Light List Accent 6" w:semiHidden="0" w:uiPriority="61" w:unhideWhenUsed="0"/>
-    <w:lsdException w:name="Light Grid Accent 6" w:semiHidden="0" w:uiPriority="62" w:unhideWhenUsed="0"/>
-    <w:lsdException w:name="Medium Shading 1 Accent 6" w:semiHidden="0" w:uiPriority="63" w:unhideWhenUsed="0"/>
-    <w:lsdException w:name="Medium Shading 2 Accent 6" w:semiHidden="0" w:uiPriority="64" w:unhideWhenUsed="0"/>
-    <w:lsdException w:name="Medium List 1 Accent 6" w:semiHidden="0" w:uiPriority="65" w:unhideWhenUsed="0"/>
-    <w:lsdException w:name="Medium List 2 Accent 6" w:semiHidden="0" w:uiPriority="66" w:unhideWhenUsed="0"/>
-    <w:lsdException w:name="Medium Grid 1 Accent 6" w:semiHidden="0" w:uiPriority="67" w:unhideWhenUsed="0"/>
-    <w:lsdException w:name="Medium Grid 2 Accent 6" w:semiHidden="0" w:uiPriority="68" w:unhideWhenUsed="0"/>
-    <w:lsdException w:name="Medium Grid 3 Accent 6" w:semiHidden="0" w:uiPriority="69" w:unhideWhenUsed="0"/>
-    <w:lsdException w:name="Dark List Accent 6" w:semiHidden="0" w:uiPriority="70" w:unhideWhenUsed="0"/>
-    <w:lsdException w:name="Colorful Shading Accent 6" w:semiHidden="0" w:uiPriority="71" w:unhideWhenUsed="0"/>
-    <w:lsdException w:name="Colorful List Accent 6" w:semiHidden="0" w:uiPriority="72" w:unhideWhenUsed="0"/>
-    <w:lsdException w:name="Colorful Grid Accent 6" w:semiHidden="0" w:uiPriority="73" w:unhideWhenUsed="0"/>
-    <w:lsdException w:name="Subtle Emphasis" w:semiHidden="0" w:uiPriority="19" w:unhideWhenUsed="0" w:qFormat="1"/>
-    <w:lsdException w:name="Intense Emphasis" w:semiHidden="0" w:uiPriority="21" w:unhideWhenUsed="0" w:qFormat="1"/>
-    <w:lsdException w:name="Subtle Reference" w:semiHidden="0" w:uiPriority="31" w:unhideWhenUsed="0" w:qFormat="1"/>
-    <w:lsdException w:name="Intense Reference" w:semiHidden="0" w:uiPriority="32" w:unhideWhenUsed="0" w:qFormat="1"/>
-    <w:lsdException w:name="Book Title" w:semiHidden="0" w:uiPriority="33" w:unhideWhenUsed="0" w:qFormat="1"/>
-    <w:lsdException w:name="Bibliography" w:uiPriority="37"/>
-    <w:lsdException w:name="TOC Heading" w:uiPriority="39" w:qFormat="1"/>
-  </w:latentStyles>
-  <w:style w:type="paragraph" w:default="1" w:styleId="Normal">
-    <w:name w:val="Normal"/>
-    <w:qFormat/>
-    <w:rsid w:val="00DE1218"/>
-    <w:rPr>
-      <w:sz w:val="20"/>
-      <w:szCs w:val="20"/>
-    </w:rPr>
-  </w:style>
-  <w:style w:type="paragraph" w:styleId="Heading1">
-    <w:name w:val="heading 1"/>
-    <w:basedOn w:val="Normal"/>
-    <w:next w:val="Normal"/>
-    <w:link w:val="Heading1Char"/>
-    <w:uiPriority w:val="9"/>
-    <w:qFormat/>
-    <w:rsid w:val="00314D7F"/>
-    <w:pPr>
-      <w:pBdr>
-        <w:top w:val="single" w:sz="24" w:space="0" w:color="FFFFFF" w:themeColor="background1"/>
-        <w:left w:val="single" w:sz="24" w:space="0" w:color="FFFFFF" w:themeColor="background1"/>
-        <w:bottom w:val="single" w:sz="24" w:space="0" w:color="FFFFFF" w:themeColor="background1"/>
-        <w:right w:val="single" w:sz="24" w:space="0" w:color="FFFFFF" w:themeColor="background1"/>
-      </w:pBdr>
-      <w:spacing w:after="0"/>
-      <w:outlineLvl w:val="0"/>
-    </w:pPr>
-    <w:rPr>
-      <w:b/>
-      <w:bCs/>
-      <w:caps/>
-      <w:color w:val="0B5294" w:themeColor="accent1" w:themeShade="BF"/>
-      <w:spacing w:val="15"/>
-      <w:sz w:val="28"/>
-      <w:szCs w:val="22"/>
-    </w:rPr>
-  </w:style>
-  <w:style w:type="paragraph" w:styleId="Heading2">
-    <w:name w:val="heading 2"/>
-    <w:basedOn w:val="Normal"/>
-    <w:next w:val="Normal"/>
-    <w:link w:val="Heading2Char"/>
-    <w:uiPriority w:val="9"/>
-    <w:unhideWhenUsed/>
-    <w:qFormat/>
-    <w:rsid w:val="00314D7F"/>
-    <w:pPr>
-      <w:pBdr>
-        <w:top w:val="single" w:sz="24" w:space="0" w:color="FFFFFF" w:themeColor="background1"/>
-        <w:left w:val="single" w:sz="24" w:space="0" w:color="FFFFFF" w:themeColor="background1"/>
-        <w:bottom w:val="single" w:sz="24" w:space="0" w:color="FFFFFF" w:themeColor="background1"/>
-        <w:right w:val="single" w:sz="24" w:space="0" w:color="FFFFFF" w:themeColor="background1"/>
-      </w:pBdr>
-      <w:spacing w:after="0"/>
-      <w:outlineLvl w:val="1"/>
-    </w:pPr>
-    <w:rPr>
-      <w:spacing w:val="15"/>
-      <w:sz w:val="22"/>
-      <w:szCs w:val="22"/>
-    </w:rPr>
-  </w:style>
-  <w:style w:type="paragraph" w:styleId="Heading3">
-    <w:name w:val="heading 3"/>
-    <w:basedOn w:val="Normal"/>
-    <w:next w:val="Normal"/>
-    <w:link w:val="Heading3Char"/>
-    <w:uiPriority w:val="9"/>
-    <w:unhideWhenUsed/>
-    <w:qFormat/>
-    <w:rsid w:val="00465A37"/>
-    <w:pPr>
-      <w:spacing w:before="300" w:after="0"/>
-      <w:outlineLvl w:val="2"/>
-    </w:pPr>
-    <w:rPr>
-      <w:caps/>
-      <w:color w:val="073662" w:themeColor="accent1" w:themeShade="7F"/>
-      <w:spacing w:val="15"/>
-      <w:sz w:val="22"/>
-      <w:szCs w:val="22"/>
-    </w:rPr>
-  </w:style>
-  <w:style w:type="paragraph" w:styleId="Heading4">
-    <w:name w:val="heading 4"/>
-    <w:basedOn w:val="Normal"/>
-    <w:next w:val="Normal"/>
-    <w:link w:val="Heading4Char"/>
-    <w:uiPriority w:val="9"/>
-    <w:unhideWhenUsed/>
-    <w:qFormat/>
-    <w:rsid w:val="00DE1218"/>
-    <w:pPr>
-      <w:pBdr>
-        <w:top w:val="dotted" w:sz="6" w:space="2" w:color="0F6FC6" w:themeColor="accent1"/>
-        <w:left w:val="dotted" w:sz="6" w:space="2" w:color="0F6FC6" w:themeColor="accent1"/>
-      </w:pBdr>
-      <w:spacing w:before="300" w:after="0"/>
-      <w:outlineLvl w:val="3"/>
-    </w:pPr>
-    <w:rPr>
-      <w:caps/>
-      <w:color w:val="0B5294" w:themeColor="accent1" w:themeShade="BF"/>
-      <w:spacing w:val="10"/>
-      <w:sz w:val="22"/>
-      <w:szCs w:val="22"/>
-    </w:rPr>
-  </w:style>
-  <w:style w:type="paragraph" w:styleId="Heading5">
-    <w:name w:val="heading 5"/>
-    <w:basedOn w:val="Normal"/>
-    <w:next w:val="Normal"/>
-    <w:link w:val="Heading5Char"/>
-    <w:uiPriority w:val="9"/>
-    <w:unhideWhenUsed/>
-    <w:qFormat/>
-    <w:rsid w:val="00DE1218"/>
-    <w:pPr>
-      <w:pBdr>
-        <w:bottom w:val="single" w:sz="6" w:space="1" w:color="0F6FC6" w:themeColor="accent1"/>
-      </w:pBdr>
-      <w:spacing w:before="300" w:after="0"/>
-      <w:outlineLvl w:val="4"/>
-    </w:pPr>
-    <w:rPr>
-      <w:caps/>
-      <w:color w:val="0B5294" w:themeColor="accent1" w:themeShade="BF"/>
-      <w:spacing w:val="10"/>
-      <w:sz w:val="22"/>
-      <w:szCs w:val="22"/>
-    </w:rPr>
-  </w:style>
-  <w:style w:type="paragraph" w:styleId="Heading6">
-    <w:name w:val="heading 6"/>
-    <w:basedOn w:val="Normal"/>
-    <w:next w:val="Normal"/>
-    <w:link w:val="Heading6Char"/>
-    <w:uiPriority w:val="9"/>
-    <w:unhideWhenUsed/>
-    <w:qFormat/>
-    <w:rsid w:val="00DE1218"/>
-    <w:pPr>
-      <w:pBdr>
-        <w:bottom w:val="dotted" w:sz="6" w:space="1" w:color="0F6FC6" w:themeColor="accent1"/>
-      </w:pBdr>
-      <w:spacing w:before="300" w:after="0"/>
-      <w:outlineLvl w:val="5"/>
-    </w:pPr>
-    <w:rPr>
-      <w:caps/>
-      <w:color w:val="0B5294" w:themeColor="accent1" w:themeShade="BF"/>
-      <w:spacing w:val="10"/>
-      <w:sz w:val="22"/>
-      <w:szCs w:val="22"/>
-    </w:rPr>
-  </w:style>
-  <w:style w:type="paragraph" w:styleId="Heading7">
-    <w:name w:val="heading 7"/>
-    <w:basedOn w:val="Normal"/>
-    <w:next w:val="Normal"/>
-    <w:link w:val="Heading7Char"/>
-    <w:uiPriority w:val="9"/>
-    <w:unhideWhenUsed/>
-    <w:qFormat/>
-    <w:rsid w:val="00DE1218"/>
-    <w:pPr>
-      <w:spacing w:before="300" w:after="0"/>
-      <w:outlineLvl w:val="6"/>
-    </w:pPr>
-    <w:rPr>
-      <w:caps/>
-      <w:color w:val="0B5294" w:themeColor="accent1" w:themeShade="BF"/>
-      <w:spacing w:val="10"/>
-      <w:sz w:val="22"/>
-      <w:szCs w:val="22"/>
-    </w:rPr>
-  </w:style>
-  <w:style w:type="paragraph" w:styleId="Heading8">
-    <w:name w:val="heading 8"/>
-    <w:basedOn w:val="Normal"/>
-    <w:next w:val="Normal"/>
-    <w:link w:val="Heading8Char"/>
-    <w:uiPriority w:val="9"/>
-    <w:semiHidden/>
-    <w:unhideWhenUsed/>
-    <w:qFormat/>
-    <w:rsid w:val="00DE1218"/>
-    <w:pPr>
-      <w:spacing w:before="300" w:after="0"/>
-      <w:outlineLvl w:val="7"/>
-    </w:pPr>
-    <w:rPr>
-      <w:caps/>
-      <w:spacing w:val="10"/>
-      <w:sz w:val="18"/>
-      <w:szCs w:val="18"/>
-    </w:rPr>
-  </w:style>
-  <w:style w:type="paragraph" w:styleId="Heading9">
-    <w:name w:val="heading 9"/>
-    <w:basedOn w:val="Normal"/>
-    <w:next w:val="Normal"/>
-    <w:link w:val="Heading9Char"/>
-    <w:uiPriority w:val="9"/>
-    <w:semiHidden/>
-    <w:unhideWhenUsed/>
-    <w:qFormat/>
-    <w:rsid w:val="00DE1218"/>
-    <w:pPr>
-      <w:spacing w:before="300" w:after="0"/>
-      <w:outlineLvl w:val="8"/>
-    </w:pPr>
-    <w:rPr>
-      <w:i/>
-      <w:caps/>
-      <w:spacing w:val="10"/>
-      <w:sz w:val="18"/>
-      <w:szCs w:val="18"/>
-    </w:rPr>
-  </w:style>
-  <w:style w:type="character" w:default="1" w:styleId="DefaultParagraphFont">
-    <w:name w:val="Default Paragraph Font"/>
-    <w:uiPriority w:val="1"/>
-    <w:semiHidden/>
     <w:unhideWhenUsed/>
   </w:style>
   <w:style w:type="table" w:default="1" w:styleId="TableNormal">
@@ -5642,7 +6758,7 @@
 </file>
 
 <file path=customXml/itemProps1.xml><?xml version="1.0" encoding="utf-8"?>
-<ds:datastoreItem xmlns:ds="http://schemas.openxmlformats.org/officeDocument/2006/customXml" ds:itemID="{ADEF12E4-0A87-44FE-B0E9-67719CB4F955}">
+<ds:datastoreItem xmlns:ds="http://schemas.openxmlformats.org/officeDocument/2006/customXml" ds:itemID="{D3435DF0-7E2D-4920-940D-7B4771C99227}">
   <ds:schemaRefs>
     <ds:schemaRef ds:uri="http://schemas.openxmlformats.org/officeDocument/2006/bibliography"/>
   </ds:schemaRefs>

</xml_diff>

<commit_message>
put feather into doc
put feather into doc
</commit_message>
<xml_diff>
--- a/FeaturesDocumentContent/DocumentTemplate.docx
+++ b/FeaturesDocumentContent/DocumentTemplate.docx
@@ -32,12 +32,7 @@
             <w:pStyle w:val="TOCHeading"/>
           </w:pPr>
           <w:r>
-            <w:t>Tabl</w:t>
-          </w:r>
-          <w:bookmarkStart w:id="0" w:name="_GoBack"/>
-          <w:bookmarkEnd w:id="0"/>
-          <w:r>
-            <w:t>e of Contents</w:t>
+            <w:t>Table of Contents</w:t>
           </w:r>
         </w:p>
         <w:p>
@@ -395,7 +390,7 @@
                 <w:noProof/>
                 <w:webHidden/>
               </w:rPr>
-              <w:t>2</w:t>
+              <w:t>3</w:t>
             </w:r>
             <w:r>
               <w:rPr>
@@ -406,6 +401,7 @@
             </w:r>
           </w:hyperlink>
         </w:p>
+        <w:bookmarkStart w:id="0" w:name="_GoBack"/>
         <w:p>
           <w:pPr>
             <w:pStyle w:val="TOC3"/>
@@ -419,64 +415,92 @@
               <w:lang w:val="en-US" w:eastAsia="en-US"/>
             </w:rPr>
           </w:pPr>
-          <w:hyperlink w:anchor="_Toc449304131" w:history="1">
-            <w:r>
-              <w:rPr>
-                <w:rStyle w:val="Hyperlink"/>
-                <w:noProof/>
-              </w:rPr>
-              <w:t>Lee</w:t>
-            </w:r>
-            <w:r>
-              <w:rPr>
-                <w:noProof/>
-                <w:webHidden/>
-              </w:rPr>
-              <w:tab/>
-            </w:r>
-            <w:r>
-              <w:rPr>
-                <w:noProof/>
-                <w:webHidden/>
-              </w:rPr>
-              <w:fldChar w:fldCharType="begin"/>
-            </w:r>
-            <w:r>
-              <w:rPr>
-                <w:noProof/>
-                <w:webHidden/>
-              </w:rPr>
-              <w:instrText xml:space="preserve"> PAGEREF _Toc449304131 \h </w:instrText>
-            </w:r>
-            <w:r>
-              <w:rPr>
-                <w:noProof/>
-                <w:webHidden/>
-              </w:rPr>
-            </w:r>
-            <w:r>
-              <w:rPr>
-                <w:noProof/>
-                <w:webHidden/>
-              </w:rPr>
-              <w:fldChar w:fldCharType="separate"/>
-            </w:r>
-            <w:r>
-              <w:rPr>
-                <w:noProof/>
-                <w:webHidden/>
-              </w:rPr>
-              <w:t>3</w:t>
-            </w:r>
-            <w:r>
-              <w:rPr>
-                <w:noProof/>
-                <w:webHidden/>
-              </w:rPr>
-              <w:fldChar w:fldCharType="end"/>
-            </w:r>
-          </w:hyperlink>
+          <w:r>
+            <w:rPr>
+              <w:noProof/>
+            </w:rPr>
+            <w:fldChar w:fldCharType="begin"/>
+          </w:r>
+          <w:r>
+            <w:rPr>
+              <w:noProof/>
+            </w:rPr>
+            <w:instrText xml:space="preserve"> HYPERLINK \l "_Toc449304131" </w:instrText>
+          </w:r>
+          <w:r>
+            <w:rPr>
+              <w:noProof/>
+            </w:rPr>
+          </w:r>
+          <w:r>
+            <w:rPr>
+              <w:noProof/>
+            </w:rPr>
+            <w:fldChar w:fldCharType="separate"/>
+          </w:r>
+          <w:r>
+            <w:rPr>
+              <w:rStyle w:val="Hyperlink"/>
+              <w:noProof/>
+            </w:rPr>
+            <w:t>Lee</w:t>
+          </w:r>
+          <w:r>
+            <w:rPr>
+              <w:noProof/>
+              <w:webHidden/>
+            </w:rPr>
+            <w:tab/>
+          </w:r>
+          <w:r>
+            <w:rPr>
+              <w:noProof/>
+              <w:webHidden/>
+            </w:rPr>
+            <w:fldChar w:fldCharType="begin"/>
+          </w:r>
+          <w:r>
+            <w:rPr>
+              <w:noProof/>
+              <w:webHidden/>
+            </w:rPr>
+            <w:instrText xml:space="preserve"> PAGEREF _Toc449304131 \h </w:instrText>
+          </w:r>
+          <w:r>
+            <w:rPr>
+              <w:noProof/>
+              <w:webHidden/>
+            </w:rPr>
+          </w:r>
+          <w:r>
+            <w:rPr>
+              <w:noProof/>
+              <w:webHidden/>
+            </w:rPr>
+            <w:fldChar w:fldCharType="separate"/>
+          </w:r>
+          <w:r>
+            <w:rPr>
+              <w:noProof/>
+              <w:webHidden/>
+            </w:rPr>
+            <w:t>3</w:t>
+          </w:r>
+          <w:r>
+            <w:rPr>
+              <w:noProof/>
+              <w:webHidden/>
+            </w:rPr>
+            <w:fldChar w:fldCharType="end"/>
+          </w:r>
+          <w:r>
+            <w:rPr>
+              <w:noProof/>
+            </w:rPr>
+            <w:fldChar w:fldCharType="end"/>
+          </w:r>
         </w:p>
+        <w:bookmarkEnd w:id="0"/>
         <w:p>
           <w:pPr>
             <w:pStyle w:val="TOC3"/>
@@ -490,63 +514,90 @@
               <w:lang w:val="en-US" w:eastAsia="en-US"/>
             </w:rPr>
           </w:pPr>
-          <w:hyperlink w:anchor="_Toc449304132" w:history="1">
-            <w:r>
-              <w:rPr>
-                <w:rStyle w:val="Hyperlink"/>
-                <w:noProof/>
-              </w:rPr>
-              <w:t>Susan</w:t>
-            </w:r>
-            <w:r>
-              <w:rPr>
-                <w:noProof/>
-                <w:webHidden/>
-              </w:rPr>
-              <w:tab/>
-            </w:r>
-            <w:r>
-              <w:rPr>
-                <w:noProof/>
-                <w:webHidden/>
-              </w:rPr>
-              <w:fldChar w:fldCharType="begin"/>
-            </w:r>
-            <w:r>
-              <w:rPr>
-                <w:noProof/>
-                <w:webHidden/>
-              </w:rPr>
-              <w:instrText xml:space="preserve"> PAGEREF _Toc449304132 \h </w:instrText>
-            </w:r>
-            <w:r>
-              <w:rPr>
-                <w:noProof/>
-                <w:webHidden/>
-              </w:rPr>
-            </w:r>
-            <w:r>
-              <w:rPr>
-                <w:noProof/>
-                <w:webHidden/>
-              </w:rPr>
-              <w:fldChar w:fldCharType="separate"/>
-            </w:r>
-            <w:r>
-              <w:rPr>
-                <w:noProof/>
-                <w:webHidden/>
-              </w:rPr>
-              <w:t>3</w:t>
-            </w:r>
-            <w:r>
-              <w:rPr>
-                <w:noProof/>
-                <w:webHidden/>
-              </w:rPr>
-              <w:fldChar w:fldCharType="end"/>
-            </w:r>
-          </w:hyperlink>
+          <w:r>
+            <w:rPr>
+              <w:noProof/>
+            </w:rPr>
+            <w:fldChar w:fldCharType="begin"/>
+          </w:r>
+          <w:r>
+            <w:rPr>
+              <w:noProof/>
+            </w:rPr>
+            <w:instrText xml:space="preserve"> HYPERLINK \l "_Toc449304132" </w:instrText>
+          </w:r>
+          <w:r>
+            <w:rPr>
+              <w:noProof/>
+            </w:rPr>
+          </w:r>
+          <w:r>
+            <w:rPr>
+              <w:noProof/>
+            </w:rPr>
+            <w:fldChar w:fldCharType="separate"/>
+          </w:r>
+          <w:r>
+            <w:rPr>
+              <w:rStyle w:val="Hyperlink"/>
+              <w:noProof/>
+            </w:rPr>
+            <w:t>Susan</w:t>
+          </w:r>
+          <w:r>
+            <w:rPr>
+              <w:noProof/>
+              <w:webHidden/>
+            </w:rPr>
+            <w:tab/>
+          </w:r>
+          <w:r>
+            <w:rPr>
+              <w:noProof/>
+              <w:webHidden/>
+            </w:rPr>
+            <w:fldChar w:fldCharType="begin"/>
+          </w:r>
+          <w:r>
+            <w:rPr>
+              <w:noProof/>
+              <w:webHidden/>
+            </w:rPr>
+            <w:instrText xml:space="preserve"> PAGEREF _Toc449304132 \h </w:instrText>
+          </w:r>
+          <w:r>
+            <w:rPr>
+              <w:noProof/>
+              <w:webHidden/>
+            </w:rPr>
+          </w:r>
+          <w:r>
+            <w:rPr>
+              <w:noProof/>
+              <w:webHidden/>
+            </w:rPr>
+            <w:fldChar w:fldCharType="separate"/>
+          </w:r>
+          <w:r>
+            <w:rPr>
+              <w:noProof/>
+              <w:webHidden/>
+            </w:rPr>
+            <w:t>3</w:t>
+          </w:r>
+          <w:r>
+            <w:rPr>
+              <w:noProof/>
+              <w:webHidden/>
+            </w:rPr>
+            <w:fldChar w:fldCharType="end"/>
+          </w:r>
+          <w:r>
+            <w:rPr>
+              <w:noProof/>
+            </w:rPr>
+            <w:fldChar w:fldCharType="end"/>
+          </w:r>
         </w:p>
         <w:p>
           <w:pPr>
@@ -1040,7 +1091,7 @@
                 <w:noProof/>
                 <w:webHidden/>
               </w:rPr>
-              <w:t>5</w:t>
+              <w:t>4</w:t>
             </w:r>
             <w:r>
               <w:rPr>
@@ -1111,7 +1162,7 @@
                 <w:noProof/>
                 <w:webHidden/>
               </w:rPr>
-              <w:t>6</w:t>
+              <w:t>5</w:t>
             </w:r>
             <w:r>
               <w:rPr>
@@ -1182,7 +1233,7 @@
                 <w:noProof/>
                 <w:webHidden/>
               </w:rPr>
-              <w:t>7</w:t>
+              <w:t>6</w:t>
             </w:r>
             <w:r>
               <w:rPr>
@@ -1255,7 +1306,7 @@
                 <w:noProof/>
                 <w:webHidden/>
               </w:rPr>
-              <w:t>8</w:t>
+              <w:t>7</w:t>
             </w:r>
             <w:r>
               <w:rPr>
@@ -1328,7 +1379,7 @@
                 <w:noProof/>
                 <w:webHidden/>
               </w:rPr>
-              <w:t>8</w:t>
+              <w:t>7</w:t>
             </w:r>
             <w:r>
               <w:rPr>
@@ -1547,7 +1598,7 @@
                 <w:noProof/>
                 <w:webHidden/>
               </w:rPr>
-              <w:t>9</w:t>
+              <w:t>8</w:t>
             </w:r>
             <w:r>
               <w:rPr>
@@ -1618,7 +1669,7 @@
                 <w:noProof/>
                 <w:webHidden/>
               </w:rPr>
-              <w:t>9</w:t>
+              <w:t>8</w:t>
             </w:r>
             <w:r>
               <w:rPr>
@@ -1689,7 +1740,7 @@
                 <w:noProof/>
                 <w:webHidden/>
               </w:rPr>
-              <w:t>9</w:t>
+              <w:t>8</w:t>
             </w:r>
             <w:r>
               <w:rPr>
@@ -1760,7 +1811,7 @@
                 <w:noProof/>
                 <w:webHidden/>
               </w:rPr>
-              <w:t>9</w:t>
+              <w:t>8</w:t>
             </w:r>
             <w:r>
               <w:rPr>
@@ -1831,7 +1882,7 @@
                 <w:noProof/>
                 <w:webHidden/>
               </w:rPr>
-              <w:t>10</w:t>
+              <w:t>9</w:t>
             </w:r>
             <w:r>
               <w:rPr>
@@ -1902,7 +1953,7 @@
                 <w:noProof/>
                 <w:webHidden/>
               </w:rPr>
-              <w:t>12</w:t>
+              <w:t>11</w:t>
             </w:r>
             <w:r>
               <w:rPr>
@@ -2685,7 +2736,7 @@
                 <w:noProof/>
                 <w:webHidden/>
               </w:rPr>
-              <w:t>19</w:t>
+              <w:t>9</w:t>
             </w:r>
             <w:r>
               <w:rPr>
@@ -2758,7 +2809,7 @@
                 <w:noProof/>
                 <w:webHidden/>
               </w:rPr>
-              <w:t>20</w:t>
+              <w:t>9</w:t>
             </w:r>
             <w:r>
               <w:rPr>
@@ -2831,7 +2882,7 @@
                 <w:noProof/>
                 <w:webHidden/>
               </w:rPr>
-              <w:t>20</w:t>
+              <w:t>9</w:t>
             </w:r>
             <w:r>
               <w:rPr>
@@ -2904,7 +2955,7 @@
                 <w:noProof/>
                 <w:webHidden/>
               </w:rPr>
-              <w:t>20</w:t>
+              <w:t>9</w:t>
             </w:r>
             <w:r>
               <w:rPr>
@@ -2993,6 +3044,15 @@
       <w:bookmarkEnd w:id="4"/>
     </w:p>
     <w:p>
+      <w:r>
+        <w:rPr>
+          <w:bCs/>
+        </w:rPr>
+        <w:t>I am an experienced wed developer from Japan who is currently enrolled in a post-graduate web development program at Humber College. I have a sound understanding of many programming languages such as HTML5, CSS, JS, SQL and .NET. I am very passionate about web development and hope to continually improve my skills and expertise in the field</w:t>
+      </w:r>
+    </w:p>
+    <w:p/>
+    <w:p>
       <w:pPr>
         <w:pStyle w:val="Heading3"/>
       </w:pPr>
@@ -3003,11 +3063,16 @@
       <w:bookmarkEnd w:id="5"/>
     </w:p>
     <w:p>
-      <w:r>
-        <w:t xml:space="preserve">Fatemeh </w:t>
-      </w:r>
       <w:proofErr w:type="spellStart"/>
       <w:r>
+        <w:t>Fatemeh</w:t>
+      </w:r>
+      <w:proofErr w:type="spellEnd"/>
+      <w:r>
+        <w:t xml:space="preserve"> </w:t>
+      </w:r>
+      <w:proofErr w:type="spellStart"/>
+      <w:r>
         <w:t>Abdizadeh</w:t>
       </w:r>
       <w:proofErr w:type="spellEnd"/>
@@ -3021,7 +3086,6 @@
       </w:pPr>
       <w:bookmarkStart w:id="6" w:name="_Toc449304131"/>
       <w:r>
-        <w:lastRenderedPageBreak/>
         <w:t>Lee</w:t>
       </w:r>
       <w:bookmarkEnd w:id="6"/>
@@ -3042,7 +3106,6 @@
         <w:t>Names – no pics</w:t>
       </w:r>
     </w:p>
-    <w:p/>
     <w:p>
       <w:pPr>
         <w:pStyle w:val="Heading1"/>
@@ -3067,65 +3130,58 @@
     </w:p>
     <w:p>
       <w:pPr>
-        <w:pStyle w:val="Heading7"/>
+        <w:pStyle w:val="Heading1"/>
+        <w:rPr>
+          <w:i/>
+          <w:iCs/>
+          <w:color w:val="073662" w:themeColor="accent1" w:themeShade="7F"/>
+        </w:rPr>
+      </w:pPr>
+      <w:bookmarkStart w:id="9" w:name="_Toc449304134"/>
+      <w:r>
         <w:rPr>
           <w:rStyle w:val="SubtleEmphasis"/>
         </w:rPr>
-      </w:pPr>
-    </w:p>
-    <w:p>
-      <w:pPr>
-        <w:pStyle w:val="Heading1"/>
+        <w:t>Personas</w:t>
+      </w:r>
+      <w:r>
         <w:rPr>
           <w:rStyle w:val="SubtleEmphasis"/>
         </w:rPr>
-      </w:pPr>
-      <w:bookmarkStart w:id="9" w:name="_Toc449304134"/>
-      <w:r>
-        <w:rPr>
-          <w:rStyle w:val="SubtleEmphasis"/>
-        </w:rPr>
-        <w:t>Personas</w:t>
-      </w:r>
-      <w:r>
-        <w:rPr>
-          <w:rStyle w:val="SubtleEmphasis"/>
-        </w:rPr>
         <w:t xml:space="preserve"> (n/a)</w:t>
       </w:r>
       <w:bookmarkEnd w:id="9"/>
     </w:p>
-    <w:p/>
     <w:p>
       <w:r>
         <w:tab/>
         <w:t>Names</w:t>
       </w:r>
     </w:p>
-    <w:p/>
     <w:p>
       <w:pPr>
         <w:pStyle w:val="Heading1"/>
         <w:rPr>
+          <w:i/>
+          <w:iCs/>
+          <w:color w:val="073662" w:themeColor="accent1" w:themeShade="7F"/>
+        </w:rPr>
+      </w:pPr>
+      <w:bookmarkStart w:id="10" w:name="_Toc449304135"/>
+      <w:r>
+        <w:rPr>
           <w:rStyle w:val="SubtleEmphasis"/>
         </w:rPr>
-      </w:pPr>
-      <w:bookmarkStart w:id="10" w:name="_Toc449304135"/>
+        <w:t>Database schema</w:t>
+      </w:r>
       <w:r>
         <w:rPr>
           <w:rStyle w:val="SubtleEmphasis"/>
         </w:rPr>
-        <w:t>Database schema</w:t>
-      </w:r>
-      <w:r>
-        <w:rPr>
-          <w:rStyle w:val="SubtleEmphasis"/>
-        </w:rPr>
         <w:t xml:space="preserve"> (n/a)</w:t>
       </w:r>
       <w:bookmarkEnd w:id="10"/>
     </w:p>
-    <w:p/>
     <w:p>
       <w:pPr>
         <w:rPr>
@@ -3139,14 +3195,6 @@
         <w:tab/>
         <w:t>Overall</w:t>
       </w:r>
-    </w:p>
-    <w:p>
-      <w:pPr>
-        <w:pStyle w:val="Heading1"/>
-        <w:rPr>
-          <w:rStyle w:val="SubtleEmphasis"/>
-        </w:rPr>
-      </w:pPr>
     </w:p>
     <w:p>
       <w:pPr>
@@ -3205,10 +3253,10 @@
             <v:path o:extrusionok="f" gradientshapeok="t" o:connecttype="rect"/>
             <o:lock v:ext="edit" aspectratio="t"/>
           </v:shapetype>
-          <v:shape id="_x0000_s1026" type="#_x0000_t75" style="position:absolute;margin-left:-39.7pt;margin-top:24.55pt;width:552.75pt;height:326.45pt;z-index:251659264;mso-position-horizontal-relative:text;mso-position-vertical-relative:text;mso-width-relative:page;mso-height-relative:page">
+          <v:shape id="_x0000_s1026" type="#_x0000_t75" style="position:absolute;margin-left:-39.7pt;margin-top:24.55pt;width:552.75pt;height:326.45pt;z-index:251657728;mso-position-horizontal-relative:text;mso-position-vertical-relative:text;mso-width-relative:page;mso-height-relative:page">
             <v:imagedata r:id="rId8" o:title=""/>
           </v:shape>
-          <o:OLEObject Type="Embed" ProgID="Visio.Drawing.15" ShapeID="_x0000_s1026" DrawAspect="Content" ObjectID="_1523045932" r:id="rId9"/>
+          <o:OLEObject Type="Embed" ProgID="Visio.Drawing.15" ShapeID="_x0000_s1026" DrawAspect="Content" ObjectID="_1523097028" r:id="rId9"/>
         </w:object>
       </w:r>
     </w:p>
@@ -3225,16 +3273,6 @@
     <w:p/>
     <w:p/>
     <w:p/>
-    <w:p/>
-    <w:p/>
-    <w:p/>
-    <w:p/>
-    <w:p/>
-    <w:p/>
-    <w:p/>
-    <w:p/>
-    <w:p/>
-    <w:p/>
     <w:p>
       <w:pPr>
         <w:pStyle w:val="Heading2"/>
@@ -3251,55 +3289,15 @@
           <w:noProof/>
         </w:rPr>
         <w:object w:dxaOrig="1440" w:dyaOrig="1440">
-          <v:shape id="_x0000_s1027" type="#_x0000_t75" style="position:absolute;margin-left:-25pt;margin-top:22pt;width:524.35pt;height:216.8pt;z-index:251661312;mso-position-horizontal-relative:text;mso-position-vertical-relative:text;mso-width-relative:page;mso-height-relative:page">
+          <v:shape id="_x0000_s1027" type="#_x0000_t75" style="position:absolute;margin-left:-25pt;margin-top:22pt;width:524.35pt;height:216.8pt;z-index:251658752;mso-position-horizontal-relative:text;mso-position-vertical-relative:text;mso-width-relative:page;mso-height-relative:page">
             <v:imagedata r:id="rId10" o:title=""/>
           </v:shape>
-          <o:OLEObject Type="Embed" ProgID="Visio.Drawing.15" ShapeID="_x0000_s1027" DrawAspect="Content" ObjectID="_1523045933" r:id="rId11"/>
+          <o:OLEObject Type="Embed" ProgID="Visio.Drawing.15" ShapeID="_x0000_s1027" DrawAspect="Content" ObjectID="_1523097029" r:id="rId11"/>
         </w:object>
       </w:r>
     </w:p>
     <w:p/>
     <w:p/>
-    <w:p>
-      <w:pPr>
-        <w:pStyle w:val="Heading1"/>
-        <w:rPr>
-          <w:rStyle w:val="SubtleEmphasis"/>
-        </w:rPr>
-      </w:pPr>
-    </w:p>
-    <w:p>
-      <w:pPr>
-        <w:pStyle w:val="Heading1"/>
-        <w:rPr>
-          <w:rStyle w:val="SubtleEmphasis"/>
-        </w:rPr>
-      </w:pPr>
-    </w:p>
-    <w:p>
-      <w:pPr>
-        <w:pStyle w:val="Heading1"/>
-        <w:rPr>
-          <w:rStyle w:val="SubtleEmphasis"/>
-        </w:rPr>
-      </w:pPr>
-    </w:p>
-    <w:p>
-      <w:pPr>
-        <w:pStyle w:val="Heading1"/>
-        <w:rPr>
-          <w:rStyle w:val="SubtleEmphasis"/>
-        </w:rPr>
-      </w:pPr>
-    </w:p>
-    <w:p>
-      <w:pPr>
-        <w:pStyle w:val="Heading1"/>
-        <w:rPr>
-          <w:rStyle w:val="SubtleEmphasis"/>
-        </w:rPr>
-      </w:pPr>
-    </w:p>
     <w:p>
       <w:pPr>
         <w:pStyle w:val="Heading1"/>
@@ -3440,11 +3438,12 @@
         <w:rPr>
           <w:noProof/>
         </w:rPr>
+        <w:lastRenderedPageBreak/>
         <w:object w:dxaOrig="1440" w:dyaOrig="1440">
-          <v:shape id="_x0000_s1028" type="#_x0000_t75" style="position:absolute;margin-left:-12.9pt;margin-top:-.2pt;width:499.35pt;height:280.4pt;z-index:251663360;mso-position-horizontal-relative:text;mso-position-vertical-relative:text;mso-width-relative:page;mso-height-relative:page">
+          <v:shape id="_x0000_s1028" type="#_x0000_t75" style="position:absolute;margin-left:-12.9pt;margin-top:-.2pt;width:499.35pt;height:280.4pt;z-index:251659776;mso-position-horizontal-relative:text;mso-position-vertical-relative:text;mso-width-relative:page;mso-height-relative:page">
             <v:imagedata r:id="rId12" o:title=""/>
           </v:shape>
-          <o:OLEObject Type="Embed" ProgID="Visio.Drawing.15" ShapeID="_x0000_s1028" DrawAspect="Content" ObjectID="_1523045934" r:id="rId13"/>
+          <o:OLEObject Type="Embed" ProgID="Visio.Drawing.15" ShapeID="_x0000_s1028" DrawAspect="Content" ObjectID="_1523097030" r:id="rId13"/>
         </w:object>
       </w:r>
       <w:bookmarkEnd w:id="15"/>
@@ -3592,11 +3591,12 @@
         <w:rPr>
           <w:noProof/>
         </w:rPr>
+        <w:lastRenderedPageBreak/>
         <w:object w:dxaOrig="1440" w:dyaOrig="1440">
-          <v:shape id="_x0000_s1029" type="#_x0000_t75" style="position:absolute;margin-left:-45.55pt;margin-top:-.1pt;width:552pt;height:316.85pt;z-index:251665408;mso-position-horizontal-relative:text;mso-position-vertical-relative:text;mso-width-relative:page;mso-height-relative:page">
+          <v:shape id="_x0000_s1029" type="#_x0000_t75" style="position:absolute;margin-left:-45.55pt;margin-top:-.1pt;width:552pt;height:316.85pt;z-index:251660800;mso-position-horizontal-relative:text;mso-position-vertical-relative:text;mso-width-relative:page;mso-height-relative:page">
             <v:imagedata r:id="rId14" o:title=""/>
           </v:shape>
-          <o:OLEObject Type="Embed" ProgID="Visio.Drawing.15" ShapeID="_x0000_s1029" DrawAspect="Content" ObjectID="_1523045935" r:id="rId15"/>
+          <o:OLEObject Type="Embed" ProgID="Visio.Drawing.15" ShapeID="_x0000_s1029" DrawAspect="Content" ObjectID="_1523097031" r:id="rId15"/>
         </w:object>
       </w:r>
     </w:p>
@@ -3654,10 +3654,10 @@
           <w:noProof/>
         </w:rPr>
         <w:object w:dxaOrig="1440" w:dyaOrig="1440">
-          <v:shape id="_x0000_s1030" type="#_x0000_t75" style="position:absolute;margin-left:-52pt;margin-top:15.9pt;width:570.75pt;height:310.35pt;z-index:251667456;mso-position-horizontal-relative:text;mso-position-vertical-relative:text;mso-width-relative:page;mso-height-relative:page">
+          <v:shape id="_x0000_s1030" type="#_x0000_t75" style="position:absolute;margin-left:-52pt;margin-top:15.9pt;width:570.75pt;height:310.35pt;z-index:251661824;mso-position-horizontal-relative:text;mso-position-vertical-relative:text;mso-width-relative:page;mso-height-relative:page">
             <v:imagedata r:id="rId16" o:title=""/>
           </v:shape>
-          <o:OLEObject Type="Embed" ProgID="Visio.Drawing.15" ShapeID="_x0000_s1030" DrawAspect="Content" ObjectID="_1523045936" r:id="rId17"/>
+          <o:OLEObject Type="Embed" ProgID="Visio.Drawing.15" ShapeID="_x0000_s1030" DrawAspect="Content" ObjectID="_1523097032" r:id="rId17"/>
         </w:object>
       </w:r>
     </w:p>
@@ -3756,6 +3756,7 @@
         <w:rPr>
           <w:rStyle w:val="SubtleEmphasis"/>
         </w:rPr>
+        <w:lastRenderedPageBreak/>
         <w:t xml:space="preserve">Master </w:t>
       </w:r>
       <w:proofErr w:type="gramStart"/>
@@ -3847,8 +3848,13 @@
       <w:bookmarkEnd w:id="35"/>
     </w:p>
     <w:p>
-      <w:r>
-        <w:t xml:space="preserve">Fatemeh </w:t>
+      <w:proofErr w:type="spellStart"/>
+      <w:r>
+        <w:t>Fatemeh</w:t>
+      </w:r>
+      <w:proofErr w:type="spellEnd"/>
+      <w:r>
+        <w:t xml:space="preserve"> </w:t>
       </w:r>
       <w:proofErr w:type="spellStart"/>
       <w:r>
@@ -3929,8 +3935,9 @@
       <w:r>
         <w:rPr>
           <w:noProof/>
-          <w:lang w:val="en-US"/>
-        </w:rPr>
+          <w:lang w:eastAsia="zh-CN"/>
+        </w:rPr>
+        <w:lastRenderedPageBreak/>
         <w:drawing>
           <wp:inline distT="0" distB="0" distL="0" distR="0" wp14:anchorId="5278A581" wp14:editId="79722C70">
             <wp:extent cx="5467350" cy="4127966"/>
@@ -3980,7 +3987,6 @@
       </w:pPr>
       <w:bookmarkStart w:id="39" w:name="_Toc449304151"/>
       <w:r>
-        <w:lastRenderedPageBreak/>
         <w:t>Flow Chart</w:t>
       </w:r>
       <w:bookmarkEnd w:id="39"/>
@@ -3995,8 +4001,9 @@
           <w:noProof/>
           <w:sz w:val="26"/>
           <w:szCs w:val="26"/>
-          <w:lang w:val="en-US"/>
-        </w:rPr>
+          <w:lang w:eastAsia="zh-CN"/>
+        </w:rPr>
+        <w:lastRenderedPageBreak/>
         <w:drawing>
           <wp:inline distT="0" distB="0" distL="0" distR="0" wp14:anchorId="2035BC97" wp14:editId="4890A161">
             <wp:extent cx="5178699" cy="7033846"/>
@@ -4050,8 +4057,9 @@
       <w:r>
         <w:rPr>
           <w:noProof/>
-          <w:lang w:val="en-US"/>
-        </w:rPr>
+          <w:lang w:eastAsia="zh-CN"/>
+        </w:rPr>
+        <w:lastRenderedPageBreak/>
         <w:drawing>
           <wp:inline distT="0" distB="0" distL="0" distR="0" wp14:anchorId="5843DBAB" wp14:editId="3E4F25F5">
             <wp:extent cx="5943600" cy="4457700"/>
@@ -4144,20 +4152,20 @@
       </w:pPr>
       <w:bookmarkStart w:id="40" w:name="_Toc449304152"/>
       <w:r>
+        <w:t>Wireframes</w:t>
+      </w:r>
+      <w:bookmarkEnd w:id="40"/>
+    </w:p>
+    <w:p>
+      <w:pPr>
+        <w:jc w:val="center"/>
+      </w:pPr>
+      <w:r>
+        <w:rPr>
+          <w:noProof/>
+          <w:lang w:eastAsia="zh-CN"/>
+        </w:rPr>
         <w:lastRenderedPageBreak/>
-        <w:t>Wireframes</w:t>
-      </w:r>
-      <w:bookmarkEnd w:id="40"/>
-    </w:p>
-    <w:p>
-      <w:pPr>
-        <w:jc w:val="center"/>
-      </w:pPr>
-      <w:r>
-        <w:rPr>
-          <w:noProof/>
-          <w:lang w:val="en-US"/>
-        </w:rPr>
         <w:drawing>
           <wp:inline distT="0" distB="0" distL="0" distR="0" wp14:anchorId="33D7D6E0" wp14:editId="7A5B2D55">
             <wp:extent cx="4286250" cy="6191250"/>
@@ -4213,7 +4221,7 @@
       <w:r>
         <w:rPr>
           <w:noProof/>
-          <w:lang w:val="en-US"/>
+          <w:lang w:eastAsia="zh-CN"/>
         </w:rPr>
         <w:lastRenderedPageBreak/>
         <w:drawing>
@@ -4354,7 +4362,7 @@
           <w:noProof/>
           <w:sz w:val="28"/>
           <w:szCs w:val="28"/>
-          <w:lang w:val="en-US"/>
+          <w:lang w:eastAsia="zh-CN"/>
         </w:rPr>
         <w:drawing>
           <wp:inline distT="0" distB="0" distL="0" distR="0" wp14:anchorId="43101F47" wp14:editId="5C8CBE62">
@@ -4449,7 +4457,7 @@
           <w:noProof/>
           <w:sz w:val="28"/>
           <w:szCs w:val="28"/>
-          <w:lang w:val="en-US"/>
+          <w:lang w:eastAsia="zh-CN"/>
         </w:rPr>
         <w:drawing>
           <wp:inline distT="0" distB="0" distL="0" distR="0" wp14:anchorId="160028AF" wp14:editId="1F2583E3">
@@ -4535,7 +4543,7 @@
           <w:noProof/>
           <w:sz w:val="28"/>
           <w:szCs w:val="28"/>
-          <w:lang w:val="en-US"/>
+          <w:lang w:eastAsia="zh-CN"/>
         </w:rPr>
         <w:drawing>
           <wp:inline distT="0" distB="0" distL="0" distR="0" wp14:anchorId="5817B513" wp14:editId="208A8C3F">
@@ -4692,7 +4700,7 @@
           <w:noProof/>
           <w:sz w:val="28"/>
           <w:szCs w:val="28"/>
-          <w:lang w:val="en-US"/>
+          <w:lang w:eastAsia="zh-CN"/>
         </w:rPr>
         <w:drawing>
           <wp:inline distT="0" distB="0" distL="0" distR="0" wp14:anchorId="71BEC8C5" wp14:editId="3F29309E">
@@ -4797,7 +4805,7 @@
           <w:noProof/>
           <w:sz w:val="28"/>
           <w:szCs w:val="28"/>
-          <w:lang w:val="en-US"/>
+          <w:lang w:eastAsia="zh-CN"/>
         </w:rPr>
         <w:drawing>
           <wp:inline distT="0" distB="0" distL="0" distR="0" wp14:anchorId="1EB65A0C" wp14:editId="54A937C1">
@@ -4870,7 +4878,7 @@
           <w:noProof/>
           <w:sz w:val="28"/>
           <w:szCs w:val="28"/>
-          <w:lang w:val="en-US"/>
+          <w:lang w:eastAsia="zh-CN"/>
         </w:rPr>
         <w:drawing>
           <wp:inline distT="0" distB="0" distL="0" distR="0" wp14:anchorId="4C5924CC" wp14:editId="12E58E90">
@@ -4916,6 +4924,1160 @@
       </w:r>
     </w:p>
     <w:p/>
+    <w:p/>
+    <w:p/>
+    <w:p>
+      <w:pPr>
+        <w:rPr>
+          <w:sz w:val="22"/>
+          <w:szCs w:val="22"/>
+        </w:rPr>
+      </w:pPr>
+      <w:r>
+        <w:rPr>
+          <w:sz w:val="22"/>
+          <w:szCs w:val="22"/>
+        </w:rPr>
+        <w:lastRenderedPageBreak/>
+        <w:t>Bin</w:t>
+      </w:r>
+      <w:r>
+        <w:rPr>
+          <w:sz w:val="22"/>
+          <w:szCs w:val="22"/>
+        </w:rPr>
+        <w:t xml:space="preserve"> Liu</w:t>
+      </w:r>
+    </w:p>
+    <w:p>
+      <w:pPr>
+        <w:jc w:val="center"/>
+        <w:rPr>
+          <w:b/>
+          <w:sz w:val="22"/>
+          <w:szCs w:val="22"/>
+        </w:rPr>
+      </w:pPr>
+      <w:r>
+        <w:rPr>
+          <w:b/>
+          <w:sz w:val="22"/>
+          <w:szCs w:val="22"/>
+        </w:rPr>
+        <w:t>Feedback Page</w:t>
+      </w:r>
+    </w:p>
+    <w:p>
+      <w:pPr>
+        <w:rPr>
+          <w:sz w:val="24"/>
+          <w:szCs w:val="24"/>
+        </w:rPr>
+      </w:pPr>
+      <w:r>
+        <w:rPr>
+          <w:noProof/>
+          <w:sz w:val="24"/>
+          <w:szCs w:val="24"/>
+        </w:rPr>
+        <mc:AlternateContent>
+          <mc:Choice Requires="wps">
+            <w:drawing>
+              <wp:anchor distT="0" distB="0" distL="114300" distR="114300" simplePos="0" relativeHeight="251656192" behindDoc="0" locked="0" layoutInCell="1" allowOverlap="1" wp14:anchorId="72B167CE" wp14:editId="1AE84758">
+                <wp:simplePos x="0" y="0"/>
+                <wp:positionH relativeFrom="column">
+                  <wp:posOffset>0</wp:posOffset>
+                </wp:positionH>
+                <wp:positionV relativeFrom="paragraph">
+                  <wp:posOffset>0</wp:posOffset>
+                </wp:positionV>
+                <wp:extent cx="5962650" cy="31750"/>
+                <wp:effectExtent l="0" t="0" r="19050" b="25400"/>
+                <wp:wrapNone/>
+                <wp:docPr id="1" name="Straight Connector 1"/>
+                <wp:cNvGraphicFramePr/>
+                <a:graphic xmlns:a="http://schemas.openxmlformats.org/drawingml/2006/main">
+                  <a:graphicData uri="http://schemas.microsoft.com/office/word/2010/wordprocessingShape">
+                    <wps:wsp>
+                      <wps:cNvCnPr/>
+                      <wps:spPr>
+                        <a:xfrm>
+                          <a:off x="0" y="0"/>
+                          <a:ext cx="5962650" cy="31750"/>
+                        </a:xfrm>
+                        <a:prstGeom prst="line">
+                          <a:avLst/>
+                        </a:prstGeom>
+                      </wps:spPr>
+                      <wps:style>
+                        <a:lnRef idx="1">
+                          <a:schemeClr val="accent1"/>
+                        </a:lnRef>
+                        <a:fillRef idx="0">
+                          <a:schemeClr val="accent1"/>
+                        </a:fillRef>
+                        <a:effectRef idx="0">
+                          <a:schemeClr val="accent1"/>
+                        </a:effectRef>
+                        <a:fontRef idx="minor">
+                          <a:schemeClr val="tx1"/>
+                        </a:fontRef>
+                      </wps:style>
+                      <wps:bodyPr/>
+                    </wps:wsp>
+                  </a:graphicData>
+                </a:graphic>
+              </wp:anchor>
+            </w:drawing>
+          </mc:Choice>
+          <mc:Fallback>
+            <w:pict>
+              <v:line w14:anchorId="35F7BE43" id="Straight Connector 1" o:spid="_x0000_s1026" style="position:absolute;z-index:251656192;visibility:visible;mso-wrap-style:square;mso-wrap-distance-left:9pt;mso-wrap-distance-top:0;mso-wrap-distance-right:9pt;mso-wrap-distance-bottom:0;mso-position-horizontal:absolute;mso-position-horizontal-relative:text;mso-position-vertical:absolute;mso-position-vertical-relative:text" from="0,0" to="469.5pt,2.5pt" o:gfxdata="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" strokecolor="#0e68bb [3044]"/>
+            </w:pict>
+          </mc:Fallback>
+        </mc:AlternateContent>
+      </w:r>
+      <w:r>
+        <w:rPr>
+          <w:sz w:val="24"/>
+          <w:szCs w:val="24"/>
+        </w:rPr>
+        <w:t>User will fill out a form to finish Feedback posting. The form will include First name, Last Name, Phone, Email, Age, Feedback, department ,After user finish fill out the form, Then user will click send message or go back to finish.  By using this feature, we are able to see users’ feedback quickly and better communicate with them.</w:t>
+      </w:r>
+    </w:p>
+    <w:p>
+      <w:pPr>
+        <w:rPr>
+          <w:sz w:val="24"/>
+          <w:szCs w:val="24"/>
+        </w:rPr>
+      </w:pPr>
+      <w:r>
+        <w:rPr>
+          <w:sz w:val="24"/>
+          <w:szCs w:val="24"/>
+        </w:rPr>
+        <w:t>The database will look like this:</w:t>
+      </w:r>
+    </w:p>
+    <w:p>
+      <w:pPr>
+        <w:pBdr>
+          <w:bottom w:val="single" w:sz="4" w:space="1" w:color="auto"/>
+        </w:pBdr>
+        <w:jc w:val="center"/>
+        <w:rPr>
+          <w:sz w:val="28"/>
+          <w:szCs w:val="28"/>
+        </w:rPr>
+      </w:pPr>
+      <w:r>
+        <w:rPr>
+          <w:sz w:val="28"/>
+          <w:szCs w:val="28"/>
+        </w:rPr>
+        <w:t>Feed Back Database</w:t>
+      </w:r>
+    </w:p>
+    <w:p>
+      <w:pPr>
+        <w:rPr>
+          <w:sz w:val="32"/>
+          <w:szCs w:val="32"/>
+        </w:rPr>
+      </w:pPr>
+    </w:p>
+    <w:bookmarkStart w:id="51" w:name="_MON_1517605252"/>
+    <w:bookmarkEnd w:id="51"/>
+    <w:p>
+      <w:pPr>
+        <w:jc w:val="center"/>
+      </w:pPr>
+      <w:r>
+        <w:object w:dxaOrig="4920" w:dyaOrig="6810">
+          <v:shape id="_x0000_i1025" type="#_x0000_t75" style="width:201pt;height:281.25pt" o:ole="">
+            <v:imagedata r:id="rId29" o:title=""/>
+          </v:shape>
+          <o:OLEObject Type="Embed" ProgID="Visio.Drawing.15" ShapeID="_x0000_i1025" DrawAspect="Content" ObjectID="_1523097019" r:id="rId30"/>
+        </w:object>
+      </w:r>
+    </w:p>
+    <w:p/>
+    <w:p/>
+    <w:p>
+      <w:pPr>
+        <w:jc w:val="center"/>
+      </w:pPr>
+      <w:r>
+        <w:object w:dxaOrig="7380" w:dyaOrig="16665">
+          <v:shape id="_x0000_i1026" type="#_x0000_t75" style="width:286.5pt;height:647.25pt" o:ole="">
+            <v:imagedata r:id="rId31" o:title=""/>
+          </v:shape>
+          <o:OLEObject Type="Embed" ProgID="Visio.Drawing.15" ShapeID="_x0000_i1026" DrawAspect="Content" ObjectID="_1523097020" r:id="rId32"/>
+        </w:object>
+      </w:r>
+    </w:p>
+    <w:p>
+      <w:r>
+        <w:rPr>
+          <w:noProof/>
+        </w:rPr>
+        <w:lastRenderedPageBreak/>
+        <w:drawing>
+          <wp:inline distT="0" distB="0" distL="0" distR="0" wp14:anchorId="5C05B809" wp14:editId="62720C88">
+            <wp:extent cx="5932805" cy="3884295"/>
+            <wp:effectExtent l="0" t="0" r="0" b="1905"/>
+            <wp:docPr id="13" name="Picture 13" descr="C:\Users\bin\Desktop\Feedback mockup.png"/>
+            <wp:cNvGraphicFramePr>
+              <a:graphicFrameLocks xmlns:a="http://schemas.openxmlformats.org/drawingml/2006/main" noChangeAspect="1"/>
+            </wp:cNvGraphicFramePr>
+            <a:graphic xmlns:a="http://schemas.openxmlformats.org/drawingml/2006/main">
+              <a:graphicData uri="http://schemas.openxmlformats.org/drawingml/2006/picture">
+                <pic:pic xmlns:pic="http://schemas.openxmlformats.org/drawingml/2006/picture">
+                  <pic:nvPicPr>
+                    <pic:cNvPr id="0" name="Picture 9" descr="C:\Users\bin\Desktop\Feedback mockup.png"/>
+                    <pic:cNvPicPr>
+                      <a:picLocks noChangeAspect="1" noChangeArrowheads="1"/>
+                    </pic:cNvPicPr>
+                  </pic:nvPicPr>
+                  <pic:blipFill>
+                    <a:blip r:embed="rId33">
+                      <a:extLst>
+                        <a:ext uri="{28A0092B-C50C-407E-A947-70E740481C1C}">
+                          <a14:useLocalDpi xmlns:a14="http://schemas.microsoft.com/office/drawing/2010/main" val="0"/>
+                        </a:ext>
+                      </a:extLst>
+                    </a:blip>
+                    <a:srcRect/>
+                    <a:stretch>
+                      <a:fillRect/>
+                    </a:stretch>
+                  </pic:blipFill>
+                  <pic:spPr bwMode="auto">
+                    <a:xfrm>
+                      <a:off x="0" y="0"/>
+                      <a:ext cx="5932805" cy="3884295"/>
+                    </a:xfrm>
+                    <a:prstGeom prst="rect">
+                      <a:avLst/>
+                    </a:prstGeom>
+                    <a:noFill/>
+                    <a:ln>
+                      <a:noFill/>
+                    </a:ln>
+                  </pic:spPr>
+                </pic:pic>
+              </a:graphicData>
+            </a:graphic>
+          </wp:inline>
+        </w:drawing>
+      </w:r>
+    </w:p>
+    <w:p>
+      <w:pPr>
+        <w:rPr>
+          <w:sz w:val="36"/>
+          <w:szCs w:val="36"/>
+        </w:rPr>
+      </w:pPr>
+    </w:p>
+    <w:p>
+      <w:pPr>
+        <w:rPr>
+          <w:sz w:val="36"/>
+          <w:szCs w:val="36"/>
+        </w:rPr>
+      </w:pPr>
+    </w:p>
+    <w:p>
+      <w:pPr>
+        <w:rPr>
+          <w:sz w:val="36"/>
+          <w:szCs w:val="36"/>
+        </w:rPr>
+      </w:pPr>
+    </w:p>
+    <w:p>
+      <w:pPr>
+        <w:rPr>
+          <w:sz w:val="36"/>
+          <w:szCs w:val="36"/>
+        </w:rPr>
+      </w:pPr>
+    </w:p>
+    <w:p>
+      <w:pPr>
+        <w:rPr>
+          <w:sz w:val="36"/>
+          <w:szCs w:val="36"/>
+        </w:rPr>
+      </w:pPr>
+    </w:p>
+    <w:p>
+      <w:pPr>
+        <w:rPr>
+          <w:sz w:val="36"/>
+          <w:szCs w:val="36"/>
+        </w:rPr>
+      </w:pPr>
+    </w:p>
+    <w:p>
+      <w:pPr>
+        <w:rPr>
+          <w:sz w:val="36"/>
+          <w:szCs w:val="36"/>
+        </w:rPr>
+      </w:pPr>
+    </w:p>
+    <w:p>
+      <w:pPr>
+        <w:rPr>
+          <w:sz w:val="36"/>
+          <w:szCs w:val="36"/>
+        </w:rPr>
+      </w:pPr>
+    </w:p>
+    <w:p>
+      <w:pPr>
+        <w:rPr>
+          <w:sz w:val="36"/>
+          <w:szCs w:val="36"/>
+        </w:rPr>
+      </w:pPr>
+    </w:p>
+    <w:p>
+      <w:pPr>
+        <w:rPr>
+          <w:sz w:val="36"/>
+          <w:szCs w:val="36"/>
+        </w:rPr>
+        <w:sectPr>
+          <w:headerReference w:type="default" r:id="rId34"/>
+          <w:pgSz w:w="12240" w:h="15840"/>
+          <w:pgMar w:top="1440" w:right="1440" w:bottom="1440" w:left="1440" w:header="708" w:footer="708" w:gutter="0"/>
+          <w:cols w:space="708"/>
+          <w:docGrid w:linePitch="360"/>
+        </w:sectPr>
+      </w:pPr>
+    </w:p>
+    <w:p>
+      <w:pPr>
+        <w:jc w:val="center"/>
+        <w:rPr>
+          <w:b/>
+          <w:sz w:val="24"/>
+          <w:szCs w:val="24"/>
+        </w:rPr>
+      </w:pPr>
+      <w:r>
+        <w:rPr>
+          <w:b/>
+          <w:sz w:val="24"/>
+          <w:szCs w:val="24"/>
+        </w:rPr>
+        <w:lastRenderedPageBreak/>
+        <w:t>Job Posting Page</w:t>
+      </w:r>
+    </w:p>
+    <w:p>
+      <w:pPr>
+        <w:jc w:val="both"/>
+        <w:rPr>
+          <w:sz w:val="24"/>
+          <w:szCs w:val="24"/>
+        </w:rPr>
+      </w:pPr>
+      <w:r>
+        <w:rPr>
+          <w:noProof/>
+          <w:sz w:val="24"/>
+          <w:szCs w:val="24"/>
+        </w:rPr>
+        <mc:AlternateContent>
+          <mc:Choice Requires="wps">
+            <w:drawing>
+              <wp:anchor distT="0" distB="0" distL="114300" distR="114300" simplePos="0" relativeHeight="251658240" behindDoc="0" locked="0" layoutInCell="1" allowOverlap="1" wp14:anchorId="4C57A063" wp14:editId="58B0CDC8">
+                <wp:simplePos x="0" y="0"/>
+                <wp:positionH relativeFrom="column">
+                  <wp:posOffset>0</wp:posOffset>
+                </wp:positionH>
+                <wp:positionV relativeFrom="paragraph">
+                  <wp:posOffset>-635</wp:posOffset>
+                </wp:positionV>
+                <wp:extent cx="5962650" cy="31750"/>
+                <wp:effectExtent l="0" t="0" r="19050" b="25400"/>
+                <wp:wrapNone/>
+                <wp:docPr id="6" name="Straight Connector 6"/>
+                <wp:cNvGraphicFramePr/>
+                <a:graphic xmlns:a="http://schemas.openxmlformats.org/drawingml/2006/main">
+                  <a:graphicData uri="http://schemas.microsoft.com/office/word/2010/wordprocessingShape">
+                    <wps:wsp>
+                      <wps:cNvCnPr/>
+                      <wps:spPr>
+                        <a:xfrm>
+                          <a:off x="0" y="0"/>
+                          <a:ext cx="5962650" cy="31750"/>
+                        </a:xfrm>
+                        <a:prstGeom prst="line">
+                          <a:avLst/>
+                        </a:prstGeom>
+                      </wps:spPr>
+                      <wps:style>
+                        <a:lnRef idx="1">
+                          <a:schemeClr val="accent1"/>
+                        </a:lnRef>
+                        <a:fillRef idx="0">
+                          <a:schemeClr val="accent1"/>
+                        </a:fillRef>
+                        <a:effectRef idx="0">
+                          <a:schemeClr val="accent1"/>
+                        </a:effectRef>
+                        <a:fontRef idx="minor">
+                          <a:schemeClr val="tx1"/>
+                        </a:fontRef>
+                      </wps:style>
+                      <wps:bodyPr/>
+                    </wps:wsp>
+                  </a:graphicData>
+                </a:graphic>
+              </wp:anchor>
+            </w:drawing>
+          </mc:Choice>
+          <mc:Fallback>
+            <w:pict>
+              <v:line w14:anchorId="74FFE8FF" id="Straight Connector 6" o:spid="_x0000_s1026" style="position:absolute;z-index:251658240;visibility:visible;mso-wrap-style:square;mso-wrap-distance-left:9pt;mso-wrap-distance-top:0;mso-wrap-distance-right:9pt;mso-wrap-distance-bottom:0;mso-position-horizontal:absolute;mso-position-horizontal-relative:text;mso-position-vertical:absolute;mso-position-vertical-relative:text" from="0,-.05pt" to="469.5pt,2.45pt" o:gfxdata="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" strokecolor="#0e68bb [3044]"/>
+            </w:pict>
+          </mc:Fallback>
+        </mc:AlternateContent>
+      </w:r>
+      <w:r>
+        <w:rPr>
+          <w:sz w:val="24"/>
+          <w:szCs w:val="24"/>
+        </w:rPr>
+        <w:t>User will fill out a form to finish Job posting. The form will include the Job Title, Location, Email, Shift, Ft, Pay, description, Resume.  After user finish fill out the form about posting page, the form will ask user are you sure you want finish? Then user will click post job or cancel to finish. This feature will benefit human resources staff and allow users to easily identify the positions they are interested in.</w:t>
+      </w:r>
+    </w:p>
+    <w:p>
+      <w:pPr>
+        <w:rPr>
+          <w:sz w:val="32"/>
+          <w:szCs w:val="32"/>
+        </w:rPr>
+      </w:pPr>
+      <w:r>
+        <w:rPr>
+          <w:sz w:val="32"/>
+          <w:szCs w:val="32"/>
+        </w:rPr>
+        <w:t>The database will look like this:</w:t>
+      </w:r>
+    </w:p>
+    <w:p>
+      <w:pPr>
+        <w:pBdr>
+          <w:bottom w:val="single" w:sz="4" w:space="1" w:color="auto"/>
+        </w:pBdr>
+        <w:jc w:val="center"/>
+        <w:rPr>
+          <w:sz w:val="28"/>
+          <w:szCs w:val="28"/>
+        </w:rPr>
+      </w:pPr>
+      <w:r>
+        <w:rPr>
+          <w:sz w:val="28"/>
+          <w:szCs w:val="28"/>
+        </w:rPr>
+        <w:t>Job Posting Database</w:t>
+      </w:r>
+    </w:p>
+    <w:p/>
+    <w:p>
+      <w:pPr>
+        <w:jc w:val="center"/>
+        <w:rPr>
+          <w:sz w:val="32"/>
+          <w:szCs w:val="32"/>
+        </w:rPr>
+      </w:pPr>
+      <w:r>
+        <w:object w:dxaOrig="4830" w:dyaOrig="7365">
+          <v:shape id="_x0000_i1027" type="#_x0000_t75" style="width:3in;height:330.75pt" o:ole="">
+            <v:imagedata r:id="rId35" o:title=""/>
+          </v:shape>
+          <o:OLEObject Type="Embed" ProgID="Visio.Drawing.15" ShapeID="_x0000_i1027" DrawAspect="Content" ObjectID="_1523097021" r:id="rId36"/>
+        </w:object>
+      </w:r>
+    </w:p>
+    <w:p>
+      <w:pPr>
+        <w:jc w:val="center"/>
+      </w:pPr>
+      <w:r>
+        <w:object w:dxaOrig="6075" w:dyaOrig="16665">
+          <v:shape id="_x0000_i1028" type="#_x0000_t75" style="width:236.25pt;height:647.25pt" o:ole="">
+            <v:imagedata r:id="rId37" o:title=""/>
+          </v:shape>
+          <o:OLEObject Type="Embed" ProgID="Visio.Drawing.15" ShapeID="_x0000_i1028" DrawAspect="Content" ObjectID="_1523097022" r:id="rId38"/>
+        </w:object>
+      </w:r>
+    </w:p>
+    <w:p>
+      <w:pPr>
+        <w:rPr>
+          <w:sz w:val="32"/>
+          <w:szCs w:val="32"/>
+        </w:rPr>
+      </w:pPr>
+      <w:r>
+        <w:rPr>
+          <w:noProof/>
+          <w:sz w:val="32"/>
+          <w:szCs w:val="32"/>
+        </w:rPr>
+        <w:lastRenderedPageBreak/>
+        <w:drawing>
+          <wp:inline distT="0" distB="0" distL="0" distR="0" wp14:anchorId="11D34701" wp14:editId="7157A091">
+            <wp:extent cx="5939790" cy="4162425"/>
+            <wp:effectExtent l="0" t="0" r="3810" b="9525"/>
+            <wp:docPr id="17" name="Picture 17" descr="C:\Users\bin\Desktop\New joppost.png"/>
+            <wp:cNvGraphicFramePr>
+              <a:graphicFrameLocks xmlns:a="http://schemas.openxmlformats.org/drawingml/2006/main" noChangeAspect="1"/>
+            </wp:cNvGraphicFramePr>
+            <a:graphic xmlns:a="http://schemas.openxmlformats.org/drawingml/2006/main">
+              <a:graphicData uri="http://schemas.openxmlformats.org/drawingml/2006/picture">
+                <pic:pic xmlns:pic="http://schemas.openxmlformats.org/drawingml/2006/picture">
+                  <pic:nvPicPr>
+                    <pic:cNvPr id="0" name="Picture 7" descr="C:\Users\bin\Desktop\New joppost.png"/>
+                    <pic:cNvPicPr>
+                      <a:picLocks noChangeAspect="1" noChangeArrowheads="1"/>
+                    </pic:cNvPicPr>
+                  </pic:nvPicPr>
+                  <pic:blipFill>
+                    <a:blip r:embed="rId39">
+                      <a:extLst>
+                        <a:ext uri="{28A0092B-C50C-407E-A947-70E740481C1C}">
+                          <a14:useLocalDpi xmlns:a14="http://schemas.microsoft.com/office/drawing/2010/main" val="0"/>
+                        </a:ext>
+                      </a:extLst>
+                    </a:blip>
+                    <a:srcRect/>
+                    <a:stretch>
+                      <a:fillRect/>
+                    </a:stretch>
+                  </pic:blipFill>
+                  <pic:spPr bwMode="auto">
+                    <a:xfrm>
+                      <a:off x="0" y="0"/>
+                      <a:ext cx="5939790" cy="4162425"/>
+                    </a:xfrm>
+                    <a:prstGeom prst="rect">
+                      <a:avLst/>
+                    </a:prstGeom>
+                    <a:noFill/>
+                    <a:ln>
+                      <a:noFill/>
+                    </a:ln>
+                  </pic:spPr>
+                </pic:pic>
+              </a:graphicData>
+            </a:graphic>
+          </wp:inline>
+        </w:drawing>
+      </w:r>
+    </w:p>
+    <w:p>
+      <w:pPr>
+        <w:rPr>
+          <w:sz w:val="32"/>
+          <w:szCs w:val="32"/>
+        </w:rPr>
+      </w:pPr>
+    </w:p>
+    <w:p>
+      <w:pPr>
+        <w:rPr>
+          <w:sz w:val="96"/>
+          <w:szCs w:val="96"/>
+        </w:rPr>
+      </w:pPr>
+    </w:p>
+    <w:p>
+      <w:pPr>
+        <w:rPr>
+          <w:sz w:val="96"/>
+          <w:szCs w:val="96"/>
+        </w:rPr>
+      </w:pPr>
+    </w:p>
+    <w:p>
+      <w:pPr>
+        <w:rPr>
+          <w:sz w:val="96"/>
+          <w:szCs w:val="96"/>
+        </w:rPr>
+      </w:pPr>
+    </w:p>
+    <w:p>
+      <w:pPr>
+        <w:rPr>
+          <w:sz w:val="96"/>
+          <w:szCs w:val="96"/>
+        </w:rPr>
+      </w:pPr>
+    </w:p>
+    <w:p>
+      <w:pPr>
+        <w:ind w:left="2880" w:firstLine="720"/>
+        <w:rPr>
+          <w:b/>
+          <w:sz w:val="24"/>
+          <w:szCs w:val="24"/>
+        </w:rPr>
+      </w:pPr>
+      <w:r>
+        <w:rPr>
+          <w:b/>
+          <w:sz w:val="24"/>
+          <w:szCs w:val="24"/>
+        </w:rPr>
+        <w:t>Parking payment Page</w:t>
+      </w:r>
+    </w:p>
+    <w:p>
+      <w:pPr>
+        <w:rPr>
+          <w:sz w:val="28"/>
+          <w:szCs w:val="28"/>
+        </w:rPr>
+      </w:pPr>
+      <w:r>
+        <w:rPr>
+          <w:noProof/>
+          <w:sz w:val="24"/>
+          <w:szCs w:val="24"/>
+        </w:rPr>
+        <mc:AlternateContent>
+          <mc:Choice Requires="wps">
+            <w:drawing>
+              <wp:anchor distT="0" distB="0" distL="114300" distR="114300" simplePos="0" relativeHeight="251660288" behindDoc="0" locked="0" layoutInCell="1" allowOverlap="1" wp14:anchorId="49B7C526" wp14:editId="2A1320FE">
+                <wp:simplePos x="0" y="0"/>
+                <wp:positionH relativeFrom="column">
+                  <wp:posOffset>0</wp:posOffset>
+                </wp:positionH>
+                <wp:positionV relativeFrom="paragraph">
+                  <wp:posOffset>-635</wp:posOffset>
+                </wp:positionV>
+                <wp:extent cx="5962650" cy="31750"/>
+                <wp:effectExtent l="0" t="0" r="19050" b="25400"/>
+                <wp:wrapNone/>
+                <wp:docPr id="7" name="Straight Connector 7"/>
+                <wp:cNvGraphicFramePr/>
+                <a:graphic xmlns:a="http://schemas.openxmlformats.org/drawingml/2006/main">
+                  <a:graphicData uri="http://schemas.microsoft.com/office/word/2010/wordprocessingShape">
+                    <wps:wsp>
+                      <wps:cNvCnPr/>
+                      <wps:spPr>
+                        <a:xfrm>
+                          <a:off x="0" y="0"/>
+                          <a:ext cx="5962650" cy="31750"/>
+                        </a:xfrm>
+                        <a:prstGeom prst="line">
+                          <a:avLst/>
+                        </a:prstGeom>
+                      </wps:spPr>
+                      <wps:style>
+                        <a:lnRef idx="1">
+                          <a:schemeClr val="accent1"/>
+                        </a:lnRef>
+                        <a:fillRef idx="0">
+                          <a:schemeClr val="accent1"/>
+                        </a:fillRef>
+                        <a:effectRef idx="0">
+                          <a:schemeClr val="accent1"/>
+                        </a:effectRef>
+                        <a:fontRef idx="minor">
+                          <a:schemeClr val="tx1"/>
+                        </a:fontRef>
+                      </wps:style>
+                      <wps:bodyPr/>
+                    </wps:wsp>
+                  </a:graphicData>
+                </a:graphic>
+              </wp:anchor>
+            </w:drawing>
+          </mc:Choice>
+          <mc:Fallback>
+            <w:pict>
+              <v:line w14:anchorId="4D36B3E5" id="Straight Connector 7" o:spid="_x0000_s1026" style="position:absolute;z-index:251660288;visibility:visible;mso-wrap-style:square;mso-wrap-distance-left:9pt;mso-wrap-distance-top:0;mso-wrap-distance-right:9pt;mso-wrap-distance-bottom:0;mso-position-horizontal:absolute;mso-position-horizontal-relative:text;mso-position-vertical:absolute;mso-position-vertical-relative:text" from="0,-.05pt" to="469.5pt,2.45pt" o:gfxdata="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" strokecolor="#0e68bb [3044]"/>
+            </w:pict>
+          </mc:Fallback>
+        </mc:AlternateContent>
+      </w:r>
+      <w:r>
+        <w:rPr>
+          <w:sz w:val="24"/>
+          <w:szCs w:val="24"/>
+        </w:rPr>
+        <w:t>User should login first, then go to my count page, the page will include the new location, payment derails, hours, email, phone, user can check and pay bill in details page, set payment password in setting page. People will be frustrated when they find no parking spot left at the hospital. This feature allows the user to claim their spot ahead of time and pay through online banking</w:t>
+      </w:r>
+      <w:r>
+        <w:rPr>
+          <w:rFonts w:hint="eastAsia"/>
+          <w:sz w:val="24"/>
+          <w:szCs w:val="24"/>
+        </w:rPr>
+        <w:t>.</w:t>
+      </w:r>
+    </w:p>
+    <w:p>
+      <w:pPr>
+        <w:rPr>
+          <w:sz w:val="32"/>
+          <w:szCs w:val="32"/>
+        </w:rPr>
+      </w:pPr>
+      <w:r>
+        <w:rPr>
+          <w:sz w:val="32"/>
+          <w:szCs w:val="32"/>
+        </w:rPr>
+        <w:t>The database will look like this:</w:t>
+      </w:r>
+    </w:p>
+    <w:p>
+      <w:pPr>
+        <w:pBdr>
+          <w:bottom w:val="single" w:sz="4" w:space="1" w:color="auto"/>
+        </w:pBdr>
+        <w:jc w:val="center"/>
+        <w:rPr>
+          <w:sz w:val="28"/>
+          <w:szCs w:val="28"/>
+        </w:rPr>
+      </w:pPr>
+      <w:r>
+        <w:rPr>
+          <w:sz w:val="28"/>
+          <w:szCs w:val="28"/>
+        </w:rPr>
+        <w:t xml:space="preserve">Parking payment </w:t>
+      </w:r>
+      <w:r>
+        <w:rPr>
+          <w:sz w:val="28"/>
+          <w:szCs w:val="28"/>
+        </w:rPr>
+        <w:t>Database</w:t>
+      </w:r>
+    </w:p>
+    <w:p>
+      <w:pPr>
+        <w:rPr>
+          <w:sz w:val="32"/>
+          <w:szCs w:val="32"/>
+        </w:rPr>
+      </w:pPr>
+    </w:p>
+    <w:p>
+      <w:pPr>
+        <w:jc w:val="center"/>
+      </w:pPr>
+      <w:r>
+        <w:object w:dxaOrig="4830" w:dyaOrig="4770">
+          <v:shape id="_x0000_i1029" type="#_x0000_t75" style="width:245.25pt;height:237pt" o:ole="">
+            <v:imagedata r:id="rId40" o:title=""/>
+          </v:shape>
+          <o:OLEObject Type="Embed" ProgID="Visio.Drawing.15" ShapeID="_x0000_i1029" DrawAspect="Content" ObjectID="_1523097023" r:id="rId41"/>
+        </w:object>
+      </w:r>
+    </w:p>
+    <w:p/>
+    <w:p/>
+    <w:p/>
+    <w:p/>
+    <w:p>
+      <w:pPr>
+        <w:jc w:val="center"/>
+      </w:pPr>
+      <w:r>
+        <w:rPr>
+          <w:noProof/>
+        </w:rPr>
+        <w:lastRenderedPageBreak/>
+        <w:drawing>
+          <wp:inline distT="0" distB="0" distL="0" distR="0" wp14:anchorId="3AE5701D" wp14:editId="0F0AD916">
+            <wp:extent cx="5698490" cy="8229600"/>
+            <wp:effectExtent l="0" t="0" r="0" b="0"/>
+            <wp:docPr id="18" name="Picture 18" descr="C:\Users\bin\Desktop\parking payment mockup.png"/>
+            <wp:cNvGraphicFramePr>
+              <a:graphicFrameLocks xmlns:a="http://schemas.openxmlformats.org/drawingml/2006/main" noChangeAspect="1"/>
+            </wp:cNvGraphicFramePr>
+            <a:graphic xmlns:a="http://schemas.openxmlformats.org/drawingml/2006/main">
+              <a:graphicData uri="http://schemas.openxmlformats.org/drawingml/2006/picture">
+                <pic:pic xmlns:pic="http://schemas.openxmlformats.org/drawingml/2006/picture">
+                  <pic:nvPicPr>
+                    <pic:cNvPr id="0" name="Picture 8" descr="C:\Users\bin\Desktop\parking payment mockup.png"/>
+                    <pic:cNvPicPr>
+                      <a:picLocks noChangeAspect="1" noChangeArrowheads="1"/>
+                    </pic:cNvPicPr>
+                  </pic:nvPicPr>
+                  <pic:blipFill>
+                    <a:blip r:embed="rId42">
+                      <a:extLst>
+                        <a:ext uri="{28A0092B-C50C-407E-A947-70E740481C1C}">
+                          <a14:useLocalDpi xmlns:a14="http://schemas.microsoft.com/office/drawing/2010/main" val="0"/>
+                        </a:ext>
+                      </a:extLst>
+                    </a:blip>
+                    <a:srcRect/>
+                    <a:stretch>
+                      <a:fillRect/>
+                    </a:stretch>
+                  </pic:blipFill>
+                  <pic:spPr bwMode="auto">
+                    <a:xfrm>
+                      <a:off x="0" y="0"/>
+                      <a:ext cx="5698490" cy="8229600"/>
+                    </a:xfrm>
+                    <a:prstGeom prst="rect">
+                      <a:avLst/>
+                    </a:prstGeom>
+                    <a:noFill/>
+                    <a:ln>
+                      <a:noFill/>
+                    </a:ln>
+                  </pic:spPr>
+                </pic:pic>
+              </a:graphicData>
+            </a:graphic>
+          </wp:inline>
+        </w:drawing>
+      </w:r>
+    </w:p>
+    <w:p>
+      <w:pPr>
+        <w:rPr>
+          <w:b/>
+          <w:sz w:val="24"/>
+          <w:szCs w:val="24"/>
+        </w:rPr>
+      </w:pPr>
+      <w:r>
+        <w:rPr>
+          <w:b/>
+          <w:sz w:val="24"/>
+          <w:szCs w:val="24"/>
+        </w:rPr>
+        <w:lastRenderedPageBreak/>
+        <w:t xml:space="preserve">     </w:t>
+      </w:r>
+      <w:r>
+        <w:rPr>
+          <w:b/>
+          <w:sz w:val="24"/>
+          <w:szCs w:val="24"/>
+        </w:rPr>
+        <w:tab/>
+      </w:r>
+      <w:r>
+        <w:rPr>
+          <w:b/>
+          <w:sz w:val="24"/>
+          <w:szCs w:val="24"/>
+        </w:rPr>
+        <w:tab/>
+      </w:r>
+      <w:r>
+        <w:rPr>
+          <w:b/>
+          <w:sz w:val="24"/>
+          <w:szCs w:val="24"/>
+        </w:rPr>
+        <w:tab/>
+      </w:r>
+      <w:r>
+        <w:rPr>
+          <w:b/>
+          <w:sz w:val="24"/>
+          <w:szCs w:val="24"/>
+        </w:rPr>
+        <w:tab/>
+      </w:r>
+      <w:r>
+        <w:rPr>
+          <w:b/>
+          <w:sz w:val="24"/>
+          <w:szCs w:val="24"/>
+        </w:rPr>
+        <w:t>PHP Online exam Page</w:t>
+      </w:r>
+    </w:p>
+    <w:p>
+      <w:pPr>
+        <w:rPr>
+          <w:sz w:val="24"/>
+          <w:szCs w:val="24"/>
+        </w:rPr>
+      </w:pPr>
+      <w:r>
+        <w:rPr>
+          <w:noProof/>
+          <w:sz w:val="24"/>
+          <w:szCs w:val="24"/>
+        </w:rPr>
+        <mc:AlternateContent>
+          <mc:Choice Requires="wps">
+            <w:drawing>
+              <wp:anchor distT="0" distB="0" distL="114300" distR="114300" simplePos="0" relativeHeight="251663360" behindDoc="0" locked="0" layoutInCell="1" allowOverlap="1" wp14:anchorId="2E36DE96" wp14:editId="0A05DFCF">
+                <wp:simplePos x="0" y="0"/>
+                <wp:positionH relativeFrom="column">
+                  <wp:posOffset>0</wp:posOffset>
+                </wp:positionH>
+                <wp:positionV relativeFrom="paragraph">
+                  <wp:posOffset>-635</wp:posOffset>
+                </wp:positionV>
+                <wp:extent cx="5962650" cy="31750"/>
+                <wp:effectExtent l="0" t="0" r="19050" b="25400"/>
+                <wp:wrapNone/>
+                <wp:docPr id="9" name="Straight Connector 9"/>
+                <wp:cNvGraphicFramePr/>
+                <a:graphic xmlns:a="http://schemas.openxmlformats.org/drawingml/2006/main">
+                  <a:graphicData uri="http://schemas.microsoft.com/office/word/2010/wordprocessingShape">
+                    <wps:wsp>
+                      <wps:cNvCnPr/>
+                      <wps:spPr>
+                        <a:xfrm>
+                          <a:off x="0" y="0"/>
+                          <a:ext cx="5962650" cy="31750"/>
+                        </a:xfrm>
+                        <a:prstGeom prst="line">
+                          <a:avLst/>
+                        </a:prstGeom>
+                      </wps:spPr>
+                      <wps:style>
+                        <a:lnRef idx="1">
+                          <a:schemeClr val="accent1"/>
+                        </a:lnRef>
+                        <a:fillRef idx="0">
+                          <a:schemeClr val="accent1"/>
+                        </a:fillRef>
+                        <a:effectRef idx="0">
+                          <a:schemeClr val="accent1"/>
+                        </a:effectRef>
+                        <a:fontRef idx="minor">
+                          <a:schemeClr val="tx1"/>
+                        </a:fontRef>
+                      </wps:style>
+                      <wps:bodyPr/>
+                    </wps:wsp>
+                  </a:graphicData>
+                </a:graphic>
+              </wp:anchor>
+            </w:drawing>
+          </mc:Choice>
+          <mc:Fallback>
+            <w:pict>
+              <v:line w14:anchorId="6BAEA039" id="Straight Connector 9" o:spid="_x0000_s1026" style="position:absolute;z-index:251663360;visibility:visible;mso-wrap-style:square;mso-wrap-distance-left:9pt;mso-wrap-distance-top:0;mso-wrap-distance-right:9pt;mso-wrap-distance-bottom:0;mso-position-horizontal:absolute;mso-position-horizontal-relative:text;mso-position-vertical:absolute;mso-position-vertical-relative:text" from="0,-.05pt" to="469.5pt,2.45pt" o:gfxdata="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" strokecolor="#0e68bb [3044]"/>
+            </w:pict>
+          </mc:Fallback>
+        </mc:AlternateContent>
+      </w:r>
+      <w:r>
+        <w:rPr>
+          <w:sz w:val="24"/>
+          <w:szCs w:val="24"/>
+        </w:rPr>
+        <w:t xml:space="preserve">User just choose what kind of job you want to apply, then go to apply  page, the page will include the Job title, Sex, Marry, Date of birthday, Educational, graduation, Phone number, introduction, user should fill out job information form first, then do the small online exam, after finish it put verification code and submit. The web manager can check the </w:t>
+      </w:r>
+    </w:p>
+    <w:p>
+      <w:pPr>
+        <w:rPr>
+          <w:sz w:val="24"/>
+          <w:szCs w:val="24"/>
+        </w:rPr>
+      </w:pPr>
+      <w:r>
+        <w:rPr>
+          <w:sz w:val="24"/>
+          <w:szCs w:val="24"/>
+        </w:rPr>
+        <w:t xml:space="preserve">Applicant information and their text mark in the </w:t>
+      </w:r>
+      <w:proofErr w:type="spellStart"/>
+      <w:r>
+        <w:rPr>
+          <w:sz w:val="24"/>
+          <w:szCs w:val="24"/>
+        </w:rPr>
+        <w:t>webmyadmin</w:t>
+      </w:r>
+      <w:proofErr w:type="spellEnd"/>
+      <w:r>
+        <w:rPr>
+          <w:sz w:val="24"/>
+          <w:szCs w:val="24"/>
+        </w:rPr>
+        <w:t xml:space="preserve"> page then depend them mark and information to decide which one they want to hire.</w:t>
+      </w:r>
+    </w:p>
+    <w:p>
+      <w:pPr>
+        <w:rPr>
+          <w:sz w:val="32"/>
+          <w:szCs w:val="32"/>
+        </w:rPr>
+      </w:pPr>
+      <w:r>
+        <w:rPr>
+          <w:sz w:val="32"/>
+          <w:szCs w:val="32"/>
+        </w:rPr>
+        <w:t>The database will look like this:</w:t>
+      </w:r>
+    </w:p>
+    <w:p>
+      <w:pPr>
+        <w:pBdr>
+          <w:bottom w:val="single" w:sz="4" w:space="1" w:color="auto"/>
+        </w:pBdr>
+        <w:jc w:val="center"/>
+        <w:rPr>
+          <w:sz w:val="28"/>
+          <w:szCs w:val="28"/>
+        </w:rPr>
+      </w:pPr>
+      <w:r>
+        <w:rPr>
+          <w:sz w:val="28"/>
+          <w:szCs w:val="28"/>
+        </w:rPr>
+        <w:t xml:space="preserve">Parking payment </w:t>
+      </w:r>
+      <w:r>
+        <w:rPr>
+          <w:sz w:val="28"/>
+          <w:szCs w:val="28"/>
+        </w:rPr>
+        <w:t>Database</w:t>
+      </w:r>
+    </w:p>
+    <w:p>
+      <w:pPr>
+        <w:pStyle w:val="ListParagraph"/>
+      </w:pPr>
+      <w:r>
+        <w:object w:dxaOrig="4830" w:dyaOrig="4770">
+          <v:shape id="_x0000_i1030" type="#_x0000_t75" style="width:159.75pt;height:195pt" o:ole="">
+            <v:imagedata r:id="rId43" o:title=""/>
+          </v:shape>
+          <o:OLEObject Type="Embed" ProgID="Visio.Drawing.15" ShapeID="_x0000_i1030" DrawAspect="Content" ObjectID="_1523097024" r:id="rId44"/>
+        </w:object>
+      </w:r>
+      <w:r>
+        <w:object w:dxaOrig="4830" w:dyaOrig="4770">
+          <v:shape id="_x0000_i1031" type="#_x0000_t75" style="width:213.75pt;height:193.5pt" o:ole="">
+            <v:imagedata r:id="rId45" o:title=""/>
+          </v:shape>
+          <o:OLEObject Type="Embed" ProgID="Visio.Drawing.15" ShapeID="_x0000_i1031" DrawAspect="Content" ObjectID="_1523097025" r:id="rId46"/>
+        </w:object>
+      </w:r>
+      <w:r>
+        <w:object w:dxaOrig="4830" w:dyaOrig="4770">
+          <v:shape id="_x0000_i1032" type="#_x0000_t75" style="width:213.75pt;height:193.5pt" o:ole="">
+            <v:imagedata r:id="rId47" o:title=""/>
+          </v:shape>
+          <o:OLEObject Type="Embed" ProgID="Visio.Drawing.15" ShapeID="_x0000_i1032" DrawAspect="Content" ObjectID="_1523097026" r:id="rId48"/>
+        </w:object>
+      </w:r>
+    </w:p>
+    <w:p>
+      <w:pPr>
+        <w:pStyle w:val="ListParagraph"/>
+      </w:pPr>
+      <w:r>
+        <w:object w:dxaOrig="9526" w:dyaOrig="19081">
+          <v:shape id="_x0000_i1033" type="#_x0000_t75" style="width:323.25pt;height:9in" o:ole="">
+            <v:imagedata r:id="rId49" o:title=""/>
+          </v:shape>
+          <o:OLEObject Type="Embed" ProgID="Visio.Drawing.15" ShapeID="_x0000_i1033" DrawAspect="Content" ObjectID="_1523097027" r:id="rId50"/>
+        </w:object>
+      </w:r>
+    </w:p>
+    <w:p>
+      <w:pPr>
+        <w:pStyle w:val="ListParagraph"/>
+        <w:rPr>
+          <w:sz w:val="36"/>
+          <w:szCs w:val="36"/>
+        </w:rPr>
+      </w:pPr>
+      <w:r>
+        <w:rPr>
+          <w:noProof/>
+        </w:rPr>
+        <w:lastRenderedPageBreak/>
+        <w:drawing>
+          <wp:inline distT="0" distB="0" distL="0" distR="0" wp14:anchorId="1E67CE56" wp14:editId="0F636D52">
+            <wp:extent cx="4732655" cy="8221980"/>
+            <wp:effectExtent l="0" t="0" r="0" b="7620"/>
+            <wp:docPr id="19" name="Picture 19" descr="C:\Users\bin\Desktop\Onlinetesting mockup.png"/>
+            <wp:cNvGraphicFramePr>
+              <a:graphicFrameLocks xmlns:a="http://schemas.openxmlformats.org/drawingml/2006/main" noChangeAspect="1"/>
+            </wp:cNvGraphicFramePr>
+            <a:graphic xmlns:a="http://schemas.openxmlformats.org/drawingml/2006/main">
+              <a:graphicData uri="http://schemas.openxmlformats.org/drawingml/2006/picture">
+                <pic:pic xmlns:pic="http://schemas.openxmlformats.org/drawingml/2006/picture">
+                  <pic:nvPicPr>
+                    <pic:cNvPr id="0" name="Picture 78" descr="C:\Users\bin\Desktop\Onlinetesting mockup.png"/>
+                    <pic:cNvPicPr>
+                      <a:picLocks noChangeAspect="1" noChangeArrowheads="1"/>
+                    </pic:cNvPicPr>
+                  </pic:nvPicPr>
+                  <pic:blipFill>
+                    <a:blip r:embed="rId51">
+                      <a:extLst>
+                        <a:ext uri="{28A0092B-C50C-407E-A947-70E740481C1C}">
+                          <a14:useLocalDpi xmlns:a14="http://schemas.microsoft.com/office/drawing/2010/main" val="0"/>
+                        </a:ext>
+                      </a:extLst>
+                    </a:blip>
+                    <a:srcRect/>
+                    <a:stretch>
+                      <a:fillRect/>
+                    </a:stretch>
+                  </pic:blipFill>
+                  <pic:spPr bwMode="auto">
+                    <a:xfrm>
+                      <a:off x="0" y="0"/>
+                      <a:ext cx="4732655" cy="8221980"/>
+                    </a:xfrm>
+                    <a:prstGeom prst="rect">
+                      <a:avLst/>
+                    </a:prstGeom>
+                    <a:noFill/>
+                    <a:ln>
+                      <a:noFill/>
+                    </a:ln>
+                  </pic:spPr>
+                </pic:pic>
+              </a:graphicData>
+            </a:graphic>
+          </wp:inline>
+        </w:drawing>
+      </w:r>
+    </w:p>
+    <w:p>
+      <w:pPr>
+        <w:rPr>
+          <w:sz w:val="22"/>
+          <w:szCs w:val="22"/>
+        </w:rPr>
+      </w:pPr>
+    </w:p>
+    <w:p/>
     <w:p>
       <w:pPr>
         <w:pStyle w:val="Heading1"/>
@@ -4923,7 +6085,7 @@
           <w:rStyle w:val="SubtleEmphasis"/>
         </w:rPr>
       </w:pPr>
-      <w:bookmarkStart w:id="51" w:name="_Toc449304163"/>
+      <w:bookmarkStart w:id="52" w:name="_Toc449304163"/>
       <w:r>
         <w:rPr>
           <w:rStyle w:val="SubtleEmphasis"/>
@@ -4936,7 +6098,7 @@
         </w:rPr>
         <w:t xml:space="preserve"> (n/a)</w:t>
       </w:r>
-      <w:bookmarkEnd w:id="51"/>
+      <w:bookmarkEnd w:id="52"/>
     </w:p>
     <w:p/>
     <w:p/>
@@ -4947,7 +6109,7 @@
           <w:rStyle w:val="SubtleEmphasis"/>
         </w:rPr>
       </w:pPr>
-      <w:bookmarkStart w:id="52" w:name="_Toc449304164"/>
+      <w:bookmarkStart w:id="53" w:name="_Toc449304164"/>
       <w:r>
         <w:rPr>
           <w:rStyle w:val="SubtleEmphasis"/>
@@ -4974,7 +6136,7 @@
         </w:rPr>
         <w:t>n/a)</w:t>
       </w:r>
-      <w:bookmarkEnd w:id="52"/>
+      <w:bookmarkEnd w:id="53"/>
     </w:p>
     <w:p>
       <w:pPr>
@@ -5002,7 +6164,7 @@
           <w:rStyle w:val="SubtleEmphasis"/>
         </w:rPr>
       </w:pPr>
-      <w:bookmarkStart w:id="53" w:name="_Toc449304165"/>
+      <w:bookmarkStart w:id="54" w:name="_Toc449304165"/>
       <w:r>
         <w:rPr>
           <w:rStyle w:val="SubtleEmphasis"/>
@@ -5029,7 +6191,7 @@
         </w:rPr>
         <w:t>n/a)</w:t>
       </w:r>
-      <w:bookmarkEnd w:id="53"/>
+      <w:bookmarkEnd w:id="54"/>
     </w:p>
     <w:p>
       <w:pPr>
@@ -5038,7 +6200,7 @@
           <w:rStyle w:val="SubtleEmphasis"/>
         </w:rPr>
       </w:pPr>
-      <w:bookmarkStart w:id="54" w:name="_Toc449304166"/>
+      <w:bookmarkStart w:id="55" w:name="_Toc449304166"/>
       <w:r>
         <w:rPr>
           <w:rStyle w:val="SubtleEmphasis"/>
@@ -5051,11 +6213,11 @@
         </w:rPr>
         <w:t>(n/a)</w:t>
       </w:r>
-      <w:bookmarkEnd w:id="54"/>
+      <w:bookmarkEnd w:id="55"/>
     </w:p>
     <w:p/>
     <w:sectPr>
-      <w:footerReference w:type="default" r:id="rId29"/>
+      <w:footerReference w:type="default" r:id="rId52"/>
       <w:pgSz w:w="12240" w:h="15840"/>
       <w:pgMar w:top="1440" w:right="1440" w:bottom="1440" w:left="1440" w:header="720" w:footer="720" w:gutter="0"/>
       <w:pgNumType w:start="1"/>
@@ -5140,7 +6302,7 @@
           <w:rPr>
             <w:noProof/>
           </w:rPr>
-          <w:t>20</w:t>
+          <w:t>3</w:t>
         </w:r>
         <w:r>
           <w:rPr>
@@ -5184,9 +6346,456 @@
 </w:footnotes>
 </file>
 
+<file path=word/header1.xml><?xml version="1.0" encoding="utf-8"?>
+<w:hdr xmlns:wpc="http://schemas.microsoft.com/office/word/2010/wordprocessingCanvas" xmlns:mc="http://schemas.openxmlformats.org/markup-compatibility/2006" xmlns:o="urn:schemas-microsoft-com:office:office" xmlns:r="http://schemas.openxmlformats.org/officeDocument/2006/relationships" xmlns:m="http://schemas.openxmlformats.org/officeDocument/2006/math" xmlns:v="urn:schemas-microsoft-com:vml" xmlns:wp14="http://schemas.microsoft.com/office/word/2010/wordprocessingDrawing" xmlns:wp="http://schemas.openxmlformats.org/drawingml/2006/wordprocessingDrawing" xmlns:w10="urn:schemas-microsoft-com:office:word" xmlns:w="http://schemas.openxmlformats.org/wordprocessingml/2006/main" xmlns:w14="http://schemas.microsoft.com/office/word/2010/wordml" xmlns:w15="http://schemas.microsoft.com/office/word/2012/wordml" xmlns:wpg="http://schemas.microsoft.com/office/word/2010/wordprocessingGroup" xmlns:wpi="http://schemas.microsoft.com/office/word/2010/wordprocessingInk" xmlns:wne="http://schemas.microsoft.com/office/word/2006/wordml" xmlns:wps="http://schemas.microsoft.com/office/word/2010/wordprocessingShape" mc:Ignorable="w14 w15 wp14">
+  <w:p>
+    <w:pPr>
+      <w:pStyle w:val="Header"/>
+    </w:pPr>
+    <w:r>
+      <w:rPr>
+        <w:caps/>
+        <w:noProof/>
+        <w:color w:val="808080" w:themeColor="background1" w:themeShade="80"/>
+      </w:rPr>
+      <mc:AlternateContent>
+        <mc:Choice Requires="wpg">
+          <w:drawing>
+            <wp:anchor distT="0" distB="0" distL="114300" distR="114300" simplePos="0" relativeHeight="251652096" behindDoc="0" locked="0" layoutInCell="1" allowOverlap="1" wp14:anchorId="6ECA1C5C" wp14:editId="5AAEE18B">
+              <wp:simplePos x="0" y="0"/>
+              <wp:positionH relativeFrom="page">
+                <wp:align>left</wp:align>
+              </wp:positionH>
+              <mc:AlternateContent>
+                <mc:Choice Requires="wp14">
+                  <wp:positionV relativeFrom="page">
+                    <wp14:pctPosVOffset>2300</wp14:pctPosVOffset>
+                  </wp:positionV>
+                </mc:Choice>
+                <mc:Fallback>
+                  <wp:positionV relativeFrom="page">
+                    <wp:posOffset>231140</wp:posOffset>
+                  </wp:positionV>
+                </mc:Fallback>
+              </mc:AlternateContent>
+              <wp:extent cx="1700784" cy="1024128"/>
+              <wp:effectExtent l="0" t="0" r="0" b="5080"/>
+              <wp:wrapNone/>
+              <wp:docPr id="158" name="Group 158"/>
+              <wp:cNvGraphicFramePr/>
+              <a:graphic xmlns:a="http://schemas.openxmlformats.org/drawingml/2006/main">
+                <a:graphicData uri="http://schemas.microsoft.com/office/word/2010/wordprocessingGroup">
+                  <wpg:wgp>
+                    <wpg:cNvGrpSpPr/>
+                    <wpg:grpSpPr>
+                      <a:xfrm>
+                        <a:off x="0" y="0"/>
+                        <a:ext cx="1700784" cy="1024128"/>
+                        <a:chOff x="0" y="0"/>
+                        <a:chExt cx="1700784" cy="1024128"/>
+                      </a:xfrm>
+                    </wpg:grpSpPr>
+                    <wpg:grpSp>
+                      <wpg:cNvPr id="159" name="Group 159"/>
+                      <wpg:cNvGrpSpPr/>
+                      <wpg:grpSpPr>
+                        <a:xfrm>
+                          <a:off x="0" y="0"/>
+                          <a:ext cx="1700784" cy="1024128"/>
+                          <a:chOff x="0" y="0"/>
+                          <a:chExt cx="1700784" cy="1024128"/>
+                        </a:xfrm>
+                      </wpg:grpSpPr>
+                      <wps:wsp>
+                        <wps:cNvPr id="160" name="Rectangle 160"/>
+                        <wps:cNvSpPr/>
+                        <wps:spPr>
+                          <a:xfrm>
+                            <a:off x="0" y="0"/>
+                            <a:ext cx="1700784" cy="1024128"/>
+                          </a:xfrm>
+                          <a:prstGeom prst="rect">
+                            <a:avLst/>
+                          </a:prstGeom>
+                          <a:solidFill>
+                            <a:schemeClr val="bg1">
+                              <a:alpha val="0"/>
+                            </a:schemeClr>
+                          </a:solidFill>
+                          <a:ln>
+                            <a:noFill/>
+                          </a:ln>
+                        </wps:spPr>
+                        <wps:style>
+                          <a:lnRef idx="2">
+                            <a:schemeClr val="accent1">
+                              <a:shade val="50000"/>
+                            </a:schemeClr>
+                          </a:lnRef>
+                          <a:fillRef idx="1">
+                            <a:schemeClr val="accent1"/>
+                          </a:fillRef>
+                          <a:effectRef idx="0">
+                            <a:schemeClr val="accent1"/>
+                          </a:effectRef>
+                          <a:fontRef idx="minor">
+                            <a:schemeClr val="lt1"/>
+                          </a:fontRef>
+                        </wps:style>
+                        <wps:bodyPr rot="0" spcFirstLastPara="0" vertOverflow="overflow" horzOverflow="overflow" vert="horz" wrap="square" lIns="91440" tIns="45720" rIns="91440" bIns="45720" numCol="1" spcCol="0" rtlCol="0" fromWordArt="0" anchor="ctr" anchorCtr="0" forceAA="0" compatLnSpc="1">
+                          <a:prstTxWarp prst="textNoShape">
+                            <a:avLst/>
+                          </a:prstTxWarp>
+                          <a:noAutofit/>
+                        </wps:bodyPr>
+                      </wps:wsp>
+                      <wps:wsp>
+                        <wps:cNvPr id="161" name="Rectangle 1"/>
+                        <wps:cNvSpPr/>
+                        <wps:spPr>
+                          <a:xfrm>
+                            <a:off x="228600" y="0"/>
+                            <a:ext cx="1463040" cy="1014984"/>
+                          </a:xfrm>
+                          <a:custGeom>
+                            <a:avLst/>
+                            <a:gdLst>
+                              <a:gd name="connsiteX0" fmla="*/ 0 w 1462822"/>
+                              <a:gd name="connsiteY0" fmla="*/ 0 h 1014481"/>
+                              <a:gd name="connsiteX1" fmla="*/ 1462822 w 1462822"/>
+                              <a:gd name="connsiteY1" fmla="*/ 0 h 1014481"/>
+                              <a:gd name="connsiteX2" fmla="*/ 1462822 w 1462822"/>
+                              <a:gd name="connsiteY2" fmla="*/ 1014481 h 1014481"/>
+                              <a:gd name="connsiteX3" fmla="*/ 0 w 1462822"/>
+                              <a:gd name="connsiteY3" fmla="*/ 1014481 h 1014481"/>
+                              <a:gd name="connsiteX4" fmla="*/ 0 w 1462822"/>
+                              <a:gd name="connsiteY4" fmla="*/ 0 h 1014481"/>
+                              <a:gd name="connsiteX0" fmla="*/ 0 w 1462822"/>
+                              <a:gd name="connsiteY0" fmla="*/ 0 h 1014481"/>
+                              <a:gd name="connsiteX1" fmla="*/ 1462822 w 1462822"/>
+                              <a:gd name="connsiteY1" fmla="*/ 0 h 1014481"/>
+                              <a:gd name="connsiteX2" fmla="*/ 910372 w 1462822"/>
+                              <a:gd name="connsiteY2" fmla="*/ 376306 h 1014481"/>
+                              <a:gd name="connsiteX3" fmla="*/ 0 w 1462822"/>
+                              <a:gd name="connsiteY3" fmla="*/ 1014481 h 1014481"/>
+                              <a:gd name="connsiteX4" fmla="*/ 0 w 1462822"/>
+                              <a:gd name="connsiteY4" fmla="*/ 0 h 1014481"/>
+                            </a:gdLst>
+                            <a:ahLst/>
+                            <a:cxnLst>
+                              <a:cxn ang="0">
+                                <a:pos x="connsiteX0" y="connsiteY0"/>
+                              </a:cxn>
+                              <a:cxn ang="0">
+                                <a:pos x="connsiteX1" y="connsiteY1"/>
+                              </a:cxn>
+                              <a:cxn ang="0">
+                                <a:pos x="connsiteX2" y="connsiteY2"/>
+                              </a:cxn>
+                              <a:cxn ang="0">
+                                <a:pos x="connsiteX3" y="connsiteY3"/>
+                              </a:cxn>
+                              <a:cxn ang="0">
+                                <a:pos x="connsiteX4" y="connsiteY4"/>
+                              </a:cxn>
+                            </a:cxnLst>
+                            <a:rect l="l" t="t" r="r" b="b"/>
+                            <a:pathLst>
+                              <a:path w="1462822" h="1014481">
+                                <a:moveTo>
+                                  <a:pt x="0" y="0"/>
+                                </a:moveTo>
+                                <a:lnTo>
+                                  <a:pt x="1462822" y="0"/>
+                                </a:lnTo>
+                                <a:lnTo>
+                                  <a:pt x="910372" y="376306"/>
+                                </a:lnTo>
+                                <a:lnTo>
+                                  <a:pt x="0" y="1014481"/>
+                                </a:lnTo>
+                                <a:lnTo>
+                                  <a:pt x="0" y="0"/>
+                                </a:lnTo>
+                                <a:close/>
+                              </a:path>
+                            </a:pathLst>
+                          </a:custGeom>
+                          <a:solidFill>
+                            <a:schemeClr val="accent1"/>
+                          </a:solidFill>
+                          <a:ln>
+                            <a:noFill/>
+                          </a:ln>
+                        </wps:spPr>
+                        <wps:style>
+                          <a:lnRef idx="2">
+                            <a:schemeClr val="accent1">
+                              <a:shade val="50000"/>
+                            </a:schemeClr>
+                          </a:lnRef>
+                          <a:fillRef idx="1">
+                            <a:schemeClr val="accent1"/>
+                          </a:fillRef>
+                          <a:effectRef idx="0">
+                            <a:schemeClr val="accent1"/>
+                          </a:effectRef>
+                          <a:fontRef idx="minor">
+                            <a:schemeClr val="lt1"/>
+                          </a:fontRef>
+                        </wps:style>
+                        <wps:bodyPr rot="0" spcFirstLastPara="0" vertOverflow="overflow" horzOverflow="overflow" vert="horz" wrap="square" lIns="91440" tIns="45720" rIns="91440" bIns="45720" numCol="1" spcCol="0" rtlCol="0" fromWordArt="0" anchor="ctr" anchorCtr="0" forceAA="0" compatLnSpc="1">
+                          <a:prstTxWarp prst="textNoShape">
+                            <a:avLst/>
+                          </a:prstTxWarp>
+                          <a:noAutofit/>
+                        </wps:bodyPr>
+                      </wps:wsp>
+                      <wps:wsp>
+                        <wps:cNvPr id="162" name="Rectangle 162"/>
+                        <wps:cNvSpPr/>
+                        <wps:spPr>
+                          <a:xfrm>
+                            <a:off x="228600" y="0"/>
+                            <a:ext cx="1472184" cy="1024128"/>
+                          </a:xfrm>
+                          <a:prstGeom prst="rect">
+                            <a:avLst/>
+                          </a:prstGeom>
+                          <a:blipFill>
+                            <a:blip r:embed="rId1"/>
+                            <a:stretch>
+                              <a:fillRect/>
+                            </a:stretch>
+                          </a:blipFill>
+                          <a:ln>
+                            <a:noFill/>
+                          </a:ln>
+                        </wps:spPr>
+                        <wps:style>
+                          <a:lnRef idx="2">
+                            <a:schemeClr val="accent1">
+                              <a:shade val="50000"/>
+                            </a:schemeClr>
+                          </a:lnRef>
+                          <a:fillRef idx="1">
+                            <a:schemeClr val="accent1"/>
+                          </a:fillRef>
+                          <a:effectRef idx="0">
+                            <a:schemeClr val="accent1"/>
+                          </a:effectRef>
+                          <a:fontRef idx="minor">
+                            <a:schemeClr val="lt1"/>
+                          </a:fontRef>
+                        </wps:style>
+                        <wps:bodyPr rot="0" spcFirstLastPara="0" vertOverflow="overflow" horzOverflow="overflow" vert="horz" wrap="square" lIns="91440" tIns="45720" rIns="91440" bIns="45720" numCol="1" spcCol="0" rtlCol="0" fromWordArt="0" anchor="ctr" anchorCtr="0" forceAA="0" compatLnSpc="1">
+                          <a:prstTxWarp prst="textNoShape">
+                            <a:avLst/>
+                          </a:prstTxWarp>
+                          <a:noAutofit/>
+                        </wps:bodyPr>
+                      </wps:wsp>
+                    </wpg:grpSp>
+                    <wps:wsp>
+                      <wps:cNvPr id="163" name="Text Box 163"/>
+                      <wps:cNvSpPr txBox="1"/>
+                      <wps:spPr>
+                        <a:xfrm flipH="1">
+                          <a:off x="237067" y="18942"/>
+                          <a:ext cx="442824" cy="375285"/>
+                        </a:xfrm>
+                        <a:prstGeom prst="rect">
+                          <a:avLst/>
+                        </a:prstGeom>
+                        <a:noFill/>
+                        <a:ln w="6350">
+                          <a:noFill/>
+                        </a:ln>
+                        <a:effectLst/>
+                      </wps:spPr>
+                      <wps:style>
+                        <a:lnRef idx="0">
+                          <a:schemeClr val="accent1"/>
+                        </a:lnRef>
+                        <a:fillRef idx="0">
+                          <a:schemeClr val="accent1"/>
+                        </a:fillRef>
+                        <a:effectRef idx="0">
+                          <a:schemeClr val="accent1"/>
+                        </a:effectRef>
+                        <a:fontRef idx="minor">
+                          <a:schemeClr val="dk1"/>
+                        </a:fontRef>
+                      </wps:style>
+                      <wps:txbx>
+                        <w:txbxContent>
+                          <w:p>
+                            <w:pPr>
+                              <w:pStyle w:val="Header"/>
+                              <w:jc w:val="right"/>
+                              <w:rPr>
+                                <w:color w:val="FFFFFF" w:themeColor="background1"/>
+                                <w:sz w:val="24"/>
+                                <w:szCs w:val="24"/>
+                              </w:rPr>
+                            </w:pPr>
+                            <w:r>
+                              <w:rPr>
+                                <w:color w:val="FFFFFF" w:themeColor="background1"/>
+                                <w:sz w:val="24"/>
+                                <w:szCs w:val="24"/>
+                              </w:rPr>
+                              <w:fldChar w:fldCharType="begin"/>
+                            </w:r>
+                            <w:r>
+                              <w:rPr>
+                                <w:color w:val="FFFFFF" w:themeColor="background1"/>
+                                <w:sz w:val="24"/>
+                                <w:szCs w:val="24"/>
+                              </w:rPr>
+                              <w:instrText xml:space="preserve"> PAGE   \* MERGEFORMAT </w:instrText>
+                            </w:r>
+                            <w:r>
+                              <w:rPr>
+                                <w:color w:val="FFFFFF" w:themeColor="background1"/>
+                                <w:sz w:val="24"/>
+                                <w:szCs w:val="24"/>
+                              </w:rPr>
+                              <w:fldChar w:fldCharType="separate"/>
+                            </w:r>
+                            <w:r>
+                              <w:rPr>
+                                <w:noProof/>
+                                <w:color w:val="FFFFFF" w:themeColor="background1"/>
+                                <w:sz w:val="24"/>
+                                <w:szCs w:val="24"/>
+                              </w:rPr>
+                              <w:t>4</w:t>
+                            </w:r>
+                            <w:r>
+                              <w:rPr>
+                                <w:noProof/>
+                                <w:color w:val="FFFFFF" w:themeColor="background1"/>
+                                <w:sz w:val="24"/>
+                                <w:szCs w:val="24"/>
+                              </w:rPr>
+                              <w:fldChar w:fldCharType="end"/>
+                            </w:r>
+                          </w:p>
+                        </w:txbxContent>
+                      </wps:txbx>
+                      <wps:bodyPr rot="0" spcFirstLastPara="0" vertOverflow="overflow" horzOverflow="overflow" vert="horz" wrap="square" lIns="91440" tIns="91440" rIns="91440" bIns="91440" numCol="1" spcCol="0" rtlCol="0" fromWordArt="0" anchor="ctr" anchorCtr="0" forceAA="0" compatLnSpc="1">
+                        <a:prstTxWarp prst="textNoShape">
+                          <a:avLst/>
+                        </a:prstTxWarp>
+                        <a:noAutofit/>
+                      </wps:bodyPr>
+                    </wps:wsp>
+                  </wpg:wgp>
+                </a:graphicData>
+              </a:graphic>
+              <wp14:sizeRelH relativeFrom="margin">
+                <wp14:pctWidth>0</wp14:pctWidth>
+              </wp14:sizeRelH>
+              <wp14:sizeRelV relativeFrom="margin">
+                <wp14:pctHeight>0</wp14:pctHeight>
+              </wp14:sizeRelV>
+            </wp:anchor>
+          </w:drawing>
+        </mc:Choice>
+        <mc:Fallback>
+          <w:pict>
+            <v:group w14:anchorId="6ECA1C5C" id="Group 158" o:spid="_x0000_s1026" style="position:absolute;margin-left:0;margin-top:0;width:133.9pt;height:80.65pt;z-index:251652096;mso-top-percent:23;mso-position-horizontal:left;mso-position-horizontal-relative:page;mso-position-vertical-relative:page;mso-top-percent:23;mso-width-relative:margin;mso-height-relative:margin" coordsize="17007,10241" o:gfxdata="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">
+              <v:group id="Group 159" o:spid="_x0000_s1027" style="position:absolute;width:17007;height:10241" coordsize="17007,10241" o:gfxdata="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">
+                <v:rect id="Rectangle 160" o:spid="_x0000_s1028" style="position:absolute;width:17007;height:10241;visibility:visible;mso-wrap-style:square;v-text-anchor:middle" o:gfxdata="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" fillcolor="white [3212]" stroked="f" strokeweight="2pt">
+                  <v:fill opacity="0"/>
+                </v:rect>
+                <v:shape id="Rectangle 1" o:spid="_x0000_s1029" style="position:absolute;left:2286;width:14630;height:10149;visibility:visible;mso-wrap-style:square;v-text-anchor:middle" coordsize="1462822,1014481" o:gfxdata="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" path="m,l1462822,,910372,376306,,1014481,,xe" fillcolor="#0f6fc6 [3204]" stroked="f" strokeweight="2pt">
+                  <v:path arrowok="t" o:connecttype="custom" o:connectlocs="0,0;1463040,0;910508,376493;0,1014984;0,0" o:connectangles="0,0,0,0,0"/>
+                </v:shape>
+                <v:rect id="Rectangle 162" o:spid="_x0000_s1030" style="position:absolute;left:2286;width:14721;height:10241;visibility:visible;mso-wrap-style:square;v-text-anchor:middle" o:gfxdata="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" stroked="f" strokeweight="2pt">
+                  <v:fill r:id="rId2" o:title="" recolor="t" rotate="t" type="frame"/>
+                </v:rect>
+              </v:group>
+              <v:shapetype id="_x0000_t202" coordsize="21600,21600" o:spt="202" path="m,l,21600r21600,l21600,xe">
+                <v:stroke joinstyle="miter"/>
+                <v:path gradientshapeok="t" o:connecttype="rect"/>
+              </v:shapetype>
+              <v:shape id="Text Box 163" o:spid="_x0000_s1031" type="#_x0000_t202" style="position:absolute;left:2370;top:189;width:4428;height:3753;flip:x;visibility:visible;mso-wrap-style:square;v-text-anchor:middle" o:gfxdata="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" filled="f" stroked="f" strokeweight=".5pt">
+                <v:textbox inset=",7.2pt,,7.2pt">
+                  <w:txbxContent>
+                    <w:p>
+                      <w:pPr>
+                        <w:pStyle w:val="Header"/>
+                        <w:jc w:val="right"/>
+                        <w:rPr>
+                          <w:color w:val="FFFFFF" w:themeColor="background1"/>
+                          <w:sz w:val="24"/>
+                          <w:szCs w:val="24"/>
+                        </w:rPr>
+                      </w:pPr>
+                      <w:r>
+                        <w:rPr>
+                          <w:color w:val="FFFFFF" w:themeColor="background1"/>
+                          <w:sz w:val="24"/>
+                          <w:szCs w:val="24"/>
+                        </w:rPr>
+                        <w:fldChar w:fldCharType="begin"/>
+                      </w:r>
+                      <w:r>
+                        <w:rPr>
+                          <w:color w:val="FFFFFF" w:themeColor="background1"/>
+                          <w:sz w:val="24"/>
+                          <w:szCs w:val="24"/>
+                        </w:rPr>
+                        <w:instrText xml:space="preserve"> PAGE   \* MERGEFORMAT </w:instrText>
+                      </w:r>
+                      <w:r>
+                        <w:rPr>
+                          <w:color w:val="FFFFFF" w:themeColor="background1"/>
+                          <w:sz w:val="24"/>
+                          <w:szCs w:val="24"/>
+                        </w:rPr>
+                        <w:fldChar w:fldCharType="separate"/>
+                      </w:r>
+                      <w:r>
+                        <w:rPr>
+                          <w:noProof/>
+                          <w:color w:val="FFFFFF" w:themeColor="background1"/>
+                          <w:sz w:val="24"/>
+                          <w:szCs w:val="24"/>
+                        </w:rPr>
+                        <w:t>4</w:t>
+                      </w:r>
+                      <w:r>
+                        <w:rPr>
+                          <w:noProof/>
+                          <w:color w:val="FFFFFF" w:themeColor="background1"/>
+                          <w:sz w:val="24"/>
+                          <w:szCs w:val="24"/>
+                        </w:rPr>
+                        <w:fldChar w:fldCharType="end"/>
+                      </w:r>
+                    </w:p>
+                  </w:txbxContent>
+                </v:textbox>
+              </v:shape>
+              <w10:wrap anchorx="page" anchory="page"/>
+            </v:group>
+          </w:pict>
+        </mc:Fallback>
+      </mc:AlternateContent>
+    </w:r>
+    <w:r>
+      <w:t>44</w:t>
+    </w:r>
+  </w:p>
+</w:hdr>
+</file>
+
 <file path=word/numbering.xml><?xml version="1.0" encoding="utf-8"?>
 <w:numbering xmlns:wpc="http://schemas.microsoft.com/office/word/2010/wordprocessingCanvas" xmlns:mc="http://schemas.openxmlformats.org/markup-compatibility/2006" xmlns:o="urn:schemas-microsoft-com:office:office" xmlns:r="http://schemas.openxmlformats.org/officeDocument/2006/relationships" xmlns:m="http://schemas.openxmlformats.org/officeDocument/2006/math" xmlns:v="urn:schemas-microsoft-com:vml" xmlns:wp14="http://schemas.microsoft.com/office/word/2010/wordprocessingDrawing" xmlns:wp="http://schemas.openxmlformats.org/drawingml/2006/wordprocessingDrawing" xmlns:w10="urn:schemas-microsoft-com:office:word" xmlns:w="http://schemas.openxmlformats.org/wordprocessingml/2006/main" xmlns:w14="http://schemas.microsoft.com/office/word/2010/wordml" xmlns:w15="http://schemas.microsoft.com/office/word/2012/wordml" xmlns:wpg="http://schemas.microsoft.com/office/word/2010/wordprocessingGroup" xmlns:wpi="http://schemas.microsoft.com/office/word/2010/wordprocessingInk" xmlns:wne="http://schemas.microsoft.com/office/word/2006/wordml" xmlns:wps="http://schemas.microsoft.com/office/word/2010/wordprocessingShape" mc:Ignorable="w14 w15 wp14">
-  <w:abstractNum w:abstractNumId="0" w15:restartNumberingAfterBreak="0">
+  <w:abstractNum w:abstractNumId="0">
     <w:nsid w:val="15440950"/>
     <w:multiLevelType w:val="hybridMultilevel"/>
     <w:tmpl w:val="7F44D3FA"/>
@@ -6758,7 +8367,7 @@
 </file>
 
 <file path=customXml/itemProps1.xml><?xml version="1.0" encoding="utf-8"?>
-<ds:datastoreItem xmlns:ds="http://schemas.openxmlformats.org/officeDocument/2006/customXml" ds:itemID="{D3435DF0-7E2D-4920-940D-7B4771C99227}">
+<ds:datastoreItem xmlns:ds="http://schemas.openxmlformats.org/officeDocument/2006/customXml" ds:itemID="{74941D01-5D5F-4683-9929-6183DF4C720E}">
   <ds:schemaRefs>
     <ds:schemaRef ds:uri="http://schemas.openxmlformats.org/officeDocument/2006/bibliography"/>
   </ds:schemaRefs>

</xml_diff>